<commit_message>
Enlaces de GitHub Dashboard en el readme del proyecto y SamuCoco04
</commit_message>
<xml_diff>
--- a/reports/Group/00 - Requirements - Group.docx
+++ b/reports/Group/00 - Requirements - Group.docx
@@ -4,7 +4,7 @@
   <w:body>
     <w:p>
       <w:pPr>
-        <w:pStyle w:val="Heading1"/>
+        <w:pStyle w:val="Ttulo1"/>
         <w:spacing w:before="0"/>
         <w:rPr>
           <w:rFonts w:cstheme="majorHAnsi"/>
@@ -91,7 +91,7 @@
           </w:tcPr>
           <w:p>
             <w:pPr>
-              <w:pStyle w:val="NoSpacing"/>
+              <w:pStyle w:val="Sinespaciado"/>
               <w:rPr>
                 <w:rFonts w:asciiTheme="majorHAnsi" w:hAnsiTheme="majorHAnsi" w:cstheme="majorHAnsi"/>
               </w:rPr>
@@ -123,7 +123,6 @@
               </w:rPr>
               <w:tab/>
             </w:r>
-            <w:permStart w:id="143746294" w:edGrp="everyone"/>
             <w:sdt>
               <w:sdtPr>
                 <w:rPr>
@@ -137,6 +136,7 @@
                 <w15:appearance w15:val="hidden"/>
                 <w:text/>
               </w:sdtPr>
+              <w:sdtEndPr/>
               <w:sdtContent>
                 <w:r>
                   <w:rPr>
@@ -170,7 +170,6 @@
                 </w:r>
               </w:sdtContent>
             </w:sdt>
-            <w:permEnd w:id="143746294"/>
           </w:p>
         </w:tc>
       </w:tr>
@@ -188,7 +187,7 @@
           </w:tcPr>
           <w:p>
             <w:pPr>
-              <w:pStyle w:val="NoSpacing"/>
+              <w:pStyle w:val="Sinespaciado"/>
               <w:rPr>
                 <w:rFonts w:asciiTheme="majorHAnsi" w:hAnsiTheme="majorHAnsi" w:cstheme="majorHAnsi"/>
               </w:rPr>
@@ -213,7 +212,6 @@
               </w:rPr>
               <w:tab/>
             </w:r>
-            <w:permStart w:id="420692352" w:edGrp="everyone"/>
             <w:sdt>
               <w:sdtPr>
                 <w:rPr>
@@ -227,6 +225,7 @@
                 <w15:appearance w15:val="hidden"/>
                 <w:text/>
               </w:sdtPr>
+              <w:sdtEndPr/>
               <w:sdtContent>
                 <w:r>
                   <w:rPr>
@@ -250,6 +249,7 @@
                 <w15:appearance w15:val="hidden"/>
                 <w:text/>
               </w:sdtPr>
+              <w:sdtEndPr/>
               <w:sdtContent>
                 <w:customXmlInsRangeEnd w:id="2"/>
                 <w:ins w:id="3" w:author="Microsoft Word" w:date="2025-02-20T19:12:00Z" w16du:dateUtc="2025-02-20T18:12:00Z">
@@ -264,7 +264,6 @@
               </w:sdtContent>
             </w:sdt>
             <w:customXmlInsRangeEnd w:id="4"/>
-            <w:permEnd w:id="420692352"/>
           </w:p>
         </w:tc>
       </w:tr>
@@ -286,7 +285,7 @@
           </w:p>
           <w:p>
             <w:pPr>
-              <w:pStyle w:val="NoSpacing"/>
+              <w:pStyle w:val="Sinespaciado"/>
               <w:rPr>
                 <w:rFonts w:asciiTheme="majorHAnsi" w:hAnsiTheme="majorHAnsi" w:cstheme="majorBidi"/>
                 <w:b/>
@@ -316,7 +315,6 @@
               </w:rPr>
               <w:tab/>
             </w:r>
-            <w:permStart w:id="291510380" w:edGrp="everyone"/>
             <w:sdt>
               <w:sdtPr>
                 <w:rPr>
@@ -330,6 +328,7 @@
                 <w15:appearance w15:val="hidden"/>
                 <w:text/>
               </w:sdtPr>
+              <w:sdtEndPr/>
               <w:sdtContent>
                 <w:r>
                   <w:rPr>
@@ -346,10 +345,9 @@
               </w:sdtContent>
             </w:sdt>
           </w:p>
-          <w:permEnd w:id="291510380"/>
           <w:p>
             <w:pPr>
-              <w:pStyle w:val="NoSpacing"/>
+              <w:pStyle w:val="Sinespaciado"/>
               <w:rPr>
                 <w:rFonts w:asciiTheme="majorHAnsi" w:hAnsiTheme="majorHAnsi" w:cstheme="majorHAnsi"/>
                 <w:b/>
@@ -376,7 +374,6 @@
               </w:rPr>
               <w:tab/>
             </w:r>
-            <w:permStart w:id="1364481481" w:edGrp="everyone"/>
             <w:sdt>
               <w:sdtPr>
                 <w:rPr>
@@ -390,6 +387,7 @@
                 <w15:appearance w15:val="hidden"/>
                 <w:text/>
               </w:sdtPr>
+              <w:sdtEndPr/>
               <w:sdtContent>
                 <w:r>
                   <w:rPr>
@@ -411,11 +409,10 @@
                 </w:r>
               </w:sdtContent>
             </w:sdt>
-            <w:permEnd w:id="1364481481"/>
           </w:p>
           <w:p>
             <w:pPr>
-              <w:pStyle w:val="NoSpacing"/>
+              <w:pStyle w:val="Sinespaciado"/>
               <w:rPr>
                 <w:rFonts w:asciiTheme="majorHAnsi" w:hAnsiTheme="majorHAnsi" w:cstheme="majorHAnsi"/>
               </w:rPr>
@@ -440,7 +437,6 @@
               </w:rPr>
               <w:tab/>
             </w:r>
-            <w:permStart w:id="1443845444" w:edGrp="everyone"/>
             <w:sdt>
               <w:sdtPr>
                 <w:rPr>
@@ -454,6 +450,7 @@
                 <w15:appearance w15:val="hidden"/>
                 <w:text/>
               </w:sdtPr>
+              <w:sdtEndPr/>
               <w:sdtContent>
                 <w:r>
                   <w:rPr>
@@ -461,11 +458,19 @@
                   </w:rPr>
                   <w:t xml:space="preserve"> </w:t>
                 </w:r>
+                <w:proofErr w:type="spellStart"/>
                 <w:r>
                   <w:rPr>
                     <w:rFonts w:asciiTheme="majorHAnsi" w:hAnsiTheme="majorHAnsi" w:cstheme="majorHAnsi"/>
                   </w:rPr>
-                  <w:t>Paleteiro López</w:t>
+                  <w:t>Paleteiro</w:t>
+                </w:r>
+                <w:proofErr w:type="spellEnd"/>
+                <w:r>
+                  <w:rPr>
+                    <w:rFonts w:asciiTheme="majorHAnsi" w:hAnsiTheme="majorHAnsi" w:cstheme="majorHAnsi"/>
+                  </w:rPr>
+                  <w:t xml:space="preserve"> López</w:t>
                 </w:r>
                 <w:r>
                   <w:rPr>
@@ -487,7 +492,6 @@
                 </w:r>
               </w:sdtContent>
             </w:sdt>
-            <w:permEnd w:id="1443845444"/>
             <w:r>
               <w:rPr>
                 <w:rFonts w:asciiTheme="majorHAnsi" w:hAnsiTheme="majorHAnsi" w:cstheme="majorHAnsi"/>
@@ -516,7 +520,6 @@
               </w:rPr>
               <w:tab/>
             </w:r>
-            <w:permStart w:id="415123737" w:edGrp="everyone"/>
             <w:sdt>
               <w:sdtPr>
                 <w:rPr>
@@ -530,6 +533,7 @@
                 <w15:appearance w15:val="hidden"/>
                 <w:text/>
               </w:sdtPr>
+              <w:sdtEndPr/>
               <w:sdtContent>
                 <w:r>
                   <w:rPr>
@@ -557,7 +561,6 @@
                 </w:r>
               </w:sdtContent>
             </w:sdt>
-            <w:permEnd w:id="415123737"/>
           </w:p>
         </w:tc>
         <w:tc>
@@ -577,7 +580,7 @@
           </w:p>
           <w:p>
             <w:pPr>
-              <w:pStyle w:val="NoSpacing"/>
+              <w:pStyle w:val="Sinespaciado"/>
               <w:rPr>
                 <w:rFonts w:asciiTheme="majorHAnsi" w:hAnsiTheme="majorHAnsi" w:cstheme="majorHAnsi"/>
                 <w:b/>
@@ -602,12 +605,6 @@
                 <w:rFonts w:asciiTheme="majorHAnsi" w:hAnsiTheme="majorHAnsi" w:cstheme="majorHAnsi"/>
               </w:rPr>
               <w:tab/>
-            </w:r>
-            <w:permStart w:id="1081366304" w:edGrp="everyone"/>
-            <w:r>
-              <w:rPr>
-                <w:rFonts w:asciiTheme="majorHAnsi" w:hAnsiTheme="majorHAnsi" w:cstheme="majorHAnsi"/>
-              </w:rPr>
               <w:t xml:space="preserve"> </w:t>
             </w:r>
             <w:sdt>
@@ -623,6 +620,7 @@
                 <w15:appearance w15:val="hidden"/>
                 <w:text/>
               </w:sdtPr>
+              <w:sdtEndPr/>
               <w:sdtContent>
                 <w:r>
                   <w:rPr>
@@ -669,10 +667,9 @@
               </w:sdtContent>
             </w:sdt>
           </w:p>
-          <w:permEnd w:id="1081366304"/>
           <w:p>
             <w:pPr>
-              <w:pStyle w:val="NoSpacing"/>
+              <w:pStyle w:val="Sinespaciado"/>
               <w:rPr>
                 <w:rFonts w:asciiTheme="majorHAnsi" w:hAnsiTheme="majorHAnsi" w:cstheme="majorHAnsi"/>
                 <w:b/>
@@ -699,7 +696,6 @@
               </w:rPr>
               <w:tab/>
             </w:r>
-            <w:permStart w:id="554395221" w:edGrp="everyone"/>
             <w:sdt>
               <w:sdtPr>
                 <w:rPr>
@@ -713,6 +709,7 @@
                 <w15:appearance w15:val="hidden"/>
                 <w:text/>
               </w:sdtPr>
+              <w:sdtEndPr/>
               <w:sdtContent>
                 <w:r>
                   <w:rPr>
@@ -720,12 +717,14 @@
                   </w:rPr>
                   <w:t xml:space="preserve"> </w:t>
                 </w:r>
+                <w:proofErr w:type="spellStart"/>
                 <w:r>
                   <w:rPr>
                     <w:rFonts w:asciiTheme="majorHAnsi" w:hAnsiTheme="majorHAnsi" w:cstheme="majorHAnsi"/>
                   </w:rPr>
                   <w:t>serponlop</w:t>
                 </w:r>
+                <w:proofErr w:type="spellEnd"/>
                 <w:r>
                   <w:rPr>
                     <w:rFonts w:asciiTheme="majorHAnsi" w:hAnsiTheme="majorHAnsi" w:cstheme="majorHAnsi"/>
@@ -734,11 +733,10 @@
                 </w:r>
               </w:sdtContent>
             </w:sdt>
-            <w:permEnd w:id="554395221"/>
           </w:p>
           <w:p>
             <w:pPr>
-              <w:pStyle w:val="NoSpacing"/>
+              <w:pStyle w:val="Sinespaciado"/>
               <w:rPr>
                 <w:rFonts w:asciiTheme="majorHAnsi" w:hAnsiTheme="majorHAnsi" w:cstheme="majorHAnsi"/>
               </w:rPr>
@@ -763,7 +761,6 @@
               </w:rPr>
               <w:tab/>
             </w:r>
-            <w:permStart w:id="84825807" w:edGrp="everyone"/>
             <w:sdt>
               <w:sdtPr>
                 <w:rPr>
@@ -777,6 +774,7 @@
                 <w15:appearance w15:val="hidden"/>
                 <w:text/>
               </w:sdtPr>
+              <w:sdtEndPr/>
               <w:sdtContent>
                 <w:r>
                   <w:rPr>
@@ -810,11 +808,10 @@
                 </w:r>
               </w:sdtContent>
             </w:sdt>
-            <w:permEnd w:id="84825807"/>
           </w:p>
           <w:p>
             <w:pPr>
-              <w:pStyle w:val="NoSpacing"/>
+              <w:pStyle w:val="Sinespaciado"/>
               <w:rPr>
                 <w:rFonts w:asciiTheme="majorHAnsi" w:hAnsiTheme="majorHAnsi" w:cstheme="majorHAnsi"/>
               </w:rPr>
@@ -839,7 +836,6 @@
               </w:rPr>
               <w:tab/>
             </w:r>
-            <w:permStart w:id="584389830" w:edGrp="everyone"/>
             <w:sdt>
               <w:sdtPr>
                 <w:rPr>
@@ -853,6 +849,7 @@
                 <w15:appearance w15:val="hidden"/>
                 <w:text/>
               </w:sdtPr>
+              <w:sdtEndPr/>
               <w:sdtContent>
                 <w:r>
                   <w:rPr>
@@ -866,12 +863,14 @@
                   </w:rPr>
                   <w:t xml:space="preserve">, </w:t>
                 </w:r>
+                <w:proofErr w:type="spellStart"/>
                 <w:r>
                   <w:rPr>
                     <w:rFonts w:asciiTheme="majorHAnsi" w:hAnsiTheme="majorHAnsi" w:cstheme="majorHAnsi"/>
                   </w:rPr>
                   <w:t>Analist</w:t>
                 </w:r>
+                <w:proofErr w:type="spellEnd"/>
                 <w:r>
                   <w:rPr>
                     <w:rFonts w:asciiTheme="majorHAnsi" w:hAnsiTheme="majorHAnsi" w:cstheme="majorHAnsi"/>
@@ -880,7 +879,6 @@
                 </w:r>
               </w:sdtContent>
             </w:sdt>
-            <w:permEnd w:id="584389830"/>
           </w:p>
         </w:tc>
       </w:tr>
@@ -905,10 +903,11 @@
           </w:p>
           <w:p>
             <w:pPr>
-              <w:pStyle w:val="NoSpacing"/>
+              <w:pStyle w:val="Sinespaciado"/>
               <w:rPr>
                 <w:rFonts w:asciiTheme="majorHAnsi" w:hAnsiTheme="majorHAnsi" w:cstheme="majorHAnsi"/>
                 <w:b/>
+                <w:lang w:val="es-ES"/>
               </w:rPr>
             </w:pPr>
             <w:r>
@@ -931,11 +930,11 @@
               </w:rPr>
               <w:tab/>
             </w:r>
-            <w:permStart w:id="1000832359" w:edGrp="everyone"/>
             <w:sdt>
               <w:sdtPr>
                 <w:rPr>
                   <w:rFonts w:asciiTheme="majorHAnsi" w:hAnsiTheme="majorHAnsi" w:cstheme="majorBidi"/>
+                  <w:lang w:val="es-ES"/>
                 </w:rPr>
                 <w:tag w:val="ID3"/>
                 <w:id w:val="-2029015554"/>
@@ -945,32 +944,35 @@
                 <w15:appearance w15:val="hidden"/>
                 <w:text/>
               </w:sdtPr>
+              <w:sdtEndPr/>
               <w:sdtContent>
                 <w:r>
                   <w:rPr>
                     <w:rFonts w:asciiTheme="majorHAnsi" w:hAnsiTheme="majorHAnsi" w:cstheme="majorBidi"/>
+                    <w:lang w:val="es-ES"/>
                   </w:rPr>
                   <w:t xml:space="preserve"> </w:t>
                 </w:r>
                 <w:r>
                   <w:rPr>
                     <w:rFonts w:asciiTheme="majorHAnsi" w:hAnsiTheme="majorHAnsi" w:cstheme="majorBidi"/>
+                    <w:lang w:val="es-ES"/>
                   </w:rPr>
                   <w:t>4*1*</w:t>
                 </w:r>
                 <w:r>
                   <w:rPr>
                     <w:rFonts w:asciiTheme="majorHAnsi" w:hAnsiTheme="majorHAnsi" w:cstheme="majorBidi"/>
+                    <w:lang w:val="es-ES"/>
                   </w:rPr>
                   <w:t>32*Z</w:t>
                 </w:r>
               </w:sdtContent>
             </w:sdt>
           </w:p>
-          <w:permEnd w:id="1000832359"/>
           <w:p>
             <w:pPr>
-              <w:pStyle w:val="NoSpacing"/>
+              <w:pStyle w:val="Sinespaciado"/>
               <w:rPr>
                 <w:rFonts w:asciiTheme="majorHAnsi" w:hAnsiTheme="majorHAnsi" w:cstheme="majorHAnsi"/>
                 <w:b/>
@@ -997,7 +999,6 @@
               </w:rPr>
               <w:tab/>
             </w:r>
-            <w:permStart w:id="926035648" w:edGrp="everyone"/>
             <w:sdt>
               <w:sdtPr>
                 <w:rPr>
@@ -1012,6 +1013,7 @@
                 <w15:appearance w15:val="hidden"/>
                 <w:text/>
               </w:sdtPr>
+              <w:sdtEndPr/>
               <w:sdtContent>
                 <w:r>
                   <w:rPr>
@@ -1020,6 +1022,7 @@
                   </w:rPr>
                   <w:t xml:space="preserve"> </w:t>
                 </w:r>
+                <w:proofErr w:type="spellStart"/>
                 <w:r>
                   <w:rPr>
                     <w:rFonts w:asciiTheme="majorHAnsi" w:hAnsiTheme="majorHAnsi" w:cstheme="majorHAnsi"/>
@@ -1027,6 +1030,7 @@
                   </w:rPr>
                   <w:t>javmanriq</w:t>
                 </w:r>
+                <w:proofErr w:type="spellEnd"/>
                 <w:r>
                   <w:rPr>
                     <w:rFonts w:asciiTheme="majorHAnsi" w:hAnsiTheme="majorHAnsi" w:cstheme="majorHAnsi"/>
@@ -1036,11 +1040,10 @@
                 </w:r>
               </w:sdtContent>
             </w:sdt>
-            <w:permEnd w:id="926035648"/>
           </w:p>
           <w:p>
             <w:pPr>
-              <w:pStyle w:val="NoSpacing"/>
+              <w:pStyle w:val="Sinespaciado"/>
               <w:rPr>
                 <w:rFonts w:asciiTheme="majorHAnsi" w:hAnsiTheme="majorHAnsi" w:cstheme="majorHAnsi"/>
                 <w:lang w:val="es-ES"/>
@@ -1066,7 +1069,6 @@
               </w:rPr>
               <w:tab/>
             </w:r>
-            <w:permStart w:id="1519068571" w:edGrp="everyone"/>
             <w:sdt>
               <w:sdtPr>
                 <w:rPr>
@@ -1081,6 +1083,7 @@
                 <w15:appearance w15:val="hidden"/>
                 <w:text/>
               </w:sdtPr>
+              <w:sdtEndPr/>
               <w:sdtContent>
                 <w:r>
                   <w:rPr>
@@ -1113,10 +1116,9 @@
               </w:sdtContent>
             </w:sdt>
           </w:p>
-          <w:permEnd w:id="1519068571"/>
           <w:p>
             <w:pPr>
-              <w:pStyle w:val="NoSpacing"/>
+              <w:pStyle w:val="Sinespaciado"/>
               <w:rPr>
                 <w:rFonts w:asciiTheme="majorHAnsi" w:hAnsiTheme="majorHAnsi" w:cstheme="majorHAnsi"/>
               </w:rPr>
@@ -1141,7 +1143,6 @@
               </w:rPr>
               <w:tab/>
             </w:r>
-            <w:permStart w:id="1983335098" w:edGrp="everyone"/>
             <w:sdt>
               <w:sdtPr>
                 <w:rPr>
@@ -1154,6 +1155,7 @@
                 </w:placeholder>
                 <w:text/>
               </w:sdtPr>
+              <w:sdtEndPr/>
               <w:sdtContent>
                 <w:r>
                   <w:rPr>
@@ -1181,7 +1183,6 @@
                 </w:r>
               </w:sdtContent>
             </w:sdt>
-            <w:permEnd w:id="1983335098"/>
           </w:p>
         </w:tc>
         <w:tc>
@@ -1201,10 +1202,11 @@
           </w:p>
           <w:p>
             <w:pPr>
-              <w:pStyle w:val="NoSpacing"/>
+              <w:pStyle w:val="Sinespaciado"/>
               <w:rPr>
                 <w:rFonts w:asciiTheme="majorHAnsi" w:hAnsiTheme="majorHAnsi" w:cstheme="majorHAnsi"/>
                 <w:b/>
+                <w:lang w:val="es-ES"/>
               </w:rPr>
             </w:pPr>
             <w:r>
@@ -1227,11 +1229,11 @@
               </w:rPr>
               <w:tab/>
             </w:r>
-            <w:permStart w:id="1222207409" w:edGrp="everyone"/>
             <w:sdt>
               <w:sdtPr>
                 <w:rPr>
                   <w:rFonts w:asciiTheme="majorHAnsi" w:hAnsiTheme="majorHAnsi" w:cstheme="majorBidi"/>
+                  <w:lang w:val="es-ES"/>
                 </w:rPr>
                 <w:tag w:val="ID4"/>
                 <w:id w:val="577182649"/>
@@ -1241,68 +1243,21 @@
                 <w15:appearance w15:val="hidden"/>
                 <w:text/>
               </w:sdtPr>
+              <w:sdtEndPr/>
               <w:sdtContent>
                 <w:r>
                   <w:rPr>
                     <w:rFonts w:asciiTheme="majorHAnsi" w:hAnsiTheme="majorHAnsi" w:cstheme="majorBidi"/>
+                    <w:lang w:val="es-ES"/>
                   </w:rPr>
-                  <w:t xml:space="preserve"> </w:t>
-                </w:r>
-                <w:r>
-                  <w:rPr>
-                    <w:rFonts w:asciiTheme="majorHAnsi" w:hAnsiTheme="majorHAnsi" w:cstheme="majorBidi"/>
-                  </w:rPr>
-                  <w:t>*</w:t>
-                </w:r>
-                <w:r>
-                  <w:rPr>
-                    <w:rFonts w:asciiTheme="majorHAnsi" w:hAnsiTheme="majorHAnsi" w:cstheme="majorBidi"/>
-                  </w:rPr>
-                  <w:t>0</w:t>
-                </w:r>
-                <w:r>
-                  <w:rPr>
-                    <w:rFonts w:asciiTheme="majorHAnsi" w:hAnsiTheme="majorHAnsi" w:cstheme="majorBidi"/>
-                  </w:rPr>
-                  <w:t>*</w:t>
-                </w:r>
-                <w:r>
-                  <w:rPr>
-                    <w:rFonts w:asciiTheme="majorHAnsi" w:hAnsiTheme="majorHAnsi" w:cstheme="majorBidi"/>
-                  </w:rPr>
-                  <w:t>9</w:t>
-                </w:r>
-                <w:r>
-                  <w:rPr>
-                    <w:rFonts w:asciiTheme="majorHAnsi" w:hAnsiTheme="majorHAnsi" w:cstheme="majorBidi"/>
-                  </w:rPr>
-                  <w:t>*</w:t>
-                </w:r>
-                <w:r>
-                  <w:rPr>
-                    <w:rFonts w:asciiTheme="majorHAnsi" w:hAnsiTheme="majorHAnsi" w:cstheme="majorBidi"/>
-                  </w:rPr>
-                  <w:t>83</w:t>
-                </w:r>
-                <w:r>
-                  <w:rPr>
-                    <w:rFonts w:asciiTheme="majorHAnsi" w:hAnsiTheme="majorHAnsi" w:cstheme="majorBidi"/>
-                  </w:rPr>
-                  <w:t>*</w:t>
-                </w:r>
-                <w:r>
-                  <w:rPr>
-                    <w:rFonts w:asciiTheme="majorHAnsi" w:hAnsiTheme="majorHAnsi" w:cstheme="majorBidi"/>
-                  </w:rPr>
-                  <w:t>Y</w:t>
+                  <w:t xml:space="preserve"> *0*9*83*Y</w:t>
                 </w:r>
               </w:sdtContent>
             </w:sdt>
           </w:p>
-          <w:permEnd w:id="1222207409"/>
           <w:p>
             <w:pPr>
-              <w:pStyle w:val="NoSpacing"/>
+              <w:pStyle w:val="Sinespaciado"/>
               <w:rPr>
                 <w:rFonts w:asciiTheme="majorHAnsi" w:hAnsiTheme="majorHAnsi" w:cstheme="majorHAnsi"/>
                 <w:b/>
@@ -1329,11 +1284,11 @@
               </w:rPr>
               <w:tab/>
             </w:r>
-            <w:permStart w:id="484340907" w:edGrp="everyone"/>
             <w:sdt>
               <w:sdtPr>
                 <w:rPr>
                   <w:rFonts w:asciiTheme="majorHAnsi" w:hAnsiTheme="majorHAnsi" w:cstheme="majorHAnsi"/>
+                  <w:lang w:val="es-ES"/>
                 </w:rPr>
                 <w:tag w:val="UVUS04"/>
                 <w:id w:val="-1772313792"/>
@@ -1343,32 +1298,35 @@
                 <w15:appearance w15:val="hidden"/>
                 <w:text/>
               </w:sdtPr>
+              <w:sdtEndPr/>
               <w:sdtContent>
                 <w:r>
                   <w:rPr>
                     <w:rFonts w:asciiTheme="majorHAnsi" w:hAnsiTheme="majorHAnsi" w:cstheme="majorHAnsi"/>
+                    <w:lang w:val="es-ES"/>
                   </w:rPr>
                   <w:t xml:space="preserve"> </w:t>
                 </w:r>
                 <w:r>
                   <w:rPr>
                     <w:rFonts w:asciiTheme="majorHAnsi" w:hAnsiTheme="majorHAnsi" w:cstheme="majorHAnsi"/>
+                    <w:lang w:val="es-ES"/>
                   </w:rPr>
                   <w:t>JLF1828</w:t>
                 </w:r>
                 <w:r>
                   <w:rPr>
                     <w:rFonts w:asciiTheme="majorHAnsi" w:hAnsiTheme="majorHAnsi" w:cstheme="majorHAnsi"/>
+                    <w:lang w:val="es-ES"/>
                   </w:rPr>
                   <w:t xml:space="preserve"> </w:t>
                 </w:r>
               </w:sdtContent>
             </w:sdt>
-            <w:permEnd w:id="484340907"/>
           </w:p>
           <w:p>
             <w:pPr>
-              <w:pStyle w:val="NoSpacing"/>
+              <w:pStyle w:val="Sinespaciado"/>
               <w:rPr>
                 <w:rFonts w:asciiTheme="majorHAnsi" w:hAnsiTheme="majorHAnsi" w:cstheme="majorHAnsi"/>
               </w:rPr>
@@ -1393,11 +1351,11 @@
               </w:rPr>
               <w:tab/>
             </w:r>
-            <w:permStart w:id="386604040" w:edGrp="everyone"/>
             <w:sdt>
               <w:sdtPr>
                 <w:rPr>
                   <w:rFonts w:asciiTheme="majorHAnsi" w:hAnsiTheme="majorHAnsi" w:cstheme="majorHAnsi"/>
+                  <w:lang w:val="es-ES"/>
                 </w:rPr>
                 <w:tag w:val="Student4"/>
                 <w:id w:val="-924030127"/>
@@ -1407,44 +1365,49 @@
                 <w15:appearance w15:val="hidden"/>
                 <w:text/>
               </w:sdtPr>
+              <w:sdtEndPr/>
               <w:sdtContent>
                 <w:r>
                   <w:rPr>
                     <w:rFonts w:asciiTheme="majorHAnsi" w:hAnsiTheme="majorHAnsi" w:cstheme="majorHAnsi"/>
+                    <w:lang w:val="es-ES"/>
                   </w:rPr>
                   <w:t xml:space="preserve"> </w:t>
                 </w:r>
                 <w:r>
                   <w:rPr>
                     <w:rFonts w:asciiTheme="majorHAnsi" w:hAnsiTheme="majorHAnsi" w:cstheme="majorHAnsi"/>
+                    <w:lang w:val="es-ES"/>
                   </w:rPr>
                   <w:t>Bermudo Álvarez</w:t>
                 </w:r>
                 <w:r>
                   <w:rPr>
                     <w:rFonts w:asciiTheme="majorHAnsi" w:hAnsiTheme="majorHAnsi" w:cstheme="majorHAnsi"/>
+                    <w:lang w:val="es-ES"/>
                   </w:rPr>
                   <w:t xml:space="preserve">, </w:t>
                 </w:r>
                 <w:r>
                   <w:rPr>
                     <w:rFonts w:asciiTheme="majorHAnsi" w:hAnsiTheme="majorHAnsi" w:cstheme="majorHAnsi"/>
+                    <w:lang w:val="es-ES"/>
                   </w:rPr>
                   <w:t>Rafael</w:t>
                 </w:r>
                 <w:r>
                   <w:rPr>
                     <w:rFonts w:asciiTheme="majorHAnsi" w:hAnsiTheme="majorHAnsi" w:cstheme="majorHAnsi"/>
+                    <w:lang w:val="es-ES"/>
                   </w:rPr>
                   <w:t xml:space="preserve">  </w:t>
                 </w:r>
               </w:sdtContent>
             </w:sdt>
-            <w:permEnd w:id="386604040"/>
           </w:p>
           <w:p>
             <w:pPr>
-              <w:pStyle w:val="NoSpacing"/>
+              <w:pStyle w:val="Sinespaciado"/>
               <w:rPr>
                 <w:rFonts w:asciiTheme="majorHAnsi" w:hAnsiTheme="majorHAnsi" w:cstheme="majorHAnsi"/>
               </w:rPr>
@@ -1469,7 +1432,6 @@
               </w:rPr>
               <w:tab/>
             </w:r>
-            <w:permStart w:id="1487353257" w:edGrp="everyone"/>
             <w:sdt>
               <w:sdtPr>
                 <w:rPr>
@@ -1483,6 +1445,7 @@
                 <w15:appearance w15:val="hidden"/>
                 <w:text/>
               </w:sdtPr>
+              <w:sdtEndPr/>
               <w:sdtContent>
                 <w:r>
                   <w:rPr>
@@ -1504,7 +1467,6 @@
                 </w:r>
               </w:sdtContent>
             </w:sdt>
-            <w:permEnd w:id="1487353257"/>
           </w:p>
         </w:tc>
       </w:tr>
@@ -1526,7 +1488,7 @@
           </w:p>
           <w:p>
             <w:pPr>
-              <w:pStyle w:val="NoSpacing"/>
+              <w:pStyle w:val="Sinespaciado"/>
               <w:rPr>
                 <w:rFonts w:asciiTheme="majorHAnsi" w:hAnsiTheme="majorHAnsi" w:cstheme="majorHAnsi"/>
                 <w:b/>
@@ -1552,7 +1514,6 @@
               </w:rPr>
               <w:tab/>
             </w:r>
-            <w:permStart w:id="1631927432" w:edGrp="everyone"/>
             <w:sdt>
               <w:sdtPr>
                 <w:rPr>
@@ -1566,6 +1527,7 @@
                 <w15:appearance w15:val="hidden"/>
                 <w:text/>
               </w:sdtPr>
+              <w:sdtEndPr/>
               <w:sdtContent>
                 <w:r>
                   <w:rPr>
@@ -1594,10 +1556,9 @@
               </w:sdtContent>
             </w:sdt>
           </w:p>
-          <w:permEnd w:id="1631927432"/>
           <w:p>
             <w:pPr>
-              <w:pStyle w:val="NoSpacing"/>
+              <w:pStyle w:val="Sinespaciado"/>
               <w:rPr>
                 <w:rFonts w:asciiTheme="majorHAnsi" w:hAnsiTheme="majorHAnsi" w:cstheme="majorHAnsi"/>
                 <w:b/>
@@ -1624,7 +1585,6 @@
               </w:rPr>
               <w:tab/>
             </w:r>
-            <w:permStart w:id="1398370153" w:edGrp="everyone"/>
             <w:sdt>
               <w:sdtPr>
                 <w:rPr>
@@ -1638,6 +1598,7 @@
                 <w15:appearance w15:val="hidden"/>
                 <w:text/>
               </w:sdtPr>
+              <w:sdtEndPr/>
               <w:sdtContent>
                 <w:r>
                   <w:rPr>
@@ -1665,11 +1626,10 @@
                 </w:r>
               </w:sdtContent>
             </w:sdt>
-            <w:permEnd w:id="1398370153"/>
           </w:p>
           <w:p>
             <w:pPr>
-              <w:pStyle w:val="NoSpacing"/>
+              <w:pStyle w:val="Sinespaciado"/>
               <w:rPr>
                 <w:rFonts w:asciiTheme="majorHAnsi" w:hAnsiTheme="majorHAnsi" w:cstheme="majorHAnsi"/>
               </w:rPr>
@@ -1694,7 +1654,6 @@
               </w:rPr>
               <w:tab/>
             </w:r>
-            <w:permStart w:id="72570348" w:edGrp="everyone"/>
             <w:sdt>
               <w:sdtPr>
                 <w:rPr>
@@ -1708,6 +1667,7 @@
                 <w15:appearance w15:val="hidden"/>
                 <w:text/>
               </w:sdtPr>
+              <w:sdtEndPr/>
               <w:sdtContent>
                 <w:r>
                   <w:rPr>
@@ -1719,8 +1679,16 @@
                   <w:rPr>
                     <w:rFonts w:asciiTheme="majorHAnsi" w:hAnsiTheme="majorHAnsi" w:cstheme="majorHAnsi"/>
                   </w:rPr>
-                  <w:t>Coco Delfa</w:t>
+                  <w:t xml:space="preserve">Coco </w:t>
                 </w:r>
+                <w:proofErr w:type="spellStart"/>
+                <w:r>
+                  <w:rPr>
+                    <w:rFonts w:asciiTheme="majorHAnsi" w:hAnsiTheme="majorHAnsi" w:cstheme="majorHAnsi"/>
+                  </w:rPr>
+                  <w:t>Delfa</w:t>
+                </w:r>
+                <w:proofErr w:type="spellEnd"/>
                 <w:r>
                   <w:rPr>
                     <w:rFonts w:asciiTheme="majorHAnsi" w:hAnsiTheme="majorHAnsi" w:cstheme="majorHAnsi"/>
@@ -1741,11 +1709,10 @@
                 </w:r>
               </w:sdtContent>
             </w:sdt>
-            <w:permEnd w:id="72570348"/>
           </w:p>
           <w:p>
             <w:pPr>
-              <w:pStyle w:val="NoSpacing"/>
+              <w:pStyle w:val="Sinespaciado"/>
               <w:rPr>
                 <w:rFonts w:asciiTheme="majorHAnsi" w:hAnsiTheme="majorHAnsi" w:cstheme="majorHAnsi"/>
               </w:rPr>
@@ -1770,7 +1737,6 @@
               </w:rPr>
               <w:tab/>
             </w:r>
-            <w:permStart w:id="2077499526" w:edGrp="everyone"/>
             <w:sdt>
               <w:sdtPr>
                 <w:rPr>
@@ -1783,6 +1749,7 @@
                 </w:placeholder>
                 <w:text/>
               </w:sdtPr>
+              <w:sdtEndPr/>
               <w:sdtContent>
                 <w:r>
                   <w:rPr>
@@ -1804,7 +1771,6 @@
                 </w:r>
               </w:sdtContent>
             </w:sdt>
-            <w:permEnd w:id="2077499526"/>
           </w:p>
         </w:tc>
         <w:tc>
@@ -1813,7 +1779,7 @@
           </w:tcPr>
           <w:p>
             <w:pPr>
-              <w:pStyle w:val="NoSpacing"/>
+              <w:pStyle w:val="Sinespaciado"/>
               <w:rPr>
                 <w:rFonts w:asciiTheme="majorHAnsi" w:hAnsiTheme="majorHAnsi" w:cstheme="majorHAnsi"/>
               </w:rPr>
@@ -1835,7 +1801,7 @@
           </w:tcPr>
           <w:p>
             <w:pPr>
-              <w:pStyle w:val="NoSpacing"/>
+              <w:pStyle w:val="Sinespaciado"/>
               <w:rPr>
                 <w:rFonts w:asciiTheme="majorHAnsi" w:hAnsiTheme="majorHAnsi" w:cstheme="majorHAnsi"/>
               </w:rPr>
@@ -1866,7 +1832,6 @@
               </w:rPr>
               <w:tab/>
             </w:r>
-            <w:permStart w:id="1772436159" w:edGrp="everyone"/>
             <w:sdt>
               <w:sdtPr>
                 <w:rPr>
@@ -1880,6 +1845,7 @@
                 <w15:appearance w15:val="hidden"/>
                 <w:text/>
               </w:sdtPr>
+              <w:sdtEndPr/>
               <w:sdtContent>
                 <w:r>
                   <w:rPr>
@@ -1937,7 +1903,6 @@
                 </w:r>
               </w:sdtContent>
             </w:sdt>
-            <w:permEnd w:id="1772436159"/>
           </w:p>
         </w:tc>
       </w:tr>
@@ -1947,7 +1912,7 @@
     <w:bookmarkEnd w:id="0"/>
     <w:p>
       <w:pPr>
-        <w:pStyle w:val="Heading1"/>
+        <w:pStyle w:val="Ttulo1"/>
         <w:spacing w:before="0"/>
         <w:rPr>
           <w:rFonts w:cstheme="majorHAnsi"/>
@@ -1980,7 +1945,7 @@
     </w:p>
     <w:p>
       <w:pPr>
-        <w:pStyle w:val="Heading2"/>
+        <w:pStyle w:val="Ttulo2"/>
         <w:rPr>
           <w:rFonts w:cstheme="majorHAnsi"/>
         </w:rPr>
@@ -1999,7 +1964,7 @@
     </w:p>
     <w:p>
       <w:pPr>
-        <w:pStyle w:val="Heading2"/>
+        <w:pStyle w:val="Ttulo2"/>
         <w:rPr>
           <w:rFonts w:cstheme="majorHAnsi"/>
         </w:rPr>
@@ -2018,7 +1983,7 @@
     </w:p>
     <w:p>
       <w:pPr>
-        <w:pStyle w:val="Heading2"/>
+        <w:pStyle w:val="Ttulo2"/>
         <w:rPr>
           <w:rFonts w:cstheme="majorHAnsi"/>
         </w:rPr>
@@ -2037,7 +2002,7 @@
     </w:p>
     <w:p>
       <w:pPr>
-        <w:pStyle w:val="Heading2"/>
+        <w:pStyle w:val="Ttulo2"/>
         <w:rPr>
           <w:rFonts w:cstheme="majorHAnsi"/>
         </w:rPr>
@@ -2056,7 +2021,7 @@
     </w:p>
     <w:p>
       <w:pPr>
-        <w:pStyle w:val="Heading2"/>
+        <w:pStyle w:val="Ttulo2"/>
         <w:rPr>
           <w:rFonts w:cstheme="majorHAnsi"/>
         </w:rPr>
@@ -2137,7 +2102,6 @@
       </w:r>
     </w:p>
     <w:bookmarkStart w:id="5" w:name="_Hlk157672140"/>
-    <w:permStart w:id="514992324" w:edGrp="everyone"/>
     <w:p>
       <w:pPr>
         <w:pStyle w:val="Comment-Grader"/>
@@ -2165,7 +2129,6 @@
           </w:r>
         </w:sdtContent>
       </w:sdt>
-      <w:permEnd w:id="514992324"/>
       <w:r>
         <w:t xml:space="preserve">   </w:t>
       </w:r>
@@ -2180,7 +2143,6 @@
       </w:r>
     </w:p>
     <w:bookmarkStart w:id="6" w:name="_Hlk157672153"/>
-    <w:permStart w:id="1330789551" w:edGrp="everyone"/>
     <w:p>
       <w:pPr>
         <w:pStyle w:val="Comment-Grader"/>
@@ -2195,6 +2157,7 @@
           <w15:appearance w15:val="hidden"/>
           <w:text/>
         </w:sdtPr>
+        <w:sdtEndPr/>
         <w:sdtContent>
           <w:r>
             <w:t xml:space="preserve"> X</w:t>
@@ -2204,7 +2167,6 @@
           </w:r>
         </w:sdtContent>
       </w:sdt>
-      <w:permEnd w:id="1330789551"/>
       <w:r>
         <w:t xml:space="preserve">  </w:t>
       </w:r>
@@ -2253,7 +2215,6 @@
         <w:t>schedule.</w:t>
       </w:r>
     </w:p>
-    <w:permStart w:id="263077281" w:edGrp="everyone"/>
     <w:p>
       <w:pPr>
         <w:pStyle w:val="Comment-Grader"/>
@@ -2268,26 +2229,26 @@
           <w15:appearance w15:val="hidden"/>
           <w:text/>
         </w:sdtPr>
+        <w:sdtEndPr/>
         <w:sdtContent>
           <w:r>
             <w:t xml:space="preserve">  </w:t>
           </w:r>
           <w:r>
-            <w:t>https://github.com/orgs/DP2-C1-049/projects/2</w:t>
+            <w:t>X</w:t>
           </w:r>
           <w:r>
             <w:t xml:space="preserve">  </w:t>
           </w:r>
         </w:sdtContent>
       </w:sdt>
-      <w:permEnd w:id="263077281"/>
       <w:r>
         <w:t xml:space="preserve">   </w:t>
       </w:r>
     </w:p>
     <w:p>
       <w:pPr>
-        <w:pStyle w:val="Heading1"/>
+        <w:pStyle w:val="Ttulo1"/>
         <w:rPr>
           <w:rFonts w:cstheme="majorHAnsi"/>
         </w:rPr>
@@ -2319,7 +2280,7 @@
     </w:p>
     <w:p>
       <w:pPr>
-        <w:pStyle w:val="Heading2"/>
+        <w:pStyle w:val="Ttulo2"/>
         <w:rPr>
           <w:rFonts w:cstheme="majorHAnsi"/>
         </w:rPr>
@@ -2494,7 +2455,6 @@
         <w:t>; no further information about them is needed in the system.</w:t>
       </w:r>
     </w:p>
-    <w:permStart w:id="3886208" w:edGrp="everyone"/>
     <w:p>
       <w:pPr>
         <w:pStyle w:val="Comment-Grader"/>
@@ -2509,13 +2469,13 @@
           <w15:appearance w15:val="hidden"/>
           <w:text/>
         </w:sdtPr>
+        <w:sdtEndPr/>
         <w:sdtContent>
           <w:r>
             <w:t xml:space="preserve">    </w:t>
           </w:r>
         </w:sdtContent>
       </w:sdt>
-      <w:permEnd w:id="3886208"/>
       <w:r>
         <w:t xml:space="preserve">  </w:t>
       </w:r>
@@ -2666,7 +2626,6 @@
         <w:t>,15}$").</w:t>
       </w:r>
     </w:p>
-    <w:permStart w:id="568988877" w:edGrp="everyone"/>
     <w:p>
       <w:pPr>
         <w:pStyle w:val="Comment-Grader"/>
@@ -2681,13 +2640,13 @@
           <w15:appearance w15:val="hidden"/>
           <w:text/>
         </w:sdtPr>
+        <w:sdtEndPr/>
         <w:sdtContent>
           <w:r>
             <w:t xml:space="preserve">    </w:t>
           </w:r>
         </w:sdtContent>
       </w:sdt>
-      <w:permEnd w:id="568988877"/>
       <w:r>
         <w:t xml:space="preserve">   </w:t>
       </w:r>
@@ -2878,7 +2837,6 @@
         <w:t xml:space="preserve"> characters).</w:t>
       </w:r>
     </w:p>
-    <w:permStart w:id="64176652" w:edGrp="everyone"/>
     <w:p>
       <w:pPr>
         <w:pStyle w:val="Comment-Grader"/>
@@ -2893,13 +2851,13 @@
           <w15:appearance w15:val="hidden"/>
           <w:text/>
         </w:sdtPr>
+        <w:sdtEndPr/>
         <w:sdtContent>
           <w:r>
             <w:t xml:space="preserve">    </w:t>
           </w:r>
         </w:sdtContent>
       </w:sdt>
-      <w:permEnd w:id="64176652"/>
       <w:r>
         <w:t xml:space="preserve">      </w:t>
       </w:r>
@@ -3068,7 +3026,6 @@
         <w:t xml:space="preserve">. </w:t>
       </w:r>
     </w:p>
-    <w:permStart w:id="2084199269" w:edGrp="everyone"/>
     <w:p>
       <w:pPr>
         <w:pStyle w:val="Comment-Grader"/>
@@ -3083,13 +3040,13 @@
           <w15:appearance w15:val="hidden"/>
           <w:text/>
         </w:sdtPr>
+        <w:sdtEndPr/>
         <w:sdtContent>
           <w:r>
             <w:t xml:space="preserve">    </w:t>
           </w:r>
         </w:sdtContent>
       </w:sdt>
-      <w:permEnd w:id="2084199269"/>
       <w:r>
         <w:t xml:space="preserve">   </w:t>
       </w:r>
@@ -3301,7 +3258,6 @@
         <w:t xml:space="preserve"> or not. </w:t>
       </w:r>
     </w:p>
-    <w:permStart w:id="1789663349" w:edGrp="everyone"/>
     <w:p>
       <w:pPr>
         <w:pStyle w:val="Comment-Grader"/>
@@ -3316,20 +3272,20 @@
           <w15:appearance w15:val="hidden"/>
           <w:text/>
         </w:sdtPr>
+        <w:sdtEndPr/>
         <w:sdtContent>
           <w:r>
             <w:t xml:space="preserve">    </w:t>
           </w:r>
         </w:sdtContent>
       </w:sdt>
-      <w:permEnd w:id="1789663349"/>
       <w:r>
         <w:t xml:space="preserve">   </w:t>
       </w:r>
     </w:p>
     <w:p>
       <w:pPr>
-        <w:pStyle w:val="Heading2"/>
+        <w:pStyle w:val="Ttulo2"/>
         <w:rPr>
           <w:rFonts w:cstheme="majorHAnsi"/>
         </w:rPr>
@@ -3348,7 +3304,7 @@
     </w:p>
     <w:p>
       <w:pPr>
-        <w:pStyle w:val="Heading2"/>
+        <w:pStyle w:val="Ttulo2"/>
         <w:rPr>
           <w:rFonts w:cstheme="majorHAnsi"/>
         </w:rPr>
@@ -3367,7 +3323,7 @@
     </w:p>
     <w:p>
       <w:pPr>
-        <w:pStyle w:val="Heading2"/>
+        <w:pStyle w:val="Ttulo2"/>
         <w:rPr>
           <w:rFonts w:cstheme="majorHAnsi"/>
         </w:rPr>
@@ -3429,7 +3385,6 @@
         <w:t>”.</w:t>
       </w:r>
     </w:p>
-    <w:permStart w:id="1472210995" w:edGrp="everyone"/>
     <w:p>
       <w:pPr>
         <w:pStyle w:val="Comment-Grader"/>
@@ -3444,20 +3399,20 @@
           <w15:appearance w15:val="hidden"/>
           <w:text/>
         </w:sdtPr>
+        <w:sdtEndPr/>
         <w:sdtContent>
           <w:r>
             <w:t xml:space="preserve">    </w:t>
           </w:r>
         </w:sdtContent>
       </w:sdt>
-      <w:permEnd w:id="1472210995"/>
       <w:r>
         <w:t xml:space="preserve">    </w:t>
       </w:r>
     </w:p>
     <w:p>
       <w:pPr>
-        <w:pStyle w:val="Heading2"/>
+        <w:pStyle w:val="Ttulo2"/>
         <w:rPr>
           <w:rFonts w:cstheme="majorHAnsi"/>
         </w:rPr>
@@ -3501,7 +3456,6 @@
         <w:t>.</w:t>
       </w:r>
     </w:p>
-    <w:permStart w:id="1506941238" w:edGrp="everyone"/>
     <w:p>
       <w:pPr>
         <w:pStyle w:val="Comment-Grader"/>
@@ -3516,20 +3470,20 @@
           <w15:appearance w15:val="hidden"/>
           <w:text/>
         </w:sdtPr>
+        <w:sdtEndPr/>
         <w:sdtContent>
           <w:r>
             <w:t xml:space="preserve">    </w:t>
           </w:r>
         </w:sdtContent>
       </w:sdt>
-      <w:permEnd w:id="1506941238"/>
       <w:r>
         <w:t xml:space="preserve">    </w:t>
       </w:r>
     </w:p>
     <w:p>
       <w:pPr>
-        <w:pStyle w:val="Heading1"/>
+        <w:pStyle w:val="Ttulo1"/>
         <w:tabs>
           <w:tab w:val="left" w:pos="284"/>
         </w:tabs>
@@ -3564,7 +3518,7 @@
     </w:p>
     <w:p>
       <w:pPr>
-        <w:pStyle w:val="Heading2"/>
+        <w:pStyle w:val="Ttulo2"/>
         <w:rPr>
           <w:rFonts w:cstheme="majorHAnsi"/>
         </w:rPr>
@@ -3583,7 +3537,7 @@
     </w:p>
     <w:p>
       <w:pPr>
-        <w:pStyle w:val="Heading2"/>
+        <w:pStyle w:val="Ttulo2"/>
         <w:rPr>
           <w:rFonts w:cstheme="majorHAnsi"/>
         </w:rPr>
@@ -3660,7 +3614,6 @@
         <w:t>require confirmation.</w:t>
       </w:r>
     </w:p>
-    <w:permStart w:id="877278202" w:edGrp="everyone"/>
     <w:p>
       <w:pPr>
         <w:pStyle w:val="Comment-Grader"/>
@@ -3675,13 +3628,13 @@
           <w15:appearance w15:val="hidden"/>
           <w:text/>
         </w:sdtPr>
+        <w:sdtEndPr/>
         <w:sdtContent>
           <w:r>
             <w:t xml:space="preserve">    </w:t>
           </w:r>
         </w:sdtContent>
       </w:sdt>
-      <w:permEnd w:id="877278202"/>
     </w:p>
     <w:p>
       <w:pPr>
@@ -3745,7 +3698,6 @@
         <w:t xml:space="preserve"> Both operations require confirmation.</w:t>
       </w:r>
     </w:p>
-    <w:permStart w:id="793719138" w:edGrp="everyone"/>
     <w:p>
       <w:pPr>
         <w:pStyle w:val="Comment-Grader"/>
@@ -3760,13 +3712,13 @@
           <w15:appearance w15:val="hidden"/>
           <w:text/>
         </w:sdtPr>
+        <w:sdtEndPr/>
         <w:sdtContent>
           <w:r>
             <w:t xml:space="preserve">    </w:t>
           </w:r>
         </w:sdtContent>
       </w:sdt>
-      <w:permEnd w:id="793719138"/>
       <w:r>
         <w:t xml:space="preserve">   </w:t>
       </w:r>
@@ -3830,7 +3782,6 @@
         <w:t>operations require confirmation.</w:t>
       </w:r>
     </w:p>
-    <w:permStart w:id="1433148399" w:edGrp="everyone"/>
     <w:p>
       <w:pPr>
         <w:pStyle w:val="Comment-Grader"/>
@@ -3845,13 +3796,13 @@
           <w15:appearance w15:val="hidden"/>
           <w:text/>
         </w:sdtPr>
+        <w:sdtEndPr/>
         <w:sdtContent>
           <w:r>
             <w:t xml:space="preserve">    </w:t>
           </w:r>
         </w:sdtContent>
       </w:sdt>
-      <w:permEnd w:id="1433148399"/>
       <w:r>
         <w:t xml:space="preserve">   </w:t>
       </w:r>
@@ -3904,7 +3855,6 @@
         <w:t>); the services must be promoted in every page as little intrusively as possible.</w:t>
       </w:r>
     </w:p>
-    <w:permStart w:id="1002920657" w:edGrp="everyone"/>
     <w:p>
       <w:pPr>
         <w:pStyle w:val="Comment-Grader"/>
@@ -3919,20 +3869,20 @@
           <w15:appearance w15:val="hidden"/>
           <w:text/>
         </w:sdtPr>
+        <w:sdtEndPr/>
         <w:sdtContent>
           <w:r>
             <w:t xml:space="preserve">    </w:t>
           </w:r>
         </w:sdtContent>
       </w:sdt>
-      <w:permEnd w:id="1002920657"/>
       <w:r>
         <w:t xml:space="preserve">   </w:t>
       </w:r>
     </w:p>
     <w:p>
       <w:pPr>
-        <w:pStyle w:val="Heading2"/>
+        <w:pStyle w:val="Ttulo2"/>
         <w:rPr>
           <w:rFonts w:cstheme="majorHAnsi"/>
         </w:rPr>
@@ -3959,7 +3909,7 @@
     </w:p>
     <w:p>
       <w:pPr>
-        <w:pStyle w:val="Heading2"/>
+        <w:pStyle w:val="Ttulo2"/>
         <w:rPr>
           <w:rFonts w:cstheme="majorHAnsi"/>
         </w:rPr>
@@ -3978,7 +3928,7 @@
     </w:p>
     <w:p>
       <w:pPr>
-        <w:pStyle w:val="Heading2"/>
+        <w:pStyle w:val="Ttulo2"/>
         <w:rPr>
           <w:rFonts w:cstheme="majorHAnsi"/>
         </w:rPr>
@@ -3998,7 +3948,6 @@
         <w:t>Provide a link to your planning dashboard in GitHub to review the tasks, their current status, and your schedule.</w:t>
       </w:r>
     </w:p>
-    <w:permStart w:id="1902000534" w:edGrp="everyone"/>
     <w:p>
       <w:pPr>
         <w:pStyle w:val="Comment-Grader"/>
@@ -4013,20 +3962,20 @@
           <w15:appearance w15:val="hidden"/>
           <w:text/>
         </w:sdtPr>
+        <w:sdtEndPr/>
         <w:sdtContent>
           <w:r>
             <w:t xml:space="preserve">    </w:t>
           </w:r>
         </w:sdtContent>
       </w:sdt>
-      <w:permEnd w:id="1902000534"/>
       <w:r>
         <w:t xml:space="preserve">  </w:t>
       </w:r>
     </w:p>
     <w:p>
       <w:pPr>
-        <w:pStyle w:val="Heading1"/>
+        <w:pStyle w:val="Ttulo1"/>
         <w:tabs>
           <w:tab w:val="left" w:pos="284"/>
         </w:tabs>
@@ -4061,7 +4010,7 @@
     </w:p>
     <w:p>
       <w:pPr>
-        <w:pStyle w:val="Heading2"/>
+        <w:pStyle w:val="Ttulo2"/>
         <w:rPr>
           <w:rFonts w:cstheme="majorHAnsi"/>
         </w:rPr>
@@ -4081,7 +4030,6 @@
         <w:t xml:space="preserve">Create appropriate indexes for your entities, if required. </w:t>
       </w:r>
     </w:p>
-    <w:permStart w:id="47063208" w:edGrp="everyone"/>
     <w:p>
       <w:pPr>
         <w:pStyle w:val="Comment-Grader"/>
@@ -4096,20 +4044,20 @@
           <w15:appearance w15:val="hidden"/>
           <w:text/>
         </w:sdtPr>
+        <w:sdtEndPr/>
         <w:sdtContent>
           <w:r>
             <w:t xml:space="preserve">    </w:t>
           </w:r>
         </w:sdtContent>
       </w:sdt>
-      <w:permEnd w:id="47063208"/>
       <w:r>
         <w:t xml:space="preserve">   </w:t>
       </w:r>
     </w:p>
     <w:p>
       <w:pPr>
-        <w:pStyle w:val="Heading2"/>
+        <w:pStyle w:val="Ttulo2"/>
         <w:rPr>
           <w:rFonts w:cstheme="majorHAnsi"/>
         </w:rPr>
@@ -4131,7 +4079,7 @@
     </w:p>
     <w:p>
       <w:pPr>
-        <w:pStyle w:val="Heading2"/>
+        <w:pStyle w:val="Ttulo2"/>
         <w:rPr>
           <w:rFonts w:cstheme="majorHAnsi"/>
         </w:rPr>
@@ -4150,7 +4098,7 @@
     </w:p>
     <w:p>
       <w:pPr>
-        <w:pStyle w:val="Heading2"/>
+        <w:pStyle w:val="Ttulo2"/>
         <w:rPr>
           <w:rFonts w:cstheme="majorHAnsi"/>
         </w:rPr>
@@ -4176,7 +4124,6 @@
         <w:t>.</w:t>
       </w:r>
     </w:p>
-    <w:permStart w:id="759059702" w:edGrp="everyone"/>
     <w:p>
       <w:pPr>
         <w:pStyle w:val="Comment-Grader"/>
@@ -4191,20 +4138,20 @@
           <w15:appearance w15:val="hidden"/>
           <w:text/>
         </w:sdtPr>
+        <w:sdtEndPr/>
         <w:sdtContent>
           <w:r>
             <w:t xml:space="preserve">    </w:t>
           </w:r>
         </w:sdtContent>
       </w:sdt>
-      <w:permEnd w:id="759059702"/>
       <w:r>
         <w:t xml:space="preserve">  </w:t>
       </w:r>
     </w:p>
     <w:p>
       <w:pPr>
-        <w:pStyle w:val="Heading2"/>
+        <w:pStyle w:val="Ttulo2"/>
         <w:rPr>
           <w:rFonts w:cstheme="majorHAnsi"/>
         </w:rPr>
@@ -4227,7 +4174,6 @@
         <w:t xml:space="preserve">  </w:t>
       </w:r>
     </w:p>
-    <w:permStart w:id="1340033691" w:edGrp="everyone"/>
     <w:p>
       <w:pPr>
         <w:pStyle w:val="Comment-Grader"/>
@@ -4242,13 +4188,13 @@
           <w15:appearance w15:val="hidden"/>
           <w:text/>
         </w:sdtPr>
+        <w:sdtEndPr/>
         <w:sdtContent>
           <w:r>
             <w:t xml:space="preserve">    </w:t>
           </w:r>
         </w:sdtContent>
       </w:sdt>
-      <w:permEnd w:id="1340033691"/>
       <w:r>
         <w:t xml:space="preserve">   </w:t>
       </w:r>
@@ -4261,7 +4207,6 @@
         <w:t xml:space="preserve">Produce a testing report. </w:t>
       </w:r>
     </w:p>
-    <w:permStart w:id="867524682" w:edGrp="everyone"/>
     <w:p>
       <w:pPr>
         <w:pStyle w:val="Comment-Grader"/>
@@ -4276,13 +4221,13 @@
           <w15:appearance w15:val="hidden"/>
           <w:text/>
         </w:sdtPr>
+        <w:sdtEndPr/>
         <w:sdtContent>
           <w:r>
             <w:t xml:space="preserve">    </w:t>
           </w:r>
         </w:sdtContent>
       </w:sdt>
-      <w:permEnd w:id="867524682"/>
       <w:r>
         <w:t xml:space="preserve">   </w:t>
       </w:r>
@@ -4294,7 +4239,7 @@
     </w:p>
     <w:p>
       <w:pPr>
-        <w:pStyle w:val="Heading1"/>
+        <w:pStyle w:val="Ttulo1"/>
         <w:tabs>
           <w:tab w:val="left" w:pos="284"/>
         </w:tabs>
@@ -4329,7 +4274,7 @@
     </w:p>
     <w:p>
       <w:pPr>
-        <w:pStyle w:val="Heading2"/>
+        <w:pStyle w:val="Ttulo2"/>
         <w:rPr>
           <w:rFonts w:cstheme="majorHAnsi"/>
         </w:rPr>
@@ -4354,7 +4299,7 @@
     </w:p>
     <w:p>
       <w:pPr>
-        <w:pStyle w:val="Heading2"/>
+        <w:pStyle w:val="Ttulo2"/>
         <w:rPr>
           <w:rFonts w:cstheme="majorHAnsi"/>
         </w:rPr>
@@ -4379,7 +4324,7 @@
     </w:p>
     <w:p>
       <w:pPr>
-        <w:pStyle w:val="Heading2"/>
+        <w:pStyle w:val="Ttulo2"/>
         <w:rPr>
           <w:rFonts w:cstheme="majorHAnsi"/>
         </w:rPr>
@@ -4432,7 +4377,6 @@
         <w:t>.</w:t>
       </w:r>
     </w:p>
-    <w:permStart w:id="322599070" w:edGrp="everyone"/>
     <w:p>
       <w:pPr>
         <w:pStyle w:val="Comment-Grader"/>
@@ -4447,20 +4391,20 @@
           <w15:appearance w15:val="hidden"/>
           <w:text/>
         </w:sdtPr>
+        <w:sdtEndPr/>
         <w:sdtContent>
           <w:r>
             <w:t xml:space="preserve">    </w:t>
           </w:r>
         </w:sdtContent>
       </w:sdt>
-      <w:permEnd w:id="322599070"/>
       <w:r>
         <w:t xml:space="preserve">      </w:t>
       </w:r>
     </w:p>
     <w:p>
       <w:pPr>
-        <w:pStyle w:val="Heading2"/>
+        <w:pStyle w:val="Ttulo2"/>
         <w:rPr>
           <w:rFonts w:cstheme="majorHAnsi"/>
         </w:rPr>
@@ -4485,7 +4429,7 @@
     </w:p>
     <w:p>
       <w:pPr>
-        <w:pStyle w:val="Heading2"/>
+        <w:pStyle w:val="Ttulo2"/>
         <w:rPr>
           <w:rFonts w:cstheme="majorHAnsi"/>
         </w:rPr>
@@ -4505,7 +4449,6 @@
         <w:t>Produce a report on what you knew about the architecture of a WIS before this subject. </w:t>
       </w:r>
     </w:p>
-    <w:permStart w:id="1262108067" w:edGrp="everyone"/>
     <w:p>
       <w:pPr>
         <w:pStyle w:val="Comment-Grader"/>
@@ -4520,13 +4463,13 @@
           <w15:appearance w15:val="hidden"/>
           <w:text/>
         </w:sdtPr>
+        <w:sdtEndPr/>
         <w:sdtContent>
           <w:r>
             <w:t xml:space="preserve">    </w:t>
           </w:r>
         </w:sdtContent>
       </w:sdt>
-      <w:permEnd w:id="1262108067"/>
       <w:r>
         <w:t xml:space="preserve">   </w:t>
       </w:r>
@@ -4539,7 +4482,6 @@
         <w:t>Produce a report on what you knew about testing a WIS before this subject. </w:t>
       </w:r>
     </w:p>
-    <w:permStart w:id="2072198547" w:edGrp="everyone"/>
     <w:p>
       <w:pPr>
         <w:pStyle w:val="Comment-Grader"/>
@@ -4554,13 +4496,13 @@
           <w15:appearance w15:val="hidden"/>
           <w:text/>
         </w:sdtPr>
+        <w:sdtEndPr/>
         <w:sdtContent>
           <w:r>
             <w:t xml:space="preserve">    </w:t>
           </w:r>
         </w:sdtContent>
       </w:sdt>
-      <w:permEnd w:id="2072198547"/>
       <w:r>
         <w:t xml:space="preserve">  </w:t>
       </w:r>
@@ -4588,7 +4530,6 @@
         <w:t>, and you have your development configuration ready to work.</w:t>
       </w:r>
     </w:p>
-    <w:permStart w:id="893265149" w:edGrp="everyone"/>
     <w:p>
       <w:pPr>
         <w:pStyle w:val="Comment-Grader"/>
@@ -4603,20 +4544,20 @@
           <w15:appearance w15:val="hidden"/>
           <w:text/>
         </w:sdtPr>
+        <w:sdtEndPr/>
         <w:sdtContent>
           <w:r>
             <w:t xml:space="preserve">    </w:t>
           </w:r>
         </w:sdtContent>
       </w:sdt>
-      <w:permEnd w:id="893265149"/>
       <w:r>
         <w:t xml:space="preserve">   </w:t>
       </w:r>
     </w:p>
     <w:p>
       <w:pPr>
-        <w:pStyle w:val="Heading1"/>
+        <w:pStyle w:val="Ttulo1"/>
         <w:tabs>
           <w:tab w:val="left" w:pos="284"/>
         </w:tabs>
@@ -4651,7 +4592,7 @@
     </w:p>
     <w:p>
       <w:pPr>
-        <w:pStyle w:val="Heading2"/>
+        <w:pStyle w:val="Ttulo2"/>
         <w:rPr>
           <w:rFonts w:cstheme="majorHAnsi"/>
         </w:rPr>
@@ -4701,7 +4642,6 @@
         <w:t>, which must be initialised to “EUR”, “USD”, and “GBP”. </w:t>
       </w:r>
     </w:p>
-    <w:permStart w:id="1208632185" w:edGrp="everyone"/>
     <w:p>
       <w:pPr>
         <w:pStyle w:val="Comment-Grader"/>
@@ -4716,13 +4656,13 @@
           <w15:appearance w15:val="hidden"/>
           <w:text/>
         </w:sdtPr>
+        <w:sdtEndPr/>
         <w:sdtContent>
           <w:r>
             <w:t xml:space="preserve">    </w:t>
           </w:r>
         </w:sdtContent>
       </w:sdt>
-      <w:permEnd w:id="1208632185"/>
       <w:r>
         <w:t xml:space="preserve">     </w:t>
       </w:r>
@@ -4837,7 +4777,6 @@
         <w:t>verage, minimum, maximum, and standard deviation of the number of reviews posted over the last 10 weeks.</w:t>
       </w:r>
     </w:p>
-    <w:permStart w:id="230453759" w:edGrp="everyone"/>
     <w:p>
       <w:pPr>
         <w:pStyle w:val="Comment-Grader"/>
@@ -4852,20 +4791,20 @@
           <w15:appearance w15:val="hidden"/>
           <w:text/>
         </w:sdtPr>
+        <w:sdtEndPr/>
         <w:sdtContent>
           <w:r>
             <w:t xml:space="preserve">    </w:t>
           </w:r>
         </w:sdtContent>
       </w:sdt>
-      <w:permEnd w:id="230453759"/>
       <w:r>
         <w:t xml:space="preserve">   </w:t>
       </w:r>
     </w:p>
     <w:p>
       <w:pPr>
-        <w:pStyle w:val="Heading2"/>
+        <w:pStyle w:val="Ttulo2"/>
         <w:rPr>
           <w:rFonts w:cstheme="majorHAnsi"/>
         </w:rPr>
@@ -4890,7 +4829,7 @@
     </w:p>
     <w:p>
       <w:pPr>
-        <w:pStyle w:val="Heading2"/>
+        <w:pStyle w:val="Ttulo2"/>
         <w:rPr>
           <w:rFonts w:cstheme="majorHAnsi"/>
         </w:rPr>
@@ -4915,7 +4854,7 @@
     </w:p>
     <w:p>
       <w:pPr>
-        <w:pStyle w:val="Heading2"/>
+        <w:pStyle w:val="Ttulo2"/>
         <w:rPr>
           <w:rFonts w:cstheme="majorHAnsi"/>
         </w:rPr>
@@ -4940,7 +4879,7 @@
     </w:p>
     <w:p>
       <w:pPr>
-        <w:pStyle w:val="Heading2"/>
+        <w:pStyle w:val="Ttulo2"/>
         <w:rPr>
           <w:rFonts w:cstheme="majorHAnsi"/>
         </w:rPr>
@@ -4966,7 +4905,6 @@
         <w:t>. </w:t>
       </w:r>
     </w:p>
-    <w:permStart w:id="732176783" w:edGrp="everyone"/>
     <w:p>
       <w:pPr>
         <w:pStyle w:val="Comment-Grader"/>
@@ -4981,13 +4919,13 @@
           <w15:appearance w15:val="hidden"/>
           <w:text/>
         </w:sdtPr>
+        <w:sdtEndPr/>
         <w:sdtContent>
           <w:r>
             <w:t xml:space="preserve">    </w:t>
           </w:r>
         </w:sdtContent>
       </w:sdt>
-      <w:permEnd w:id="732176783"/>
       <w:r>
         <w:t xml:space="preserve">    </w:t>
       </w:r>
@@ -4995,7 +4933,7 @@
     <w:p/>
     <w:p>
       <w:pPr>
-        <w:pStyle w:val="Heading1"/>
+        <w:pStyle w:val="Ttulo1"/>
         <w:tabs>
           <w:tab w:val="left" w:pos="284"/>
         </w:tabs>
@@ -5030,7 +4968,7 @@
     </w:p>
     <w:p>
       <w:pPr>
-        <w:pStyle w:val="Heading2"/>
+        <w:pStyle w:val="Ttulo2"/>
         <w:rPr>
           <w:rFonts w:cstheme="majorHAnsi"/>
         </w:rPr>
@@ -5055,7 +4993,7 @@
     </w:p>
     <w:p>
       <w:pPr>
-        <w:pStyle w:val="Heading2"/>
+        <w:pStyle w:val="Ttulo2"/>
         <w:rPr>
           <w:rFonts w:cstheme="majorHAnsi"/>
         </w:rPr>
@@ -5119,7 +5057,6 @@
         <w:t>the services.</w:t>
       </w:r>
     </w:p>
-    <w:permStart w:id="1985440427" w:edGrp="everyone"/>
     <w:p>
       <w:pPr>
         <w:pStyle w:val="Comment-Grader"/>
@@ -5134,13 +5071,13 @@
           <w15:appearance w15:val="hidden"/>
           <w:text/>
         </w:sdtPr>
+        <w:sdtEndPr/>
         <w:sdtContent>
           <w:r>
             <w:t xml:space="preserve">    </w:t>
           </w:r>
         </w:sdtContent>
       </w:sdt>
-      <w:permEnd w:id="1985440427"/>
       <w:r>
         <w:t xml:space="preserve">   </w:t>
       </w:r>
@@ -5218,7 +5155,6 @@
         <w:t>This operation requires a confirmation since reviews cannot be updated or deleted.</w:t>
       </w:r>
     </w:p>
-    <w:permStart w:id="1070278833" w:edGrp="everyone"/>
     <w:p>
       <w:pPr>
         <w:pStyle w:val="Comment-Grader"/>
@@ -5233,13 +5169,13 @@
           <w15:appearance w15:val="hidden"/>
           <w:text/>
         </w:sdtPr>
+        <w:sdtEndPr/>
         <w:sdtContent>
           <w:r>
             <w:t xml:space="preserve">    </w:t>
           </w:r>
         </w:sdtContent>
       </w:sdt>
-      <w:permEnd w:id="1070278833"/>
       <w:r>
         <w:t xml:space="preserve">   </w:t>
       </w:r>
@@ -5294,7 +5230,6 @@
         <w:t>Update the system configuration. </w:t>
       </w:r>
     </w:p>
-    <w:permStart w:id="1694506261" w:edGrp="everyone"/>
     <w:p>
       <w:pPr>
         <w:pStyle w:val="Comment-Grader"/>
@@ -5309,13 +5244,13 @@
           <w15:appearance w15:val="hidden"/>
           <w:text/>
         </w:sdtPr>
+        <w:sdtEndPr/>
         <w:sdtContent>
           <w:r>
             <w:t xml:space="preserve">    </w:t>
           </w:r>
         </w:sdtContent>
       </w:sdt>
-      <w:permEnd w:id="1694506261"/>
       <w:r>
         <w:t xml:space="preserve">   </w:t>
       </w:r>
@@ -5373,7 +5308,6 @@
         <w:t xml:space="preserve">. </w:t>
       </w:r>
     </w:p>
-    <w:permStart w:id="2084703222" w:edGrp="everyone"/>
     <w:p>
       <w:pPr>
         <w:pStyle w:val="Comment-Grader"/>
@@ -5388,13 +5322,13 @@
           <w15:appearance w15:val="hidden"/>
           <w:text/>
         </w:sdtPr>
+        <w:sdtEndPr/>
         <w:sdtContent>
           <w:r>
             <w:t xml:space="preserve">    </w:t>
           </w:r>
         </w:sdtContent>
       </w:sdt>
-      <w:permEnd w:id="2084703222"/>
       <w:r>
         <w:t xml:space="preserve">   </w:t>
       </w:r>
@@ -5444,7 +5378,6 @@
         <w:t>. </w:t>
       </w:r>
     </w:p>
-    <w:permStart w:id="2120495563" w:edGrp="everyone"/>
     <w:p>
       <w:pPr>
         <w:pStyle w:val="Comment-Grader"/>
@@ -5459,13 +5392,13 @@
           <w15:appearance w15:val="hidden"/>
           <w:text/>
         </w:sdtPr>
+        <w:sdtEndPr/>
         <w:sdtContent>
           <w:r>
             <w:t xml:space="preserve">    </w:t>
           </w:r>
         </w:sdtContent>
       </w:sdt>
-      <w:permEnd w:id="2120495563"/>
       <w:r>
         <w:t xml:space="preserve">   </w:t>
       </w:r>
@@ -5477,7 +5410,7 @@
     <w:bookmarkEnd w:id="10"/>
     <w:p>
       <w:pPr>
-        <w:pStyle w:val="Heading2"/>
+        <w:pStyle w:val="Ttulo2"/>
         <w:rPr>
           <w:rFonts w:cstheme="majorHAnsi"/>
         </w:rPr>
@@ -5524,7 +5457,6 @@
         <w:t xml:space="preserve">. </w:t>
       </w:r>
     </w:p>
-    <w:permStart w:id="422514435" w:edGrp="everyone"/>
     <w:p>
       <w:pPr>
         <w:pStyle w:val="Comment-Grader"/>
@@ -5539,17 +5471,17 @@
           <w15:appearance w15:val="hidden"/>
           <w:text/>
         </w:sdtPr>
+        <w:sdtEndPr/>
         <w:sdtContent>
           <w:r>
             <w:t xml:space="preserve">    </w:t>
           </w:r>
         </w:sdtContent>
       </w:sdt>
-      <w:permEnd w:id="422514435"/>
-    </w:p>
-    <w:p>
-      <w:pPr>
-        <w:pStyle w:val="Heading2"/>
+    </w:p>
+    <w:p>
+      <w:pPr>
+        <w:pStyle w:val="Ttulo2"/>
         <w:rPr>
           <w:rFonts w:cstheme="majorHAnsi"/>
         </w:rPr>
@@ -5574,7 +5506,7 @@
     </w:p>
     <w:p>
       <w:pPr>
-        <w:pStyle w:val="Heading2"/>
+        <w:pStyle w:val="Ttulo2"/>
         <w:rPr>
           <w:rFonts w:cstheme="majorHAnsi"/>
         </w:rPr>
@@ -5618,7 +5550,6 @@
         <w:t>.</w:t>
       </w:r>
     </w:p>
-    <w:permStart w:id="433923951" w:edGrp="everyone"/>
     <w:p>
       <w:pPr>
         <w:pStyle w:val="Comment-Grader"/>
@@ -5633,13 +5564,13 @@
           <w15:appearance w15:val="hidden"/>
           <w:text/>
         </w:sdtPr>
+        <w:sdtEndPr/>
         <w:sdtContent>
           <w:r>
             <w:t xml:space="preserve">    </w:t>
           </w:r>
         </w:sdtContent>
       </w:sdt>
-      <w:permEnd w:id="433923951"/>
       <w:r>
         <w:t xml:space="preserve">     </w:t>
       </w:r>
@@ -5649,7 +5580,7 @@
     </w:p>
     <w:p>
       <w:pPr>
-        <w:pStyle w:val="Heading1"/>
+        <w:pStyle w:val="Ttulo1"/>
       </w:pPr>
       <w:r>
         <w:t>SUPPLEMENTARY I</w:t>
@@ -5666,7 +5597,7 @@
     </w:p>
     <w:p>
       <w:pPr>
-        <w:pStyle w:val="Heading2"/>
+        <w:pStyle w:val="Ttulo2"/>
         <w:rPr>
           <w:rFonts w:cstheme="majorHAnsi"/>
         </w:rPr>
@@ -5691,7 +5622,7 @@
     </w:p>
     <w:p>
       <w:pPr>
-        <w:pStyle w:val="Heading2"/>
+        <w:pStyle w:val="Ttulo2"/>
         <w:rPr>
           <w:rFonts w:cstheme="majorHAnsi"/>
         </w:rPr>
@@ -5716,7 +5647,7 @@
     </w:p>
     <w:p>
       <w:pPr>
-        <w:pStyle w:val="Heading2"/>
+        <w:pStyle w:val="Ttulo2"/>
         <w:rPr>
           <w:rFonts w:cstheme="majorHAnsi"/>
         </w:rPr>
@@ -5741,7 +5672,7 @@
     </w:p>
     <w:p>
       <w:pPr>
-        <w:pStyle w:val="Heading2"/>
+        <w:pStyle w:val="Ttulo2"/>
         <w:rPr>
           <w:rFonts w:cstheme="majorHAnsi"/>
         </w:rPr>
@@ -5773,7 +5704,6 @@
         <w:t>report on the results.</w:t>
       </w:r>
     </w:p>
-    <w:permStart w:id="1465547332" w:edGrp="everyone"/>
     <w:p>
       <w:pPr>
         <w:pStyle w:val="Comment-Grader"/>
@@ -5788,20 +5718,20 @@
           <w15:appearance w15:val="hidden"/>
           <w:text/>
         </w:sdtPr>
+        <w:sdtEndPr/>
         <w:sdtContent>
           <w:r>
             <w:t xml:space="preserve">    </w:t>
           </w:r>
         </w:sdtContent>
       </w:sdt>
-      <w:permEnd w:id="1465547332"/>
       <w:r>
         <w:t xml:space="preserve">  </w:t>
       </w:r>
     </w:p>
     <w:p>
       <w:pPr>
-        <w:pStyle w:val="Heading2"/>
+        <w:pStyle w:val="Ttulo2"/>
         <w:rPr>
           <w:rFonts w:cstheme="majorHAnsi"/>
         </w:rPr>
@@ -5821,7 +5751,6 @@
         <w:t>Produce a lint report.</w:t>
       </w:r>
     </w:p>
-    <w:permStart w:id="2056024124" w:edGrp="everyone"/>
     <w:p>
       <w:pPr>
         <w:pStyle w:val="Comment-Grader"/>
@@ -5836,13 +5765,13 @@
           <w15:appearance w15:val="hidden"/>
           <w:text/>
         </w:sdtPr>
+        <w:sdtEndPr/>
         <w:sdtContent>
           <w:r>
             <w:t xml:space="preserve">    </w:t>
           </w:r>
         </w:sdtContent>
       </w:sdt>
-      <w:permEnd w:id="2056024124"/>
       <w:r>
         <w:t xml:space="preserve">          </w:t>
       </w:r>
@@ -5854,7 +5783,7 @@
     </w:p>
     <w:p>
       <w:pPr>
-        <w:pStyle w:val="Heading1"/>
+        <w:pStyle w:val="Ttulo1"/>
         <w:tabs>
           <w:tab w:val="left" w:pos="284"/>
         </w:tabs>
@@ -5889,7 +5818,7 @@
     </w:p>
     <w:p>
       <w:pPr>
-        <w:pStyle w:val="Heading2"/>
+        <w:pStyle w:val="Ttulo2"/>
         <w:rPr>
           <w:rFonts w:cstheme="majorHAnsi"/>
         </w:rPr>
@@ -5914,7 +5843,7 @@
     </w:p>
     <w:p>
       <w:pPr>
-        <w:pStyle w:val="Heading2"/>
+        <w:pStyle w:val="Ttulo2"/>
         <w:rPr>
           <w:rFonts w:cstheme="majorHAnsi"/>
         </w:rPr>
@@ -5939,7 +5868,7 @@
     </w:p>
     <w:p>
       <w:pPr>
-        <w:pStyle w:val="Heading2"/>
+        <w:pStyle w:val="Ttulo2"/>
         <w:rPr>
           <w:rFonts w:cstheme="majorHAnsi"/>
         </w:rPr>
@@ -5964,7 +5893,7 @@
     </w:p>
     <w:p>
       <w:pPr>
-        <w:pStyle w:val="Heading2"/>
+        <w:pStyle w:val="Ttulo2"/>
         <w:rPr>
           <w:rFonts w:cstheme="majorHAnsi"/>
         </w:rPr>
@@ -5989,7 +5918,7 @@
     </w:p>
     <w:p>
       <w:pPr>
-        <w:pStyle w:val="Heading2"/>
+        <w:pStyle w:val="Ttulo2"/>
         <w:rPr>
           <w:rFonts w:cstheme="majorHAnsi"/>
         </w:rPr>
@@ -6009,7 +5938,6 @@
         <w:t>Produce an analysis report.</w:t>
       </w:r>
     </w:p>
-    <w:permStart w:id="358632476" w:edGrp="everyone"/>
     <w:p>
       <w:pPr>
         <w:pStyle w:val="Comment-Grader"/>
@@ -6024,13 +5952,13 @@
           <w15:appearance w15:val="hidden"/>
           <w:text/>
         </w:sdtPr>
+        <w:sdtEndPr/>
         <w:sdtContent>
           <w:r>
             <w:t xml:space="preserve">    </w:t>
           </w:r>
         </w:sdtContent>
       </w:sdt>
-      <w:permEnd w:id="358632476"/>
       <w:r>
         <w:t xml:space="preserve">   </w:t>
       </w:r>
@@ -6043,7 +5971,6 @@
         <w:t>Produce a planning and progress report.</w:t>
       </w:r>
     </w:p>
-    <w:permStart w:id="1731732844" w:edGrp="everyone"/>
     <w:p>
       <w:pPr>
         <w:pStyle w:val="Comment-Grader"/>
@@ -6058,13 +5985,13 @@
           <w15:appearance w15:val="hidden"/>
           <w:text/>
         </w:sdtPr>
+        <w:sdtEndPr/>
         <w:sdtContent>
           <w:r>
             <w:t xml:space="preserve">    </w:t>
           </w:r>
         </w:sdtContent>
       </w:sdt>
-      <w:permEnd w:id="1731732844"/>
       <w:r>
         <w:t xml:space="preserve">   </w:t>
       </w:r>
@@ -6077,7 +6004,7 @@
     </w:p>
     <w:p>
       <w:pPr>
-        <w:pStyle w:val="Heading1"/>
+        <w:pStyle w:val="Ttulo1"/>
         <w:tabs>
           <w:tab w:val="left" w:pos="284"/>
         </w:tabs>
@@ -6112,7 +6039,7 @@
     </w:p>
     <w:p>
       <w:pPr>
-        <w:pStyle w:val="Heading2"/>
+        <w:pStyle w:val="Ttulo2"/>
         <w:rPr>
           <w:rFonts w:cstheme="majorHAnsi"/>
         </w:rPr>
@@ -6278,7 +6205,6 @@
         <w:t xml:space="preserve"> (in the past) to indicate whether the passenger is still banned or if the prohibition has been lifted. </w:t>
       </w:r>
     </w:p>
-    <w:permStart w:id="1815554783" w:edGrp="everyone"/>
     <w:p>
       <w:pPr>
         <w:pStyle w:val="Comment-Grader"/>
@@ -6293,20 +6219,20 @@
           <w15:appearance w15:val="hidden"/>
           <w:text/>
         </w:sdtPr>
+        <w:sdtEndPr/>
         <w:sdtContent>
           <w:r>
             <w:t xml:space="preserve">    </w:t>
           </w:r>
         </w:sdtContent>
       </w:sdt>
-      <w:permEnd w:id="1815554783"/>
       <w:r>
         <w:t xml:space="preserve"> </w:t>
       </w:r>
     </w:p>
     <w:p>
       <w:pPr>
-        <w:pStyle w:val="Heading2"/>
+        <w:pStyle w:val="Ttulo2"/>
         <w:rPr>
           <w:rFonts w:cstheme="majorHAnsi"/>
         </w:rPr>
@@ -6331,7 +6257,7 @@
     </w:p>
     <w:p>
       <w:pPr>
-        <w:pStyle w:val="Heading2"/>
+        <w:pStyle w:val="Ttulo2"/>
         <w:rPr>
           <w:rFonts w:cstheme="majorHAnsi"/>
         </w:rPr>
@@ -6367,7 +6293,6 @@
         <w:t>pay-per-use services!  This requirement must be fulfilled in this and every other group or individual deliverable for it to be considered satisfied. </w:t>
       </w:r>
     </w:p>
-    <w:permStart w:id="1408045569" w:edGrp="everyone"/>
     <w:p>
       <w:pPr>
         <w:pStyle w:val="Comment-Grader"/>
@@ -6382,13 +6307,13 @@
           <w15:appearance w15:val="hidden"/>
           <w:text/>
         </w:sdtPr>
+        <w:sdtEndPr/>
         <w:sdtContent>
           <w:r>
             <w:t xml:space="preserve">    </w:t>
           </w:r>
         </w:sdtContent>
       </w:sdt>
-      <w:permEnd w:id="1408045569"/>
       <w:r>
         <w:t xml:space="preserve">  </w:t>
       </w:r>
@@ -6398,7 +6323,7 @@
     </w:p>
     <w:p>
       <w:pPr>
-        <w:pStyle w:val="Heading2"/>
+        <w:pStyle w:val="Ttulo2"/>
         <w:rPr>
           <w:rFonts w:cstheme="majorHAnsi"/>
         </w:rPr>
@@ -6423,7 +6348,7 @@
     </w:p>
     <w:p>
       <w:pPr>
-        <w:pStyle w:val="Heading2"/>
+        <w:pStyle w:val="Ttulo2"/>
         <w:rPr>
           <w:rFonts w:cstheme="majorHAnsi"/>
         </w:rPr>
@@ -6443,7 +6368,6 @@
         <w:t>Produce an analysis report.</w:t>
       </w:r>
     </w:p>
-    <w:permStart w:id="1362912911" w:edGrp="everyone"/>
     <w:p>
       <w:pPr>
         <w:pStyle w:val="Comment-Grader"/>
@@ -6458,13 +6382,13 @@
           <w15:appearance w15:val="hidden"/>
           <w:text/>
         </w:sdtPr>
+        <w:sdtEndPr/>
         <w:sdtContent>
           <w:r>
             <w:t xml:space="preserve">    </w:t>
           </w:r>
         </w:sdtContent>
       </w:sdt>
-      <w:permEnd w:id="1362912911"/>
       <w:r>
         <w:t xml:space="preserve">   </w:t>
       </w:r>
@@ -6477,7 +6401,6 @@
         <w:t>Produce a planning and progress report.</w:t>
       </w:r>
     </w:p>
-    <w:permStart w:id="2031892606" w:edGrp="everyone"/>
     <w:p>
       <w:pPr>
         <w:pStyle w:val="Comment-Grader"/>
@@ -6492,20 +6415,20 @@
           <w15:appearance w15:val="hidden"/>
           <w:text/>
         </w:sdtPr>
+        <w:sdtEndPr/>
         <w:sdtContent>
           <w:r>
             <w:t xml:space="preserve">    </w:t>
           </w:r>
         </w:sdtContent>
       </w:sdt>
-      <w:permEnd w:id="2031892606"/>
       <w:r>
         <w:t xml:space="preserve">  </w:t>
       </w:r>
     </w:p>
     <w:p>
       <w:pPr>
-        <w:pStyle w:val="Heading1"/>
+        <w:pStyle w:val="Ttulo1"/>
         <w:tabs>
           <w:tab w:val="left" w:pos="284"/>
         </w:tabs>
@@ -6540,7 +6463,7 @@
     </w:p>
     <w:p>
       <w:pPr>
-        <w:pStyle w:val="Heading2"/>
+        <w:pStyle w:val="Ttulo2"/>
         <w:rPr>
           <w:rFonts w:cstheme="majorHAnsi"/>
         </w:rPr>
@@ -6565,7 +6488,7 @@
     </w:p>
     <w:p>
       <w:pPr>
-        <w:pStyle w:val="Heading2"/>
+        <w:pStyle w:val="Ttulo2"/>
         <w:rPr>
           <w:rFonts w:cstheme="majorHAnsi"/>
         </w:rPr>
@@ -6679,7 +6602,6 @@
         <w:t>.</w:t>
       </w:r>
     </w:p>
-    <w:permStart w:id="991234116" w:edGrp="everyone"/>
     <w:p>
       <w:pPr>
         <w:pStyle w:val="Comment-Grader"/>
@@ -6694,13 +6616,13 @@
           <w15:appearance w15:val="hidden"/>
           <w:text/>
         </w:sdtPr>
+        <w:sdtEndPr/>
         <w:sdtContent>
           <w:r>
             <w:t xml:space="preserve">    </w:t>
           </w:r>
         </w:sdtContent>
       </w:sdt>
-      <w:permEnd w:id="991234116"/>
       <w:r>
         <w:t xml:space="preserve">   </w:t>
       </w:r>
@@ -6757,7 +6679,6 @@
         <w:t>.</w:t>
       </w:r>
     </w:p>
-    <w:permStart w:id="745096751" w:edGrp="everyone"/>
     <w:p>
       <w:pPr>
         <w:pStyle w:val="Comment-Grader"/>
@@ -6772,20 +6693,20 @@
           <w15:appearance w15:val="hidden"/>
           <w:text/>
         </w:sdtPr>
+        <w:sdtEndPr/>
         <w:sdtContent>
           <w:r>
             <w:t xml:space="preserve">    </w:t>
           </w:r>
         </w:sdtContent>
       </w:sdt>
-      <w:permEnd w:id="745096751"/>
       <w:r>
         <w:t xml:space="preserve">   </w:t>
       </w:r>
     </w:p>
     <w:p>
       <w:pPr>
-        <w:pStyle w:val="Heading2"/>
+        <w:pStyle w:val="Ttulo2"/>
         <w:rPr>
           <w:rFonts w:cstheme="majorHAnsi"/>
         </w:rPr>
@@ -7214,7 +7135,6 @@
         <w:t>group or individual deliverables for it to be considered valid.</w:t>
       </w:r>
     </w:p>
-    <w:permStart w:id="361393539" w:edGrp="everyone"/>
     <w:p>
       <w:pPr>
         <w:pStyle w:val="Comment-Grader"/>
@@ -7229,20 +7149,20 @@
           <w15:appearance w15:val="hidden"/>
           <w:text/>
         </w:sdtPr>
+        <w:sdtEndPr/>
         <w:sdtContent>
           <w:r>
             <w:t xml:space="preserve">    </w:t>
           </w:r>
         </w:sdtContent>
       </w:sdt>
-      <w:permEnd w:id="361393539"/>
       <w:r>
         <w:t xml:space="preserve">  </w:t>
       </w:r>
     </w:p>
     <w:p>
       <w:pPr>
-        <w:pStyle w:val="Heading2"/>
+        <w:pStyle w:val="Ttulo2"/>
         <w:rPr>
           <w:rFonts w:cstheme="majorHAnsi"/>
         </w:rPr>
@@ -7267,7 +7187,7 @@
     </w:p>
     <w:p>
       <w:pPr>
-        <w:pStyle w:val="Heading2"/>
+        <w:pStyle w:val="Ttulo2"/>
         <w:rPr>
           <w:rFonts w:cstheme="majorHAnsi"/>
         </w:rPr>
@@ -7287,7 +7207,6 @@
         <w:t>Produce an analysis report.</w:t>
       </w:r>
     </w:p>
-    <w:permStart w:id="833295285" w:edGrp="everyone"/>
     <w:p>
       <w:pPr>
         <w:pStyle w:val="Comment-Grader"/>
@@ -7302,13 +7221,13 @@
           <w15:appearance w15:val="hidden"/>
           <w:text/>
         </w:sdtPr>
+        <w:sdtEndPr/>
         <w:sdtContent>
           <w:r>
             <w:t xml:space="preserve">    </w:t>
           </w:r>
         </w:sdtContent>
       </w:sdt>
-      <w:permEnd w:id="833295285"/>
       <w:r>
         <w:t xml:space="preserve">   </w:t>
       </w:r>
@@ -7321,7 +7240,6 @@
         <w:t>Produce a planning and progress report.</w:t>
       </w:r>
     </w:p>
-    <w:permStart w:id="1514348030" w:edGrp="everyone"/>
     <w:p>
       <w:pPr>
         <w:pStyle w:val="Comment-Grader"/>
@@ -7336,13 +7254,13 @@
           <w15:appearance w15:val="hidden"/>
           <w:text/>
         </w:sdtPr>
+        <w:sdtEndPr/>
         <w:sdtContent>
           <w:r>
             <w:t xml:space="preserve">    </w:t>
           </w:r>
         </w:sdtContent>
       </w:sdt>
-      <w:permEnd w:id="1514348030"/>
       <w:r>
         <w:t xml:space="preserve">     </w:t>
       </w:r>
@@ -7352,7 +7270,7 @@
     </w:p>
     <w:p>
       <w:pPr>
-        <w:pStyle w:val="Heading1"/>
+        <w:pStyle w:val="Ttulo1"/>
         <w:tabs>
           <w:tab w:val="left" w:pos="284"/>
         </w:tabs>
@@ -7387,7 +7305,7 @@
     </w:p>
     <w:p>
       <w:pPr>
-        <w:pStyle w:val="Heading2"/>
+        <w:pStyle w:val="Ttulo2"/>
         <w:rPr>
           <w:rFonts w:cstheme="majorHAnsi"/>
         </w:rPr>
@@ -7412,7 +7330,7 @@
     </w:p>
     <w:p>
       <w:pPr>
-        <w:pStyle w:val="Heading2"/>
+        <w:pStyle w:val="Ttulo2"/>
         <w:rPr>
           <w:rFonts w:cstheme="majorHAnsi"/>
         </w:rPr>
@@ -7437,7 +7355,7 @@
     </w:p>
     <w:p>
       <w:pPr>
-        <w:pStyle w:val="Heading2"/>
+        <w:pStyle w:val="Ttulo2"/>
         <w:rPr>
           <w:rFonts w:cstheme="majorHAnsi"/>
         </w:rPr>
@@ -7462,7 +7380,7 @@
     </w:p>
     <w:p>
       <w:pPr>
-        <w:pStyle w:val="Heading2"/>
+        <w:pStyle w:val="Ttulo2"/>
         <w:rPr>
           <w:rFonts w:cstheme="majorHAnsi"/>
         </w:rPr>
@@ -7494,7 +7412,6 @@
         <w:t>is properly mocked.</w:t>
       </w:r>
     </w:p>
-    <w:permStart w:id="2092566320" w:edGrp="everyone"/>
     <w:p>
       <w:pPr>
         <w:pStyle w:val="Comment-Grader"/>
@@ -7509,20 +7426,20 @@
           <w15:appearance w15:val="hidden"/>
           <w:text/>
         </w:sdtPr>
+        <w:sdtEndPr/>
         <w:sdtContent>
           <w:r>
             <w:t xml:space="preserve">    </w:t>
           </w:r>
         </w:sdtContent>
       </w:sdt>
-      <w:permEnd w:id="2092566320"/>
       <w:r>
         <w:t xml:space="preserve">  </w:t>
       </w:r>
     </w:p>
     <w:p>
       <w:pPr>
-        <w:pStyle w:val="Heading2"/>
+        <w:pStyle w:val="Ttulo2"/>
         <w:rPr>
           <w:rFonts w:cstheme="majorHAnsi"/>
         </w:rPr>
@@ -7542,7 +7459,6 @@
         <w:t>Produce an analysis report.</w:t>
       </w:r>
     </w:p>
-    <w:permStart w:id="1306342161" w:edGrp="everyone"/>
     <w:p>
       <w:pPr>
         <w:pStyle w:val="Comment-Grader"/>
@@ -7557,13 +7473,13 @@
           <w15:appearance w15:val="hidden"/>
           <w:text/>
         </w:sdtPr>
+        <w:sdtEndPr/>
         <w:sdtContent>
           <w:r>
             <w:t xml:space="preserve">    </w:t>
           </w:r>
         </w:sdtContent>
       </w:sdt>
-      <w:permEnd w:id="1306342161"/>
       <w:r>
         <w:t xml:space="preserve">     </w:t>
       </w:r>
@@ -7576,7 +7492,6 @@
         <w:t>Produce a planning and progress report.</w:t>
       </w:r>
     </w:p>
-    <w:permStart w:id="1978161967" w:edGrp="everyone"/>
     <w:p>
       <w:pPr>
         <w:pStyle w:val="Comment-Grader"/>
@@ -7591,13 +7506,13 @@
           <w15:appearance w15:val="hidden"/>
           <w:text/>
         </w:sdtPr>
+        <w:sdtEndPr/>
         <w:sdtContent>
           <w:r>
             <w:t xml:space="preserve">    </w:t>
           </w:r>
         </w:sdtContent>
       </w:sdt>
-      <w:permEnd w:id="1978161967"/>
       <w:r>
         <w:t xml:space="preserve">      </w:t>
       </w:r>
@@ -7637,7 +7552,7 @@
     <w:lvl w:ilvl="0">
       <w:start w:val="1"/>
       <w:numFmt w:val="decimal"/>
-      <w:pStyle w:val="ListNumber"/>
+      <w:pStyle w:val="Listaconnmeros"/>
       <w:lvlText w:val="%1."/>
       <w:lvlJc w:val="left"/>
       <w:pPr>
@@ -7861,7 +7776,7 @@
     <w:lvl w:ilvl="0" w:tplc="391EA46E">
       <w:start w:val="1"/>
       <w:numFmt w:val="decimal"/>
-      <w:pStyle w:val="ListParagraph"/>
+      <w:pStyle w:val="Prrafodelista"/>
       <w:lvlText w:val="%1)"/>
       <w:lvlJc w:val="left"/>
       <w:pPr>
@@ -8765,11 +8680,11 @@
       <w:lang w:val="en-GB"/>
     </w:rPr>
   </w:style>
-  <w:style w:type="paragraph" w:styleId="Heading1">
+  <w:style w:type="paragraph" w:styleId="Ttulo1">
     <w:name w:val="heading 1"/>
     <w:basedOn w:val="Normal"/>
     <w:next w:val="Normal"/>
-    <w:link w:val="Heading1Char"/>
+    <w:link w:val="Ttulo1Car"/>
     <w:uiPriority w:val="9"/>
     <w:qFormat/>
     <w:rsid w:val="005559E5"/>
@@ -8797,11 +8712,11 @@
       <w14:ligatures w14:val="none"/>
     </w:rPr>
   </w:style>
-  <w:style w:type="paragraph" w:styleId="Heading2">
+  <w:style w:type="paragraph" w:styleId="Ttulo2">
     <w:name w:val="heading 2"/>
     <w:basedOn w:val="Normal"/>
     <w:next w:val="Normal"/>
-    <w:link w:val="Heading2Char"/>
+    <w:link w:val="Ttulo2Car"/>
     <w:uiPriority w:val="9"/>
     <w:unhideWhenUsed/>
     <w:qFormat/>
@@ -8825,11 +8740,11 @@
       <w14:ligatures w14:val="none"/>
     </w:rPr>
   </w:style>
-  <w:style w:type="paragraph" w:styleId="Heading3">
+  <w:style w:type="paragraph" w:styleId="Ttulo3">
     <w:name w:val="heading 3"/>
     <w:basedOn w:val="Normal"/>
     <w:next w:val="Normal"/>
-    <w:link w:val="Heading3Char"/>
+    <w:link w:val="Ttulo3Car"/>
     <w:uiPriority w:val="9"/>
     <w:unhideWhenUsed/>
     <w:rsid w:val="00F772E9"/>
@@ -8844,13 +8759,13 @@
       <w:color w:val="1F3763" w:themeColor="accent1" w:themeShade="7F"/>
     </w:rPr>
   </w:style>
-  <w:style w:type="character" w:default="1" w:styleId="DefaultParagraphFont">
+  <w:style w:type="character" w:default="1" w:styleId="Fuentedeprrafopredeter">
     <w:name w:val="Default Paragraph Font"/>
     <w:uiPriority w:val="1"/>
     <w:semiHidden/>
     <w:unhideWhenUsed/>
   </w:style>
-  <w:style w:type="table" w:default="1" w:styleId="TableNormal">
+  <w:style w:type="table" w:default="1" w:styleId="Tablanormal">
     <w:name w:val="Normal Table"/>
     <w:uiPriority w:val="99"/>
     <w:semiHidden/>
@@ -8865,16 +8780,16 @@
       </w:tblCellMar>
     </w:tblPr>
   </w:style>
-  <w:style w:type="numbering" w:default="1" w:styleId="NoList">
+  <w:style w:type="numbering" w:default="1" w:styleId="Sinlista">
     <w:name w:val="No List"/>
     <w:uiPriority w:val="99"/>
     <w:semiHidden/>
     <w:unhideWhenUsed/>
   </w:style>
-  <w:style w:type="character" w:customStyle="1" w:styleId="Heading1Char">
-    <w:name w:val="Heading 1 Char"/>
-    <w:basedOn w:val="DefaultParagraphFont"/>
-    <w:link w:val="Heading1"/>
+  <w:style w:type="character" w:customStyle="1" w:styleId="Ttulo1Car">
+    <w:name w:val="Título 1 Car"/>
+    <w:basedOn w:val="Fuentedeprrafopredeter"/>
+    <w:link w:val="Ttulo1"/>
     <w:uiPriority w:val="9"/>
     <w:rsid w:val="005559E5"/>
     <w:rPr>
@@ -8888,10 +8803,10 @@
       <w14:ligatures w14:val="none"/>
     </w:rPr>
   </w:style>
-  <w:style w:type="character" w:customStyle="1" w:styleId="Heading2Char">
-    <w:name w:val="Heading 2 Char"/>
-    <w:basedOn w:val="DefaultParagraphFont"/>
-    <w:link w:val="Heading2"/>
+  <w:style w:type="character" w:customStyle="1" w:styleId="Ttulo2Car">
+    <w:name w:val="Título 2 Car"/>
+    <w:basedOn w:val="Fuentedeprrafopredeter"/>
+    <w:link w:val="Ttulo2"/>
     <w:uiPriority w:val="9"/>
     <w:rsid w:val="00F772E9"/>
     <w:rPr>
@@ -8930,9 +8845,9 @@
       <w14:ligatures w14:val="none"/>
     </w:rPr>
   </w:style>
-  <w:style w:type="paragraph" w:styleId="ListParagraph">
+  <w:style w:type="paragraph" w:styleId="Prrafodelista">
     <w:name w:val="List Paragraph"/>
-    <w:basedOn w:val="ListNumber"/>
+    <w:basedOn w:val="Listaconnmeros"/>
     <w:uiPriority w:val="34"/>
     <w:rsid w:val="00F772E9"/>
     <w:pPr>
@@ -8951,7 +8866,7 @@
   </w:style>
   <w:style w:type="paragraph" w:customStyle="1" w:styleId="Prrafodesublista">
     <w:name w:val="Párrafo de sublista"/>
-    <w:basedOn w:val="ListParagraph"/>
+    <w:basedOn w:val="Prrafodelista"/>
     <w:qFormat/>
     <w:rsid w:val="00A64124"/>
     <w:pPr>
@@ -8968,7 +8883,7 @@
       <w:rFonts w:eastAsia="Courier New" w:cs="Courier New"/>
     </w:rPr>
   </w:style>
-  <w:style w:type="paragraph" w:styleId="NoSpacing">
+  <w:style w:type="paragraph" w:styleId="Sinespaciado">
     <w:name w:val="No Spacing"/>
     <w:uiPriority w:val="1"/>
     <w:rsid w:val="00F772E9"/>
@@ -8982,9 +8897,9 @@
       <w14:ligatures w14:val="none"/>
     </w:rPr>
   </w:style>
-  <w:style w:type="character" w:styleId="Strong">
+  <w:style w:type="character" w:styleId="Textoennegrita">
     <w:name w:val="Strong"/>
-    <w:basedOn w:val="DefaultParagraphFont"/>
+    <w:basedOn w:val="Fuentedeprrafopredeter"/>
     <w:uiPriority w:val="22"/>
     <w:qFormat/>
     <w:rsid w:val="00F772E9"/>
@@ -8993,9 +8908,9 @@
       <w:bCs/>
     </w:rPr>
   </w:style>
-  <w:style w:type="character" w:styleId="CommentReference">
+  <w:style w:type="character" w:styleId="Refdecomentario">
     <w:name w:val="annotation reference"/>
-    <w:basedOn w:val="DefaultParagraphFont"/>
+    <w:basedOn w:val="Fuentedeprrafopredeter"/>
     <w:uiPriority w:val="99"/>
     <w:semiHidden/>
     <w:unhideWhenUsed/>
@@ -9005,10 +8920,10 @@
       <w:szCs w:val="16"/>
     </w:rPr>
   </w:style>
-  <w:style w:type="paragraph" w:styleId="CommentText">
+  <w:style w:type="paragraph" w:styleId="Textocomentario">
     <w:name w:val="annotation text"/>
     <w:basedOn w:val="Normal"/>
-    <w:link w:val="CommentTextChar"/>
+    <w:link w:val="TextocomentarioCar"/>
     <w:uiPriority w:val="99"/>
     <w:unhideWhenUsed/>
     <w:rsid w:val="00F772E9"/>
@@ -9017,10 +8932,10 @@
       <w:szCs w:val="20"/>
     </w:rPr>
   </w:style>
-  <w:style w:type="character" w:customStyle="1" w:styleId="CommentTextChar">
-    <w:name w:val="Comment Text Char"/>
-    <w:basedOn w:val="DefaultParagraphFont"/>
-    <w:link w:val="CommentText"/>
+  <w:style w:type="character" w:customStyle="1" w:styleId="TextocomentarioCar">
+    <w:name w:val="Texto comentario Car"/>
+    <w:basedOn w:val="Fuentedeprrafopredeter"/>
+    <w:link w:val="Textocomentario"/>
     <w:uiPriority w:val="99"/>
     <w:rsid w:val="00F772E9"/>
     <w:rPr>
@@ -9029,11 +8944,11 @@
       <w:lang w:val="en-GB"/>
     </w:rPr>
   </w:style>
-  <w:style w:type="paragraph" w:styleId="CommentSubject">
+  <w:style w:type="paragraph" w:styleId="Asuntodelcomentario">
     <w:name w:val="annotation subject"/>
     <w:basedOn w:val="Normal"/>
     <w:next w:val="Normal"/>
-    <w:link w:val="CommentSubjectChar"/>
+    <w:link w:val="AsuntodelcomentarioCar"/>
     <w:uiPriority w:val="99"/>
     <w:semiHidden/>
     <w:unhideWhenUsed/>
@@ -9045,10 +8960,10 @@
       <w:szCs w:val="20"/>
     </w:rPr>
   </w:style>
-  <w:style w:type="character" w:customStyle="1" w:styleId="CommentSubjectChar">
-    <w:name w:val="Comment Subject Char"/>
-    <w:basedOn w:val="DefaultParagraphFont"/>
-    <w:link w:val="CommentSubject"/>
+  <w:style w:type="character" w:customStyle="1" w:styleId="AsuntodelcomentarioCar">
+    <w:name w:val="Asunto del comentario Car"/>
+    <w:basedOn w:val="Fuentedeprrafopredeter"/>
+    <w:link w:val="Asuntodelcomentario"/>
     <w:uiPriority w:val="99"/>
     <w:semiHidden/>
     <w:rsid w:val="00F772E9"/>
@@ -9060,9 +8975,9 @@
       <w:lang w:val="en-GB"/>
     </w:rPr>
   </w:style>
-  <w:style w:type="character" w:styleId="PlaceholderText">
+  <w:style w:type="character" w:styleId="Textodelmarcadordeposicin">
     <w:name w:val="Placeholder Text"/>
-    <w:basedOn w:val="DefaultParagraphFont"/>
+    <w:basedOn w:val="Fuentedeprrafopredeter"/>
     <w:uiPriority w:val="99"/>
     <w:semiHidden/>
     <w:rsid w:val="00F772E9"/>
@@ -9070,9 +8985,9 @@
       <w:color w:val="808080"/>
     </w:rPr>
   </w:style>
-  <w:style w:type="character" w:styleId="Hyperlink">
+  <w:style w:type="character" w:styleId="Hipervnculo">
     <w:name w:val="Hyperlink"/>
-    <w:basedOn w:val="DefaultParagraphFont"/>
+    <w:basedOn w:val="Fuentedeprrafopredeter"/>
     <w:uiPriority w:val="99"/>
     <w:unhideWhenUsed/>
     <w:rsid w:val="00F772E9"/>
@@ -9091,10 +9006,10 @@
       <w:spacing w:before="240" w:after="240"/>
     </w:pPr>
   </w:style>
-  <w:style w:type="character" w:customStyle="1" w:styleId="Heading3Char">
-    <w:name w:val="Heading 3 Char"/>
-    <w:basedOn w:val="DefaultParagraphFont"/>
-    <w:link w:val="Heading3"/>
+  <w:style w:type="character" w:customStyle="1" w:styleId="Ttulo3Car">
+    <w:name w:val="Título 3 Car"/>
+    <w:basedOn w:val="Fuentedeprrafopredeter"/>
+    <w:link w:val="Ttulo3"/>
     <w:uiPriority w:val="9"/>
     <w:rsid w:val="00F772E9"/>
     <w:rPr>
@@ -9105,7 +9020,7 @@
       <w:lang w:val="en-GB"/>
     </w:rPr>
   </w:style>
-  <w:style w:type="paragraph" w:styleId="List">
+  <w:style w:type="paragraph" w:styleId="Lista">
     <w:name w:val="List"/>
     <w:basedOn w:val="Normal"/>
     <w:uiPriority w:val="99"/>
@@ -9117,7 +9032,7 @@
       <w:contextualSpacing/>
     </w:pPr>
   </w:style>
-  <w:style w:type="paragraph" w:styleId="ListNumber">
+  <w:style w:type="paragraph" w:styleId="Listaconnmeros">
     <w:name w:val="List Number"/>
     <w:basedOn w:val="Normal"/>
     <w:uiPriority w:val="99"/>
@@ -9133,7 +9048,7 @@
   </w:style>
   <w:style w:type="paragraph" w:customStyle="1" w:styleId="Requirement-Body">
     <w:name w:val="Requirement - Body"/>
-    <w:basedOn w:val="List"/>
+    <w:basedOn w:val="Lista"/>
     <w:qFormat/>
     <w:rsid w:val="0089026D"/>
     <w:pPr>
@@ -9145,7 +9060,7 @@
   </w:style>
   <w:style w:type="paragraph" w:customStyle="1" w:styleId="Requirement-Header">
     <w:name w:val="Requirement - Header"/>
-    <w:basedOn w:val="List"/>
+    <w:basedOn w:val="Lista"/>
     <w:next w:val="Requirement-Body"/>
     <w:qFormat/>
     <w:rsid w:val="002D4E43"/>
@@ -9156,11 +9071,11 @@
       <w:ind w:left="567" w:hanging="567"/>
     </w:pPr>
   </w:style>
-  <w:style w:type="paragraph" w:styleId="Title">
+  <w:style w:type="paragraph" w:styleId="Ttulo">
     <w:name w:val="Title"/>
     <w:basedOn w:val="Normal"/>
     <w:next w:val="Normal"/>
-    <w:link w:val="TitleChar"/>
+    <w:link w:val="TtuloCar"/>
     <w:uiPriority w:val="10"/>
     <w:qFormat/>
     <w:rsid w:val="00F772E9"/>
@@ -9181,10 +9096,10 @@
       <w:szCs w:val="56"/>
     </w:rPr>
   </w:style>
-  <w:style w:type="character" w:customStyle="1" w:styleId="TitleChar">
-    <w:name w:val="Title Char"/>
-    <w:basedOn w:val="DefaultParagraphFont"/>
-    <w:link w:val="Title"/>
+  <w:style w:type="character" w:customStyle="1" w:styleId="TtuloCar">
+    <w:name w:val="Título Car"/>
+    <w:basedOn w:val="Fuentedeprrafopredeter"/>
+    <w:link w:val="Ttulo"/>
     <w:uiPriority w:val="10"/>
     <w:rsid w:val="00F772E9"/>
     <w:rPr>
@@ -9196,9 +9111,9 @@
       <w:lang w:val="en-GB"/>
     </w:rPr>
   </w:style>
-  <w:style w:type="character" w:styleId="Mention">
+  <w:style w:type="character" w:styleId="Mencionar">
     <w:name w:val="Mention"/>
-    <w:basedOn w:val="DefaultParagraphFont"/>
+    <w:basedOn w:val="Fuentedeprrafopredeter"/>
     <w:uiPriority w:val="99"/>
     <w:unhideWhenUsed/>
     <w:rsid w:val="00F772E9"/>
@@ -9235,7 +9150,7 @@
           </w:pPr>
           <w:r>
             <w:rPr>
-              <w:rStyle w:val="PlaceholderText"/>
+              <w:rStyle w:val="Textodelmarcadordeposicin"/>
             </w:rPr>
             <w:t>Haga clic o pulse aquí para escribir texto.</w:t>
           </w:r>
@@ -9264,7 +9179,7 @@
           </w:pPr>
           <w:r>
             <w:rPr>
-              <w:rStyle w:val="PlaceholderText"/>
+              <w:rStyle w:val="Textodelmarcadordeposicin"/>
             </w:rPr>
             <w:t>Haga clic o pulse aquí para escribir texto.</w:t>
           </w:r>
@@ -9293,7 +9208,7 @@
           </w:pPr>
           <w:r>
             <w:rPr>
-              <w:rStyle w:val="PlaceholderText"/>
+              <w:rStyle w:val="Textodelmarcadordeposicin"/>
             </w:rPr>
             <w:t>Haga clic o pulse aquí para escribir texto.</w:t>
           </w:r>
@@ -9322,7 +9237,7 @@
           </w:pPr>
           <w:r>
             <w:rPr>
-              <w:rStyle w:val="PlaceholderText"/>
+              <w:rStyle w:val="Textodelmarcadordeposicin"/>
             </w:rPr>
             <w:t>Haga clic o pulse aquí para escribir texto.</w:t>
           </w:r>
@@ -9351,7 +9266,7 @@
           </w:pPr>
           <w:r>
             <w:rPr>
-              <w:rStyle w:val="PlaceholderText"/>
+              <w:rStyle w:val="Textodelmarcadordeposicin"/>
             </w:rPr>
             <w:t>Haga clic o pulse aquí para escribir texto.</w:t>
           </w:r>
@@ -9380,7 +9295,7 @@
           </w:pPr>
           <w:r>
             <w:rPr>
-              <w:rStyle w:val="PlaceholderText"/>
+              <w:rStyle w:val="Textodelmarcadordeposicin"/>
             </w:rPr>
             <w:t>Haga clic o pulse aquí para escribir texto.</w:t>
           </w:r>
@@ -9409,7 +9324,7 @@
           </w:pPr>
           <w:r>
             <w:rPr>
-              <w:rStyle w:val="PlaceholderText"/>
+              <w:rStyle w:val="Textodelmarcadordeposicin"/>
             </w:rPr>
             <w:t>Haga clic o pulse aquí para escribir texto.</w:t>
           </w:r>
@@ -9438,7 +9353,7 @@
           </w:pPr>
           <w:r>
             <w:rPr>
-              <w:rStyle w:val="PlaceholderText"/>
+              <w:rStyle w:val="Textodelmarcadordeposicin"/>
             </w:rPr>
             <w:t>Haga clic o pulse aquí para escribir texto.</w:t>
           </w:r>
@@ -9467,7 +9382,7 @@
           </w:pPr>
           <w:r>
             <w:rPr>
-              <w:rStyle w:val="PlaceholderText"/>
+              <w:rStyle w:val="Textodelmarcadordeposicin"/>
             </w:rPr>
             <w:t>Haga clic o pulse aquí para escribir texto.</w:t>
           </w:r>
@@ -9496,7 +9411,7 @@
           </w:pPr>
           <w:r>
             <w:rPr>
-              <w:rStyle w:val="PlaceholderText"/>
+              <w:rStyle w:val="Textodelmarcadordeposicin"/>
             </w:rPr>
             <w:t>Haga clic o pulse aquí para escribir texto.</w:t>
           </w:r>
@@ -9525,7 +9440,7 @@
           </w:pPr>
           <w:r>
             <w:rPr>
-              <w:rStyle w:val="PlaceholderText"/>
+              <w:rStyle w:val="Textodelmarcadordeposicin"/>
             </w:rPr>
             <w:t>Haga clic o pulse aquí para escribir texto.</w:t>
           </w:r>
@@ -9554,7 +9469,7 @@
           </w:pPr>
           <w:r>
             <w:rPr>
-              <w:rStyle w:val="PlaceholderText"/>
+              <w:rStyle w:val="Textodelmarcadordeposicin"/>
             </w:rPr>
             <w:t>Haga clic o pulse aquí para escribir texto.</w:t>
           </w:r>
@@ -9583,7 +9498,7 @@
           </w:pPr>
           <w:r>
             <w:rPr>
-              <w:rStyle w:val="PlaceholderText"/>
+              <w:rStyle w:val="Textodelmarcadordeposicin"/>
             </w:rPr>
             <w:t>Haga clic o pulse aquí para escribir texto.</w:t>
           </w:r>
@@ -9612,7 +9527,7 @@
           </w:pPr>
           <w:r>
             <w:rPr>
-              <w:rStyle w:val="PlaceholderText"/>
+              <w:rStyle w:val="Textodelmarcadordeposicin"/>
             </w:rPr>
             <w:t>Haga clic o pulse aquí para escribir texto.</w:t>
           </w:r>
@@ -9641,7 +9556,7 @@
           </w:pPr>
           <w:r>
             <w:rPr>
-              <w:rStyle w:val="PlaceholderText"/>
+              <w:rStyle w:val="Textodelmarcadordeposicin"/>
             </w:rPr>
             <w:t>Haga clic o pulse aquí para escribir texto.</w:t>
           </w:r>
@@ -9670,7 +9585,7 @@
           </w:pPr>
           <w:r>
             <w:rPr>
-              <w:rStyle w:val="PlaceholderText"/>
+              <w:rStyle w:val="Textodelmarcadordeposicin"/>
             </w:rPr>
             <w:t>Haga clic o pulse aquí para escribir texto.</w:t>
           </w:r>
@@ -9699,7 +9614,7 @@
           </w:pPr>
           <w:r>
             <w:rPr>
-              <w:rStyle w:val="PlaceholderText"/>
+              <w:rStyle w:val="Textodelmarcadordeposicin"/>
             </w:rPr>
             <w:t>Haga clic o pulse aquí para escribir texto.</w:t>
           </w:r>
@@ -9728,7 +9643,7 @@
           </w:pPr>
           <w:r>
             <w:rPr>
-              <w:rStyle w:val="PlaceholderText"/>
+              <w:rStyle w:val="Textodelmarcadordeposicin"/>
             </w:rPr>
             <w:t>Haga clic o pulse aquí para escribir texto.</w:t>
           </w:r>
@@ -9757,7 +9672,7 @@
           </w:pPr>
           <w:r>
             <w:rPr>
-              <w:rStyle w:val="PlaceholderText"/>
+              <w:rStyle w:val="Textodelmarcadordeposicin"/>
             </w:rPr>
             <w:t>Haga clic o pulse aquí para escribir texto.</w:t>
           </w:r>
@@ -9786,7 +9701,7 @@
           </w:pPr>
           <w:r>
             <w:rPr>
-              <w:rStyle w:val="PlaceholderText"/>
+              <w:rStyle w:val="Textodelmarcadordeposicin"/>
             </w:rPr>
             <w:t>Haga clic o pulse aquí para escribir texto.</w:t>
           </w:r>
@@ -9815,7 +9730,7 @@
           </w:pPr>
           <w:r>
             <w:rPr>
-              <w:rStyle w:val="PlaceholderText"/>
+              <w:rStyle w:val="Textodelmarcadordeposicin"/>
             </w:rPr>
             <w:t>Haga clic o pulse aquí para escribir texto.</w:t>
           </w:r>
@@ -9844,7 +9759,7 @@
           </w:pPr>
           <w:r>
             <w:rPr>
-              <w:rStyle w:val="PlaceholderText"/>
+              <w:rStyle w:val="Textodelmarcadordeposicin"/>
             </w:rPr>
             <w:t>Haga clic o pulse aquí para escribir texto.</w:t>
           </w:r>
@@ -9873,7 +9788,7 @@
           </w:pPr>
           <w:r>
             <w:rPr>
-              <w:rStyle w:val="PlaceholderText"/>
+              <w:rStyle w:val="Textodelmarcadordeposicin"/>
             </w:rPr>
             <w:t>Haga clic o pulse aquí para escribir texto.</w:t>
           </w:r>
@@ -9902,7 +9817,7 @@
           </w:pPr>
           <w:r>
             <w:rPr>
-              <w:rStyle w:val="PlaceholderText"/>
+              <w:rStyle w:val="Textodelmarcadordeposicin"/>
             </w:rPr>
             <w:t>Haga clic o pulse aquí para escribir texto.</w:t>
           </w:r>
@@ -9931,7 +9846,7 @@
           </w:pPr>
           <w:r>
             <w:rPr>
-              <w:rStyle w:val="PlaceholderText"/>
+              <w:rStyle w:val="Textodelmarcadordeposicin"/>
             </w:rPr>
             <w:t>Haga clic o pulse aquí para escribir texto.</w:t>
           </w:r>
@@ -9960,7 +9875,7 @@
           </w:pPr>
           <w:r>
             <w:rPr>
-              <w:rStyle w:val="PlaceholderText"/>
+              <w:rStyle w:val="Textodelmarcadordeposicin"/>
             </w:rPr>
             <w:t>Haga clic o pulse aquí para escribir texto.</w:t>
           </w:r>
@@ -9989,7 +9904,7 @@
           </w:pPr>
           <w:r>
             <w:rPr>
-              <w:rStyle w:val="PlaceholderText"/>
+              <w:rStyle w:val="Textodelmarcadordeposicin"/>
             </w:rPr>
             <w:t>Haga clic o pulse aquí para escribir texto.</w:t>
           </w:r>
@@ -10018,7 +9933,7 @@
           </w:pPr>
           <w:r>
             <w:rPr>
-              <w:rStyle w:val="PlaceholderText"/>
+              <w:rStyle w:val="Textodelmarcadordeposicin"/>
             </w:rPr>
             <w:t>Haga clic o pulse aquí para escribir texto.</w:t>
           </w:r>
@@ -10047,7 +9962,7 @@
           </w:pPr>
           <w:r>
             <w:rPr>
-              <w:rStyle w:val="PlaceholderText"/>
+              <w:rStyle w:val="Textodelmarcadordeposicin"/>
             </w:rPr>
             <w:t>Haga clic o pulse aquí para escribir texto.</w:t>
           </w:r>
@@ -10076,7 +9991,7 @@
           </w:pPr>
           <w:r>
             <w:rPr>
-              <w:rStyle w:val="PlaceholderText"/>
+              <w:rStyle w:val="Textodelmarcadordeposicin"/>
             </w:rPr>
             <w:t>Haga clic o pulse aquí para escribir texto.</w:t>
           </w:r>
@@ -10105,7 +10020,7 @@
           </w:pPr>
           <w:r>
             <w:rPr>
-              <w:rStyle w:val="PlaceholderText"/>
+              <w:rStyle w:val="Textodelmarcadordeposicin"/>
             </w:rPr>
             <w:t>Haga clic o pulse aquí para escribir texto.</w:t>
           </w:r>
@@ -10134,7 +10049,7 @@
           </w:pPr>
           <w:r>
             <w:rPr>
-              <w:rStyle w:val="PlaceholderText"/>
+              <w:rStyle w:val="Textodelmarcadordeposicin"/>
             </w:rPr>
             <w:t>Haga clic o pulse aquí para escribir texto.</w:t>
           </w:r>
@@ -10163,7 +10078,7 @@
           </w:pPr>
           <w:r>
             <w:rPr>
-              <w:rStyle w:val="PlaceholderText"/>
+              <w:rStyle w:val="Textodelmarcadordeposicin"/>
             </w:rPr>
             <w:t>Haga clic o pulse aquí para escribir texto.</w:t>
           </w:r>
@@ -10192,7 +10107,7 @@
           </w:pPr>
           <w:r>
             <w:rPr>
-              <w:rStyle w:val="PlaceholderText"/>
+              <w:rStyle w:val="Textodelmarcadordeposicin"/>
             </w:rPr>
             <w:t>Haga clic o pulse aquí para escribir texto.</w:t>
           </w:r>
@@ -10221,7 +10136,7 @@
           </w:pPr>
           <w:r>
             <w:rPr>
-              <w:rStyle w:val="PlaceholderText"/>
+              <w:rStyle w:val="Textodelmarcadordeposicin"/>
             </w:rPr>
             <w:t>Haga clic o pulse aquí para escribir texto.</w:t>
           </w:r>
@@ -10250,7 +10165,7 @@
           </w:pPr>
           <w:r>
             <w:rPr>
-              <w:rStyle w:val="PlaceholderText"/>
+              <w:rStyle w:val="Textodelmarcadordeposicin"/>
             </w:rPr>
             <w:t>Haga clic o pulse aquí para escribir texto.</w:t>
           </w:r>
@@ -10279,7 +10194,7 @@
           </w:pPr>
           <w:r>
             <w:rPr>
-              <w:rStyle w:val="PlaceholderText"/>
+              <w:rStyle w:val="Textodelmarcadordeposicin"/>
             </w:rPr>
             <w:t>Haga clic o pulse aquí para escribir texto.</w:t>
           </w:r>
@@ -10308,7 +10223,7 @@
           </w:pPr>
           <w:r>
             <w:rPr>
-              <w:rStyle w:val="PlaceholderText"/>
+              <w:rStyle w:val="Textodelmarcadordeposicin"/>
             </w:rPr>
             <w:t>Haga clic o pulse aquí para escribir texto.</w:t>
           </w:r>
@@ -10337,7 +10252,7 @@
           </w:pPr>
           <w:r>
             <w:rPr>
-              <w:rStyle w:val="PlaceholderText"/>
+              <w:rStyle w:val="Textodelmarcadordeposicin"/>
             </w:rPr>
             <w:t>Haga clic o pulse aquí para escribir texto.</w:t>
           </w:r>
@@ -10366,7 +10281,7 @@
           </w:pPr>
           <w:r>
             <w:rPr>
-              <w:rStyle w:val="PlaceholderText"/>
+              <w:rStyle w:val="Textodelmarcadordeposicin"/>
             </w:rPr>
             <w:t>Haga clic o pulse aquí para escribir texto.</w:t>
           </w:r>
@@ -10395,7 +10310,7 @@
           </w:pPr>
           <w:r>
             <w:rPr>
-              <w:rStyle w:val="PlaceholderText"/>
+              <w:rStyle w:val="Textodelmarcadordeposicin"/>
             </w:rPr>
             <w:t>Haga clic o pulse aquí para escribir texto.</w:t>
           </w:r>
@@ -10424,7 +10339,7 @@
           </w:pPr>
           <w:r>
             <w:rPr>
-              <w:rStyle w:val="PlaceholderText"/>
+              <w:rStyle w:val="Textodelmarcadordeposicin"/>
             </w:rPr>
             <w:t>Haga clic o pulse aquí para escribir texto.</w:t>
           </w:r>
@@ -10453,7 +10368,7 @@
           </w:pPr>
           <w:r>
             <w:rPr>
-              <w:rStyle w:val="PlaceholderText"/>
+              <w:rStyle w:val="Textodelmarcadordeposicin"/>
             </w:rPr>
             <w:t>Haga clic o pulse aquí para escribir texto.</w:t>
           </w:r>
@@ -10482,7 +10397,7 @@
           </w:pPr>
           <w:r>
             <w:rPr>
-              <w:rStyle w:val="PlaceholderText"/>
+              <w:rStyle w:val="Textodelmarcadordeposicin"/>
             </w:rPr>
             <w:t>Haga clic o pulse aquí para escribir texto.</w:t>
           </w:r>
@@ -10511,7 +10426,7 @@
           </w:pPr>
           <w:r>
             <w:rPr>
-              <w:rStyle w:val="PlaceholderText"/>
+              <w:rStyle w:val="Textodelmarcadordeposicin"/>
             </w:rPr>
             <w:t>Haga clic o pulse aquí para escribir texto.</w:t>
           </w:r>
@@ -10540,7 +10455,7 @@
           </w:pPr>
           <w:r>
             <w:rPr>
-              <w:rStyle w:val="PlaceholderText"/>
+              <w:rStyle w:val="Textodelmarcadordeposicin"/>
             </w:rPr>
             <w:t>Haga clic o pulse aquí para escribir texto.</w:t>
           </w:r>
@@ -10569,7 +10484,7 @@
           </w:pPr>
           <w:r>
             <w:rPr>
-              <w:rStyle w:val="PlaceholderText"/>
+              <w:rStyle w:val="Textodelmarcadordeposicin"/>
             </w:rPr>
             <w:t>Haga clic o pulse aquí para escribir texto.</w:t>
           </w:r>
@@ -10598,7 +10513,7 @@
           </w:pPr>
           <w:r>
             <w:rPr>
-              <w:rStyle w:val="PlaceholderText"/>
+              <w:rStyle w:val="Textodelmarcadordeposicin"/>
             </w:rPr>
             <w:t>Haga clic o pulse aquí para escribir texto.</w:t>
           </w:r>
@@ -10627,7 +10542,7 @@
           </w:pPr>
           <w:r>
             <w:rPr>
-              <w:rStyle w:val="PlaceholderText"/>
+              <w:rStyle w:val="Textodelmarcadordeposicin"/>
             </w:rPr>
             <w:t>Haga clic o pulse aquí para escribir texto.</w:t>
           </w:r>
@@ -10656,7 +10571,7 @@
           </w:pPr>
           <w:r>
             <w:rPr>
-              <w:rStyle w:val="PlaceholderText"/>
+              <w:rStyle w:val="Textodelmarcadordeposicin"/>
             </w:rPr>
             <w:t>Haga clic o pulse aquí para escribir texto.</w:t>
           </w:r>
@@ -10685,7 +10600,7 @@
           </w:pPr>
           <w:r>
             <w:rPr>
-              <w:rStyle w:val="PlaceholderText"/>
+              <w:rStyle w:val="Textodelmarcadordeposicin"/>
             </w:rPr>
             <w:t>Haga clic o pulse aquí para escribir texto.</w:t>
           </w:r>
@@ -10714,7 +10629,7 @@
           </w:pPr>
           <w:r>
             <w:rPr>
-              <w:rStyle w:val="PlaceholderText"/>
+              <w:rStyle w:val="Textodelmarcadordeposicin"/>
             </w:rPr>
             <w:t>Haga clic o pulse aquí para escribir texto.</w:t>
           </w:r>
@@ -10743,7 +10658,7 @@
           </w:pPr>
           <w:r>
             <w:rPr>
-              <w:rStyle w:val="PlaceholderText"/>
+              <w:rStyle w:val="Textodelmarcadordeposicin"/>
             </w:rPr>
             <w:t>Haga clic o pulse aquí para escribir texto.</w:t>
           </w:r>
@@ -10772,7 +10687,7 @@
           </w:pPr>
           <w:r>
             <w:rPr>
-              <w:rStyle w:val="PlaceholderText"/>
+              <w:rStyle w:val="Textodelmarcadordeposicin"/>
             </w:rPr>
             <w:t>Haga clic o pulse aquí para escribir texto.</w:t>
           </w:r>
@@ -10801,7 +10716,7 @@
           </w:pPr>
           <w:r>
             <w:rPr>
-              <w:rStyle w:val="PlaceholderText"/>
+              <w:rStyle w:val="Textodelmarcadordeposicin"/>
             </w:rPr>
             <w:t>Haga clic o pulse aquí para escribir texto.</w:t>
           </w:r>
@@ -10830,7 +10745,7 @@
           </w:pPr>
           <w:r>
             <w:rPr>
-              <w:rStyle w:val="PlaceholderText"/>
+              <w:rStyle w:val="Textodelmarcadordeposicin"/>
             </w:rPr>
             <w:t>Haga clic o pulse aquí para escribir texto.</w:t>
           </w:r>
@@ -10859,7 +10774,7 @@
           </w:pPr>
           <w:r>
             <w:rPr>
-              <w:rStyle w:val="PlaceholderText"/>
+              <w:rStyle w:val="Textodelmarcadordeposicin"/>
             </w:rPr>
             <w:t>Haga clic o pulse aquí para escribir texto.</w:t>
           </w:r>
@@ -10888,7 +10803,7 @@
           </w:pPr>
           <w:r>
             <w:rPr>
-              <w:rStyle w:val="PlaceholderText"/>
+              <w:rStyle w:val="Textodelmarcadordeposicin"/>
             </w:rPr>
             <w:t>Haga clic o pulse aquí para escribir texto.</w:t>
           </w:r>
@@ -10917,7 +10832,7 @@
           </w:pPr>
           <w:r>
             <w:rPr>
-              <w:rStyle w:val="PlaceholderText"/>
+              <w:rStyle w:val="Textodelmarcadordeposicin"/>
             </w:rPr>
             <w:t>Haga clic o pulse aquí para escribir texto.</w:t>
           </w:r>
@@ -10946,7 +10861,7 @@
           </w:pPr>
           <w:r>
             <w:rPr>
-              <w:rStyle w:val="PlaceholderText"/>
+              <w:rStyle w:val="Textodelmarcadordeposicin"/>
             </w:rPr>
             <w:t>Haga clic o pulse aquí para escribir texto.</w:t>
           </w:r>
@@ -10975,7 +10890,7 @@
           </w:pPr>
           <w:r>
             <w:rPr>
-              <w:rStyle w:val="PlaceholderText"/>
+              <w:rStyle w:val="Textodelmarcadordeposicin"/>
             </w:rPr>
             <w:t>Haga clic o pulse aquí para escribir texto.</w:t>
           </w:r>
@@ -11004,7 +10919,7 @@
           </w:pPr>
           <w:r>
             <w:rPr>
-              <w:rStyle w:val="PlaceholderText"/>
+              <w:rStyle w:val="Textodelmarcadordeposicin"/>
             </w:rPr>
             <w:t>Haga clic o pulse aquí para escribir texto.</w:t>
           </w:r>
@@ -11033,7 +10948,7 @@
           </w:pPr>
           <w:r>
             <w:rPr>
-              <w:rStyle w:val="PlaceholderText"/>
+              <w:rStyle w:val="Textodelmarcadordeposicin"/>
             </w:rPr>
             <w:t>Haga clic o pulse aquí para escribir texto.</w:t>
           </w:r>
@@ -11062,7 +10977,7 @@
           </w:pPr>
           <w:r>
             <w:rPr>
-              <w:rStyle w:val="PlaceholderText"/>
+              <w:rStyle w:val="Textodelmarcadordeposicin"/>
             </w:rPr>
             <w:t>Haga clic o pulse aquí para escribir texto.</w:t>
           </w:r>
@@ -11091,7 +11006,7 @@
           </w:pPr>
           <w:r>
             <w:rPr>
-              <w:rStyle w:val="PlaceholderText"/>
+              <w:rStyle w:val="Textodelmarcadordeposicin"/>
             </w:rPr>
             <w:t>Haga clic o pulse aquí para escribir texto.</w:t>
           </w:r>
@@ -11120,7 +11035,7 @@
           </w:pPr>
           <w:r>
             <w:rPr>
-              <w:rStyle w:val="PlaceholderText"/>
+              <w:rStyle w:val="Textodelmarcadordeposicin"/>
             </w:rPr>
             <w:t>Haga clic o pulse aquí para escribir texto.</w:t>
           </w:r>
@@ -11149,7 +11064,7 @@
           </w:pPr>
           <w:r>
             <w:rPr>
-              <w:rStyle w:val="PlaceholderText"/>
+              <w:rStyle w:val="Textodelmarcadordeposicin"/>
             </w:rPr>
             <w:t>Haga clic o pulse aquí para escribir texto.</w:t>
           </w:r>
@@ -11178,7 +11093,7 @@
           </w:pPr>
           <w:r>
             <w:rPr>
-              <w:rStyle w:val="PlaceholderText"/>
+              <w:rStyle w:val="Textodelmarcadordeposicin"/>
             </w:rPr>
             <w:t>Haga clic o pulse aquí para escribir texto.</w:t>
           </w:r>
@@ -11207,7 +11122,7 @@
           </w:pPr>
           <w:r>
             <w:rPr>
-              <w:rStyle w:val="PlaceholderText"/>
+              <w:rStyle w:val="Textodelmarcadordeposicin"/>
             </w:rPr>
             <w:t>Haga clic o pulse aquí para escribir texto.</w:t>
           </w:r>
@@ -11236,7 +11151,7 @@
           </w:pPr>
           <w:r>
             <w:rPr>
-              <w:rStyle w:val="PlaceholderText"/>
+              <w:rStyle w:val="Textodelmarcadordeposicin"/>
             </w:rPr>
             <w:t>Haga clic o pulse aquí para escribir texto.</w:t>
           </w:r>
@@ -11265,7 +11180,7 @@
           </w:pPr>
           <w:r>
             <w:rPr>
-              <w:rStyle w:val="PlaceholderText"/>
+              <w:rStyle w:val="Textodelmarcadordeposicin"/>
             </w:rPr>
             <w:t>Haga clic o pulse aquí para escribir texto.</w:t>
           </w:r>
@@ -11294,7 +11209,7 @@
           </w:pPr>
           <w:r>
             <w:rPr>
-              <w:rStyle w:val="PlaceholderText"/>
+              <w:rStyle w:val="Textodelmarcadordeposicin"/>
             </w:rPr>
             <w:t>Haga clic o pulse aquí para escribir texto.</w:t>
           </w:r>
@@ -11340,7 +11255,7 @@
     <w:charset w:val="00"/>
     <w:family w:val="swiss"/>
     <w:pitch w:val="variable"/>
-    <w:sig w:usb0="E4002EFF" w:usb1="C000247B" w:usb2="00000009" w:usb3="00000000" w:csb0="000001FF" w:csb1="00000000"/>
+    <w:sig w:usb0="E4002EFF" w:usb1="C200247B" w:usb2="00000009" w:usb3="00000000" w:csb0="000001FF" w:csb1="00000000"/>
   </w:font>
   <w:font w:name="Arial">
     <w:panose1 w:val="020B0604020202020204"/>
@@ -11354,7 +11269,7 @@
     <w:charset w:val="00"/>
     <w:family w:val="swiss"/>
     <w:pitch w:val="variable"/>
-    <w:sig w:usb0="E4002EFF" w:usb1="C000247B" w:usb2="00000009" w:usb3="00000000" w:csb0="000001FF" w:csb1="00000000"/>
+    <w:sig w:usb0="E4002EFF" w:usb1="C200247B" w:usb2="00000009" w:usb3="00000000" w:csb0="000001FF" w:csb1="00000000"/>
   </w:font>
   <w:font w:name="Yu Gothic Light">
     <w:altName w:val="游ゴシック Light"/>
@@ -11387,26 +11302,23 @@
     <w:sig w:usb0="E00002FF" w:usb1="2AC7FDFF" w:usb2="00000016" w:usb3="00000000" w:csb0="0002009F" w:csb1="00000000"/>
   </w:font>
   <w:font w:name="Aptos">
-    <w:panose1 w:val="00000000000000000000"/>
     <w:charset w:val="00"/>
-    <w:family w:val="roman"/>
-    <w:notTrueType/>
-    <w:pitch w:val="default"/>
+    <w:family w:val="swiss"/>
+    <w:pitch w:val="variable"/>
+    <w:sig w:usb0="20000287" w:usb1="00000003" w:usb2="00000000" w:usb3="00000000" w:csb0="0000019F" w:csb1="00000000"/>
   </w:font>
   <w:font w:name="Yu Mincho">
     <w:altName w:val="游明朝"/>
-    <w:panose1 w:val="00000000000000000000"/>
     <w:charset w:val="80"/>
     <w:family w:val="roman"/>
-    <w:notTrueType/>
-    <w:pitch w:val="default"/>
+    <w:pitch w:val="variable"/>
+    <w:sig w:usb0="800002E7" w:usb1="2AC7FCFF" w:usb2="00000012" w:usb3="00000000" w:csb0="0002009F" w:csb1="00000000"/>
   </w:font>
   <w:font w:name="Aptos Display">
-    <w:panose1 w:val="00000000000000000000"/>
     <w:charset w:val="00"/>
-    <w:family w:val="roman"/>
-    <w:notTrueType/>
-    <w:pitch w:val="default"/>
+    <w:family w:val="swiss"/>
+    <w:pitch w:val="variable"/>
+    <w:sig w:usb0="20000287" w:usb1="00000003" w:usb2="00000000" w:usb3="00000000" w:csb0="0000019F" w:csb1="00000000"/>
   </w:font>
 </w:fonts>
 </file>
@@ -11468,6 +11380,7 @@
     <w:rsid w:val="006F209A"/>
     <w:rsid w:val="00765401"/>
     <w:rsid w:val="00790E22"/>
+    <w:rsid w:val="007C506F"/>
     <w:rsid w:val="00802250"/>
     <w:rsid w:val="0082287A"/>
     <w:rsid w:val="008B1087"/>
@@ -11491,6 +11404,7 @@
     <w:rsid w:val="00C9535D"/>
     <w:rsid w:val="00CC69E2"/>
     <w:rsid w:val="00CE5869"/>
+    <w:rsid w:val="00D40658"/>
     <w:rsid w:val="00D72CB9"/>
     <w:rsid w:val="00D86553"/>
     <w:rsid w:val="00D9098F"/>
@@ -11503,6 +11417,7 @@
     <w:rsid w:val="00F70A20"/>
     <w:rsid w:val="00F8539E"/>
     <w:rsid w:val="00F970E5"/>
+    <w:rsid w:val="00FB147B"/>
     <w:rsid w:val="00FE6BFD"/>
   </w:rsids>
   <m:mathPr>
@@ -11520,8 +11435,8 @@
   </m:mathPr>
   <w:themeFontLang w:val="es-ES" w:eastAsia="ja-JP" w:bidi="ar-SA"/>
   <w:clrSchemeMapping w:bg1="light1" w:t1="dark1" w:bg2="light2" w:t2="dark2" w:accent1="accent1" w:accent2="accent2" w:accent3="accent3" w:accent4="accent4" w:accent5="accent5" w:accent6="accent6" w:hyperlink="hyperlink" w:followedHyperlink="followedHyperlink"/>
-  <w:decimalSymbol w:val="."/>
-  <w:listSeparator w:val=","/>
+  <w:decimalSymbol w:val=","/>
+  <w:listSeparator w:val=";"/>
   <w15:chartTrackingRefBased/>
 </w:settings>
 </file>
@@ -11927,13 +11842,13 @@
     <w:name w:val="Normal"/>
     <w:qFormat/>
   </w:style>
-  <w:style w:type="character" w:default="1" w:styleId="DefaultParagraphFont">
+  <w:style w:type="character" w:default="1" w:styleId="Fuentedeprrafopredeter">
     <w:name w:val="Default Paragraph Font"/>
     <w:uiPriority w:val="1"/>
     <w:semiHidden/>
     <w:unhideWhenUsed/>
   </w:style>
-  <w:style w:type="table" w:default="1" w:styleId="TableNormal">
+  <w:style w:type="table" w:default="1" w:styleId="Tablanormal">
     <w:name w:val="Normal Table"/>
     <w:uiPriority w:val="99"/>
     <w:semiHidden/>
@@ -11948,15 +11863,15 @@
       </w:tblCellMar>
     </w:tblPr>
   </w:style>
-  <w:style w:type="numbering" w:default="1" w:styleId="NoList">
+  <w:style w:type="numbering" w:default="1" w:styleId="Sinlista">
     <w:name w:val="No List"/>
     <w:uiPriority w:val="99"/>
     <w:semiHidden/>
     <w:unhideWhenUsed/>
   </w:style>
-  <w:style w:type="character" w:styleId="PlaceholderText">
+  <w:style w:type="character" w:styleId="Textodelmarcadordeposicin">
     <w:name w:val="Placeholder Text"/>
-    <w:basedOn w:val="DefaultParagraphFont"/>
+    <w:basedOn w:val="Fuentedeprrafopredeter"/>
     <w:uiPriority w:val="99"/>
     <w:semiHidden/>
     <w:rsid w:val="00175D09"/>

</xml_diff>

<commit_message>
Requeriments Student 3 and Group updated
</commit_message>
<xml_diff>
--- a/reports/Group/00 - Requirements - Group.docx
+++ b/reports/Group/00 - Requirements - Group.docx
@@ -123,6 +123,7 @@
               </w:rPr>
               <w:tab/>
             </w:r>
+            <w:permStart w:id="143746294" w:edGrp="everyone"/>
             <w:sdt>
               <w:sdtPr>
                 <w:rPr>
@@ -136,7 +137,6 @@
                 <w15:appearance w15:val="hidden"/>
                 <w:text/>
               </w:sdtPr>
-              <w:sdtEndPr/>
               <w:sdtContent>
                 <w:r>
                   <w:rPr>
@@ -148,19 +148,7 @@
                   <w:rPr>
                     <w:rFonts w:asciiTheme="majorHAnsi" w:hAnsiTheme="majorHAnsi" w:cstheme="majorHAnsi"/>
                   </w:rPr>
-                  <w:t>1</w:t>
-                </w:r>
-                <w:r>
-                  <w:rPr>
-                    <w:rFonts w:asciiTheme="majorHAnsi" w:hAnsiTheme="majorHAnsi" w:cstheme="majorHAnsi"/>
-                  </w:rPr>
-                  <w:t>.</w:t>
-                </w:r>
-                <w:r>
-                  <w:rPr>
-                    <w:rFonts w:asciiTheme="majorHAnsi" w:hAnsiTheme="majorHAnsi" w:cstheme="majorHAnsi"/>
-                  </w:rPr>
-                  <w:t>049</w:t>
+                  <w:t>1.049</w:t>
                 </w:r>
                 <w:r>
                   <w:rPr>
@@ -170,6 +158,7 @@
                 </w:r>
               </w:sdtContent>
             </w:sdt>
+            <w:permEnd w:id="143746294"/>
           </w:p>
         </w:tc>
       </w:tr>
@@ -212,30 +201,7 @@
               </w:rPr>
               <w:tab/>
             </w:r>
-            <w:sdt>
-              <w:sdtPr>
-                <w:rPr>
-                  <w:rFonts w:asciiTheme="majorHAnsi" w:hAnsiTheme="majorHAnsi" w:cstheme="majorHAnsi"/>
-                </w:rPr>
-                <w:tag w:val="Repository"/>
-                <w:id w:val="906422329"/>
-                <w:placeholder>
-                  <w:docPart w:val="35D9193747294A0CBC57B9B00C9A9CB6"/>
-                </w:placeholder>
-                <w15:appearance w15:val="hidden"/>
-                <w:text/>
-              </w:sdtPr>
-              <w:sdtEndPr/>
-              <w:sdtContent>
-                <w:r>
-                  <w:rPr>
-                    <w:rFonts w:asciiTheme="majorHAnsi" w:hAnsiTheme="majorHAnsi" w:cstheme="majorHAnsi"/>
-                  </w:rPr>
-                  <w:t xml:space="preserve"> https://github.com/DP2-C1-049/D01.git</w:t>
-                </w:r>
-              </w:sdtContent>
-            </w:sdt>
-            <w:customXmlInsRangeStart w:id="2" w:author="Microsoft Word" w:date="2025-02-20T19:12:00Z"/>
+            <w:permStart w:id="420692352" w:edGrp="everyone"/>
             <w:sdt>
               <w:sdtPr>
                 <w:rPr>
@@ -249,21 +215,22 @@
                 <w15:appearance w15:val="hidden"/>
                 <w:text/>
               </w:sdtPr>
-              <w:sdtEndPr/>
               <w:sdtContent>
-                <w:customXmlInsRangeEnd w:id="2"/>
-                <w:ins w:id="3" w:author="Microsoft Word" w:date="2025-02-20T19:12:00Z" w16du:dateUtc="2025-02-20T18:12:00Z">
-                  <w:r>
-                    <w:rPr>
-                      <w:rFonts w:asciiTheme="majorHAnsi" w:hAnsiTheme="majorHAnsi" w:cstheme="majorHAnsi"/>
-                    </w:rPr>
-                    <w:t xml:space="preserve"> </w:t>
-                  </w:r>
-                </w:ins>
-                <w:customXmlInsRangeStart w:id="4" w:author="Microsoft Word" w:date="2025-02-20T19:12:00Z"/>
+                <w:r>
+                  <w:rPr>
+                    <w:rFonts w:asciiTheme="majorHAnsi" w:hAnsiTheme="majorHAnsi" w:cstheme="majorHAnsi"/>
+                  </w:rPr>
+                  <w:t xml:space="preserve"> </w:t>
+                </w:r>
+                <w:r>
+                  <w:rPr>
+                    <w:rFonts w:asciiTheme="majorHAnsi" w:hAnsiTheme="majorHAnsi" w:cstheme="majorHAnsi"/>
+                  </w:rPr>
+                  <w:t>https://github.com/DP2-C1-049/D01.git</w:t>
+                </w:r>
               </w:sdtContent>
             </w:sdt>
-            <w:customXmlInsRangeEnd w:id="4"/>
+            <w:permEnd w:id="420692352"/>
           </w:p>
         </w:tc>
       </w:tr>
@@ -315,6 +282,7 @@
               </w:rPr>
               <w:tab/>
             </w:r>
+            <w:permStart w:id="291510380" w:edGrp="everyone"/>
             <w:sdt>
               <w:sdtPr>
                 <w:rPr>
@@ -328,7 +296,6 @@
                 <w15:appearance w15:val="hidden"/>
                 <w:text/>
               </w:sdtPr>
-              <w:sdtEndPr/>
               <w:sdtContent>
                 <w:r>
                   <w:rPr>
@@ -345,6 +312,7 @@
               </w:sdtContent>
             </w:sdt>
           </w:p>
+          <w:permEnd w:id="291510380"/>
           <w:p>
             <w:pPr>
               <w:pStyle w:val="Sinespaciado"/>
@@ -374,6 +342,7 @@
               </w:rPr>
               <w:tab/>
             </w:r>
+            <w:permStart w:id="1364481481" w:edGrp="everyone"/>
             <w:sdt>
               <w:sdtPr>
                 <w:rPr>
@@ -387,7 +356,6 @@
                 <w15:appearance w15:val="hidden"/>
                 <w:text/>
               </w:sdtPr>
-              <w:sdtEndPr/>
               <w:sdtContent>
                 <w:r>
                   <w:rPr>
@@ -409,6 +377,7 @@
                 </w:r>
               </w:sdtContent>
             </w:sdt>
+            <w:permEnd w:id="1364481481"/>
           </w:p>
           <w:p>
             <w:pPr>
@@ -437,10 +406,12 @@
               </w:rPr>
               <w:tab/>
             </w:r>
+            <w:permStart w:id="1443845444" w:edGrp="everyone"/>
             <w:sdt>
               <w:sdtPr>
                 <w:rPr>
                   <w:rFonts w:asciiTheme="majorHAnsi" w:hAnsiTheme="majorHAnsi" w:cstheme="majorHAnsi"/>
+                  <w:lang w:val="es-ES"/>
                 </w:rPr>
                 <w:tag w:val="Student1"/>
                 <w:id w:val="234444542"/>
@@ -450,48 +421,24 @@
                 <w15:appearance w15:val="hidden"/>
                 <w:text/>
               </w:sdtPr>
-              <w:sdtEndPr/>
               <w:sdtContent>
                 <w:r>
                   <w:rPr>
                     <w:rFonts w:asciiTheme="majorHAnsi" w:hAnsiTheme="majorHAnsi" w:cstheme="majorHAnsi"/>
+                    <w:lang w:val="es-ES"/>
                   </w:rPr>
-                  <w:t xml:space="preserve"> </w:t>
-                </w:r>
-                <w:proofErr w:type="spellStart"/>
-                <w:r>
-                  <w:rPr>
-                    <w:rFonts w:asciiTheme="majorHAnsi" w:hAnsiTheme="majorHAnsi" w:cstheme="majorHAnsi"/>
-                  </w:rPr>
-                  <w:t>Paleteiro</w:t>
-                </w:r>
-                <w:proofErr w:type="spellEnd"/>
-                <w:r>
-                  <w:rPr>
-                    <w:rFonts w:asciiTheme="majorHAnsi" w:hAnsiTheme="majorHAnsi" w:cstheme="majorHAnsi"/>
-                  </w:rPr>
-                  <w:t xml:space="preserve"> López</w:t>
+                  <w:t>Paleteiro López, Al</w:t>
                 </w:r>
                 <w:r>
                   <w:rPr>
                     <w:rFonts w:asciiTheme="majorHAnsi" w:hAnsiTheme="majorHAnsi" w:cstheme="majorHAnsi"/>
+                    <w:lang w:val="es-ES"/>
                   </w:rPr>
-                  <w:t xml:space="preserve">, </w:t>
-                </w:r>
-                <w:r>
-                  <w:rPr>
-                    <w:rFonts w:asciiTheme="majorHAnsi" w:hAnsiTheme="majorHAnsi" w:cstheme="majorHAnsi"/>
-                  </w:rPr>
-                  <w:t>Alberto José</w:t>
-                </w:r>
-                <w:r>
-                  <w:rPr>
-                    <w:rFonts w:asciiTheme="majorHAnsi" w:hAnsiTheme="majorHAnsi" w:cstheme="majorHAnsi"/>
-                  </w:rPr>
-                  <w:t xml:space="preserve">  </w:t>
+                  <w:t>berto José</w:t>
                 </w:r>
               </w:sdtContent>
             </w:sdt>
+            <w:permEnd w:id="1443845444"/>
             <w:r>
               <w:rPr>
                 <w:rFonts w:asciiTheme="majorHAnsi" w:hAnsiTheme="majorHAnsi" w:cstheme="majorHAnsi"/>
@@ -520,10 +467,12 @@
               </w:rPr>
               <w:tab/>
             </w:r>
+            <w:permStart w:id="415123737" w:edGrp="everyone"/>
             <w:sdt>
               <w:sdtPr>
                 <w:rPr>
                   <w:rFonts w:asciiTheme="majorHAnsi" w:hAnsiTheme="majorHAnsi" w:cstheme="majorHAnsi"/>
+                  <w:lang w:val="es-ES"/>
                 </w:rPr>
                 <w:tag w:val="Roles1"/>
                 <w:id w:val="1761787646"/>
@@ -533,34 +482,31 @@
                 <w15:appearance w15:val="hidden"/>
                 <w:text/>
               </w:sdtPr>
-              <w:sdtEndPr/>
               <w:sdtContent>
                 <w:r>
                   <w:rPr>
                     <w:rFonts w:asciiTheme="majorHAnsi" w:hAnsiTheme="majorHAnsi" w:cstheme="majorHAnsi"/>
+                    <w:lang w:val="es-ES"/>
                   </w:rPr>
                   <w:t xml:space="preserve"> </w:t>
                 </w:r>
                 <w:r>
                   <w:rPr>
                     <w:rFonts w:asciiTheme="majorHAnsi" w:hAnsiTheme="majorHAnsi" w:cstheme="majorHAnsi"/>
+                    <w:lang w:val="es-ES"/>
                   </w:rPr>
-                  <w:t>Developer</w:t>
+                  <w:t>Developer, Operator, Tester</w:t>
                 </w:r>
                 <w:r>
                   <w:rPr>
                     <w:rFonts w:asciiTheme="majorHAnsi" w:hAnsiTheme="majorHAnsi" w:cstheme="majorHAnsi"/>
-                  </w:rPr>
-                  <w:t>, Operator</w:t>
-                </w:r>
-                <w:r>
-                  <w:rPr>
-                    <w:rFonts w:asciiTheme="majorHAnsi" w:hAnsiTheme="majorHAnsi" w:cstheme="majorHAnsi"/>
+                    <w:lang w:val="es-ES"/>
                   </w:rPr>
                   <w:t xml:space="preserve">  </w:t>
                 </w:r>
               </w:sdtContent>
             </w:sdt>
+            <w:permEnd w:id="415123737"/>
           </w:p>
         </w:tc>
         <w:tc>
@@ -605,6 +551,12 @@
                 <w:rFonts w:asciiTheme="majorHAnsi" w:hAnsiTheme="majorHAnsi" w:cstheme="majorHAnsi"/>
               </w:rPr>
               <w:tab/>
+            </w:r>
+            <w:permStart w:id="1081366304" w:edGrp="everyone"/>
+            <w:r>
+              <w:rPr>
+                <w:rFonts w:asciiTheme="majorHAnsi" w:hAnsiTheme="majorHAnsi" w:cstheme="majorHAnsi"/>
+              </w:rPr>
               <w:t xml:space="preserve"> </w:t>
             </w:r>
             <w:sdt>
@@ -615,58 +567,22 @@
                 <w:tag w:val="ID2"/>
                 <w:id w:val="-1276937016"/>
                 <w:placeholder>
-                  <w:docPart w:val="6ADA0E546F9143C98D0E171BA98F38C2"/>
+                  <w:docPart w:val="6F786DCD649A47158871CD1D613BC7CC"/>
                 </w:placeholder>
                 <w15:appearance w15:val="hidden"/>
                 <w:text/>
               </w:sdtPr>
-              <w:sdtEndPr/>
               <w:sdtContent>
                 <w:r>
                   <w:rPr>
                     <w:rFonts w:asciiTheme="majorHAnsi" w:hAnsiTheme="majorHAnsi" w:cstheme="majorBidi"/>
                   </w:rPr>
-                  <w:t xml:space="preserve"> 7</w:t>
-                </w:r>
-                <w:r>
-                  <w:rPr>
-                    <w:rFonts w:asciiTheme="majorHAnsi" w:hAnsiTheme="majorHAnsi" w:cstheme="majorBidi"/>
-                  </w:rPr>
-                  <w:t>*</w:t>
-                </w:r>
-                <w:r>
-                  <w:rPr>
-                    <w:rFonts w:asciiTheme="majorHAnsi" w:hAnsiTheme="majorHAnsi" w:cstheme="majorBidi"/>
-                  </w:rPr>
-                  <w:t>*</w:t>
-                </w:r>
-                <w:r>
-                  <w:rPr>
-                    <w:rFonts w:asciiTheme="majorHAnsi" w:hAnsiTheme="majorHAnsi" w:cstheme="majorBidi"/>
-                  </w:rPr>
-                  <w:t>6</w:t>
-                </w:r>
-                <w:r>
-                  <w:rPr>
-                    <w:rFonts w:asciiTheme="majorHAnsi" w:hAnsiTheme="majorHAnsi" w:cstheme="majorBidi"/>
-                  </w:rPr>
-                  <w:t>*1*</w:t>
-                </w:r>
-                <w:r>
-                  <w:rPr>
-                    <w:rFonts w:asciiTheme="majorHAnsi" w:hAnsiTheme="majorHAnsi" w:cstheme="majorBidi"/>
-                  </w:rPr>
-                  <w:t>9</w:t>
-                </w:r>
-                <w:r>
-                  <w:rPr>
-                    <w:rFonts w:asciiTheme="majorHAnsi" w:hAnsiTheme="majorHAnsi" w:cstheme="majorBidi"/>
-                  </w:rPr>
-                  <w:t>R</w:t>
+                  <w:t>7**6*19R</w:t>
                 </w:r>
               </w:sdtContent>
             </w:sdt>
           </w:p>
+          <w:permEnd w:id="1081366304"/>
           <w:p>
             <w:pPr>
               <w:pStyle w:val="Sinespaciado"/>
@@ -696,6 +612,7 @@
               </w:rPr>
               <w:tab/>
             </w:r>
+            <w:permStart w:id="554395221" w:edGrp="everyone"/>
             <w:sdt>
               <w:sdtPr>
                 <w:rPr>
@@ -704,12 +621,11 @@
                 <w:tag w:val="UVUS02"/>
                 <w:id w:val="1381354132"/>
                 <w:placeholder>
-                  <w:docPart w:val="92BC7B20D4954E2BBEA93C774F8642E4"/>
+                  <w:docPart w:val="A5481AD88EA342BBAAB11D688719DEDB"/>
                 </w:placeholder>
                 <w15:appearance w15:val="hidden"/>
                 <w:text/>
               </w:sdtPr>
-              <w:sdtEndPr/>
               <w:sdtContent>
                 <w:r>
                   <w:rPr>
@@ -717,14 +633,12 @@
                   </w:rPr>
                   <w:t xml:space="preserve"> </w:t>
                 </w:r>
-                <w:proofErr w:type="spellStart"/>
                 <w:r>
                   <w:rPr>
                     <w:rFonts w:asciiTheme="majorHAnsi" w:hAnsiTheme="majorHAnsi" w:cstheme="majorHAnsi"/>
                   </w:rPr>
                   <w:t>serponlop</w:t>
                 </w:r>
-                <w:proofErr w:type="spellEnd"/>
                 <w:r>
                   <w:rPr>
                     <w:rFonts w:asciiTheme="majorHAnsi" w:hAnsiTheme="majorHAnsi" w:cstheme="majorHAnsi"/>
@@ -733,6 +647,7 @@
                 </w:r>
               </w:sdtContent>
             </w:sdt>
+            <w:permEnd w:id="554395221"/>
           </w:p>
           <w:p>
             <w:pPr>
@@ -761,6 +676,7 @@
               </w:rPr>
               <w:tab/>
             </w:r>
+            <w:permStart w:id="84825807" w:edGrp="everyone"/>
             <w:sdt>
               <w:sdtPr>
                 <w:rPr>
@@ -769,12 +685,11 @@
                 <w:tag w:val="Student2"/>
                 <w:id w:val="2044784553"/>
                 <w:placeholder>
-                  <w:docPart w:val="33C421163FDE4729A56E9F56E2E82C40"/>
+                  <w:docPart w:val="E9193D3C494241F4B256126F24FB602E"/>
                 </w:placeholder>
                 <w15:appearance w15:val="hidden"/>
                 <w:text/>
               </w:sdtPr>
-              <w:sdtEndPr/>
               <w:sdtContent>
                 <w:r>
                   <w:rPr>
@@ -786,28 +701,17 @@
                   <w:rPr>
                     <w:rFonts w:asciiTheme="majorHAnsi" w:hAnsiTheme="majorHAnsi" w:cstheme="majorHAnsi"/>
                   </w:rPr>
-                  <w:t>Pons López</w:t>
+                  <w:t>Pons López, Sergio</w:t>
                 </w:r>
                 <w:r>
                   <w:rPr>
                     <w:rFonts w:asciiTheme="majorHAnsi" w:hAnsiTheme="majorHAnsi" w:cstheme="majorHAnsi"/>
                   </w:rPr>
-                  <w:t>,</w:t>
-                </w:r>
-                <w:r>
-                  <w:rPr>
-                    <w:rFonts w:asciiTheme="majorHAnsi" w:hAnsiTheme="majorHAnsi" w:cstheme="majorHAnsi"/>
-                  </w:rPr>
-                  <w:t xml:space="preserve"> Sergio</w:t>
-                </w:r>
-                <w:r>
-                  <w:rPr>
-                    <w:rFonts w:asciiTheme="majorHAnsi" w:hAnsiTheme="majorHAnsi" w:cstheme="majorHAnsi"/>
-                  </w:rPr>
-                  <w:t xml:space="preserve"> </w:t>
+                  <w:t xml:space="preserve">  </w:t>
                 </w:r>
               </w:sdtContent>
             </w:sdt>
+            <w:permEnd w:id="84825807"/>
           </w:p>
           <w:p>
             <w:pPr>
@@ -836,6 +740,7 @@
               </w:rPr>
               <w:tab/>
             </w:r>
+            <w:permStart w:id="584389830" w:edGrp="everyone"/>
             <w:sdt>
               <w:sdtPr>
                 <w:rPr>
@@ -844,33 +749,24 @@
                 <w:tag w:val="Roles2"/>
                 <w:id w:val="-1975901162"/>
                 <w:placeholder>
-                  <w:docPart w:val="5ACB6BFAF3E94F2C938AFF1A4E030B7D"/>
+                  <w:docPart w:val="E9193D3C494241F4B256126F24FB602E"/>
                 </w:placeholder>
                 <w15:appearance w15:val="hidden"/>
                 <w:text/>
               </w:sdtPr>
-              <w:sdtEndPr/>
               <w:sdtContent>
                 <w:r>
                   <w:rPr>
                     <w:rFonts w:asciiTheme="majorHAnsi" w:hAnsiTheme="majorHAnsi" w:cstheme="majorHAnsi"/>
                   </w:rPr>
-                  <w:t xml:space="preserve"> Developer</w:t>
+                  <w:t xml:space="preserve"> </w:t>
                 </w:r>
                 <w:r>
                   <w:rPr>
                     <w:rFonts w:asciiTheme="majorHAnsi" w:hAnsiTheme="majorHAnsi" w:cstheme="majorHAnsi"/>
                   </w:rPr>
-                  <w:t xml:space="preserve">, </w:t>
+                  <w:t>Developer, Analist</w:t>
                 </w:r>
-                <w:proofErr w:type="spellStart"/>
-                <w:r>
-                  <w:rPr>
-                    <w:rFonts w:asciiTheme="majorHAnsi" w:hAnsiTheme="majorHAnsi" w:cstheme="majorHAnsi"/>
-                  </w:rPr>
-                  <w:t>Analist</w:t>
-                </w:r>
-                <w:proofErr w:type="spellEnd"/>
                 <w:r>
                   <w:rPr>
                     <w:rFonts w:asciiTheme="majorHAnsi" w:hAnsiTheme="majorHAnsi" w:cstheme="majorHAnsi"/>
@@ -879,6 +775,7 @@
                 </w:r>
               </w:sdtContent>
             </w:sdt>
+            <w:permEnd w:id="584389830"/>
           </w:p>
         </w:tc>
       </w:tr>
@@ -930,6 +827,7 @@
               </w:rPr>
               <w:tab/>
             </w:r>
+            <w:permStart w:id="1000832359" w:edGrp="everyone"/>
             <w:sdt>
               <w:sdtPr>
                 <w:rPr>
@@ -944,32 +842,18 @@
                 <w15:appearance w15:val="hidden"/>
                 <w:text/>
               </w:sdtPr>
-              <w:sdtEndPr/>
               <w:sdtContent>
                 <w:r>
                   <w:rPr>
                     <w:rFonts w:asciiTheme="majorHAnsi" w:hAnsiTheme="majorHAnsi" w:cstheme="majorBidi"/>
                     <w:lang w:val="es-ES"/>
                   </w:rPr>
-                  <w:t xml:space="preserve"> </w:t>
-                </w:r>
-                <w:r>
-                  <w:rPr>
-                    <w:rFonts w:asciiTheme="majorHAnsi" w:hAnsiTheme="majorHAnsi" w:cstheme="majorBidi"/>
-                    <w:lang w:val="es-ES"/>
-                  </w:rPr>
-                  <w:t>4*1*</w:t>
-                </w:r>
-                <w:r>
-                  <w:rPr>
-                    <w:rFonts w:asciiTheme="majorHAnsi" w:hAnsiTheme="majorHAnsi" w:cstheme="majorBidi"/>
-                    <w:lang w:val="es-ES"/>
-                  </w:rPr>
-                  <w:t>32*Z</w:t>
+                  <w:t xml:space="preserve"> 4*1*32*Z</w:t>
                 </w:r>
               </w:sdtContent>
             </w:sdt>
           </w:p>
+          <w:permEnd w:id="1000832359"/>
           <w:p>
             <w:pPr>
               <w:pStyle w:val="Sinespaciado"/>
@@ -999,6 +883,7 @@
               </w:rPr>
               <w:tab/>
             </w:r>
+            <w:permStart w:id="926035648" w:edGrp="everyone"/>
             <w:sdt>
               <w:sdtPr>
                 <w:rPr>
@@ -1008,12 +893,11 @@
                 <w:tag w:val="UVUS03"/>
                 <w:id w:val="-1922171075"/>
                 <w:placeholder>
-                  <w:docPart w:val="F3F4B4B2FFBC4198B247719A85839F65"/>
+                  <w:docPart w:val="ED3BE26BA8184CEC9C10011A070D06BA"/>
                 </w:placeholder>
                 <w15:appearance w15:val="hidden"/>
                 <w:text/>
               </w:sdtPr>
-              <w:sdtEndPr/>
               <w:sdtContent>
                 <w:r>
                   <w:rPr>
@@ -1022,7 +906,6 @@
                   </w:rPr>
                   <w:t xml:space="preserve"> </w:t>
                 </w:r>
-                <w:proofErr w:type="spellStart"/>
                 <w:r>
                   <w:rPr>
                     <w:rFonts w:asciiTheme="majorHAnsi" w:hAnsiTheme="majorHAnsi" w:cstheme="majorHAnsi"/>
@@ -1030,7 +913,6 @@
                   </w:rPr>
                   <w:t>javmanriq</w:t>
                 </w:r>
-                <w:proofErr w:type="spellEnd"/>
                 <w:r>
                   <w:rPr>
                     <w:rFonts w:asciiTheme="majorHAnsi" w:hAnsiTheme="majorHAnsi" w:cstheme="majorHAnsi"/>
@@ -1040,6 +922,7 @@
                 </w:r>
               </w:sdtContent>
             </w:sdt>
+            <w:permEnd w:id="926035648"/>
           </w:p>
           <w:p>
             <w:pPr>
@@ -1069,6 +952,7 @@
               </w:rPr>
               <w:tab/>
             </w:r>
+            <w:permStart w:id="1519068571" w:edGrp="everyone"/>
             <w:sdt>
               <w:sdtPr>
                 <w:rPr>
@@ -1083,7 +967,6 @@
                 <w15:appearance w15:val="hidden"/>
                 <w:text/>
               </w:sdtPr>
-              <w:sdtEndPr/>
               <w:sdtContent>
                 <w:r>
                   <w:rPr>
@@ -1097,25 +980,12 @@
                     <w:rFonts w:asciiTheme="majorHAnsi" w:hAnsiTheme="majorHAnsi" w:cstheme="majorHAnsi"/>
                     <w:lang w:val="es-ES"/>
                   </w:rPr>
-                  <w:t>Manrique Riquelme</w:t>
-                </w:r>
-                <w:r>
-                  <w:rPr>
-                    <w:rFonts w:asciiTheme="majorHAnsi" w:hAnsiTheme="majorHAnsi" w:cstheme="majorHAnsi"/>
-                    <w:lang w:val="es-ES"/>
-                  </w:rPr>
-                  <w:t xml:space="preserve">, </w:t>
-                </w:r>
-                <w:r>
-                  <w:rPr>
-                    <w:rFonts w:asciiTheme="majorHAnsi" w:hAnsiTheme="majorHAnsi" w:cstheme="majorHAnsi"/>
-                    <w:lang w:val="es-ES"/>
-                  </w:rPr>
-                  <w:t>Javier</w:t>
+                  <w:t>Manrique Riquelme, Javier</w:t>
                 </w:r>
               </w:sdtContent>
             </w:sdt>
           </w:p>
+          <w:permEnd w:id="1519068571"/>
           <w:p>
             <w:pPr>
               <w:pStyle w:val="Sinespaciado"/>
@@ -1143,10 +1013,12 @@
               </w:rPr>
               <w:tab/>
             </w:r>
+            <w:permStart w:id="1983335098" w:edGrp="everyone"/>
             <w:sdt>
               <w:sdtPr>
                 <w:rPr>
                   <w:rFonts w:asciiTheme="majorHAnsi" w:hAnsiTheme="majorHAnsi" w:cstheme="majorHAnsi"/>
+                  <w:lang w:val="es-ES"/>
                 </w:rPr>
                 <w:tag w:val="Roles3"/>
                 <w:id w:val="144241862"/>
@@ -1155,34 +1027,31 @@
                 </w:placeholder>
                 <w:text/>
               </w:sdtPr>
-              <w:sdtEndPr/>
               <w:sdtContent>
                 <w:r>
                   <w:rPr>
                     <w:rFonts w:asciiTheme="majorHAnsi" w:hAnsiTheme="majorHAnsi" w:cstheme="majorHAnsi"/>
+                    <w:lang w:val="es-ES"/>
                   </w:rPr>
                   <w:t xml:space="preserve"> </w:t>
                 </w:r>
                 <w:r>
                   <w:rPr>
                     <w:rFonts w:asciiTheme="majorHAnsi" w:hAnsiTheme="majorHAnsi" w:cstheme="majorHAnsi"/>
+                    <w:lang w:val="es-ES"/>
                   </w:rPr>
-                  <w:t>Developer</w:t>
+                  <w:t>D</w:t>
                 </w:r>
                 <w:r>
                   <w:rPr>
                     <w:rFonts w:asciiTheme="majorHAnsi" w:hAnsiTheme="majorHAnsi" w:cstheme="majorHAnsi"/>
+                    <w:lang w:val="es-ES"/>
                   </w:rPr>
-                  <w:t>, Tester</w:t>
-                </w:r>
-                <w:r>
-                  <w:rPr>
-                    <w:rFonts w:asciiTheme="majorHAnsi" w:hAnsiTheme="majorHAnsi" w:cstheme="majorHAnsi"/>
-                  </w:rPr>
-                  <w:t xml:space="preserve">  </w:t>
+                  <w:t xml:space="preserve">eveloper, Tester </w:t>
                 </w:r>
               </w:sdtContent>
             </w:sdt>
+            <w:permEnd w:id="1983335098"/>
           </w:p>
         </w:tc>
         <w:tc>
@@ -1229,6 +1098,7 @@
               </w:rPr>
               <w:tab/>
             </w:r>
+            <w:permStart w:id="1222207409" w:edGrp="everyone"/>
             <w:sdt>
               <w:sdtPr>
                 <w:rPr>
@@ -1243,18 +1113,25 @@
                 <w15:appearance w15:val="hidden"/>
                 <w:text/>
               </w:sdtPr>
-              <w:sdtEndPr/>
               <w:sdtContent>
                 <w:r>
                   <w:rPr>
                     <w:rFonts w:asciiTheme="majorHAnsi" w:hAnsiTheme="majorHAnsi" w:cstheme="majorBidi"/>
                     <w:lang w:val="es-ES"/>
                   </w:rPr>
-                  <w:t xml:space="preserve"> *0*9*83*Y</w:t>
+                  <w:t xml:space="preserve"> </w:t>
+                </w:r>
+                <w:r>
+                  <w:rPr>
+                    <w:rFonts w:asciiTheme="majorHAnsi" w:hAnsiTheme="majorHAnsi" w:cstheme="majorBidi"/>
+                    <w:lang w:val="es-ES"/>
+                  </w:rPr>
+                  <w:t>*0*9*83*Y</w:t>
                 </w:r>
               </w:sdtContent>
             </w:sdt>
           </w:p>
+          <w:permEnd w:id="1222207409"/>
           <w:p>
             <w:pPr>
               <w:pStyle w:val="Sinespaciado"/>
@@ -1284,6 +1161,7 @@
               </w:rPr>
               <w:tab/>
             </w:r>
+            <w:permStart w:id="484340907" w:edGrp="everyone"/>
             <w:sdt>
               <w:sdtPr>
                 <w:rPr>
@@ -1298,7 +1176,6 @@
                 <w15:appearance w15:val="hidden"/>
                 <w:text/>
               </w:sdtPr>
-              <w:sdtEndPr/>
               <w:sdtContent>
                 <w:r>
                   <w:rPr>
@@ -1319,10 +1196,11 @@
                     <w:rFonts w:asciiTheme="majorHAnsi" w:hAnsiTheme="majorHAnsi" w:cstheme="majorHAnsi"/>
                     <w:lang w:val="es-ES"/>
                   </w:rPr>
-                  <w:t xml:space="preserve"> </w:t>
+                  <w:t xml:space="preserve">  </w:t>
                 </w:r>
               </w:sdtContent>
             </w:sdt>
+            <w:permEnd w:id="484340907"/>
           </w:p>
           <w:p>
             <w:pPr>
@@ -1351,6 +1229,7 @@
               </w:rPr>
               <w:tab/>
             </w:r>
+            <w:permStart w:id="386604040" w:edGrp="everyone"/>
             <w:sdt>
               <w:sdtPr>
                 <w:rPr>
@@ -1365,7 +1244,6 @@
                 <w15:appearance w15:val="hidden"/>
                 <w:text/>
               </w:sdtPr>
-              <w:sdtEndPr/>
               <w:sdtContent>
                 <w:r>
                   <w:rPr>
@@ -1379,21 +1257,7 @@
                     <w:rFonts w:asciiTheme="majorHAnsi" w:hAnsiTheme="majorHAnsi" w:cstheme="majorHAnsi"/>
                     <w:lang w:val="es-ES"/>
                   </w:rPr>
-                  <w:t>Bermudo Álvarez</w:t>
-                </w:r>
-                <w:r>
-                  <w:rPr>
-                    <w:rFonts w:asciiTheme="majorHAnsi" w:hAnsiTheme="majorHAnsi" w:cstheme="majorHAnsi"/>
-                    <w:lang w:val="es-ES"/>
-                  </w:rPr>
-                  <w:t xml:space="preserve">, </w:t>
-                </w:r>
-                <w:r>
-                  <w:rPr>
-                    <w:rFonts w:asciiTheme="majorHAnsi" w:hAnsiTheme="majorHAnsi" w:cstheme="majorHAnsi"/>
-                    <w:lang w:val="es-ES"/>
-                  </w:rPr>
-                  <w:t>Rafael</w:t>
+                  <w:t>Bermudo Álvarez, Rafael</w:t>
                 </w:r>
                 <w:r>
                   <w:rPr>
@@ -1404,6 +1268,7 @@
                 </w:r>
               </w:sdtContent>
             </w:sdt>
+            <w:permEnd w:id="386604040"/>
           </w:p>
           <w:p>
             <w:pPr>
@@ -1432,6 +1297,7 @@
               </w:rPr>
               <w:tab/>
             </w:r>
+            <w:permStart w:id="1487353257" w:edGrp="everyone"/>
             <w:sdt>
               <w:sdtPr>
                 <w:rPr>
@@ -1440,24 +1306,23 @@
                 <w:tag w:val="Roles4"/>
                 <w:id w:val="1414657434"/>
                 <w:placeholder>
-                  <w:docPart w:val="E1DF90FD8159415DAFAA21B4E4DDDF57"/>
+                  <w:docPart w:val="3DB9FE5FE7F54E5B9E63A4AB2D2CB563"/>
                 </w:placeholder>
                 <w15:appearance w15:val="hidden"/>
                 <w:text/>
               </w:sdtPr>
-              <w:sdtEndPr/>
               <w:sdtContent>
                 <w:r>
                   <w:rPr>
                     <w:rFonts w:asciiTheme="majorHAnsi" w:hAnsiTheme="majorHAnsi" w:cstheme="majorHAnsi"/>
                   </w:rPr>
-                  <w:t xml:space="preserve"> Developer</w:t>
+                  <w:t xml:space="preserve"> </w:t>
                 </w:r>
                 <w:r>
                   <w:rPr>
                     <w:rFonts w:asciiTheme="majorHAnsi" w:hAnsiTheme="majorHAnsi" w:cstheme="majorHAnsi"/>
                   </w:rPr>
-                  <w:t>, Operator</w:t>
+                  <w:t>Developer, Operator</w:t>
                 </w:r>
                 <w:r>
                   <w:rPr>
@@ -1467,6 +1332,7 @@
                 </w:r>
               </w:sdtContent>
             </w:sdt>
+            <w:permEnd w:id="1487353257"/>
           </w:p>
         </w:tc>
       </w:tr>
@@ -1514,6 +1380,7 @@
               </w:rPr>
               <w:tab/>
             </w:r>
+            <w:permStart w:id="1631927432" w:edGrp="everyone"/>
             <w:sdt>
               <w:sdtPr>
                 <w:rPr>
@@ -1527,7 +1394,6 @@
                 <w15:appearance w15:val="hidden"/>
                 <w:text/>
               </w:sdtPr>
-              <w:sdtEndPr/>
               <w:sdtContent>
                 <w:r>
                   <w:rPr>
@@ -1539,23 +1405,12 @@
                   <w:rPr>
                     <w:rFonts w:asciiTheme="majorHAnsi" w:hAnsiTheme="majorHAnsi" w:cstheme="majorBidi"/>
                   </w:rPr>
-                  <w:t xml:space="preserve"> 07</w:t>
-                </w:r>
-                <w:r>
-                  <w:rPr>
-                    <w:rFonts w:asciiTheme="majorHAnsi" w:hAnsiTheme="majorHAnsi" w:cstheme="majorBidi"/>
-                  </w:rPr>
-                  <w:t>27</w:t>
-                </w:r>
-                <w:r>
-                  <w:rPr>
-                    <w:rFonts w:asciiTheme="majorHAnsi" w:hAnsiTheme="majorHAnsi" w:cstheme="majorBidi"/>
-                  </w:rPr>
-                  <w:t>****Z</w:t>
+                  <w:t>0727****Z</w:t>
                 </w:r>
               </w:sdtContent>
             </w:sdt>
           </w:p>
+          <w:permEnd w:id="1631927432"/>
           <w:p>
             <w:pPr>
               <w:pStyle w:val="Sinespaciado"/>
@@ -1585,6 +1440,7 @@
               </w:rPr>
               <w:tab/>
             </w:r>
+            <w:permStart w:id="1398370153" w:edGrp="everyone"/>
             <w:sdt>
               <w:sdtPr>
                 <w:rPr>
@@ -1598,7 +1454,6 @@
                 <w15:appearance w15:val="hidden"/>
                 <w:text/>
               </w:sdtPr>
-              <w:sdtEndPr/>
               <w:sdtContent>
                 <w:r>
                   <w:rPr>
@@ -1610,22 +1465,17 @@
                   <w:rPr>
                     <w:rFonts w:asciiTheme="majorHAnsi" w:hAnsiTheme="majorHAnsi" w:cstheme="majorHAnsi"/>
                   </w:rPr>
-                  <w:t>TRV</w:t>
+                  <w:t>TRV5192</w:t>
                 </w:r>
                 <w:r>
                   <w:rPr>
                     <w:rFonts w:asciiTheme="majorHAnsi" w:hAnsiTheme="majorHAnsi" w:cstheme="majorHAnsi"/>
                   </w:rPr>
-                  <w:t>5192</w:t>
-                </w:r>
-                <w:r>
-                  <w:rPr>
-                    <w:rFonts w:asciiTheme="majorHAnsi" w:hAnsiTheme="majorHAnsi" w:cstheme="majorHAnsi"/>
-                  </w:rPr>
-                  <w:t xml:space="preserve"> </w:t>
+                  <w:t xml:space="preserve">  </w:t>
                 </w:r>
               </w:sdtContent>
             </w:sdt>
+            <w:permEnd w:id="1398370153"/>
           </w:p>
           <w:p>
             <w:pPr>
@@ -1654,61 +1504,32 @@
               </w:rPr>
               <w:tab/>
             </w:r>
+            <w:permStart w:id="72570348" w:edGrp="everyone"/>
             <w:sdt>
               <w:sdtPr>
                 <w:rPr>
                   <w:rFonts w:asciiTheme="majorHAnsi" w:hAnsiTheme="majorHAnsi" w:cstheme="majorHAnsi"/>
+                  <w:lang w:val="en-US"/>
                 </w:rPr>
                 <w:tag w:val="Student5"/>
                 <w:id w:val="-611360200"/>
                 <w:placeholder>
-                  <w:docPart w:val="A341DE8122894484A73B313D3E70D895"/>
+                  <w:docPart w:val="1CF5326CD2EC48F2AE99A1C6C0D9616F"/>
                 </w:placeholder>
                 <w15:appearance w15:val="hidden"/>
                 <w:text/>
               </w:sdtPr>
-              <w:sdtEndPr/>
               <w:sdtContent>
                 <w:r>
                   <w:rPr>
                     <w:rFonts w:asciiTheme="majorHAnsi" w:hAnsiTheme="majorHAnsi" w:cstheme="majorHAnsi"/>
+                    <w:lang w:val="en-US"/>
                   </w:rPr>
-                  <w:t xml:space="preserve"> </w:t>
-                </w:r>
-                <w:r>
-                  <w:rPr>
-                    <w:rFonts w:asciiTheme="majorHAnsi" w:hAnsiTheme="majorHAnsi" w:cstheme="majorHAnsi"/>
-                  </w:rPr>
-                  <w:t xml:space="preserve">Coco </w:t>
-                </w:r>
-                <w:proofErr w:type="spellStart"/>
-                <w:r>
-                  <w:rPr>
-                    <w:rFonts w:asciiTheme="majorHAnsi" w:hAnsiTheme="majorHAnsi" w:cstheme="majorHAnsi"/>
-                  </w:rPr>
-                  <w:t>Delfa</w:t>
-                </w:r>
-                <w:proofErr w:type="spellEnd"/>
-                <w:r>
-                  <w:rPr>
-                    <w:rFonts w:asciiTheme="majorHAnsi" w:hAnsiTheme="majorHAnsi" w:cstheme="majorHAnsi"/>
-                  </w:rPr>
-                  <w:t xml:space="preserve">, </w:t>
-                </w:r>
-                <w:r>
-                  <w:rPr>
-                    <w:rFonts w:asciiTheme="majorHAnsi" w:hAnsiTheme="majorHAnsi" w:cstheme="majorHAnsi"/>
-                  </w:rPr>
-                  <w:t>Samuel</w:t>
-                </w:r>
-                <w:r>
-                  <w:rPr>
-                    <w:rFonts w:asciiTheme="majorHAnsi" w:hAnsiTheme="majorHAnsi" w:cstheme="majorHAnsi"/>
-                  </w:rPr>
-                  <w:t xml:space="preserve">  </w:t>
+                  <w:t xml:space="preserve"> Coco Delfa, Samuel </w:t>
                 </w:r>
               </w:sdtContent>
             </w:sdt>
+            <w:permEnd w:id="72570348"/>
           </w:p>
           <w:p>
             <w:pPr>
@@ -1737,10 +1558,12 @@
               </w:rPr>
               <w:tab/>
             </w:r>
+            <w:permStart w:id="2077499526" w:edGrp="everyone"/>
             <w:sdt>
               <w:sdtPr>
                 <w:rPr>
                   <w:rFonts w:asciiTheme="majorHAnsi" w:hAnsiTheme="majorHAnsi" w:cstheme="majorHAnsi"/>
+                  <w:lang w:val="en-US"/>
                 </w:rPr>
                 <w:tag w:val="Roles5"/>
                 <w:id w:val="1581409429"/>
@@ -1749,28 +1572,24 @@
                 </w:placeholder>
                 <w:text/>
               </w:sdtPr>
-              <w:sdtEndPr/>
               <w:sdtContent>
                 <w:r>
                   <w:rPr>
                     <w:rFonts w:asciiTheme="majorHAnsi" w:hAnsiTheme="majorHAnsi" w:cstheme="majorHAnsi"/>
+                    <w:lang w:val="en-US"/>
                   </w:rPr>
                   <w:t xml:space="preserve"> </w:t>
                 </w:r>
                 <w:r>
                   <w:rPr>
                     <w:rFonts w:asciiTheme="majorHAnsi" w:hAnsiTheme="majorHAnsi" w:cstheme="majorHAnsi"/>
+                    <w:lang w:val="en-US"/>
                   </w:rPr>
-                  <w:t>Developer, Manager</w:t>
-                </w:r>
-                <w:r>
-                  <w:rPr>
-                    <w:rFonts w:asciiTheme="majorHAnsi" w:hAnsiTheme="majorHAnsi" w:cstheme="majorHAnsi"/>
-                  </w:rPr>
-                  <w:t xml:space="preserve">  </w:t>
+                  <w:t xml:space="preserve">Developer, Manager </w:t>
                 </w:r>
               </w:sdtContent>
             </w:sdt>
+            <w:permEnd w:id="2077499526"/>
           </w:p>
         </w:tc>
         <w:tc>
@@ -1832,6 +1651,7 @@
               </w:rPr>
               <w:tab/>
             </w:r>
+            <w:permStart w:id="1772436159" w:edGrp="everyone"/>
             <w:sdt>
               <w:sdtPr>
                 <w:rPr>
@@ -1840,12 +1660,11 @@
                 <w:tag w:val="Moment"/>
                 <w:id w:val="-131097587"/>
                 <w:placeholder>
-                  <w:docPart w:val="0044B6FC6BB14A7A856D6884355035D1"/>
+                  <w:docPart w:val="34140033D5D441128576A883580191A3"/>
                 </w:placeholder>
                 <w15:appearance w15:val="hidden"/>
                 <w:text/>
               </w:sdtPr>
-              <w:sdtEndPr/>
               <w:sdtContent>
                 <w:r>
                   <w:rPr>
@@ -1857,43 +1676,7 @@
                   <w:rPr>
                     <w:rFonts w:asciiTheme="majorHAnsi" w:hAnsiTheme="majorHAnsi" w:cstheme="majorHAnsi"/>
                   </w:rPr>
-                  <w:t>Sevilla</w:t>
-                </w:r>
-                <w:r>
-                  <w:rPr>
-                    <w:rFonts w:asciiTheme="majorHAnsi" w:hAnsiTheme="majorHAnsi" w:cstheme="majorHAnsi"/>
-                  </w:rPr>
-                  <w:t>,</w:t>
-                </w:r>
-                <w:r>
-                  <w:rPr>
-                    <w:rFonts w:asciiTheme="majorHAnsi" w:hAnsiTheme="majorHAnsi" w:cstheme="majorHAnsi"/>
-                  </w:rPr>
-                  <w:t xml:space="preserve"> </w:t>
-                </w:r>
-                <w:r>
-                  <w:rPr>
-                    <w:rFonts w:asciiTheme="majorHAnsi" w:hAnsiTheme="majorHAnsi" w:cstheme="majorHAnsi"/>
-                  </w:rPr>
-                  <w:t>02</w:t>
-                </w:r>
-                <w:r>
-                  <w:rPr>
-                    <w:rFonts w:asciiTheme="majorHAnsi" w:hAnsiTheme="majorHAnsi" w:cstheme="majorHAnsi"/>
-                  </w:rPr>
-                  <w:t>, 20</w:t>
-                </w:r>
-                <w:r>
-                  <w:rPr>
-                    <w:rFonts w:asciiTheme="majorHAnsi" w:hAnsiTheme="majorHAnsi" w:cstheme="majorHAnsi"/>
-                  </w:rPr>
-                  <w:t xml:space="preserve">, </w:t>
-                </w:r>
-                <w:r>
-                  <w:rPr>
-                    <w:rFonts w:asciiTheme="majorHAnsi" w:hAnsiTheme="majorHAnsi" w:cstheme="majorHAnsi"/>
-                  </w:rPr>
-                  <w:t>2025</w:t>
+                  <w:t>Sevilla, 02, 20, 2025</w:t>
                 </w:r>
                 <w:r>
                   <w:rPr>
@@ -1903,6 +1686,7 @@
                 </w:r>
               </w:sdtContent>
             </w:sdt>
+            <w:permEnd w:id="1772436159"/>
           </w:p>
         </w:tc>
       </w:tr>
@@ -1922,6 +1706,7 @@
         <w:rPr>
           <w:rFonts w:cstheme="majorHAnsi"/>
         </w:rPr>
+        <w:lastRenderedPageBreak/>
         <w:t>MANDATORY</w:t>
       </w:r>
       <w:r>
@@ -2101,7 +1886,8 @@
         <w:t>.</w:t>
       </w:r>
     </w:p>
-    <w:bookmarkStart w:id="5" w:name="_Hlk157672140"/>
+    <w:bookmarkStart w:id="2" w:name="_Hlk157672140"/>
+    <w:permStart w:id="514992324" w:edGrp="everyone"/>
     <w:p>
       <w:pPr>
         <w:pStyle w:val="Comment-Grader"/>
@@ -2111,125 +1897,11 @@
           <w:tag w:val="Verdict"/>
           <w:id w:val="-1443608920"/>
           <w:placeholder>
-            <w:docPart w:val="5974889858884077B6F3E94F23D6FE4C"/>
+            <w:docPart w:val="D7B1BEEB1BBF4FA39C2E566EBE77B63D"/>
           </w:placeholder>
           <w15:appearance w15:val="hidden"/>
           <w:text/>
         </w:sdtPr>
-        <w:sdtEndPr/>
-        <w:sdtContent>
-          <w:r>
-            <w:t xml:space="preserve"> </w:t>
-          </w:r>
-          <w:r>
-            <w:t>X</w:t>
-          </w:r>
-          <w:r>
-            <w:t xml:space="preserve"> </w:t>
-          </w:r>
-        </w:sdtContent>
-      </w:sdt>
-      <w:r>
-        <w:t xml:space="preserve">   </w:t>
-      </w:r>
-    </w:p>
-    <w:bookmarkEnd w:id="5"/>
-    <w:p>
-      <w:pPr>
-        <w:pStyle w:val="Requirement-Header"/>
-      </w:pPr>
-      <w:r>
-        <w:t>Produce a chartering report.</w:t>
-      </w:r>
-    </w:p>
-    <w:bookmarkStart w:id="6" w:name="_Hlk157672153"/>
-    <w:p>
-      <w:pPr>
-        <w:pStyle w:val="Comment-Grader"/>
-      </w:pPr>
-      <w:sdt>
-        <w:sdtPr>
-          <w:tag w:val="Verdict"/>
-          <w:id w:val="-1084840844"/>
-          <w:placeholder>
-            <w:docPart w:val="BE3FC573D62047DC93C5303917427C68"/>
-          </w:placeholder>
-          <w15:appearance w15:val="hidden"/>
-          <w:text/>
-        </w:sdtPr>
-        <w:sdtEndPr/>
-        <w:sdtContent>
-          <w:r>
-            <w:t xml:space="preserve"> X</w:t>
-          </w:r>
-          <w:r>
-            <w:t xml:space="preserve">  </w:t>
-          </w:r>
-        </w:sdtContent>
-      </w:sdt>
-      <w:r>
-        <w:t xml:space="preserve">  </w:t>
-      </w:r>
-    </w:p>
-    <w:bookmarkEnd w:id="6"/>
-    <w:p>
-      <w:pPr>
-        <w:pStyle w:val="Requirement-Header"/>
-      </w:pPr>
-      <w:r>
-        <w:t xml:space="preserve">Provide a link to </w:t>
-      </w:r>
-      <w:r>
-        <w:t xml:space="preserve">your </w:t>
-      </w:r>
-      <w:r>
-        <w:t xml:space="preserve">planning dashboard </w:t>
-      </w:r>
-      <w:r>
-        <w:t>in GitHub</w:t>
-      </w:r>
-      <w:r>
-        <w:t xml:space="preserve"> to review the tasks</w:t>
-      </w:r>
-      <w:r>
-        <w:t xml:space="preserve">, </w:t>
-      </w:r>
-      <w:r>
-        <w:t xml:space="preserve">their </w:t>
-      </w:r>
-      <w:bookmarkStart w:id="7" w:name="_Int_4q4WObMb"/>
-      <w:r>
-        <w:t>current status</w:t>
-      </w:r>
-      <w:bookmarkEnd w:id="7"/>
-      <w:r>
-        <w:t xml:space="preserve">, </w:t>
-      </w:r>
-      <w:r>
-        <w:t xml:space="preserve">and </w:t>
-      </w:r>
-      <w:r>
-        <w:t xml:space="preserve">your </w:t>
-      </w:r>
-      <w:r>
-        <w:t>schedule.</w:t>
-      </w:r>
-    </w:p>
-    <w:p>
-      <w:pPr>
-        <w:pStyle w:val="Comment-Grader"/>
-      </w:pPr>
-      <w:sdt>
-        <w:sdtPr>
-          <w:tag w:val="Verdict"/>
-          <w:id w:val="-2045591683"/>
-          <w:placeholder>
-            <w:docPart w:val="79C846C2B349264D8166A41AF53640EC"/>
-          </w:placeholder>
-          <w15:appearance w15:val="hidden"/>
-          <w:text/>
-        </w:sdtPr>
-        <w:sdtEndPr/>
         <w:sdtContent>
           <w:r>
             <w:t xml:space="preserve">  </w:t>
@@ -2242,10 +1914,129 @@
           </w:r>
         </w:sdtContent>
       </w:sdt>
+      <w:permEnd w:id="514992324"/>
       <w:r>
         <w:t xml:space="preserve">   </w:t>
       </w:r>
     </w:p>
+    <w:bookmarkEnd w:id="2"/>
+    <w:p>
+      <w:pPr>
+        <w:pStyle w:val="Requirement-Header"/>
+      </w:pPr>
+      <w:r>
+        <w:t>Produce a chartering report.</w:t>
+      </w:r>
+    </w:p>
+    <w:bookmarkStart w:id="3" w:name="_Hlk157672153"/>
+    <w:permStart w:id="1330789551" w:edGrp="everyone"/>
+    <w:p>
+      <w:pPr>
+        <w:pStyle w:val="Comment-Grader"/>
+      </w:pPr>
+      <w:sdt>
+        <w:sdtPr>
+          <w:tag w:val="Verdict"/>
+          <w:id w:val="-1084840844"/>
+          <w:placeholder>
+            <w:docPart w:val="BE3FC573D62047DC93C5303917427C68"/>
+          </w:placeholder>
+          <w15:appearance w15:val="hidden"/>
+          <w:text/>
+        </w:sdtPr>
+        <w:sdtContent>
+          <w:r>
+            <w:t xml:space="preserve">  </w:t>
+          </w:r>
+          <w:r>
+            <w:t>X</w:t>
+          </w:r>
+          <w:r>
+            <w:t xml:space="preserve">  </w:t>
+          </w:r>
+        </w:sdtContent>
+      </w:sdt>
+      <w:permEnd w:id="1330789551"/>
+      <w:r>
+        <w:t xml:space="preserve">  </w:t>
+      </w:r>
+    </w:p>
+    <w:bookmarkEnd w:id="3"/>
+    <w:p>
+      <w:pPr>
+        <w:pStyle w:val="Requirement-Header"/>
+      </w:pPr>
+      <w:r>
+        <w:t xml:space="preserve">Provide a link to </w:t>
+      </w:r>
+      <w:r>
+        <w:t xml:space="preserve">your </w:t>
+      </w:r>
+      <w:r>
+        <w:t xml:space="preserve">planning dashboard </w:t>
+      </w:r>
+      <w:r>
+        <w:t>in GitHub</w:t>
+      </w:r>
+      <w:r>
+        <w:t xml:space="preserve"> to review the tasks</w:t>
+      </w:r>
+      <w:r>
+        <w:t xml:space="preserve">, </w:t>
+      </w:r>
+      <w:r>
+        <w:t xml:space="preserve">their </w:t>
+      </w:r>
+      <w:bookmarkStart w:id="4" w:name="_Int_4q4WObMb"/>
+      <w:r>
+        <w:t>current status</w:t>
+      </w:r>
+      <w:bookmarkEnd w:id="4"/>
+      <w:r>
+        <w:t xml:space="preserve">, </w:t>
+      </w:r>
+      <w:r>
+        <w:t xml:space="preserve">and </w:t>
+      </w:r>
+      <w:r>
+        <w:t xml:space="preserve">your </w:t>
+      </w:r>
+      <w:r>
+        <w:t>schedule.</w:t>
+      </w:r>
+    </w:p>
+    <w:permStart w:id="263077281" w:edGrp="everyone"/>
+    <w:p>
+      <w:pPr>
+        <w:pStyle w:val="Comment-Grader"/>
+      </w:pPr>
+      <w:sdt>
+        <w:sdtPr>
+          <w:tag w:val="Verdict"/>
+          <w:id w:val="-2045591683"/>
+          <w:placeholder>
+            <w:docPart w:val="79C846C2B349264D8166A41AF53640EC"/>
+          </w:placeholder>
+          <w15:appearance w15:val="hidden"/>
+          <w:text/>
+        </w:sdtPr>
+        <w:sdtContent>
+          <w:r>
+            <w:t xml:space="preserve">  </w:t>
+          </w:r>
+          <w:r>
+            <w:t>X</w:t>
+          </w:r>
+          <w:r>
+            <w:t xml:space="preserve">  </w:t>
+          </w:r>
+        </w:sdtContent>
+      </w:sdt>
+      <w:permEnd w:id="263077281"/>
+      <w:r>
+        <w:t xml:space="preserve">   </w:t>
+      </w:r>
+    </w:p>
     <w:p>
       <w:pPr>
         <w:pStyle w:val="Ttulo1"/>
@@ -2257,6 +2048,7 @@
         <w:rPr>
           <w:rFonts w:cstheme="majorHAnsi"/>
         </w:rPr>
+        <w:lastRenderedPageBreak/>
         <w:t>MANDATORY</w:t>
       </w:r>
       <w:r>
@@ -2429,8 +2221,8 @@
         </w:rPr>
         <w:t xml:space="preserve">contact phone number </w:t>
       </w:r>
-      <w:bookmarkStart w:id="8" w:name="OLE_LINK1"/>
-      <w:bookmarkStart w:id="9" w:name="OLE_LINK2"/>
+      <w:bookmarkStart w:id="5" w:name="OLE_LINK1"/>
+      <w:bookmarkStart w:id="6" w:name="OLE_LINK2"/>
       <w:r>
         <w:t>(pattern " ^\+?\d{</w:t>
       </w:r>
@@ -2440,8 +2232,8 @@
       <w:r>
         <w:t>,15}$")</w:t>
       </w:r>
-      <w:bookmarkEnd w:id="8"/>
-      <w:bookmarkEnd w:id="9"/>
+      <w:bookmarkEnd w:id="5"/>
+      <w:bookmarkEnd w:id="6"/>
       <w:r>
         <w:t xml:space="preserve">.  </w:t>
       </w:r>
@@ -2455,6 +2247,7 @@
         <w:t>; no further information about them is needed in the system.</w:t>
       </w:r>
     </w:p>
+    <w:permStart w:id="3886208" w:edGrp="everyone"/>
     <w:p>
       <w:pPr>
         <w:pStyle w:val="Comment-Grader"/>
@@ -2469,13 +2262,13 @@
           <w15:appearance w15:val="hidden"/>
           <w:text/>
         </w:sdtPr>
-        <w:sdtEndPr/>
         <w:sdtContent>
           <w:r>
             <w:t xml:space="preserve">    </w:t>
           </w:r>
         </w:sdtContent>
       </w:sdt>
+      <w:permEnd w:id="3886208"/>
       <w:r>
         <w:t xml:space="preserve">  </w:t>
       </w:r>
@@ -2626,6 +2419,7 @@
         <w:t>,15}$").</w:t>
       </w:r>
     </w:p>
+    <w:permStart w:id="568988877" w:edGrp="everyone"/>
     <w:p>
       <w:pPr>
         <w:pStyle w:val="Comment-Grader"/>
@@ -2640,13 +2434,13 @@
           <w15:appearance w15:val="hidden"/>
           <w:text/>
         </w:sdtPr>
-        <w:sdtEndPr/>
         <w:sdtContent>
           <w:r>
             <w:t xml:space="preserve">    </w:t>
           </w:r>
         </w:sdtContent>
       </w:sdt>
+      <w:permEnd w:id="568988877"/>
       <w:r>
         <w:t xml:space="preserve">   </w:t>
       </w:r>
@@ -2837,6 +2631,7 @@
         <w:t xml:space="preserve"> characters).</w:t>
       </w:r>
     </w:p>
+    <w:permStart w:id="64176652" w:edGrp="everyone"/>
     <w:p>
       <w:pPr>
         <w:pStyle w:val="Comment-Grader"/>
@@ -2851,13 +2646,19 @@
           <w15:appearance w15:val="hidden"/>
           <w:text/>
         </w:sdtPr>
-        <w:sdtEndPr/>
         <w:sdtContent>
           <w:r>
-            <w:t xml:space="preserve">    </w:t>
+            <w:t xml:space="preserve">  </w:t>
+          </w:r>
+          <w:r>
+            <w:t>X</w:t>
+          </w:r>
+          <w:r>
+            <w:t xml:space="preserve">  </w:t>
           </w:r>
         </w:sdtContent>
       </w:sdt>
+      <w:permEnd w:id="64176652"/>
       <w:r>
         <w:t xml:space="preserve">      </w:t>
       </w:r>
@@ -3026,6 +2827,7 @@
         <w:t xml:space="preserve">. </w:t>
       </w:r>
     </w:p>
+    <w:permStart w:id="2084199269" w:edGrp="everyone"/>
     <w:p>
       <w:pPr>
         <w:pStyle w:val="Comment-Grader"/>
@@ -3040,13 +2842,19 @@
           <w15:appearance w15:val="hidden"/>
           <w:text/>
         </w:sdtPr>
-        <w:sdtEndPr/>
         <w:sdtContent>
           <w:r>
-            <w:t xml:space="preserve">    </w:t>
+            <w:t xml:space="preserve">  </w:t>
+          </w:r>
+          <w:r>
+            <w:t>X</w:t>
+          </w:r>
+          <w:r>
+            <w:t xml:space="preserve">  </w:t>
           </w:r>
         </w:sdtContent>
       </w:sdt>
+      <w:permEnd w:id="2084199269"/>
       <w:r>
         <w:t xml:space="preserve">   </w:t>
       </w:r>
@@ -3096,7 +2904,11 @@
         <w:t xml:space="preserve">.  </w:t>
       </w:r>
       <w:r>
-        <w:t xml:space="preserve">The system must store the following data: a </w:t>
+        <w:t xml:space="preserve">The system must </w:t>
+      </w:r>
+      <w:r>
+        <w:lastRenderedPageBreak/>
+        <w:t xml:space="preserve">store the following data: a </w:t>
       </w:r>
       <w:r>
         <w:rPr>
@@ -3258,6 +3070,7 @@
         <w:t xml:space="preserve"> or not. </w:t>
       </w:r>
     </w:p>
+    <w:permStart w:id="1789663349" w:edGrp="everyone"/>
     <w:p>
       <w:pPr>
         <w:pStyle w:val="Comment-Grader"/>
@@ -3272,13 +3085,13 @@
           <w15:appearance w15:val="hidden"/>
           <w:text/>
         </w:sdtPr>
-        <w:sdtEndPr/>
         <w:sdtContent>
           <w:r>
             <w:t xml:space="preserve">    </w:t>
           </w:r>
         </w:sdtContent>
       </w:sdt>
+      <w:permEnd w:id="1789663349"/>
       <w:r>
         <w:t xml:space="preserve">   </w:t>
       </w:r>
@@ -3385,6 +3198,7 @@
         <w:t>”.</w:t>
       </w:r>
     </w:p>
+    <w:permStart w:id="1472210995" w:edGrp="everyone"/>
     <w:p>
       <w:pPr>
         <w:pStyle w:val="Comment-Grader"/>
@@ -3399,13 +3213,13 @@
           <w15:appearance w15:val="hidden"/>
           <w:text/>
         </w:sdtPr>
-        <w:sdtEndPr/>
         <w:sdtContent>
           <w:r>
             <w:t xml:space="preserve">    </w:t>
           </w:r>
         </w:sdtContent>
       </w:sdt>
+      <w:permEnd w:id="1472210995"/>
       <w:r>
         <w:t xml:space="preserve">    </w:t>
       </w:r>
@@ -3456,6 +3270,7 @@
         <w:t>.</w:t>
       </w:r>
     </w:p>
+    <w:permStart w:id="1506941238" w:edGrp="everyone"/>
     <w:p>
       <w:pPr>
         <w:pStyle w:val="Comment-Grader"/>
@@ -3470,13 +3285,13 @@
           <w15:appearance w15:val="hidden"/>
           <w:text/>
         </w:sdtPr>
-        <w:sdtEndPr/>
         <w:sdtContent>
           <w:r>
             <w:t xml:space="preserve">    </w:t>
           </w:r>
         </w:sdtContent>
       </w:sdt>
+      <w:permEnd w:id="1506941238"/>
       <w:r>
         <w:t xml:space="preserve">    </w:t>
       </w:r>
@@ -3495,6 +3310,7 @@
         <w:rPr>
           <w:rFonts w:cstheme="majorHAnsi"/>
         </w:rPr>
+        <w:lastRenderedPageBreak/>
         <w:t>MANDATORY</w:t>
       </w:r>
       <w:r>
@@ -3614,6 +3430,7 @@
         <w:t>require confirmation.</w:t>
       </w:r>
     </w:p>
+    <w:permStart w:id="877278202" w:edGrp="everyone"/>
     <w:p>
       <w:pPr>
         <w:pStyle w:val="Comment-Grader"/>
@@ -3628,13 +3445,13 @@
           <w15:appearance w15:val="hidden"/>
           <w:text/>
         </w:sdtPr>
-        <w:sdtEndPr/>
         <w:sdtContent>
           <w:r>
             <w:t xml:space="preserve">    </w:t>
           </w:r>
         </w:sdtContent>
       </w:sdt>
+      <w:permEnd w:id="877278202"/>
     </w:p>
     <w:p>
       <w:pPr>
@@ -3698,6 +3515,7 @@
         <w:t xml:space="preserve"> Both operations require confirmation.</w:t>
       </w:r>
     </w:p>
+    <w:permStart w:id="793719138" w:edGrp="everyone"/>
     <w:p>
       <w:pPr>
         <w:pStyle w:val="Comment-Grader"/>
@@ -3712,13 +3530,13 @@
           <w15:appearance w15:val="hidden"/>
           <w:text/>
         </w:sdtPr>
-        <w:sdtEndPr/>
         <w:sdtContent>
           <w:r>
             <w:t xml:space="preserve">    </w:t>
           </w:r>
         </w:sdtContent>
       </w:sdt>
+      <w:permEnd w:id="793719138"/>
       <w:r>
         <w:t xml:space="preserve">   </w:t>
       </w:r>
@@ -3782,6 +3600,7 @@
         <w:t>operations require confirmation.</w:t>
       </w:r>
     </w:p>
+    <w:permStart w:id="1433148399" w:edGrp="everyone"/>
     <w:p>
       <w:pPr>
         <w:pStyle w:val="Comment-Grader"/>
@@ -3796,13 +3615,13 @@
           <w15:appearance w15:val="hidden"/>
           <w:text/>
         </w:sdtPr>
-        <w:sdtEndPr/>
         <w:sdtContent>
           <w:r>
             <w:t xml:space="preserve">    </w:t>
           </w:r>
         </w:sdtContent>
       </w:sdt>
+      <w:permEnd w:id="1433148399"/>
       <w:r>
         <w:t xml:space="preserve">   </w:t>
       </w:r>
@@ -3855,6 +3674,7 @@
         <w:t>); the services must be promoted in every page as little intrusively as possible.</w:t>
       </w:r>
     </w:p>
+    <w:permStart w:id="1002920657" w:edGrp="everyone"/>
     <w:p>
       <w:pPr>
         <w:pStyle w:val="Comment-Grader"/>
@@ -3869,13 +3689,13 @@
           <w15:appearance w15:val="hidden"/>
           <w:text/>
         </w:sdtPr>
-        <w:sdtEndPr/>
         <w:sdtContent>
           <w:r>
             <w:t xml:space="preserve">    </w:t>
           </w:r>
         </w:sdtContent>
       </w:sdt>
+      <w:permEnd w:id="1002920657"/>
       <w:r>
         <w:t xml:space="preserve">   </w:t>
       </w:r>
@@ -3937,6 +3757,7 @@
         <w:rPr>
           <w:rFonts w:cstheme="majorHAnsi"/>
         </w:rPr>
+        <w:lastRenderedPageBreak/>
         <w:t>Managerial requirements</w:t>
       </w:r>
     </w:p>
@@ -3948,6 +3769,7 @@
         <w:t>Provide a link to your planning dashboard in GitHub to review the tasks, their current status, and your schedule.</w:t>
       </w:r>
     </w:p>
+    <w:permStart w:id="1902000534" w:edGrp="everyone"/>
     <w:p>
       <w:pPr>
         <w:pStyle w:val="Comment-Grader"/>
@@ -3962,13 +3784,13 @@
           <w15:appearance w15:val="hidden"/>
           <w:text/>
         </w:sdtPr>
-        <w:sdtEndPr/>
         <w:sdtContent>
           <w:r>
             <w:t xml:space="preserve">    </w:t>
           </w:r>
         </w:sdtContent>
       </w:sdt>
+      <w:permEnd w:id="1902000534"/>
       <w:r>
         <w:t xml:space="preserve">  </w:t>
       </w:r>
@@ -3987,6 +3809,7 @@
         <w:rPr>
           <w:rFonts w:cstheme="majorHAnsi"/>
         </w:rPr>
+        <w:lastRenderedPageBreak/>
         <w:t>MANDATORY</w:t>
       </w:r>
       <w:r>
@@ -4030,6 +3853,7 @@
         <w:t xml:space="preserve">Create appropriate indexes for your entities, if required. </w:t>
       </w:r>
     </w:p>
+    <w:permStart w:id="47063208" w:edGrp="everyone"/>
     <w:p>
       <w:pPr>
         <w:pStyle w:val="Comment-Grader"/>
@@ -4044,13 +3868,13 @@
           <w15:appearance w15:val="hidden"/>
           <w:text/>
         </w:sdtPr>
-        <w:sdtEndPr/>
         <w:sdtContent>
           <w:r>
             <w:t xml:space="preserve">    </w:t>
           </w:r>
         </w:sdtContent>
       </w:sdt>
+      <w:permEnd w:id="47063208"/>
       <w:r>
         <w:t xml:space="preserve">   </w:t>
       </w:r>
@@ -4124,6 +3948,7 @@
         <w:t>.</w:t>
       </w:r>
     </w:p>
+    <w:permStart w:id="759059702" w:edGrp="everyone"/>
     <w:p>
       <w:pPr>
         <w:pStyle w:val="Comment-Grader"/>
@@ -4138,13 +3963,13 @@
           <w15:appearance w15:val="hidden"/>
           <w:text/>
         </w:sdtPr>
-        <w:sdtEndPr/>
         <w:sdtContent>
           <w:r>
             <w:t xml:space="preserve">    </w:t>
           </w:r>
         </w:sdtContent>
       </w:sdt>
+      <w:permEnd w:id="759059702"/>
       <w:r>
         <w:t xml:space="preserve">  </w:t>
       </w:r>
@@ -4174,6 +3999,7 @@
         <w:t xml:space="preserve">  </w:t>
       </w:r>
     </w:p>
+    <w:permStart w:id="1340033691" w:edGrp="everyone"/>
     <w:p>
       <w:pPr>
         <w:pStyle w:val="Comment-Grader"/>
@@ -4188,13 +4014,13 @@
           <w15:appearance w15:val="hidden"/>
           <w:text/>
         </w:sdtPr>
-        <w:sdtEndPr/>
         <w:sdtContent>
           <w:r>
             <w:t xml:space="preserve">    </w:t>
           </w:r>
         </w:sdtContent>
       </w:sdt>
+      <w:permEnd w:id="1340033691"/>
       <w:r>
         <w:t xml:space="preserve">   </w:t>
       </w:r>
@@ -4207,6 +4033,7 @@
         <w:t xml:space="preserve">Produce a testing report. </w:t>
       </w:r>
     </w:p>
+    <w:permStart w:id="867524682" w:edGrp="everyone"/>
     <w:p>
       <w:pPr>
         <w:pStyle w:val="Comment-Grader"/>
@@ -4221,13 +4048,13 @@
           <w15:appearance w15:val="hidden"/>
           <w:text/>
         </w:sdtPr>
-        <w:sdtEndPr/>
         <w:sdtContent>
           <w:r>
             <w:t xml:space="preserve">    </w:t>
           </w:r>
         </w:sdtContent>
       </w:sdt>
+      <w:permEnd w:id="867524682"/>
       <w:r>
         <w:t xml:space="preserve">   </w:t>
       </w:r>
@@ -4251,6 +4078,7 @@
         <w:rPr>
           <w:rFonts w:cstheme="majorHAnsi"/>
         </w:rPr>
+        <w:lastRenderedPageBreak/>
         <w:t>SUPPLEMENTARY I</w:t>
       </w:r>
       <w:r>
@@ -4377,6 +4205,7 @@
         <w:t>.</w:t>
       </w:r>
     </w:p>
+    <w:permStart w:id="322599070" w:edGrp="everyone"/>
     <w:p>
       <w:pPr>
         <w:pStyle w:val="Comment-Grader"/>
@@ -4391,13 +4220,13 @@
           <w15:appearance w15:val="hidden"/>
           <w:text/>
         </w:sdtPr>
-        <w:sdtEndPr/>
         <w:sdtContent>
           <w:r>
             <w:t xml:space="preserve">    </w:t>
           </w:r>
         </w:sdtContent>
       </w:sdt>
+      <w:permEnd w:id="322599070"/>
       <w:r>
         <w:t xml:space="preserve">      </w:t>
       </w:r>
@@ -4449,6 +4278,7 @@
         <w:t>Produce a report on what you knew about the architecture of a WIS before this subject. </w:t>
       </w:r>
     </w:p>
+    <w:permStart w:id="1262108067" w:edGrp="everyone"/>
     <w:p>
       <w:pPr>
         <w:pStyle w:val="Comment-Grader"/>
@@ -4463,13 +4293,13 @@
           <w15:appearance w15:val="hidden"/>
           <w:text/>
         </w:sdtPr>
-        <w:sdtEndPr/>
         <w:sdtContent>
           <w:r>
             <w:t xml:space="preserve">    </w:t>
           </w:r>
         </w:sdtContent>
       </w:sdt>
+      <w:permEnd w:id="1262108067"/>
       <w:r>
         <w:t xml:space="preserve">   </w:t>
       </w:r>
@@ -4482,6 +4312,7 @@
         <w:t>Produce a report on what you knew about testing a WIS before this subject. </w:t>
       </w:r>
     </w:p>
+    <w:permStart w:id="2072198547" w:edGrp="everyone"/>
     <w:p>
       <w:pPr>
         <w:pStyle w:val="Comment-Grader"/>
@@ -4496,13 +4327,13 @@
           <w15:appearance w15:val="hidden"/>
           <w:text/>
         </w:sdtPr>
-        <w:sdtEndPr/>
         <w:sdtContent>
           <w:r>
             <w:t xml:space="preserve">    </w:t>
           </w:r>
         </w:sdtContent>
       </w:sdt>
+      <w:permEnd w:id="2072198547"/>
       <w:r>
         <w:t xml:space="preserve">  </w:t>
       </w:r>
@@ -4530,6 +4361,7 @@
         <w:t>, and you have your development configuration ready to work.</w:t>
       </w:r>
     </w:p>
+    <w:permStart w:id="893265149" w:edGrp="everyone"/>
     <w:p>
       <w:pPr>
         <w:pStyle w:val="Comment-Grader"/>
@@ -4544,13 +4376,13 @@
           <w15:appearance w15:val="hidden"/>
           <w:text/>
         </w:sdtPr>
-        <w:sdtEndPr/>
         <w:sdtContent>
           <w:r>
             <w:t xml:space="preserve">    </w:t>
           </w:r>
         </w:sdtContent>
       </w:sdt>
+      <w:permEnd w:id="893265149"/>
       <w:r>
         <w:t xml:space="preserve">   </w:t>
       </w:r>
@@ -4569,6 +4401,7 @@
         <w:rPr>
           <w:rFonts w:cstheme="majorHAnsi"/>
         </w:rPr>
+        <w:lastRenderedPageBreak/>
         <w:t>SUPPLEMENTARY I</w:t>
       </w:r>
       <w:r>
@@ -4642,6 +4475,7 @@
         <w:t>, which must be initialised to “EUR”, “USD”, and “GBP”. </w:t>
       </w:r>
     </w:p>
+    <w:permStart w:id="1208632185" w:edGrp="everyone"/>
     <w:p>
       <w:pPr>
         <w:pStyle w:val="Comment-Grader"/>
@@ -4656,13 +4490,13 @@
           <w15:appearance w15:val="hidden"/>
           <w:text/>
         </w:sdtPr>
-        <w:sdtEndPr/>
         <w:sdtContent>
           <w:r>
             <w:t xml:space="preserve">    </w:t>
           </w:r>
         </w:sdtContent>
       </w:sdt>
+      <w:permEnd w:id="1208632185"/>
       <w:r>
         <w:t xml:space="preserve">     </w:t>
       </w:r>
@@ -4777,6 +4611,7 @@
         <w:t>verage, minimum, maximum, and standard deviation of the number of reviews posted over the last 10 weeks.</w:t>
       </w:r>
     </w:p>
+    <w:permStart w:id="230453759" w:edGrp="everyone"/>
     <w:p>
       <w:pPr>
         <w:pStyle w:val="Comment-Grader"/>
@@ -4791,13 +4626,13 @@
           <w15:appearance w15:val="hidden"/>
           <w:text/>
         </w:sdtPr>
-        <w:sdtEndPr/>
         <w:sdtContent>
           <w:r>
             <w:t xml:space="preserve">    </w:t>
           </w:r>
         </w:sdtContent>
       </w:sdt>
+      <w:permEnd w:id="230453759"/>
       <w:r>
         <w:t xml:space="preserve">   </w:t>
       </w:r>
@@ -4905,6 +4740,7 @@
         <w:t>. </w:t>
       </w:r>
     </w:p>
+    <w:permStart w:id="732176783" w:edGrp="everyone"/>
     <w:p>
       <w:pPr>
         <w:pStyle w:val="Comment-Grader"/>
@@ -4919,13 +4755,13 @@
           <w15:appearance w15:val="hidden"/>
           <w:text/>
         </w:sdtPr>
-        <w:sdtEndPr/>
         <w:sdtContent>
           <w:r>
             <w:t xml:space="preserve">    </w:t>
           </w:r>
         </w:sdtContent>
       </w:sdt>
+      <w:permEnd w:id="732176783"/>
       <w:r>
         <w:t xml:space="preserve">    </w:t>
       </w:r>
@@ -4945,6 +4781,7 @@
         <w:rPr>
           <w:rFonts w:cstheme="majorHAnsi"/>
         </w:rPr>
+        <w:lastRenderedPageBreak/>
         <w:t>SUPPLEMENTARY I</w:t>
       </w:r>
       <w:r>
@@ -5057,6 +4894,7 @@
         <w:t>the services.</w:t>
       </w:r>
     </w:p>
+    <w:permStart w:id="1985440427" w:edGrp="everyone"/>
     <w:p>
       <w:pPr>
         <w:pStyle w:val="Comment-Grader"/>
@@ -5071,13 +4909,13 @@
           <w15:appearance w15:val="hidden"/>
           <w:text/>
         </w:sdtPr>
-        <w:sdtEndPr/>
         <w:sdtContent>
           <w:r>
             <w:t xml:space="preserve">    </w:t>
           </w:r>
         </w:sdtContent>
       </w:sdt>
+      <w:permEnd w:id="1985440427"/>
       <w:r>
         <w:t xml:space="preserve">   </w:t>
       </w:r>
@@ -5155,6 +4993,7 @@
         <w:t>This operation requires a confirmation since reviews cannot be updated or deleted.</w:t>
       </w:r>
     </w:p>
+    <w:permStart w:id="1070278833" w:edGrp="everyone"/>
     <w:p>
       <w:pPr>
         <w:pStyle w:val="Comment-Grader"/>
@@ -5169,13 +5008,13 @@
           <w15:appearance w15:val="hidden"/>
           <w:text/>
         </w:sdtPr>
-        <w:sdtEndPr/>
         <w:sdtContent>
           <w:r>
             <w:t xml:space="preserve">    </w:t>
           </w:r>
         </w:sdtContent>
       </w:sdt>
+      <w:permEnd w:id="1070278833"/>
       <w:r>
         <w:t xml:space="preserve">   </w:t>
       </w:r>
@@ -5230,6 +5069,7 @@
         <w:t>Update the system configuration. </w:t>
       </w:r>
     </w:p>
+    <w:permStart w:id="1694506261" w:edGrp="everyone"/>
     <w:p>
       <w:pPr>
         <w:pStyle w:val="Comment-Grader"/>
@@ -5244,13 +5084,13 @@
           <w15:appearance w15:val="hidden"/>
           <w:text/>
         </w:sdtPr>
-        <w:sdtEndPr/>
         <w:sdtContent>
           <w:r>
             <w:t xml:space="preserve">    </w:t>
           </w:r>
         </w:sdtContent>
       </w:sdt>
+      <w:permEnd w:id="1694506261"/>
       <w:r>
         <w:t xml:space="preserve">   </w:t>
       </w:r>
@@ -5308,6 +5148,7 @@
         <w:t xml:space="preserve">. </w:t>
       </w:r>
     </w:p>
+    <w:permStart w:id="2084703222" w:edGrp="everyone"/>
     <w:p>
       <w:pPr>
         <w:pStyle w:val="Comment-Grader"/>
@@ -5322,13 +5163,13 @@
           <w15:appearance w15:val="hidden"/>
           <w:text/>
         </w:sdtPr>
-        <w:sdtEndPr/>
         <w:sdtContent>
           <w:r>
             <w:t xml:space="preserve">    </w:t>
           </w:r>
         </w:sdtContent>
       </w:sdt>
+      <w:permEnd w:id="2084703222"/>
       <w:r>
         <w:t xml:space="preserve">   </w:t>
       </w:r>
@@ -5378,6 +5219,7 @@
         <w:t>. </w:t>
       </w:r>
     </w:p>
+    <w:permStart w:id="2120495563" w:edGrp="everyone"/>
     <w:p>
       <w:pPr>
         <w:pStyle w:val="Comment-Grader"/>
@@ -5392,22 +5234,22 @@
           <w15:appearance w15:val="hidden"/>
           <w:text/>
         </w:sdtPr>
-        <w:sdtEndPr/>
         <w:sdtContent>
           <w:r>
             <w:t xml:space="preserve">    </w:t>
           </w:r>
         </w:sdtContent>
       </w:sdt>
+      <w:permEnd w:id="2120495563"/>
       <w:r>
         <w:t xml:space="preserve">   </w:t>
       </w:r>
-      <w:bookmarkStart w:id="10" w:name="_Hlk157672549"/>
+      <w:bookmarkStart w:id="7" w:name="_Hlk157672549"/>
       <w:r>
         <w:t xml:space="preserve">  </w:t>
       </w:r>
     </w:p>
-    <w:bookmarkEnd w:id="10"/>
+    <w:bookmarkEnd w:id="7"/>
     <w:p>
       <w:pPr>
         <w:pStyle w:val="Ttulo2"/>
@@ -5439,7 +5281,11 @@
         <w:t xml:space="preserve">.  </w:t>
       </w:r>
       <w:r>
-        <w:t xml:space="preserve">Internally, all moments must be stored in GMT format.  </w:t>
+        <w:t xml:space="preserve">Internally, all </w:t>
+      </w:r>
+      <w:r>
+        <w:lastRenderedPageBreak/>
+        <w:t xml:space="preserve">moments must be stored in GMT format.  </w:t>
       </w:r>
       <w:r>
         <w:t xml:space="preserve">This requirement must be fulfilled in this and every </w:t>
@@ -5457,6 +5303,7 @@
         <w:t xml:space="preserve">. </w:t>
       </w:r>
     </w:p>
+    <w:permStart w:id="422514435" w:edGrp="everyone"/>
     <w:p>
       <w:pPr>
         <w:pStyle w:val="Comment-Grader"/>
@@ -5471,13 +5318,13 @@
           <w15:appearance w15:val="hidden"/>
           <w:text/>
         </w:sdtPr>
-        <w:sdtEndPr/>
         <w:sdtContent>
           <w:r>
             <w:t xml:space="preserve">    </w:t>
           </w:r>
         </w:sdtContent>
       </w:sdt>
+      <w:permEnd w:id="422514435"/>
     </w:p>
     <w:p>
       <w:pPr>
@@ -5550,6 +5397,7 @@
         <w:t>.</w:t>
       </w:r>
     </w:p>
+    <w:permStart w:id="433923951" w:edGrp="everyone"/>
     <w:p>
       <w:pPr>
         <w:pStyle w:val="Comment-Grader"/>
@@ -5564,13 +5412,13 @@
           <w15:appearance w15:val="hidden"/>
           <w:text/>
         </w:sdtPr>
-        <w:sdtEndPr/>
         <w:sdtContent>
           <w:r>
             <w:t xml:space="preserve">    </w:t>
           </w:r>
         </w:sdtContent>
       </w:sdt>
+      <w:permEnd w:id="433923951"/>
       <w:r>
         <w:t xml:space="preserve">     </w:t>
       </w:r>
@@ -5583,6 +5431,7 @@
         <w:pStyle w:val="Ttulo1"/>
       </w:pPr>
       <w:r>
+        <w:lastRenderedPageBreak/>
         <w:t>SUPPLEMENTARY I</w:t>
       </w:r>
       <w:r>
@@ -5704,6 +5553,7 @@
         <w:t>report on the results.</w:t>
       </w:r>
     </w:p>
+    <w:permStart w:id="1465547332" w:edGrp="everyone"/>
     <w:p>
       <w:pPr>
         <w:pStyle w:val="Comment-Grader"/>
@@ -5718,13 +5568,13 @@
           <w15:appearance w15:val="hidden"/>
           <w:text/>
         </w:sdtPr>
-        <w:sdtEndPr/>
         <w:sdtContent>
           <w:r>
             <w:t xml:space="preserve">    </w:t>
           </w:r>
         </w:sdtContent>
       </w:sdt>
+      <w:permEnd w:id="1465547332"/>
       <w:r>
         <w:t xml:space="preserve">  </w:t>
       </w:r>
@@ -5751,6 +5601,7 @@
         <w:t>Produce a lint report.</w:t>
       </w:r>
     </w:p>
+    <w:permStart w:id="2056024124" w:edGrp="everyone"/>
     <w:p>
       <w:pPr>
         <w:pStyle w:val="Comment-Grader"/>
@@ -5765,13 +5616,13 @@
           <w15:appearance w15:val="hidden"/>
           <w:text/>
         </w:sdtPr>
-        <w:sdtEndPr/>
         <w:sdtContent>
           <w:r>
             <w:t xml:space="preserve">    </w:t>
           </w:r>
         </w:sdtContent>
       </w:sdt>
+      <w:permEnd w:id="2056024124"/>
       <w:r>
         <w:t xml:space="preserve">          </w:t>
       </w:r>
@@ -5795,6 +5646,7 @@
         <w:rPr>
           <w:rFonts w:cstheme="majorHAnsi"/>
         </w:rPr>
+        <w:lastRenderedPageBreak/>
         <w:t>SUPPLEMENTARY II</w:t>
       </w:r>
       <w:r>
@@ -5938,6 +5790,7 @@
         <w:t>Produce an analysis report.</w:t>
       </w:r>
     </w:p>
+    <w:permStart w:id="358632476" w:edGrp="everyone"/>
     <w:p>
       <w:pPr>
         <w:pStyle w:val="Comment-Grader"/>
@@ -5952,13 +5805,13 @@
           <w15:appearance w15:val="hidden"/>
           <w:text/>
         </w:sdtPr>
-        <w:sdtEndPr/>
         <w:sdtContent>
           <w:r>
             <w:t xml:space="preserve">    </w:t>
           </w:r>
         </w:sdtContent>
       </w:sdt>
+      <w:permEnd w:id="358632476"/>
       <w:r>
         <w:t xml:space="preserve">   </w:t>
       </w:r>
@@ -5971,6 +5824,7 @@
         <w:t>Produce a planning and progress report.</w:t>
       </w:r>
     </w:p>
+    <w:permStart w:id="1731732844" w:edGrp="everyone"/>
     <w:p>
       <w:pPr>
         <w:pStyle w:val="Comment-Grader"/>
@@ -5985,13 +5839,13 @@
           <w15:appearance w15:val="hidden"/>
           <w:text/>
         </w:sdtPr>
-        <w:sdtEndPr/>
         <w:sdtContent>
           <w:r>
             <w:t xml:space="preserve">    </w:t>
           </w:r>
         </w:sdtContent>
       </w:sdt>
+      <w:permEnd w:id="1731732844"/>
       <w:r>
         <w:t xml:space="preserve">   </w:t>
       </w:r>
@@ -6016,6 +5870,7 @@
         <w:rPr>
           <w:rFonts w:cstheme="majorHAnsi"/>
         </w:rPr>
+        <w:lastRenderedPageBreak/>
         <w:t>SUPPLEMENTARY II</w:t>
       </w:r>
       <w:r>
@@ -6205,6 +6060,7 @@
         <w:t xml:space="preserve"> (in the past) to indicate whether the passenger is still banned or if the prohibition has been lifted. </w:t>
       </w:r>
     </w:p>
+    <w:permStart w:id="1815554783" w:edGrp="everyone"/>
     <w:p>
       <w:pPr>
         <w:pStyle w:val="Comment-Grader"/>
@@ -6219,13 +6075,13 @@
           <w15:appearance w15:val="hidden"/>
           <w:text/>
         </w:sdtPr>
-        <w:sdtEndPr/>
         <w:sdtContent>
           <w:r>
             <w:t xml:space="preserve">    </w:t>
           </w:r>
         </w:sdtContent>
       </w:sdt>
+      <w:permEnd w:id="1815554783"/>
       <w:r>
         <w:t xml:space="preserve"> </w:t>
       </w:r>
@@ -6293,6 +6149,7 @@
         <w:t>pay-per-use services!  This requirement must be fulfilled in this and every other group or individual deliverable for it to be considered satisfied. </w:t>
       </w:r>
     </w:p>
+    <w:permStart w:id="1408045569" w:edGrp="everyone"/>
     <w:p>
       <w:pPr>
         <w:pStyle w:val="Comment-Grader"/>
@@ -6307,13 +6164,13 @@
           <w15:appearance w15:val="hidden"/>
           <w:text/>
         </w:sdtPr>
-        <w:sdtEndPr/>
         <w:sdtContent>
           <w:r>
             <w:t xml:space="preserve">    </w:t>
           </w:r>
         </w:sdtContent>
       </w:sdt>
+      <w:permEnd w:id="1408045569"/>
       <w:r>
         <w:t xml:space="preserve">  </w:t>
       </w:r>
@@ -6368,6 +6225,7 @@
         <w:t>Produce an analysis report.</w:t>
       </w:r>
     </w:p>
+    <w:permStart w:id="1362912911" w:edGrp="everyone"/>
     <w:p>
       <w:pPr>
         <w:pStyle w:val="Comment-Grader"/>
@@ -6382,13 +6240,13 @@
           <w15:appearance w15:val="hidden"/>
           <w:text/>
         </w:sdtPr>
-        <w:sdtEndPr/>
         <w:sdtContent>
           <w:r>
             <w:t xml:space="preserve">    </w:t>
           </w:r>
         </w:sdtContent>
       </w:sdt>
+      <w:permEnd w:id="1362912911"/>
       <w:r>
         <w:t xml:space="preserve">   </w:t>
       </w:r>
@@ -6401,6 +6259,7 @@
         <w:t>Produce a planning and progress report.</w:t>
       </w:r>
     </w:p>
+    <w:permStart w:id="2031892606" w:edGrp="everyone"/>
     <w:p>
       <w:pPr>
         <w:pStyle w:val="Comment-Grader"/>
@@ -6415,13 +6274,13 @@
           <w15:appearance w15:val="hidden"/>
           <w:text/>
         </w:sdtPr>
-        <w:sdtEndPr/>
         <w:sdtContent>
           <w:r>
             <w:t xml:space="preserve">    </w:t>
           </w:r>
         </w:sdtContent>
       </w:sdt>
+      <w:permEnd w:id="2031892606"/>
       <w:r>
         <w:t xml:space="preserve">  </w:t>
       </w:r>
@@ -6440,6 +6299,7 @@
         <w:rPr>
           <w:rFonts w:cstheme="majorHAnsi"/>
         </w:rPr>
+        <w:lastRenderedPageBreak/>
         <w:t>SUPPLEMENTARY II</w:t>
       </w:r>
       <w:r>
@@ -6602,6 +6462,7 @@
         <w:t>.</w:t>
       </w:r>
     </w:p>
+    <w:permStart w:id="991234116" w:edGrp="everyone"/>
     <w:p>
       <w:pPr>
         <w:pStyle w:val="Comment-Grader"/>
@@ -6616,13 +6477,13 @@
           <w15:appearance w15:val="hidden"/>
           <w:text/>
         </w:sdtPr>
-        <w:sdtEndPr/>
         <w:sdtContent>
           <w:r>
             <w:t xml:space="preserve">    </w:t>
           </w:r>
         </w:sdtContent>
       </w:sdt>
+      <w:permEnd w:id="991234116"/>
       <w:r>
         <w:t xml:space="preserve">   </w:t>
       </w:r>
@@ -6679,6 +6540,7 @@
         <w:t>.</w:t>
       </w:r>
     </w:p>
+    <w:permStart w:id="745096751" w:edGrp="everyone"/>
     <w:p>
       <w:pPr>
         <w:pStyle w:val="Comment-Grader"/>
@@ -6693,13 +6555,13 @@
           <w15:appearance w15:val="hidden"/>
           <w:text/>
         </w:sdtPr>
-        <w:sdtEndPr/>
         <w:sdtContent>
           <w:r>
             <w:t xml:space="preserve">    </w:t>
           </w:r>
         </w:sdtContent>
       </w:sdt>
+      <w:permEnd w:id="745096751"/>
       <w:r>
         <w:t xml:space="preserve">   </w:t>
       </w:r>
@@ -7135,6 +6997,7 @@
         <w:t>group or individual deliverables for it to be considered valid.</w:t>
       </w:r>
     </w:p>
+    <w:permStart w:id="361393539" w:edGrp="everyone"/>
     <w:p>
       <w:pPr>
         <w:pStyle w:val="Comment-Grader"/>
@@ -7149,13 +7012,13 @@
           <w15:appearance w15:val="hidden"/>
           <w:text/>
         </w:sdtPr>
-        <w:sdtEndPr/>
         <w:sdtContent>
           <w:r>
             <w:t xml:space="preserve">    </w:t>
           </w:r>
         </w:sdtContent>
       </w:sdt>
+      <w:permEnd w:id="361393539"/>
       <w:r>
         <w:t xml:space="preserve">  </w:t>
       </w:r>
@@ -7171,6 +7034,7 @@
         <w:rPr>
           <w:rFonts w:cstheme="majorHAnsi"/>
         </w:rPr>
+        <w:lastRenderedPageBreak/>
         <w:t>Testing requirements </w:t>
       </w:r>
     </w:p>
@@ -7207,6 +7071,7 @@
         <w:t>Produce an analysis report.</w:t>
       </w:r>
     </w:p>
+    <w:permStart w:id="833295285" w:edGrp="everyone"/>
     <w:p>
       <w:pPr>
         <w:pStyle w:val="Comment-Grader"/>
@@ -7221,13 +7086,13 @@
           <w15:appearance w15:val="hidden"/>
           <w:text/>
         </w:sdtPr>
-        <w:sdtEndPr/>
         <w:sdtContent>
           <w:r>
             <w:t xml:space="preserve">    </w:t>
           </w:r>
         </w:sdtContent>
       </w:sdt>
+      <w:permEnd w:id="833295285"/>
       <w:r>
         <w:t xml:space="preserve">   </w:t>
       </w:r>
@@ -7240,6 +7105,7 @@
         <w:t>Produce a planning and progress report.</w:t>
       </w:r>
     </w:p>
+    <w:permStart w:id="1514348030" w:edGrp="everyone"/>
     <w:p>
       <w:pPr>
         <w:pStyle w:val="Comment-Grader"/>
@@ -7254,13 +7120,13 @@
           <w15:appearance w15:val="hidden"/>
           <w:text/>
         </w:sdtPr>
-        <w:sdtEndPr/>
         <w:sdtContent>
           <w:r>
             <w:t xml:space="preserve">    </w:t>
           </w:r>
         </w:sdtContent>
       </w:sdt>
+      <w:permEnd w:id="1514348030"/>
       <w:r>
         <w:t xml:space="preserve">     </w:t>
       </w:r>
@@ -7282,6 +7148,7 @@
         <w:rPr>
           <w:rFonts w:cstheme="majorHAnsi"/>
         </w:rPr>
+        <w:lastRenderedPageBreak/>
         <w:t>SUPPLEMENTARY II</w:t>
       </w:r>
       <w:r>
@@ -7412,6 +7279,7 @@
         <w:t>is properly mocked.</w:t>
       </w:r>
     </w:p>
+    <w:permStart w:id="2092566320" w:edGrp="everyone"/>
     <w:p>
       <w:pPr>
         <w:pStyle w:val="Comment-Grader"/>
@@ -7426,13 +7294,13 @@
           <w15:appearance w15:val="hidden"/>
           <w:text/>
         </w:sdtPr>
-        <w:sdtEndPr/>
         <w:sdtContent>
           <w:r>
             <w:t xml:space="preserve">    </w:t>
           </w:r>
         </w:sdtContent>
       </w:sdt>
+      <w:permEnd w:id="2092566320"/>
       <w:r>
         <w:t xml:space="preserve">  </w:t>
       </w:r>
@@ -7459,6 +7327,7 @@
         <w:t>Produce an analysis report.</w:t>
       </w:r>
     </w:p>
+    <w:permStart w:id="1306342161" w:edGrp="everyone"/>
     <w:p>
       <w:pPr>
         <w:pStyle w:val="Comment-Grader"/>
@@ -7473,13 +7342,13 @@
           <w15:appearance w15:val="hidden"/>
           <w:text/>
         </w:sdtPr>
-        <w:sdtEndPr/>
         <w:sdtContent>
           <w:r>
             <w:t xml:space="preserve">    </w:t>
           </w:r>
         </w:sdtContent>
       </w:sdt>
+      <w:permEnd w:id="1306342161"/>
       <w:r>
         <w:t xml:space="preserve">     </w:t>
       </w:r>
@@ -7492,6 +7361,7 @@
         <w:t>Produce a planning and progress report.</w:t>
       </w:r>
     </w:p>
+    <w:permStart w:id="1978161967" w:edGrp="everyone"/>
     <w:p>
       <w:pPr>
         <w:pStyle w:val="Comment-Grader"/>
@@ -7506,13 +7376,13 @@
           <w15:appearance w15:val="hidden"/>
           <w:text/>
         </w:sdtPr>
-        <w:sdtEndPr/>
         <w:sdtContent>
           <w:r>
             <w:t xml:space="preserve">    </w:t>
           </w:r>
         </w:sdtContent>
       </w:sdt>
+      <w:permEnd w:id="1978161967"/>
       <w:r>
         <w:t xml:space="preserve">      </w:t>
       </w:r>
@@ -9275,6 +9145,93 @@
     </w:docPart>
     <w:docPart>
       <w:docPartPr>
+        <w:name w:val="6F786DCD649A47158871CD1D613BC7CC"/>
+        <w:category>
+          <w:name w:val="General"/>
+          <w:gallery w:val="placeholder"/>
+        </w:category>
+        <w:types>
+          <w:type w:val="bbPlcHdr"/>
+        </w:types>
+        <w:behaviors>
+          <w:behavior w:val="content"/>
+        </w:behaviors>
+        <w:guid w:val="{9E835996-0619-46A3-A1D0-655D60E34AD5}"/>
+      </w:docPartPr>
+      <w:docPartBody>
+        <w:p>
+          <w:pPr>
+            <w:pStyle w:val="6F786DCD649A47158871CD1D613BC7CC"/>
+          </w:pPr>
+          <w:r>
+            <w:rPr>
+              <w:rStyle w:val="Textodelmarcadordeposicin"/>
+            </w:rPr>
+            <w:t>Haga clic o pulse aquí para escribir texto.</w:t>
+          </w:r>
+        </w:p>
+      </w:docPartBody>
+    </w:docPart>
+    <w:docPart>
+      <w:docPartPr>
+        <w:name w:val="A5481AD88EA342BBAAB11D688719DEDB"/>
+        <w:category>
+          <w:name w:val="General"/>
+          <w:gallery w:val="placeholder"/>
+        </w:category>
+        <w:types>
+          <w:type w:val="bbPlcHdr"/>
+        </w:types>
+        <w:behaviors>
+          <w:behavior w:val="content"/>
+        </w:behaviors>
+        <w:guid w:val="{C3222A93-8F1E-4705-87F7-D1C024F91F8A}"/>
+      </w:docPartPr>
+      <w:docPartBody>
+        <w:p>
+          <w:pPr>
+            <w:pStyle w:val="A5481AD88EA342BBAAB11D688719DEDB"/>
+          </w:pPr>
+          <w:r>
+            <w:rPr>
+              <w:rStyle w:val="Textodelmarcadordeposicin"/>
+            </w:rPr>
+            <w:t>Haga clic o pulse aquí para escribir texto.</w:t>
+          </w:r>
+        </w:p>
+      </w:docPartBody>
+    </w:docPart>
+    <w:docPart>
+      <w:docPartPr>
+        <w:name w:val="E9193D3C494241F4B256126F24FB602E"/>
+        <w:category>
+          <w:name w:val="General"/>
+          <w:gallery w:val="placeholder"/>
+        </w:category>
+        <w:types>
+          <w:type w:val="bbPlcHdr"/>
+        </w:types>
+        <w:behaviors>
+          <w:behavior w:val="content"/>
+        </w:behaviors>
+        <w:guid w:val="{E83085DB-158E-48BA-BAB3-35BDBB6BBD2B}"/>
+      </w:docPartPr>
+      <w:docPartBody>
+        <w:p>
+          <w:pPr>
+            <w:pStyle w:val="E9193D3C494241F4B256126F24FB602E"/>
+          </w:pPr>
+          <w:r>
+            <w:rPr>
+              <w:rStyle w:val="Textodelmarcadordeposicin"/>
+            </w:rPr>
+            <w:t>Haga clic o pulse aquí para escribir texto.</w:t>
+          </w:r>
+        </w:p>
+      </w:docPartBody>
+    </w:docPart>
+    <w:docPart>
+      <w:docPartPr>
         <w:name w:val="FE6C20A3138E4520815E1903DF6AF182"/>
         <w:category>
           <w:name w:val="General"/>
@@ -9292,6 +9249,35 @@
         <w:p>
           <w:pPr>
             <w:pStyle w:val="FE6C20A3138E4520815E1903DF6AF182"/>
+          </w:pPr>
+          <w:r>
+            <w:rPr>
+              <w:rStyle w:val="Textodelmarcadordeposicin"/>
+            </w:rPr>
+            <w:t>Haga clic o pulse aquí para escribir texto.</w:t>
+          </w:r>
+        </w:p>
+      </w:docPartBody>
+    </w:docPart>
+    <w:docPart>
+      <w:docPartPr>
+        <w:name w:val="ED3BE26BA8184CEC9C10011A070D06BA"/>
+        <w:category>
+          <w:name w:val="General"/>
+          <w:gallery w:val="placeholder"/>
+        </w:category>
+        <w:types>
+          <w:type w:val="bbPlcHdr"/>
+        </w:types>
+        <w:behaviors>
+          <w:behavior w:val="content"/>
+        </w:behaviors>
+        <w:guid w:val="{522A491E-99A9-44A4-8401-8ECE385D9392}"/>
+      </w:docPartPr>
+      <w:docPartBody>
+        <w:p>
+          <w:pPr>
+            <w:pStyle w:val="ED3BE26BA8184CEC9C10011A070D06BA"/>
           </w:pPr>
           <w:r>
             <w:rPr>
@@ -9524,6 +9510,64 @@
         <w:p>
           <w:pPr>
             <w:pStyle w:val="1CF5326CD2EC48F2AE99A1C6C0D9616F"/>
+          </w:pPr>
+          <w:r>
+            <w:rPr>
+              <w:rStyle w:val="Textodelmarcadordeposicin"/>
+            </w:rPr>
+            <w:t>Haga clic o pulse aquí para escribir texto.</w:t>
+          </w:r>
+        </w:p>
+      </w:docPartBody>
+    </w:docPart>
+    <w:docPart>
+      <w:docPartPr>
+        <w:name w:val="34140033D5D441128576A883580191A3"/>
+        <w:category>
+          <w:name w:val="General"/>
+          <w:gallery w:val="placeholder"/>
+        </w:category>
+        <w:types>
+          <w:type w:val="bbPlcHdr"/>
+        </w:types>
+        <w:behaviors>
+          <w:behavior w:val="content"/>
+        </w:behaviors>
+        <w:guid w:val="{2425AF1E-EDF0-45CC-AAC3-87FD5354294F}"/>
+      </w:docPartPr>
+      <w:docPartBody>
+        <w:p>
+          <w:pPr>
+            <w:pStyle w:val="34140033D5D441128576A883580191A3"/>
+          </w:pPr>
+          <w:r>
+            <w:rPr>
+              <w:rStyle w:val="Textodelmarcadordeposicin"/>
+            </w:rPr>
+            <w:t>Haga clic o pulse aquí para escribir texto.</w:t>
+          </w:r>
+        </w:p>
+      </w:docPartBody>
+    </w:docPart>
+    <w:docPart>
+      <w:docPartPr>
+        <w:name w:val="D7B1BEEB1BBF4FA39C2E566EBE77B63D"/>
+        <w:category>
+          <w:name w:val="General"/>
+          <w:gallery w:val="placeholder"/>
+        </w:category>
+        <w:types>
+          <w:type w:val="bbPlcHdr"/>
+        </w:types>
+        <w:behaviors>
+          <w:behavior w:val="content"/>
+        </w:behaviors>
+        <w:guid w:val="{3E175F70-C3A9-4A49-B722-2166F2728689}"/>
+      </w:docPartPr>
+      <w:docPartBody>
+        <w:p>
+          <w:pPr>
+            <w:pStyle w:val="D7B1BEEB1BBF4FA39C2E566EBE77B63D"/>
           </w:pPr>
           <w:r>
             <w:rPr>
@@ -10926,296 +10970,6 @@
         </w:p>
       </w:docPartBody>
     </w:docPart>
-    <w:docPart>
-      <w:docPartPr>
-        <w:name w:val="92BC7B20D4954E2BBEA93C774F8642E4"/>
-        <w:category>
-          <w:name w:val="General"/>
-          <w:gallery w:val="placeholder"/>
-        </w:category>
-        <w:types>
-          <w:type w:val="bbPlcHdr"/>
-        </w:types>
-        <w:behaviors>
-          <w:behavior w:val="content"/>
-        </w:behaviors>
-        <w:guid w:val="{4F8EABB6-72A1-4B42-8C71-DB20A48DCF00}"/>
-      </w:docPartPr>
-      <w:docPartBody>
-        <w:p>
-          <w:pPr>
-            <w:pStyle w:val="92BC7B20D4954E2BBEA93C774F8642E4"/>
-          </w:pPr>
-          <w:r>
-            <w:rPr>
-              <w:rStyle w:val="Textodelmarcadordeposicin"/>
-            </w:rPr>
-            <w:t>Haga clic o pulse aquí para escribir texto.</w:t>
-          </w:r>
-        </w:p>
-      </w:docPartBody>
-    </w:docPart>
-    <w:docPart>
-      <w:docPartPr>
-        <w:name w:val="33C421163FDE4729A56E9F56E2E82C40"/>
-        <w:category>
-          <w:name w:val="General"/>
-          <w:gallery w:val="placeholder"/>
-        </w:category>
-        <w:types>
-          <w:type w:val="bbPlcHdr"/>
-        </w:types>
-        <w:behaviors>
-          <w:behavior w:val="content"/>
-        </w:behaviors>
-        <w:guid w:val="{48D744F6-CB74-4B0D-83FD-9DD6DC1E0DC0}"/>
-      </w:docPartPr>
-      <w:docPartBody>
-        <w:p>
-          <w:pPr>
-            <w:pStyle w:val="33C421163FDE4729A56E9F56E2E82C40"/>
-          </w:pPr>
-          <w:r>
-            <w:rPr>
-              <w:rStyle w:val="Textodelmarcadordeposicin"/>
-            </w:rPr>
-            <w:t>Haga clic o pulse aquí para escribir texto.</w:t>
-          </w:r>
-        </w:p>
-      </w:docPartBody>
-    </w:docPart>
-    <w:docPart>
-      <w:docPartPr>
-        <w:name w:val="6ADA0E546F9143C98D0E171BA98F38C2"/>
-        <w:category>
-          <w:name w:val="General"/>
-          <w:gallery w:val="placeholder"/>
-        </w:category>
-        <w:types>
-          <w:type w:val="bbPlcHdr"/>
-        </w:types>
-        <w:behaviors>
-          <w:behavior w:val="content"/>
-        </w:behaviors>
-        <w:guid w:val="{6296E3F9-E13B-449D-A6FF-58F31F7D1570}"/>
-      </w:docPartPr>
-      <w:docPartBody>
-        <w:p>
-          <w:pPr>
-            <w:pStyle w:val="6ADA0E546F9143C98D0E171BA98F38C2"/>
-          </w:pPr>
-          <w:r>
-            <w:rPr>
-              <w:rStyle w:val="Textodelmarcadordeposicin"/>
-            </w:rPr>
-            <w:t>Haga clic o pulse aquí para escribir texto.</w:t>
-          </w:r>
-        </w:p>
-      </w:docPartBody>
-    </w:docPart>
-    <w:docPart>
-      <w:docPartPr>
-        <w:name w:val="E1DF90FD8159415DAFAA21B4E4DDDF57"/>
-        <w:category>
-          <w:name w:val="General"/>
-          <w:gallery w:val="placeholder"/>
-        </w:category>
-        <w:types>
-          <w:type w:val="bbPlcHdr"/>
-        </w:types>
-        <w:behaviors>
-          <w:behavior w:val="content"/>
-        </w:behaviors>
-        <w:guid w:val="{4B703818-45F2-4710-BF90-3C62648A08AF}"/>
-      </w:docPartPr>
-      <w:docPartBody>
-        <w:p>
-          <w:pPr>
-            <w:pStyle w:val="E1DF90FD8159415DAFAA21B4E4DDDF57"/>
-          </w:pPr>
-          <w:r>
-            <w:rPr>
-              <w:rStyle w:val="Textodelmarcadordeposicin"/>
-            </w:rPr>
-            <w:t>Haga clic o pulse aquí para escribir texto.</w:t>
-          </w:r>
-        </w:p>
-      </w:docPartBody>
-    </w:docPart>
-    <w:docPart>
-      <w:docPartPr>
-        <w:name w:val="5ACB6BFAF3E94F2C938AFF1A4E030B7D"/>
-        <w:category>
-          <w:name w:val="General"/>
-          <w:gallery w:val="placeholder"/>
-        </w:category>
-        <w:types>
-          <w:type w:val="bbPlcHdr"/>
-        </w:types>
-        <w:behaviors>
-          <w:behavior w:val="content"/>
-        </w:behaviors>
-        <w:guid w:val="{EFCBC560-5C04-45E6-AB82-F33C5B5C6ACA}"/>
-      </w:docPartPr>
-      <w:docPartBody>
-        <w:p>
-          <w:pPr>
-            <w:pStyle w:val="5ACB6BFAF3E94F2C938AFF1A4E030B7D"/>
-          </w:pPr>
-          <w:r>
-            <w:rPr>
-              <w:rStyle w:val="Textodelmarcadordeposicin"/>
-            </w:rPr>
-            <w:t>Haga clic o pulse aquí para escribir texto.</w:t>
-          </w:r>
-        </w:p>
-      </w:docPartBody>
-    </w:docPart>
-    <w:docPart>
-      <w:docPartPr>
-        <w:name w:val="A341DE8122894484A73B313D3E70D895"/>
-        <w:category>
-          <w:name w:val="General"/>
-          <w:gallery w:val="placeholder"/>
-        </w:category>
-        <w:types>
-          <w:type w:val="bbPlcHdr"/>
-        </w:types>
-        <w:behaviors>
-          <w:behavior w:val="content"/>
-        </w:behaviors>
-        <w:guid w:val="{35D87FFE-6B67-49DC-846F-54952AB8AA64}"/>
-      </w:docPartPr>
-      <w:docPartBody>
-        <w:p>
-          <w:pPr>
-            <w:pStyle w:val="A341DE8122894484A73B313D3E70D895"/>
-          </w:pPr>
-          <w:r>
-            <w:rPr>
-              <w:rStyle w:val="Textodelmarcadordeposicin"/>
-            </w:rPr>
-            <w:t>Haga clic o pulse aquí para escribir texto.</w:t>
-          </w:r>
-        </w:p>
-      </w:docPartBody>
-    </w:docPart>
-    <w:docPart>
-      <w:docPartPr>
-        <w:name w:val="0044B6FC6BB14A7A856D6884355035D1"/>
-        <w:category>
-          <w:name w:val="General"/>
-          <w:gallery w:val="placeholder"/>
-        </w:category>
-        <w:types>
-          <w:type w:val="bbPlcHdr"/>
-        </w:types>
-        <w:behaviors>
-          <w:behavior w:val="content"/>
-        </w:behaviors>
-        <w:guid w:val="{2EEB74CB-DA8E-4E7C-BA1D-F753D15F2ED4}"/>
-      </w:docPartPr>
-      <w:docPartBody>
-        <w:p>
-          <w:pPr>
-            <w:pStyle w:val="0044B6FC6BB14A7A856D6884355035D1"/>
-          </w:pPr>
-          <w:r>
-            <w:rPr>
-              <w:rStyle w:val="Textodelmarcadordeposicin"/>
-            </w:rPr>
-            <w:t>Haga clic o pulse aquí para escribir texto.</w:t>
-          </w:r>
-        </w:p>
-      </w:docPartBody>
-    </w:docPart>
-    <w:docPart>
-      <w:docPartPr>
-        <w:name w:val="F3F4B4B2FFBC4198B247719A85839F65"/>
-        <w:category>
-          <w:name w:val="General"/>
-          <w:gallery w:val="placeholder"/>
-        </w:category>
-        <w:types>
-          <w:type w:val="bbPlcHdr"/>
-        </w:types>
-        <w:behaviors>
-          <w:behavior w:val="content"/>
-        </w:behaviors>
-        <w:guid w:val="{FB6992E3-FB90-4127-B24D-4E8B6D1B4ACD}"/>
-      </w:docPartPr>
-      <w:docPartBody>
-        <w:p>
-          <w:pPr>
-            <w:pStyle w:val="F3F4B4B2FFBC4198B247719A85839F65"/>
-          </w:pPr>
-          <w:r>
-            <w:rPr>
-              <w:rStyle w:val="Textodelmarcadordeposicin"/>
-            </w:rPr>
-            <w:t>Haga clic o pulse aquí para escribir texto.</w:t>
-          </w:r>
-        </w:p>
-      </w:docPartBody>
-    </w:docPart>
-    <w:docPart>
-      <w:docPartPr>
-        <w:name w:val="35D9193747294A0CBC57B9B00C9A9CB6"/>
-        <w:category>
-          <w:name w:val="General"/>
-          <w:gallery w:val="placeholder"/>
-        </w:category>
-        <w:types>
-          <w:type w:val="bbPlcHdr"/>
-        </w:types>
-        <w:behaviors>
-          <w:behavior w:val="content"/>
-        </w:behaviors>
-        <w:guid w:val="{AE42A3E9-FC79-41EF-8F35-AD18F1DFE689}"/>
-      </w:docPartPr>
-      <w:docPartBody>
-        <w:p>
-          <w:pPr>
-            <w:pStyle w:val="35D9193747294A0CBC57B9B00C9A9CB6"/>
-          </w:pPr>
-          <w:r>
-            <w:rPr>
-              <w:rStyle w:val="Textodelmarcadordeposicin"/>
-            </w:rPr>
-            <w:t>Haga clic o pulse aquí para escribir texto.</w:t>
-          </w:r>
-        </w:p>
-      </w:docPartBody>
-    </w:docPart>
-    <w:docPart>
-      <w:docPartPr>
-        <w:name w:val="5974889858884077B6F3E94F23D6FE4C"/>
-        <w:category>
-          <w:name w:val="General"/>
-          <w:gallery w:val="placeholder"/>
-        </w:category>
-        <w:types>
-          <w:type w:val="bbPlcHdr"/>
-        </w:types>
-        <w:behaviors>
-          <w:behavior w:val="content"/>
-        </w:behaviors>
-        <w:guid w:val="{DB669C7E-DB6F-41E4-8D22-2CF739C1E5E8}"/>
-      </w:docPartPr>
-      <w:docPartBody>
-        <w:p>
-          <w:pPr>
-            <w:pStyle w:val="5974889858884077B6F3E94F23D6FE4C"/>
-          </w:pPr>
-          <w:r>
-            <w:rPr>
-              <w:rStyle w:val="Textodelmarcadordeposicin"/>
-            </w:rPr>
-            <w:t>Haga clic o pulse aquí para escribir texto.</w:t>
-          </w:r>
-        </w:p>
-      </w:docPartBody>
-    </w:docPart>
   </w:docParts>
 </w:glossaryDocument>
 </file>
@@ -11309,6 +11063,7 @@
   </w:font>
   <w:font w:name="Yu Mincho">
     <w:altName w:val="游明朝"/>
+    <w:panose1 w:val="02020400000000000000"/>
     <w:charset w:val="80"/>
     <w:family w:val="roman"/>
     <w:pitch w:val="variable"/>
@@ -11326,6 +11081,7 @@
 <file path=word/glossary/settings.xml><?xml version="1.0" encoding="utf-8"?>
 <w:settings xmlns:mc="http://schemas.openxmlformats.org/markup-compatibility/2006" xmlns:o="urn:schemas-microsoft-com:office:office" xmlns:r="http://schemas.openxmlformats.org/officeDocument/2006/relationships" xmlns:m="http://schemas.openxmlformats.org/officeDocument/2006/math" xmlns:v="urn:schemas-microsoft-com:vml" xmlns:w10="urn:schemas-microsoft-com:office:word" xmlns:w="http://schemas.openxmlformats.org/wordprocessingml/2006/main" xmlns:w14="http://schemas.microsoft.com/office/word/2010/wordml" xmlns:w15="http://schemas.microsoft.com/office/word/2012/wordml" xmlns:w16cex="http://schemas.microsoft.com/office/word/2018/wordml/cex" xmlns:w16cid="http://schemas.microsoft.com/office/word/2016/wordml/cid" xmlns:w16="http://schemas.microsoft.com/office/word/2018/wordml" xmlns:w16du="http://schemas.microsoft.com/office/word/2023/wordml/word16du" xmlns:w16sdtdh="http://schemas.microsoft.com/office/word/2020/wordml/sdtdatahash" xmlns:w16sdtfl="http://schemas.microsoft.com/office/word/2024/wordml/sdtformatlock" xmlns:w16se="http://schemas.microsoft.com/office/word/2015/wordml/symex" xmlns:sl="http://schemas.openxmlformats.org/schemaLibrary/2006/main" mc:Ignorable="w14 w15 w16se w16cid w16 w16cex w16sdtdh w16sdtfl w16du">
   <w:view w:val="normal"/>
+  <w:revisionView w:inkAnnotations="0"/>
   <w:defaultTabStop w:val="708"/>
   <w:hyphenationZone w:val="425"/>
   <w:characterSpacingControl w:val="doNotCompress"/>
@@ -11340,16 +11096,17 @@
   </w:compat>
   <w:rsids>
     <w:rsidRoot w:val="006B2BEC"/>
-    <w:rsid w:val="0005188B"/>
     <w:rsid w:val="00053924"/>
     <w:rsid w:val="00055A68"/>
     <w:rsid w:val="0009453F"/>
     <w:rsid w:val="000B5C7E"/>
     <w:rsid w:val="00117B5F"/>
+    <w:rsid w:val="00175B82"/>
     <w:rsid w:val="00175D09"/>
     <w:rsid w:val="00185460"/>
     <w:rsid w:val="001942D6"/>
     <w:rsid w:val="001C5FFF"/>
+    <w:rsid w:val="0025470B"/>
     <w:rsid w:val="00260AAC"/>
     <w:rsid w:val="00336824"/>
     <w:rsid w:val="00364D10"/>
@@ -11360,12 +11117,9 @@
     <w:rsid w:val="004278A4"/>
     <w:rsid w:val="00442876"/>
     <w:rsid w:val="00455663"/>
-    <w:rsid w:val="004779BC"/>
     <w:rsid w:val="004B6C76"/>
     <w:rsid w:val="004C0766"/>
-    <w:rsid w:val="004E711D"/>
     <w:rsid w:val="004E7F77"/>
-    <w:rsid w:val="00530944"/>
     <w:rsid w:val="00562343"/>
     <w:rsid w:val="005640FA"/>
     <w:rsid w:val="005B3798"/>
@@ -11373,21 +11127,18 @@
     <w:rsid w:val="005F5BCD"/>
     <w:rsid w:val="006206EC"/>
     <w:rsid w:val="00622486"/>
-    <w:rsid w:val="00663192"/>
     <w:rsid w:val="00693ED9"/>
     <w:rsid w:val="006979C5"/>
     <w:rsid w:val="006B2BEC"/>
     <w:rsid w:val="006F209A"/>
     <w:rsid w:val="00765401"/>
     <w:rsid w:val="00790E22"/>
-    <w:rsid w:val="007C506F"/>
     <w:rsid w:val="00802250"/>
     <w:rsid w:val="0082287A"/>
     <w:rsid w:val="008B1087"/>
     <w:rsid w:val="008B2B2C"/>
     <w:rsid w:val="008E4C14"/>
     <w:rsid w:val="0093034B"/>
-    <w:rsid w:val="0094558B"/>
     <w:rsid w:val="00946AA5"/>
     <w:rsid w:val="00953D97"/>
     <w:rsid w:val="009F61B1"/>
@@ -11397,17 +11148,19 @@
     <w:rsid w:val="00A222AC"/>
     <w:rsid w:val="00A73E76"/>
     <w:rsid w:val="00AC1FAB"/>
+    <w:rsid w:val="00AF7400"/>
     <w:rsid w:val="00B55352"/>
     <w:rsid w:val="00BB0EAB"/>
     <w:rsid w:val="00C17266"/>
+    <w:rsid w:val="00C30182"/>
     <w:rsid w:val="00C63AB0"/>
     <w:rsid w:val="00C9535D"/>
     <w:rsid w:val="00CC69E2"/>
     <w:rsid w:val="00CE5869"/>
-    <w:rsid w:val="00D40658"/>
     <w:rsid w:val="00D72CB9"/>
     <w:rsid w:val="00D86553"/>
     <w:rsid w:val="00D9098F"/>
+    <w:rsid w:val="00D91CC3"/>
     <w:rsid w:val="00E25325"/>
     <w:rsid w:val="00E869EA"/>
     <w:rsid w:val="00E87F32"/>
@@ -11417,7 +11170,6 @@
     <w:rsid w:val="00F70A20"/>
     <w:rsid w:val="00F8539E"/>
     <w:rsid w:val="00F970E5"/>
-    <w:rsid w:val="00FB147B"/>
     <w:rsid w:val="00FE6BFD"/>
   </w:rsids>
   <m:mathPr>
@@ -12709,147 +12461,6 @@
       <w:lang w:val="en-GB" w:eastAsia="en-GB"/>
     </w:rPr>
   </w:style>
-  <w:style w:type="paragraph" w:customStyle="1" w:styleId="92BC7B20D4954E2BBEA93C774F8642E4">
-    <w:name w:val="92BC7B20D4954E2BBEA93C774F8642E4"/>
-    <w:pPr>
-      <w:spacing w:line="278" w:lineRule="auto"/>
-    </w:pPr>
-    <w:rPr>
-      <w:sz w:val="24"/>
-      <w:szCs w:val="24"/>
-    </w:rPr>
-  </w:style>
-  <w:style w:type="paragraph" w:customStyle="1" w:styleId="33C421163FDE4729A56E9F56E2E82C40">
-    <w:name w:val="33C421163FDE4729A56E9F56E2E82C40"/>
-    <w:pPr>
-      <w:spacing w:line="278" w:lineRule="auto"/>
-    </w:pPr>
-    <w:rPr>
-      <w:sz w:val="24"/>
-      <w:szCs w:val="24"/>
-    </w:rPr>
-  </w:style>
-  <w:style w:type="paragraph" w:customStyle="1" w:styleId="6ADA0E546F9143C98D0E171BA98F38C2">
-    <w:name w:val="6ADA0E546F9143C98D0E171BA98F38C2"/>
-    <w:pPr>
-      <w:spacing w:line="278" w:lineRule="auto"/>
-    </w:pPr>
-    <w:rPr>
-      <w:sz w:val="24"/>
-      <w:szCs w:val="24"/>
-    </w:rPr>
-  </w:style>
-  <w:style w:type="paragraph" w:customStyle="1" w:styleId="FC6DA48DC37542C4AFCCE2AEDABC81D9">
-    <w:name w:val="FC6DA48DC37542C4AFCCE2AEDABC81D9"/>
-    <w:pPr>
-      <w:spacing w:line="278" w:lineRule="auto"/>
-    </w:pPr>
-    <w:rPr>
-      <w:sz w:val="24"/>
-      <w:szCs w:val="24"/>
-    </w:rPr>
-  </w:style>
-  <w:style w:type="paragraph" w:customStyle="1" w:styleId="E1DF90FD8159415DAFAA21B4E4DDDF57">
-    <w:name w:val="E1DF90FD8159415DAFAA21B4E4DDDF57"/>
-    <w:pPr>
-      <w:spacing w:line="278" w:lineRule="auto"/>
-    </w:pPr>
-    <w:rPr>
-      <w:sz w:val="24"/>
-      <w:szCs w:val="24"/>
-    </w:rPr>
-  </w:style>
-  <w:style w:type="paragraph" w:customStyle="1" w:styleId="38B9C9A566604EC899A3CD9302FB4263">
-    <w:name w:val="38B9C9A566604EC899A3CD9302FB4263"/>
-    <w:pPr>
-      <w:spacing w:line="278" w:lineRule="auto"/>
-    </w:pPr>
-    <w:rPr>
-      <w:sz w:val="24"/>
-      <w:szCs w:val="24"/>
-    </w:rPr>
-  </w:style>
-  <w:style w:type="paragraph" w:customStyle="1" w:styleId="F98E1FDEFD2E44AE8FBFDC600E30A33B">
-    <w:name w:val="F98E1FDEFD2E44AE8FBFDC600E30A33B"/>
-    <w:pPr>
-      <w:spacing w:line="278" w:lineRule="auto"/>
-    </w:pPr>
-    <w:rPr>
-      <w:sz w:val="24"/>
-      <w:szCs w:val="24"/>
-    </w:rPr>
-  </w:style>
-  <w:style w:type="paragraph" w:customStyle="1" w:styleId="5ACB6BFAF3E94F2C938AFF1A4E030B7D">
-    <w:name w:val="5ACB6BFAF3E94F2C938AFF1A4E030B7D"/>
-    <w:pPr>
-      <w:spacing w:line="278" w:lineRule="auto"/>
-    </w:pPr>
-    <w:rPr>
-      <w:sz w:val="24"/>
-      <w:szCs w:val="24"/>
-    </w:rPr>
-  </w:style>
-  <w:style w:type="paragraph" w:customStyle="1" w:styleId="4394D126B93A45F0953D40A5B95635C0">
-    <w:name w:val="4394D126B93A45F0953D40A5B95635C0"/>
-    <w:pPr>
-      <w:spacing w:line="278" w:lineRule="auto"/>
-    </w:pPr>
-    <w:rPr>
-      <w:sz w:val="24"/>
-      <w:szCs w:val="24"/>
-    </w:rPr>
-  </w:style>
-  <w:style w:type="paragraph" w:customStyle="1" w:styleId="A341DE8122894484A73B313D3E70D895">
-    <w:name w:val="A341DE8122894484A73B313D3E70D895"/>
-    <w:pPr>
-      <w:spacing w:line="278" w:lineRule="auto"/>
-    </w:pPr>
-    <w:rPr>
-      <w:sz w:val="24"/>
-      <w:szCs w:val="24"/>
-    </w:rPr>
-  </w:style>
-  <w:style w:type="paragraph" w:customStyle="1" w:styleId="0044B6FC6BB14A7A856D6884355035D1">
-    <w:name w:val="0044B6FC6BB14A7A856D6884355035D1"/>
-    <w:pPr>
-      <w:spacing w:line="278" w:lineRule="auto"/>
-    </w:pPr>
-    <w:rPr>
-      <w:sz w:val="24"/>
-      <w:szCs w:val="24"/>
-    </w:rPr>
-  </w:style>
-  <w:style w:type="paragraph" w:customStyle="1" w:styleId="F3F4B4B2FFBC4198B247719A85839F65">
-    <w:name w:val="F3F4B4B2FFBC4198B247719A85839F65"/>
-    <w:pPr>
-      <w:spacing w:line="278" w:lineRule="auto"/>
-    </w:pPr>
-    <w:rPr>
-      <w:sz w:val="24"/>
-      <w:szCs w:val="24"/>
-      <w:lang w:val="en-US" w:eastAsia="ja-JP"/>
-    </w:rPr>
-  </w:style>
-  <w:style w:type="paragraph" w:customStyle="1" w:styleId="35D9193747294A0CBC57B9B00C9A9CB6">
-    <w:name w:val="35D9193747294A0CBC57B9B00C9A9CB6"/>
-    <w:pPr>
-      <w:spacing w:line="278" w:lineRule="auto"/>
-    </w:pPr>
-    <w:rPr>
-      <w:sz w:val="24"/>
-      <w:szCs w:val="24"/>
-    </w:rPr>
-  </w:style>
-  <w:style w:type="paragraph" w:customStyle="1" w:styleId="5974889858884077B6F3E94F23D6FE4C">
-    <w:name w:val="5974889858884077B6F3E94F23D6FE4C"/>
-    <w:pPr>
-      <w:spacing w:line="278" w:lineRule="auto"/>
-    </w:pPr>
-    <w:rPr>
-      <w:sz w:val="24"/>
-      <w:szCs w:val="24"/>
-    </w:rPr>
-  </w:style>
 </w:styles>
 </file>
 

</xml_diff>

<commit_message>
Group requirements tasks marcadas con x
</commit_message>
<xml_diff>
--- a/reports/Group/00 - Requirements - Group.docx
+++ b/reports/Group/00 - Requirements - Group.docx
@@ -1,6 +1,6 @@
 
 <file path=word/document.xml><?xml version="1.0" encoding="utf-8"?>
-<w:document xmlns:wpc="http://schemas.microsoft.com/office/word/2010/wordprocessingCanvas" xmlns:cx="http://schemas.microsoft.com/office/drawing/2014/chartex" xmlns:cx1="http://schemas.microsoft.com/office/drawing/2015/9/8/chartex" xmlns:cx2="http://schemas.microsoft.com/office/drawing/2015/10/21/chartex" xmlns:cx3="http://schemas.microsoft.com/office/drawing/2016/5/9/chartex" xmlns:cx4="http://schemas.microsoft.com/office/drawing/2016/5/10/chartex" xmlns:cx5="http://schemas.microsoft.com/office/drawing/2016/5/11/chartex" xmlns:cx6="http://schemas.microsoft.com/office/drawing/2016/5/12/chartex" xmlns:cx7="http://schemas.microsoft.com/office/drawing/2016/5/13/chartex" xmlns:cx8="http://schemas.microsoft.com/office/drawing/2016/5/14/chartex" xmlns:mc="http://schemas.openxmlformats.org/markup-compatibility/2006" xmlns:aink="http://schemas.microsoft.com/office/drawing/2016/ink" xmlns:am3d="http://schemas.microsoft.com/office/drawing/2017/model3d" xmlns:o="urn:schemas-microsoft-com:office:office" xmlns:oel="http://schemas.microsoft.com/office/2019/extlst" xmlns:r="http://schemas.openxmlformats.org/officeDocument/2006/relationships" xmlns:m="http://schemas.openxmlformats.org/officeDocument/2006/math" xmlns:v="urn:schemas-microsoft-com:vml" xmlns:wp14="http://schemas.microsoft.com/office/word/2010/wordprocessingDrawing" xmlns:wp="http://schemas.openxmlformats.org/drawingml/2006/wordprocessingDrawing" xmlns:w10="urn:schemas-microsoft-com:office:word" xmlns:w="http://schemas.openxmlformats.org/wordprocessingml/2006/main" xmlns:w14="http://schemas.microsoft.com/office/word/2010/wordml" xmlns:w15="http://schemas.microsoft.com/office/word/2012/wordml" xmlns:w16cex="http://schemas.microsoft.com/office/word/2018/wordml/cex" xmlns:w16cid="http://schemas.microsoft.com/office/word/2016/wordml/cid" xmlns:w16="http://schemas.microsoft.com/office/word/2018/wordml" xmlns:w16du="http://schemas.microsoft.com/office/word/2023/wordml/word16du" xmlns:w16sdtdh="http://schemas.microsoft.com/office/word/2020/wordml/sdtdatahash" xmlns:w16sdtfl="http://schemas.microsoft.com/office/word/2024/wordml/sdtformatlock" xmlns:w16se="http://schemas.microsoft.com/office/word/2015/wordml/symex" xmlns:wpg="http://schemas.microsoft.com/office/word/2010/wordprocessingGroup" xmlns:wpi="http://schemas.microsoft.com/office/word/2010/wordprocessingInk" xmlns:wne="http://schemas.microsoft.com/office/word/2006/wordml" xmlns:wps="http://schemas.microsoft.com/office/word/2010/wordprocessingShape" mc:Ignorable="w14 w15 w16se w16cid w16 w16cex w16sdtdh w16sdtfl w16du wp14">
+<w:document xmlns:wpc="http://schemas.microsoft.com/office/word/2010/wordprocessingCanvas" xmlns:cx="http://schemas.microsoft.com/office/drawing/2014/chartex" xmlns:mc="http://schemas.openxmlformats.org/markup-compatibility/2006" xmlns:o="urn:schemas-microsoft-com:office:office" xmlns:r="http://schemas.openxmlformats.org/officeDocument/2006/relationships" xmlns:m="http://schemas.openxmlformats.org/officeDocument/2006/math" xmlns:v="urn:schemas-microsoft-com:vml" xmlns:wp14="http://schemas.microsoft.com/office/word/2010/wordprocessingDrawing" xmlns:wp="http://schemas.openxmlformats.org/drawingml/2006/wordprocessingDrawing" xmlns:w10="urn:schemas-microsoft-com:office:word" xmlns:w="http://schemas.openxmlformats.org/wordprocessingml/2006/main" xmlns:w14="http://schemas.microsoft.com/office/word/2010/wordml" xmlns:w15="http://schemas.microsoft.com/office/word/2012/wordml" xmlns:w16se="http://schemas.microsoft.com/office/word/2015/wordml/symex" xmlns:wpg="http://schemas.microsoft.com/office/word/2010/wordprocessingGroup" xmlns:wpi="http://schemas.microsoft.com/office/word/2010/wordprocessingInk" xmlns:wne="http://schemas.microsoft.com/office/word/2006/wordml" xmlns:wps="http://schemas.microsoft.com/office/word/2010/wordprocessingShape" mc:Ignorable="w14 w15 w16se wp14">
   <w:body>
     <w:p>
       <w:pPr>
@@ -137,6 +137,7 @@
                 <w15:appearance w15:val="hidden"/>
                 <w:text/>
               </w:sdtPr>
+              <w:sdtEndPr/>
               <w:sdtContent>
                 <w:r>
                   <w:rPr>
@@ -215,6 +216,7 @@
                 <w15:appearance w15:val="hidden"/>
                 <w:text/>
               </w:sdtPr>
+              <w:sdtEndPr/>
               <w:sdtContent>
                 <w:r>
                   <w:rPr>
@@ -296,6 +298,7 @@
                 <w15:appearance w15:val="hidden"/>
                 <w:text/>
               </w:sdtPr>
+              <w:sdtEndPr/>
               <w:sdtContent>
                 <w:r>
                   <w:rPr>
@@ -356,6 +359,7 @@
                 <w15:appearance w15:val="hidden"/>
                 <w:text/>
               </w:sdtPr>
+              <w:sdtEndPr/>
               <w:sdtContent>
                 <w:r>
                   <w:rPr>
@@ -421,13 +425,23 @@
                 <w15:appearance w15:val="hidden"/>
                 <w:text/>
               </w:sdtPr>
+              <w:sdtEndPr/>
               <w:sdtContent>
+                <w:proofErr w:type="spellStart"/>
                 <w:r>
                   <w:rPr>
                     <w:rFonts w:asciiTheme="majorHAnsi" w:hAnsiTheme="majorHAnsi" w:cstheme="majorHAnsi"/>
                     <w:lang w:val="es-ES"/>
                   </w:rPr>
-                  <w:t>Paleteiro López, Al</w:t>
+                  <w:t>Paleteiro</w:t>
+                </w:r>
+                <w:proofErr w:type="spellEnd"/>
+                <w:r>
+                  <w:rPr>
+                    <w:rFonts w:asciiTheme="majorHAnsi" w:hAnsiTheme="majorHAnsi" w:cstheme="majorHAnsi"/>
+                    <w:lang w:val="es-ES"/>
+                  </w:rPr>
+                  <w:t xml:space="preserve"> López, Al</w:t>
                 </w:r>
                 <w:r>
                   <w:rPr>
@@ -482,6 +496,7 @@
                 <w15:appearance w15:val="hidden"/>
                 <w:text/>
               </w:sdtPr>
+              <w:sdtEndPr/>
               <w:sdtContent>
                 <w:r>
                   <w:rPr>
@@ -490,13 +505,47 @@
                   </w:rPr>
                   <w:t xml:space="preserve"> </w:t>
                 </w:r>
+                <w:proofErr w:type="spellStart"/>
                 <w:r>
                   <w:rPr>
                     <w:rFonts w:asciiTheme="majorHAnsi" w:hAnsiTheme="majorHAnsi" w:cstheme="majorHAnsi"/>
                     <w:lang w:val="es-ES"/>
                   </w:rPr>
-                  <w:t>Developer, Operator, Tester</w:t>
+                  <w:t>Developer</w:t>
                 </w:r>
+                <w:proofErr w:type="spellEnd"/>
+                <w:r>
+                  <w:rPr>
+                    <w:rFonts w:asciiTheme="majorHAnsi" w:hAnsiTheme="majorHAnsi" w:cstheme="majorHAnsi"/>
+                    <w:lang w:val="es-ES"/>
+                  </w:rPr>
+                  <w:t xml:space="preserve">, </w:t>
+                </w:r>
+                <w:proofErr w:type="spellStart"/>
+                <w:r>
+                  <w:rPr>
+                    <w:rFonts w:asciiTheme="majorHAnsi" w:hAnsiTheme="majorHAnsi" w:cstheme="majorHAnsi"/>
+                    <w:lang w:val="es-ES"/>
+                  </w:rPr>
+                  <w:t>Operator</w:t>
+                </w:r>
+                <w:proofErr w:type="spellEnd"/>
+                <w:r>
+                  <w:rPr>
+                    <w:rFonts w:asciiTheme="majorHAnsi" w:hAnsiTheme="majorHAnsi" w:cstheme="majorHAnsi"/>
+                    <w:lang w:val="es-ES"/>
+                  </w:rPr>
+                  <w:t xml:space="preserve">, </w:t>
+                </w:r>
+                <w:proofErr w:type="spellStart"/>
+                <w:r>
+                  <w:rPr>
+                    <w:rFonts w:asciiTheme="majorHAnsi" w:hAnsiTheme="majorHAnsi" w:cstheme="majorHAnsi"/>
+                    <w:lang w:val="es-ES"/>
+                  </w:rPr>
+                  <w:t>Tester</w:t>
+                </w:r>
+                <w:proofErr w:type="spellEnd"/>
                 <w:r>
                   <w:rPr>
                     <w:rFonts w:asciiTheme="majorHAnsi" w:hAnsiTheme="majorHAnsi" w:cstheme="majorHAnsi"/>
@@ -572,6 +621,7 @@
                 <w15:appearance w15:val="hidden"/>
                 <w:text/>
               </w:sdtPr>
+              <w:sdtEndPr/>
               <w:sdtContent>
                 <w:r>
                   <w:rPr>
@@ -626,6 +676,7 @@
                 <w15:appearance w15:val="hidden"/>
                 <w:text/>
               </w:sdtPr>
+              <w:sdtEndPr/>
               <w:sdtContent>
                 <w:r>
                   <w:rPr>
@@ -633,12 +684,14 @@
                   </w:rPr>
                   <w:t xml:space="preserve"> </w:t>
                 </w:r>
+                <w:proofErr w:type="spellStart"/>
                 <w:r>
                   <w:rPr>
                     <w:rFonts w:asciiTheme="majorHAnsi" w:hAnsiTheme="majorHAnsi" w:cstheme="majorHAnsi"/>
                   </w:rPr>
                   <w:t>serponlop</w:t>
                 </w:r>
+                <w:proofErr w:type="spellEnd"/>
                 <w:r>
                   <w:rPr>
                     <w:rFonts w:asciiTheme="majorHAnsi" w:hAnsiTheme="majorHAnsi" w:cstheme="majorHAnsi"/>
@@ -690,6 +743,7 @@
                 <w15:appearance w15:val="hidden"/>
                 <w:text/>
               </w:sdtPr>
+              <w:sdtEndPr/>
               <w:sdtContent>
                 <w:r>
                   <w:rPr>
@@ -701,7 +755,21 @@
                   <w:rPr>
                     <w:rFonts w:asciiTheme="majorHAnsi" w:hAnsiTheme="majorHAnsi" w:cstheme="majorHAnsi"/>
                   </w:rPr>
-                  <w:t>Pons López, Sergio</w:t>
+                  <w:t xml:space="preserve">Pons </w:t>
+                </w:r>
+                <w:proofErr w:type="spellStart"/>
+                <w:r>
+                  <w:rPr>
+                    <w:rFonts w:asciiTheme="majorHAnsi" w:hAnsiTheme="majorHAnsi" w:cstheme="majorHAnsi"/>
+                  </w:rPr>
+                  <w:t>López</w:t>
+                </w:r>
+                <w:proofErr w:type="spellEnd"/>
+                <w:r>
+                  <w:rPr>
+                    <w:rFonts w:asciiTheme="majorHAnsi" w:hAnsiTheme="majorHAnsi" w:cstheme="majorHAnsi"/>
+                  </w:rPr>
+                  <w:t>, Sergio</w:t>
                 </w:r>
                 <w:r>
                   <w:rPr>
@@ -754,6 +822,7 @@
                 <w15:appearance w15:val="hidden"/>
                 <w:text/>
               </w:sdtPr>
+              <w:sdtEndPr/>
               <w:sdtContent>
                 <w:r>
                   <w:rPr>
@@ -765,8 +834,16 @@
                   <w:rPr>
                     <w:rFonts w:asciiTheme="majorHAnsi" w:hAnsiTheme="majorHAnsi" w:cstheme="majorHAnsi"/>
                   </w:rPr>
-                  <w:t>Developer, Analist</w:t>
+                  <w:t xml:space="preserve">Developer, </w:t>
                 </w:r>
+                <w:proofErr w:type="spellStart"/>
+                <w:r>
+                  <w:rPr>
+                    <w:rFonts w:asciiTheme="majorHAnsi" w:hAnsiTheme="majorHAnsi" w:cstheme="majorHAnsi"/>
+                  </w:rPr>
+                  <w:t>Analist</w:t>
+                </w:r>
+                <w:proofErr w:type="spellEnd"/>
                 <w:r>
                   <w:rPr>
                     <w:rFonts w:asciiTheme="majorHAnsi" w:hAnsiTheme="majorHAnsi" w:cstheme="majorHAnsi"/>
@@ -804,7 +881,7 @@
               <w:rPr>
                 <w:rFonts w:asciiTheme="majorHAnsi" w:hAnsiTheme="majorHAnsi" w:cstheme="majorHAnsi"/>
                 <w:b/>
-                <w:lang w:val="es-ES"/>
+                <w:lang w:val="en-US"/>
               </w:rPr>
             </w:pPr>
             <w:r>
@@ -832,7 +909,7 @@
               <w:sdtPr>
                 <w:rPr>
                   <w:rFonts w:asciiTheme="majorHAnsi" w:hAnsiTheme="majorHAnsi" w:cstheme="majorBidi"/>
-                  <w:lang w:val="es-ES"/>
+                  <w:lang w:val="en-US"/>
                 </w:rPr>
                 <w:tag w:val="ID3"/>
                 <w:id w:val="-2029015554"/>
@@ -842,11 +919,12 @@
                 <w15:appearance w15:val="hidden"/>
                 <w:text/>
               </w:sdtPr>
+              <w:sdtEndPr/>
               <w:sdtContent>
                 <w:r>
                   <w:rPr>
                     <w:rFonts w:asciiTheme="majorHAnsi" w:hAnsiTheme="majorHAnsi" w:cstheme="majorBidi"/>
-                    <w:lang w:val="es-ES"/>
+                    <w:lang w:val="en-US"/>
                   </w:rPr>
                   <w:t xml:space="preserve"> 4*1*32*Z</w:t>
                 </w:r>
@@ -888,7 +966,7 @@
               <w:sdtPr>
                 <w:rPr>
                   <w:rFonts w:asciiTheme="majorHAnsi" w:hAnsiTheme="majorHAnsi" w:cstheme="majorHAnsi"/>
-                  <w:lang w:val="es-ES"/>
+                  <w:lang w:val="en-US"/>
                 </w:rPr>
                 <w:tag w:val="UVUS03"/>
                 <w:id w:val="-1922171075"/>
@@ -898,25 +976,28 @@
                 <w15:appearance w15:val="hidden"/>
                 <w:text/>
               </w:sdtPr>
+              <w:sdtEndPr/>
               <w:sdtContent>
                 <w:r>
                   <w:rPr>
                     <w:rFonts w:asciiTheme="majorHAnsi" w:hAnsiTheme="majorHAnsi" w:cstheme="majorHAnsi"/>
-                    <w:lang w:val="es-ES"/>
+                    <w:lang w:val="en-US"/>
                   </w:rPr>
                   <w:t xml:space="preserve"> </w:t>
                 </w:r>
+                <w:proofErr w:type="spellStart"/>
                 <w:r>
                   <w:rPr>
                     <w:rFonts w:asciiTheme="majorHAnsi" w:hAnsiTheme="majorHAnsi" w:cstheme="majorHAnsi"/>
-                    <w:lang w:val="es-ES"/>
+                    <w:lang w:val="en-US"/>
                   </w:rPr>
                   <w:t>javmanriq</w:t>
                 </w:r>
+                <w:proofErr w:type="spellEnd"/>
                 <w:r>
                   <w:rPr>
                     <w:rFonts w:asciiTheme="majorHAnsi" w:hAnsiTheme="majorHAnsi" w:cstheme="majorHAnsi"/>
-                    <w:lang w:val="es-ES"/>
+                    <w:lang w:val="en-US"/>
                   </w:rPr>
                   <w:t xml:space="preserve">  </w:t>
                 </w:r>
@@ -967,6 +1048,7 @@
                 <w15:appearance w15:val="hidden"/>
                 <w:text/>
               </w:sdtPr>
+              <w:sdtEndPr/>
               <w:sdtContent>
                 <w:r>
                   <w:rPr>
@@ -1027,6 +1109,7 @@
                 </w:placeholder>
                 <w:text/>
               </w:sdtPr>
+              <w:sdtEndPr/>
               <w:sdtContent>
                 <w:r>
                   <w:rPr>
@@ -1035,6 +1118,7 @@
                   </w:rPr>
                   <w:t xml:space="preserve"> </w:t>
                 </w:r>
+                <w:proofErr w:type="spellStart"/>
                 <w:r>
                   <w:rPr>
                     <w:rFonts w:asciiTheme="majorHAnsi" w:hAnsiTheme="majorHAnsi" w:cstheme="majorHAnsi"/>
@@ -1047,7 +1131,31 @@
                     <w:rFonts w:asciiTheme="majorHAnsi" w:hAnsiTheme="majorHAnsi" w:cstheme="majorHAnsi"/>
                     <w:lang w:val="es-ES"/>
                   </w:rPr>
-                  <w:t xml:space="preserve">eveloper, Tester </w:t>
+                  <w:t>eveloper</w:t>
+                </w:r>
+                <w:proofErr w:type="spellEnd"/>
+                <w:r>
+                  <w:rPr>
+                    <w:rFonts w:asciiTheme="majorHAnsi" w:hAnsiTheme="majorHAnsi" w:cstheme="majorHAnsi"/>
+                    <w:lang w:val="es-ES"/>
+                  </w:rPr>
+                  <w:t xml:space="preserve">, </w:t>
+                </w:r>
+                <w:proofErr w:type="spellStart"/>
+                <w:r>
+                  <w:rPr>
+                    <w:rFonts w:asciiTheme="majorHAnsi" w:hAnsiTheme="majorHAnsi" w:cstheme="majorHAnsi"/>
+                    <w:lang w:val="es-ES"/>
+                  </w:rPr>
+                  <w:t>Tester</w:t>
+                </w:r>
+                <w:proofErr w:type="spellEnd"/>
+                <w:r>
+                  <w:rPr>
+                    <w:rFonts w:asciiTheme="majorHAnsi" w:hAnsiTheme="majorHAnsi" w:cstheme="majorHAnsi"/>
+                    <w:lang w:val="es-ES"/>
+                  </w:rPr>
+                  <w:t xml:space="preserve"> </w:t>
                 </w:r>
               </w:sdtContent>
             </w:sdt>
@@ -1075,7 +1183,7 @@
               <w:rPr>
                 <w:rFonts w:asciiTheme="majorHAnsi" w:hAnsiTheme="majorHAnsi" w:cstheme="majorHAnsi"/>
                 <w:b/>
-                <w:lang w:val="es-ES"/>
+                <w:lang w:val="en-US"/>
               </w:rPr>
             </w:pPr>
             <w:r>
@@ -1103,7 +1211,7 @@
               <w:sdtPr>
                 <w:rPr>
                   <w:rFonts w:asciiTheme="majorHAnsi" w:hAnsiTheme="majorHAnsi" w:cstheme="majorBidi"/>
-                  <w:lang w:val="es-ES"/>
+                  <w:lang w:val="en-US"/>
                 </w:rPr>
                 <w:tag w:val="ID4"/>
                 <w:id w:val="577182649"/>
@@ -1113,18 +1221,19 @@
                 <w15:appearance w15:val="hidden"/>
                 <w:text/>
               </w:sdtPr>
+              <w:sdtEndPr/>
               <w:sdtContent>
                 <w:r>
                   <w:rPr>
                     <w:rFonts w:asciiTheme="majorHAnsi" w:hAnsiTheme="majorHAnsi" w:cstheme="majorBidi"/>
-                    <w:lang w:val="es-ES"/>
+                    <w:lang w:val="en-US"/>
                   </w:rPr>
                   <w:t xml:space="preserve"> </w:t>
                 </w:r>
                 <w:r>
                   <w:rPr>
                     <w:rFonts w:asciiTheme="majorHAnsi" w:hAnsiTheme="majorHAnsi" w:cstheme="majorBidi"/>
-                    <w:lang w:val="es-ES"/>
+                    <w:lang w:val="en-US"/>
                   </w:rPr>
                   <w:t>*0*9*83*Y</w:t>
                 </w:r>
@@ -1166,7 +1275,7 @@
               <w:sdtPr>
                 <w:rPr>
                   <w:rFonts w:asciiTheme="majorHAnsi" w:hAnsiTheme="majorHAnsi" w:cstheme="majorHAnsi"/>
-                  <w:lang w:val="es-ES"/>
+                  <w:lang w:val="en-US"/>
                 </w:rPr>
                 <w:tag w:val="UVUS04"/>
                 <w:id w:val="-1772313792"/>
@@ -1176,25 +1285,26 @@
                 <w15:appearance w15:val="hidden"/>
                 <w:text/>
               </w:sdtPr>
+              <w:sdtEndPr/>
               <w:sdtContent>
                 <w:r>
                   <w:rPr>
                     <w:rFonts w:asciiTheme="majorHAnsi" w:hAnsiTheme="majorHAnsi" w:cstheme="majorHAnsi"/>
-                    <w:lang w:val="es-ES"/>
+                    <w:lang w:val="en-US"/>
                   </w:rPr>
                   <w:t xml:space="preserve"> </w:t>
                 </w:r>
                 <w:r>
                   <w:rPr>
                     <w:rFonts w:asciiTheme="majorHAnsi" w:hAnsiTheme="majorHAnsi" w:cstheme="majorHAnsi"/>
-                    <w:lang w:val="es-ES"/>
+                    <w:lang w:val="en-US"/>
                   </w:rPr>
                   <w:t>JLF1828</w:t>
                 </w:r>
                 <w:r>
                   <w:rPr>
                     <w:rFonts w:asciiTheme="majorHAnsi" w:hAnsiTheme="majorHAnsi" w:cstheme="majorHAnsi"/>
-                    <w:lang w:val="es-ES"/>
+                    <w:lang w:val="en-US"/>
                   </w:rPr>
                   <w:t xml:space="preserve">  </w:t>
                 </w:r>
@@ -1244,6 +1354,7 @@
                 <w15:appearance w15:val="hidden"/>
                 <w:text/>
               </w:sdtPr>
+              <w:sdtEndPr/>
               <w:sdtContent>
                 <w:r>
                   <w:rPr>
@@ -1311,6 +1422,7 @@
                 <w15:appearance w15:val="hidden"/>
                 <w:text/>
               </w:sdtPr>
+              <w:sdtEndPr/>
               <w:sdtContent>
                 <w:r>
                   <w:rPr>
@@ -1394,6 +1506,7 @@
                 <w15:appearance w15:val="hidden"/>
                 <w:text/>
               </w:sdtPr>
+              <w:sdtEndPr/>
               <w:sdtContent>
                 <w:r>
                   <w:rPr>
@@ -1454,6 +1567,7 @@
                 <w15:appearance w15:val="hidden"/>
                 <w:text/>
               </w:sdtPr>
+              <w:sdtEndPr/>
               <w:sdtContent>
                 <w:r>
                   <w:rPr>
@@ -1519,13 +1633,30 @@
                 <w15:appearance w15:val="hidden"/>
                 <w:text/>
               </w:sdtPr>
+              <w:sdtEndPr/>
               <w:sdtContent>
                 <w:r>
                   <w:rPr>
                     <w:rFonts w:asciiTheme="majorHAnsi" w:hAnsiTheme="majorHAnsi" w:cstheme="majorHAnsi"/>
                     <w:lang w:val="en-US"/>
                   </w:rPr>
-                  <w:t xml:space="preserve"> Coco Delfa, Samuel </w:t>
+                  <w:t xml:space="preserve"> Coco </w:t>
+                </w:r>
+                <w:proofErr w:type="spellStart"/>
+                <w:r>
+                  <w:rPr>
+                    <w:rFonts w:asciiTheme="majorHAnsi" w:hAnsiTheme="majorHAnsi" w:cstheme="majorHAnsi"/>
+                    <w:lang w:val="en-US"/>
+                  </w:rPr>
+                  <w:t>Delfa</w:t>
+                </w:r>
+                <w:proofErr w:type="spellEnd"/>
+                <w:r>
+                  <w:rPr>
+                    <w:rFonts w:asciiTheme="majorHAnsi" w:hAnsiTheme="majorHAnsi" w:cstheme="majorHAnsi"/>
+                    <w:lang w:val="en-US"/>
+                  </w:rPr>
+                  <w:t xml:space="preserve">, Samuel </w:t>
                 </w:r>
               </w:sdtContent>
             </w:sdt>
@@ -1572,6 +1703,7 @@
                 </w:placeholder>
                 <w:text/>
               </w:sdtPr>
+              <w:sdtEndPr/>
               <w:sdtContent>
                 <w:r>
                   <w:rPr>
@@ -1665,6 +1797,7 @@
                 <w15:appearance w15:val="hidden"/>
                 <w:text/>
               </w:sdtPr>
+              <w:sdtEndPr/>
               <w:sdtContent>
                 <w:r>
                   <w:rPr>
@@ -1672,11 +1805,19 @@
                   </w:rPr>
                   <w:t xml:space="preserve"> </w:t>
                 </w:r>
+                <w:proofErr w:type="spellStart"/>
                 <w:r>
                   <w:rPr>
                     <w:rFonts w:asciiTheme="majorHAnsi" w:hAnsiTheme="majorHAnsi" w:cstheme="majorHAnsi"/>
                   </w:rPr>
-                  <w:t>Sevilla, 02, 20, 2025</w:t>
+                  <w:t>Sevilla</w:t>
+                </w:r>
+                <w:proofErr w:type="spellEnd"/>
+                <w:r>
+                  <w:rPr>
+                    <w:rFonts w:asciiTheme="majorHAnsi" w:hAnsiTheme="majorHAnsi" w:cstheme="majorHAnsi"/>
+                  </w:rPr>
+                  <w:t>, 02, 20, 2025</w:t>
                 </w:r>
                 <w:r>
                   <w:rPr>
@@ -1902,6 +2043,7 @@
           <w15:appearance w15:val="hidden"/>
           <w:text/>
         </w:sdtPr>
+        <w:sdtEndPr/>
         <w:sdtContent>
           <w:r>
             <w:t xml:space="preserve">  </w:t>
@@ -1944,6 +2086,7 @@
           <w15:appearance w15:val="hidden"/>
           <w:text/>
         </w:sdtPr>
+        <w:sdtEndPr/>
         <w:sdtContent>
           <w:r>
             <w:t xml:space="preserve">  </w:t>
@@ -2020,6 +2163,7 @@
           <w15:appearance w15:val="hidden"/>
           <w:text/>
         </w:sdtPr>
+        <w:sdtEndPr/>
         <w:sdtContent>
           <w:r>
             <w:t xml:space="preserve">  </w:t>
@@ -2262,9 +2406,16 @@
           <w15:appearance w15:val="hidden"/>
           <w:text/>
         </w:sdtPr>
+        <w:sdtEndPr/>
         <w:sdtContent>
           <w:r>
-            <w:t xml:space="preserve">    </w:t>
+            <w:t xml:space="preserve">   </w:t>
+          </w:r>
+          <w:r>
+            <w:t xml:space="preserve">X </w:t>
+          </w:r>
+          <w:r>
+            <w:t xml:space="preserve"> </w:t>
           </w:r>
         </w:sdtContent>
       </w:sdt>
@@ -2434,9 +2585,16 @@
           <w15:appearance w15:val="hidden"/>
           <w:text/>
         </w:sdtPr>
+        <w:sdtEndPr/>
         <w:sdtContent>
           <w:r>
-            <w:t xml:space="preserve">    </w:t>
+            <w:t xml:space="preserve">   </w:t>
+          </w:r>
+          <w:r>
+            <w:t xml:space="preserve">X </w:t>
+          </w:r>
+          <w:r>
+            <w:t xml:space="preserve"> </w:t>
           </w:r>
         </w:sdtContent>
       </w:sdt>
@@ -2646,6 +2804,7 @@
           <w15:appearance w15:val="hidden"/>
           <w:text/>
         </w:sdtPr>
+        <w:sdtEndPr/>
         <w:sdtContent>
           <w:r>
             <w:t xml:space="preserve">  </w:t>
@@ -2842,6 +3001,7 @@
           <w15:appearance w15:val="hidden"/>
           <w:text/>
         </w:sdtPr>
+        <w:sdtEndPr/>
         <w:sdtContent>
           <w:r>
             <w:t xml:space="preserve">  </w:t>
@@ -3085,9 +3245,16 @@
           <w15:appearance w15:val="hidden"/>
           <w:text/>
         </w:sdtPr>
+        <w:sdtEndPr/>
         <w:sdtContent>
           <w:r>
-            <w:t xml:space="preserve">    </w:t>
+            <w:t xml:space="preserve">   </w:t>
+          </w:r>
+          <w:r>
+            <w:t xml:space="preserve">X </w:t>
+          </w:r>
+          <w:r>
+            <w:t xml:space="preserve"> </w:t>
           </w:r>
         </w:sdtContent>
       </w:sdt>
@@ -3213,9 +3380,16 @@
           <w15:appearance w15:val="hidden"/>
           <w:text/>
         </w:sdtPr>
+        <w:sdtEndPr/>
         <w:sdtContent>
           <w:r>
-            <w:t xml:space="preserve">    </w:t>
+            <w:t xml:space="preserve">  </w:t>
+          </w:r>
+          <w:r>
+            <w:t>X</w:t>
+          </w:r>
+          <w:r>
+            <w:t xml:space="preserve">  </w:t>
           </w:r>
         </w:sdtContent>
       </w:sdt>
@@ -3285,9 +3459,16 @@
           <w15:appearance w15:val="hidden"/>
           <w:text/>
         </w:sdtPr>
+        <w:sdtEndPr/>
         <w:sdtContent>
           <w:r>
-            <w:t xml:space="preserve">    </w:t>
+            <w:t xml:space="preserve">   </w:t>
+          </w:r>
+          <w:r>
+            <w:t xml:space="preserve">X </w:t>
+          </w:r>
+          <w:r>
+            <w:t xml:space="preserve"> </w:t>
           </w:r>
         </w:sdtContent>
       </w:sdt>
@@ -3445,6 +3626,7 @@
           <w15:appearance w15:val="hidden"/>
           <w:text/>
         </w:sdtPr>
+        <w:sdtEndPr/>
         <w:sdtContent>
           <w:r>
             <w:t xml:space="preserve">    </w:t>
@@ -3530,6 +3712,7 @@
           <w15:appearance w15:val="hidden"/>
           <w:text/>
         </w:sdtPr>
+        <w:sdtEndPr/>
         <w:sdtContent>
           <w:r>
             <w:t xml:space="preserve">    </w:t>
@@ -3615,6 +3798,7 @@
           <w15:appearance w15:val="hidden"/>
           <w:text/>
         </w:sdtPr>
+        <w:sdtEndPr/>
         <w:sdtContent>
           <w:r>
             <w:t xml:space="preserve">    </w:t>
@@ -3689,6 +3873,7 @@
           <w15:appearance w15:val="hidden"/>
           <w:text/>
         </w:sdtPr>
+        <w:sdtEndPr/>
         <w:sdtContent>
           <w:r>
             <w:t xml:space="preserve">    </w:t>
@@ -3784,6 +3969,7 @@
           <w15:appearance w15:val="hidden"/>
           <w:text/>
         </w:sdtPr>
+        <w:sdtEndPr/>
         <w:sdtContent>
           <w:r>
             <w:t xml:space="preserve">    </w:t>
@@ -3868,6 +4054,7 @@
           <w15:appearance w15:val="hidden"/>
           <w:text/>
         </w:sdtPr>
+        <w:sdtEndPr/>
         <w:sdtContent>
           <w:r>
             <w:t xml:space="preserve">    </w:t>
@@ -3963,6 +4150,7 @@
           <w15:appearance w15:val="hidden"/>
           <w:text/>
         </w:sdtPr>
+        <w:sdtEndPr/>
         <w:sdtContent>
           <w:r>
             <w:t xml:space="preserve">    </w:t>
@@ -4014,6 +4202,7 @@
           <w15:appearance w15:val="hidden"/>
           <w:text/>
         </w:sdtPr>
+        <w:sdtEndPr/>
         <w:sdtContent>
           <w:r>
             <w:t xml:space="preserve">    </w:t>
@@ -4048,6 +4237,7 @@
           <w15:appearance w15:val="hidden"/>
           <w:text/>
         </w:sdtPr>
+        <w:sdtEndPr/>
         <w:sdtContent>
           <w:r>
             <w:t xml:space="preserve">    </w:t>
@@ -4220,6 +4410,7 @@
           <w15:appearance w15:val="hidden"/>
           <w:text/>
         </w:sdtPr>
+        <w:sdtEndPr/>
         <w:sdtContent>
           <w:r>
             <w:t xml:space="preserve">    </w:t>
@@ -4293,6 +4484,7 @@
           <w15:appearance w15:val="hidden"/>
           <w:text/>
         </w:sdtPr>
+        <w:sdtEndPr/>
         <w:sdtContent>
           <w:r>
             <w:t xml:space="preserve">    </w:t>
@@ -4327,6 +4519,7 @@
           <w15:appearance w15:val="hidden"/>
           <w:text/>
         </w:sdtPr>
+        <w:sdtEndPr/>
         <w:sdtContent>
           <w:r>
             <w:t xml:space="preserve">    </w:t>
@@ -4376,6 +4569,7 @@
           <w15:appearance w15:val="hidden"/>
           <w:text/>
         </w:sdtPr>
+        <w:sdtEndPr/>
         <w:sdtContent>
           <w:r>
             <w:t xml:space="preserve">    </w:t>
@@ -4490,6 +4684,7 @@
           <w15:appearance w15:val="hidden"/>
           <w:text/>
         </w:sdtPr>
+        <w:sdtEndPr/>
         <w:sdtContent>
           <w:r>
             <w:t xml:space="preserve">    </w:t>
@@ -4626,6 +4821,7 @@
           <w15:appearance w15:val="hidden"/>
           <w:text/>
         </w:sdtPr>
+        <w:sdtEndPr/>
         <w:sdtContent>
           <w:r>
             <w:t xml:space="preserve">    </w:t>
@@ -4755,6 +4951,7 @@
           <w15:appearance w15:val="hidden"/>
           <w:text/>
         </w:sdtPr>
+        <w:sdtEndPr/>
         <w:sdtContent>
           <w:r>
             <w:t xml:space="preserve">    </w:t>
@@ -4909,6 +5106,7 @@
           <w15:appearance w15:val="hidden"/>
           <w:text/>
         </w:sdtPr>
+        <w:sdtEndPr/>
         <w:sdtContent>
           <w:r>
             <w:t xml:space="preserve">    </w:t>
@@ -5008,6 +5206,7 @@
           <w15:appearance w15:val="hidden"/>
           <w:text/>
         </w:sdtPr>
+        <w:sdtEndPr/>
         <w:sdtContent>
           <w:r>
             <w:t xml:space="preserve">    </w:t>
@@ -5084,6 +5283,7 @@
           <w15:appearance w15:val="hidden"/>
           <w:text/>
         </w:sdtPr>
+        <w:sdtEndPr/>
         <w:sdtContent>
           <w:r>
             <w:t xml:space="preserve">    </w:t>
@@ -5163,6 +5363,7 @@
           <w15:appearance w15:val="hidden"/>
           <w:text/>
         </w:sdtPr>
+        <w:sdtEndPr/>
         <w:sdtContent>
           <w:r>
             <w:t xml:space="preserve">    </w:t>
@@ -5234,6 +5435,7 @@
           <w15:appearance w15:val="hidden"/>
           <w:text/>
         </w:sdtPr>
+        <w:sdtEndPr/>
         <w:sdtContent>
           <w:r>
             <w:t xml:space="preserve">    </w:t>
@@ -5261,6 +5463,7 @@
         <w:rPr>
           <w:rFonts w:cstheme="majorHAnsi"/>
         </w:rPr>
+        <w:lastRenderedPageBreak/>
         <w:t>Non-functional requirements </w:t>
       </w:r>
     </w:p>
@@ -5281,11 +5484,7 @@
         <w:t xml:space="preserve">.  </w:t>
       </w:r>
       <w:r>
-        <w:t xml:space="preserve">Internally, all </w:t>
-      </w:r>
-      <w:r>
-        <w:lastRenderedPageBreak/>
-        <w:t xml:space="preserve">moments must be stored in GMT format.  </w:t>
+        <w:t xml:space="preserve">Internally, all moments must be stored in GMT format.  </w:t>
       </w:r>
       <w:r>
         <w:t xml:space="preserve">This requirement must be fulfilled in this and every </w:t>
@@ -5318,6 +5517,7 @@
           <w15:appearance w15:val="hidden"/>
           <w:text/>
         </w:sdtPr>
+        <w:sdtEndPr/>
         <w:sdtContent>
           <w:r>
             <w:t xml:space="preserve">    </w:t>
@@ -5412,6 +5612,7 @@
           <w15:appearance w15:val="hidden"/>
           <w:text/>
         </w:sdtPr>
+        <w:sdtEndPr/>
         <w:sdtContent>
           <w:r>
             <w:t xml:space="preserve">    </w:t>
@@ -5568,6 +5769,7 @@
           <w15:appearance w15:val="hidden"/>
           <w:text/>
         </w:sdtPr>
+        <w:sdtEndPr/>
         <w:sdtContent>
           <w:r>
             <w:t xml:space="preserve">    </w:t>
@@ -5616,6 +5818,7 @@
           <w15:appearance w15:val="hidden"/>
           <w:text/>
         </w:sdtPr>
+        <w:sdtEndPr/>
         <w:sdtContent>
           <w:r>
             <w:t xml:space="preserve">    </w:t>
@@ -5805,6 +6008,7 @@
           <w15:appearance w15:val="hidden"/>
           <w:text/>
         </w:sdtPr>
+        <w:sdtEndPr/>
         <w:sdtContent>
           <w:r>
             <w:t xml:space="preserve">    </w:t>
@@ -5839,6 +6043,7 @@
           <w15:appearance w15:val="hidden"/>
           <w:text/>
         </w:sdtPr>
+        <w:sdtEndPr/>
         <w:sdtContent>
           <w:r>
             <w:t xml:space="preserve">    </w:t>
@@ -6075,6 +6280,7 @@
           <w15:appearance w15:val="hidden"/>
           <w:text/>
         </w:sdtPr>
+        <w:sdtEndPr/>
         <w:sdtContent>
           <w:r>
             <w:t xml:space="preserve">    </w:t>
@@ -6164,6 +6370,7 @@
           <w15:appearance w15:val="hidden"/>
           <w:text/>
         </w:sdtPr>
+        <w:sdtEndPr/>
         <w:sdtContent>
           <w:r>
             <w:t xml:space="preserve">    </w:t>
@@ -6240,6 +6447,7 @@
           <w15:appearance w15:val="hidden"/>
           <w:text/>
         </w:sdtPr>
+        <w:sdtEndPr/>
         <w:sdtContent>
           <w:r>
             <w:t xml:space="preserve">    </w:t>
@@ -6274,6 +6482,7 @@
           <w15:appearance w15:val="hidden"/>
           <w:text/>
         </w:sdtPr>
+        <w:sdtEndPr/>
         <w:sdtContent>
           <w:r>
             <w:t xml:space="preserve">    </w:t>
@@ -6477,6 +6686,7 @@
           <w15:appearance w15:val="hidden"/>
           <w:text/>
         </w:sdtPr>
+        <w:sdtEndPr/>
         <w:sdtContent>
           <w:r>
             <w:t xml:space="preserve">    </w:t>
@@ -6555,6 +6765,7 @@
           <w15:appearance w15:val="hidden"/>
           <w:text/>
         </w:sdtPr>
+        <w:sdtEndPr/>
         <w:sdtContent>
           <w:r>
             <w:t xml:space="preserve">    </w:t>
@@ -7012,6 +7223,7 @@
           <w15:appearance w15:val="hidden"/>
           <w:text/>
         </w:sdtPr>
+        <w:sdtEndPr/>
         <w:sdtContent>
           <w:r>
             <w:t xml:space="preserve">    </w:t>
@@ -7086,6 +7298,7 @@
           <w15:appearance w15:val="hidden"/>
           <w:text/>
         </w:sdtPr>
+        <w:sdtEndPr/>
         <w:sdtContent>
           <w:r>
             <w:t xml:space="preserve">    </w:t>
@@ -7120,6 +7333,7 @@
           <w15:appearance w15:val="hidden"/>
           <w:text/>
         </w:sdtPr>
+        <w:sdtEndPr/>
         <w:sdtContent>
           <w:r>
             <w:t xml:space="preserve">    </w:t>
@@ -7294,6 +7508,7 @@
           <w15:appearance w15:val="hidden"/>
           <w:text/>
         </w:sdtPr>
+        <w:sdtEndPr/>
         <w:sdtContent>
           <w:r>
             <w:t xml:space="preserve">    </w:t>
@@ -7342,6 +7557,7 @@
           <w15:appearance w15:val="hidden"/>
           <w:text/>
         </w:sdtPr>
+        <w:sdtEndPr/>
         <w:sdtContent>
           <w:r>
             <w:t xml:space="preserve">    </w:t>
@@ -7376,6 +7592,7 @@
           <w15:appearance w15:val="hidden"/>
           <w:text/>
         </w:sdtPr>
+        <w:sdtEndPr/>
         <w:sdtContent>
           <w:r>
             <w:t xml:space="preserve">    </w:t>
@@ -7414,7 +7631,7 @@
 </file>
 
 <file path=word/numbering.xml><?xml version="1.0" encoding="utf-8"?>
-<w:numbering xmlns:wpc="http://schemas.microsoft.com/office/word/2010/wordprocessingCanvas" xmlns:cx="http://schemas.microsoft.com/office/drawing/2014/chartex" xmlns:cx1="http://schemas.microsoft.com/office/drawing/2015/9/8/chartex" xmlns:cx2="http://schemas.microsoft.com/office/drawing/2015/10/21/chartex" xmlns:cx3="http://schemas.microsoft.com/office/drawing/2016/5/9/chartex" xmlns:cx4="http://schemas.microsoft.com/office/drawing/2016/5/10/chartex" xmlns:cx5="http://schemas.microsoft.com/office/drawing/2016/5/11/chartex" xmlns:cx6="http://schemas.microsoft.com/office/drawing/2016/5/12/chartex" xmlns:cx7="http://schemas.microsoft.com/office/drawing/2016/5/13/chartex" xmlns:cx8="http://schemas.microsoft.com/office/drawing/2016/5/14/chartex" xmlns:mc="http://schemas.openxmlformats.org/markup-compatibility/2006" xmlns:aink="http://schemas.microsoft.com/office/drawing/2016/ink" xmlns:am3d="http://schemas.microsoft.com/office/drawing/2017/model3d" xmlns:o="urn:schemas-microsoft-com:office:office" xmlns:oel="http://schemas.microsoft.com/office/2019/extlst" xmlns:r="http://schemas.openxmlformats.org/officeDocument/2006/relationships" xmlns:m="http://schemas.openxmlformats.org/officeDocument/2006/math" xmlns:v="urn:schemas-microsoft-com:vml" xmlns:wp14="http://schemas.microsoft.com/office/word/2010/wordprocessingDrawing" xmlns:wp="http://schemas.openxmlformats.org/drawingml/2006/wordprocessingDrawing" xmlns:w10="urn:schemas-microsoft-com:office:word" xmlns:w="http://schemas.openxmlformats.org/wordprocessingml/2006/main" xmlns:w14="http://schemas.microsoft.com/office/word/2010/wordml" xmlns:w15="http://schemas.microsoft.com/office/word/2012/wordml" xmlns:w16cex="http://schemas.microsoft.com/office/word/2018/wordml/cex" xmlns:w16cid="http://schemas.microsoft.com/office/word/2016/wordml/cid" xmlns:w16="http://schemas.microsoft.com/office/word/2018/wordml" xmlns:w16du="http://schemas.microsoft.com/office/word/2023/wordml/word16du" xmlns:w16sdtdh="http://schemas.microsoft.com/office/word/2020/wordml/sdtdatahash" xmlns:w16sdtfl="http://schemas.microsoft.com/office/word/2024/wordml/sdtformatlock" xmlns:w16se="http://schemas.microsoft.com/office/word/2015/wordml/symex" xmlns:wpg="http://schemas.microsoft.com/office/word/2010/wordprocessingGroup" xmlns:wpi="http://schemas.microsoft.com/office/word/2010/wordprocessingInk" xmlns:wne="http://schemas.microsoft.com/office/word/2006/wordml" xmlns:wps="http://schemas.microsoft.com/office/word/2010/wordprocessingShape" mc:Ignorable="w14 w15 w16se w16cid w16 w16cex w16sdtdh w16sdtfl w16du wp14">
+<w:numbering xmlns:wpc="http://schemas.microsoft.com/office/word/2010/wordprocessingCanvas" xmlns:cx="http://schemas.microsoft.com/office/drawing/2014/chartex" xmlns:mc="http://schemas.openxmlformats.org/markup-compatibility/2006" xmlns:o="urn:schemas-microsoft-com:office:office" xmlns:r="http://schemas.openxmlformats.org/officeDocument/2006/relationships" xmlns:m="http://schemas.openxmlformats.org/officeDocument/2006/math" xmlns:v="urn:schemas-microsoft-com:vml" xmlns:wp14="http://schemas.microsoft.com/office/word/2010/wordprocessingDrawing" xmlns:wp="http://schemas.openxmlformats.org/drawingml/2006/wordprocessingDrawing" xmlns:w10="urn:schemas-microsoft-com:office:word" xmlns:w="http://schemas.openxmlformats.org/wordprocessingml/2006/main" xmlns:w14="http://schemas.microsoft.com/office/word/2010/wordml" xmlns:w15="http://schemas.microsoft.com/office/word/2012/wordml" xmlns:w16se="http://schemas.microsoft.com/office/word/2015/wordml/symex" xmlns:wpg="http://schemas.microsoft.com/office/word/2010/wordprocessingGroup" xmlns:wpi="http://schemas.microsoft.com/office/word/2010/wordprocessingInk" xmlns:wne="http://schemas.microsoft.com/office/word/2006/wordml" xmlns:wps="http://schemas.microsoft.com/office/word/2010/wordprocessingShape" mc:Ignorable="w14 w15 w16se wp14">
   <w:abstractNum w:abstractNumId="0" w15:restartNumberingAfterBreak="0">
     <w:nsid w:val="FFFFFF88"/>
     <w:multiLevelType w:val="singleLevel"/>
@@ -8088,59 +8305,59 @@
       </w:rPr>
     </w:lvl>
   </w:abstractNum>
-  <w:num w:numId="1" w16cid:durableId="937179482">
+  <w:num w:numId="1">
     <w:abstractNumId w:val="3"/>
   </w:num>
-  <w:num w:numId="2" w16cid:durableId="1127316581">
+  <w:num w:numId="2">
     <w:abstractNumId w:val="2"/>
   </w:num>
-  <w:num w:numId="3" w16cid:durableId="124083312">
+  <w:num w:numId="3">
     <w:abstractNumId w:val="6"/>
   </w:num>
-  <w:num w:numId="4" w16cid:durableId="1513181258">
+  <w:num w:numId="4">
     <w:abstractNumId w:val="3"/>
   </w:num>
-  <w:num w:numId="5" w16cid:durableId="817917699">
+  <w:num w:numId="5">
     <w:abstractNumId w:val="3"/>
   </w:num>
-  <w:num w:numId="6" w16cid:durableId="319307204">
+  <w:num w:numId="6">
     <w:abstractNumId w:val="3"/>
   </w:num>
-  <w:num w:numId="7" w16cid:durableId="122888244">
+  <w:num w:numId="7">
     <w:abstractNumId w:val="1"/>
   </w:num>
-  <w:num w:numId="8" w16cid:durableId="1694917743">
+  <w:num w:numId="8">
     <w:abstractNumId w:val="0"/>
   </w:num>
-  <w:num w:numId="9" w16cid:durableId="1779565584">
+  <w:num w:numId="9">
     <w:abstractNumId w:val="0"/>
   </w:num>
-  <w:num w:numId="10" w16cid:durableId="30959890">
+  <w:num w:numId="10">
     <w:abstractNumId w:val="3"/>
   </w:num>
-  <w:num w:numId="11" w16cid:durableId="850215993">
+  <w:num w:numId="11">
     <w:abstractNumId w:val="4"/>
   </w:num>
-  <w:num w:numId="12" w16cid:durableId="210503512">
+  <w:num w:numId="12">
     <w:abstractNumId w:val="5"/>
   </w:num>
-  <w:num w:numId="13" w16cid:durableId="1469393119">
+  <w:num w:numId="13">
     <w:abstractNumId w:val="0"/>
   </w:num>
-  <w:num w:numId="14" w16cid:durableId="804933066">
+  <w:num w:numId="14">
     <w:abstractNumId w:val="3"/>
   </w:num>
-  <w:num w:numId="15" w16cid:durableId="2099280164">
+  <w:num w:numId="15">
     <w:abstractNumId w:val="4"/>
   </w:num>
-  <w:num w:numId="16" w16cid:durableId="672295169">
+  <w:num w:numId="16">
     <w:abstractNumId w:val="5"/>
   </w:num>
 </w:numbering>
 </file>
 
 <file path=word/styles.xml><?xml version="1.0" encoding="utf-8"?>
-<w:styles xmlns:mc="http://schemas.openxmlformats.org/markup-compatibility/2006" xmlns:r="http://schemas.openxmlformats.org/officeDocument/2006/relationships" xmlns:w="http://schemas.openxmlformats.org/wordprocessingml/2006/main" xmlns:w14="http://schemas.microsoft.com/office/word/2010/wordml" xmlns:w15="http://schemas.microsoft.com/office/word/2012/wordml" xmlns:w16cex="http://schemas.microsoft.com/office/word/2018/wordml/cex" xmlns:w16cid="http://schemas.microsoft.com/office/word/2016/wordml/cid" xmlns:w16="http://schemas.microsoft.com/office/word/2018/wordml" xmlns:w16du="http://schemas.microsoft.com/office/word/2023/wordml/word16du" xmlns:w16sdtdh="http://schemas.microsoft.com/office/word/2020/wordml/sdtdatahash" xmlns:w16sdtfl="http://schemas.microsoft.com/office/word/2024/wordml/sdtformatlock" xmlns:w16se="http://schemas.microsoft.com/office/word/2015/wordml/symex" mc:Ignorable="w14 w15 w16se w16cid w16 w16cex w16sdtdh w16sdtfl w16du">
+<w:styles xmlns:mc="http://schemas.openxmlformats.org/markup-compatibility/2006" xmlns:r="http://schemas.openxmlformats.org/officeDocument/2006/relationships" xmlns:w="http://schemas.openxmlformats.org/wordprocessingml/2006/main" xmlns:w14="http://schemas.microsoft.com/office/word/2010/wordml" xmlns:w15="http://schemas.microsoft.com/office/word/2012/wordml" xmlns:w16se="http://schemas.microsoft.com/office/word/2015/wordml/symex" mc:Ignorable="w14 w15 w16se">
   <w:docDefaults>
     <w:rPrDefault>
       <w:rPr>
@@ -8158,7 +8375,7 @@
       </w:pPr>
     </w:pPrDefault>
   </w:docDefaults>
-  <w:latentStyles w:defLockedState="0" w:defUIPriority="99" w:defSemiHidden="0" w:defUnhideWhenUsed="0" w:defQFormat="0" w:count="376">
+  <w:latentStyles w:defLockedState="0" w:defUIPriority="99" w:defSemiHidden="0" w:defUnhideWhenUsed="0" w:defQFormat="0" w:count="371">
     <w:lsdException w:name="Normal" w:uiPriority="0" w:qFormat="1"/>
     <w:lsdException w:name="heading 1" w:uiPriority="9" w:qFormat="1"/>
     <w:lsdException w:name="heading 2" w:semiHidden="1" w:uiPriority="9" w:unhideWhenUsed="1" w:qFormat="1"/>
@@ -8530,11 +8747,6 @@
     <w:lsdException w:name="List Table 5 Dark Accent 6" w:uiPriority="50"/>
     <w:lsdException w:name="List Table 6 Colorful Accent 6" w:uiPriority="51"/>
     <w:lsdException w:name="List Table 7 Colorful Accent 6" w:uiPriority="52"/>
-    <w:lsdException w:name="Mention" w:semiHidden="1" w:unhideWhenUsed="1"/>
-    <w:lsdException w:name="Smart Hyperlink" w:semiHidden="1" w:unhideWhenUsed="1"/>
-    <w:lsdException w:name="Hashtag" w:semiHidden="1" w:unhideWhenUsed="1"/>
-    <w:lsdException w:name="Unresolved Mention" w:semiHidden="1" w:unhideWhenUsed="1"/>
-    <w:lsdException w:name="Smart Link" w:semiHidden="1" w:unhideWhenUsed="1"/>
   </w:latentStyles>
   <w:style w:type="paragraph" w:default="1" w:styleId="Normal">
     <w:name w:val="Normal"/>
@@ -8981,7 +9193,7 @@
       <w:lang w:val="en-GB"/>
     </w:rPr>
   </w:style>
-  <w:style w:type="character" w:styleId="Mencionar">
+  <w:style w:type="character" w:customStyle="1" w:styleId="Mention">
     <w:name w:val="Mention"/>
     <w:basedOn w:val="Fuentedeprrafopredeter"/>
     <w:uiPriority w:val="99"/>
@@ -8996,7 +9208,7 @@
 </file>
 
 <file path=word/glossary/document.xml><?xml version="1.0" encoding="utf-8"?>
-<w:glossaryDocument xmlns:wpc="http://schemas.microsoft.com/office/word/2010/wordprocessingCanvas" xmlns:cx="http://schemas.microsoft.com/office/drawing/2014/chartex" xmlns:cx1="http://schemas.microsoft.com/office/drawing/2015/9/8/chartex" xmlns:cx2="http://schemas.microsoft.com/office/drawing/2015/10/21/chartex" xmlns:cx3="http://schemas.microsoft.com/office/drawing/2016/5/9/chartex" xmlns:cx4="http://schemas.microsoft.com/office/drawing/2016/5/10/chartex" xmlns:cx5="http://schemas.microsoft.com/office/drawing/2016/5/11/chartex" xmlns:cx6="http://schemas.microsoft.com/office/drawing/2016/5/12/chartex" xmlns:cx7="http://schemas.microsoft.com/office/drawing/2016/5/13/chartex" xmlns:cx8="http://schemas.microsoft.com/office/drawing/2016/5/14/chartex" xmlns:mc="http://schemas.openxmlformats.org/markup-compatibility/2006" xmlns:aink="http://schemas.microsoft.com/office/drawing/2016/ink" xmlns:am3d="http://schemas.microsoft.com/office/drawing/2017/model3d" xmlns:o="urn:schemas-microsoft-com:office:office" xmlns:oel="http://schemas.microsoft.com/office/2019/extlst" xmlns:r="http://schemas.openxmlformats.org/officeDocument/2006/relationships" xmlns:m="http://schemas.openxmlformats.org/officeDocument/2006/math" xmlns:v="urn:schemas-microsoft-com:vml" xmlns:wp14="http://schemas.microsoft.com/office/word/2010/wordprocessingDrawing" xmlns:wp="http://schemas.openxmlformats.org/drawingml/2006/wordprocessingDrawing" xmlns:w10="urn:schemas-microsoft-com:office:word" xmlns:w="http://schemas.openxmlformats.org/wordprocessingml/2006/main" xmlns:w14="http://schemas.microsoft.com/office/word/2010/wordml" xmlns:w15="http://schemas.microsoft.com/office/word/2012/wordml" xmlns:w16cex="http://schemas.microsoft.com/office/word/2018/wordml/cex" xmlns:w16cid="http://schemas.microsoft.com/office/word/2016/wordml/cid" xmlns:w16="http://schemas.microsoft.com/office/word/2018/wordml" xmlns:w16du="http://schemas.microsoft.com/office/word/2023/wordml/word16du" xmlns:w16sdtdh="http://schemas.microsoft.com/office/word/2020/wordml/sdtdatahash" xmlns:w16sdtfl="http://schemas.microsoft.com/office/word/2024/wordml/sdtformatlock" xmlns:w16se="http://schemas.microsoft.com/office/word/2015/wordml/symex" xmlns:wpg="http://schemas.microsoft.com/office/word/2010/wordprocessingGroup" xmlns:wpi="http://schemas.microsoft.com/office/word/2010/wordprocessingInk" xmlns:wne="http://schemas.microsoft.com/office/word/2006/wordml" xmlns:wps="http://schemas.microsoft.com/office/word/2010/wordprocessingShape" mc:Ignorable="w14 w15 w16se w16cid w16 w16cex w16sdtdh w16sdtfl w16du wp14">
+<w:glossaryDocument xmlns:wpc="http://schemas.microsoft.com/office/word/2010/wordprocessingCanvas" xmlns:cx="http://schemas.microsoft.com/office/drawing/2014/chartex" xmlns:mc="http://schemas.openxmlformats.org/markup-compatibility/2006" xmlns:o="urn:schemas-microsoft-com:office:office" xmlns:r="http://schemas.openxmlformats.org/officeDocument/2006/relationships" xmlns:m="http://schemas.openxmlformats.org/officeDocument/2006/math" xmlns:v="urn:schemas-microsoft-com:vml" xmlns:wp14="http://schemas.microsoft.com/office/word/2010/wordprocessingDrawing" xmlns:wp="http://schemas.openxmlformats.org/drawingml/2006/wordprocessingDrawing" xmlns:w10="urn:schemas-microsoft-com:office:word" xmlns:w="http://schemas.openxmlformats.org/wordprocessingml/2006/main" xmlns:w14="http://schemas.microsoft.com/office/word/2010/wordml" xmlns:w15="http://schemas.microsoft.com/office/word/2012/wordml" xmlns:w16se="http://schemas.microsoft.com/office/word/2015/wordml/symex" xmlns:wpg="http://schemas.microsoft.com/office/word/2010/wordprocessingGroup" xmlns:wpi="http://schemas.microsoft.com/office/word/2010/wordprocessingInk" xmlns:wne="http://schemas.microsoft.com/office/word/2006/wordml" xmlns:wps="http://schemas.microsoft.com/office/word/2010/wordprocessingShape" mc:Ignorable="w14 w15 w16se wp14">
   <w:docParts>
     <w:docPart>
       <w:docPartPr>
@@ -10975,7 +11187,7 @@
 </file>
 
 <file path=word/glossary/fontTable.xml><?xml version="1.0" encoding="utf-8"?>
-<w:fonts xmlns:mc="http://schemas.openxmlformats.org/markup-compatibility/2006" xmlns:r="http://schemas.openxmlformats.org/officeDocument/2006/relationships" xmlns:w="http://schemas.openxmlformats.org/wordprocessingml/2006/main" xmlns:w14="http://schemas.microsoft.com/office/word/2010/wordml" xmlns:w15="http://schemas.microsoft.com/office/word/2012/wordml" xmlns:w16cex="http://schemas.microsoft.com/office/word/2018/wordml/cex" xmlns:w16cid="http://schemas.microsoft.com/office/word/2016/wordml/cid" xmlns:w16="http://schemas.microsoft.com/office/word/2018/wordml" xmlns:w16du="http://schemas.microsoft.com/office/word/2023/wordml/word16du" xmlns:w16sdtdh="http://schemas.microsoft.com/office/word/2020/wordml/sdtdatahash" xmlns:w16sdtfl="http://schemas.microsoft.com/office/word/2024/wordml/sdtformatlock" xmlns:w16se="http://schemas.microsoft.com/office/word/2015/wordml/symex" mc:Ignorable="w14 w15 w16se w16cid w16 w16cex w16sdtdh w16sdtfl w16du">
+<w:fonts xmlns:mc="http://schemas.openxmlformats.org/markup-compatibility/2006" xmlns:r="http://schemas.openxmlformats.org/officeDocument/2006/relationships" xmlns:w="http://schemas.openxmlformats.org/wordprocessingml/2006/main" xmlns:w14="http://schemas.microsoft.com/office/word/2010/wordml" xmlns:w15="http://schemas.microsoft.com/office/word/2012/wordml" xmlns:w16se="http://schemas.microsoft.com/office/word/2015/wordml/symex" mc:Ignorable="w14 w15 w16se">
   <w:font w:name="Symbol">
     <w:panose1 w:val="05050102010706020507"/>
     <w:charset w:val="02"/>
@@ -11055,31 +11267,18 @@
     <w:pitch w:val="variable"/>
     <w:sig w:usb0="E00002FF" w:usb1="2AC7FDFF" w:usb2="00000016" w:usb3="00000000" w:csb0="0002009F" w:csb1="00000000"/>
   </w:font>
-  <w:font w:name="Aptos">
-    <w:charset w:val="00"/>
-    <w:family w:val="swiss"/>
-    <w:pitch w:val="variable"/>
-    <w:sig w:usb0="20000287" w:usb1="00000003" w:usb2="00000000" w:usb3="00000000" w:csb0="0000019F" w:csb1="00000000"/>
-  </w:font>
   <w:font w:name="Yu Mincho">
     <w:altName w:val="游明朝"/>
-    <w:panose1 w:val="02020400000000000000"/>
     <w:charset w:val="80"/>
     <w:family w:val="roman"/>
     <w:pitch w:val="variable"/>
     <w:sig w:usb0="800002E7" w:usb1="2AC7FCFF" w:usb2="00000012" w:usb3="00000000" w:csb0="0002009F" w:csb1="00000000"/>
   </w:font>
-  <w:font w:name="Aptos Display">
-    <w:charset w:val="00"/>
-    <w:family w:val="swiss"/>
-    <w:pitch w:val="variable"/>
-    <w:sig w:usb0="20000287" w:usb1="00000003" w:usb2="00000000" w:usb3="00000000" w:csb0="0000019F" w:csb1="00000000"/>
-  </w:font>
 </w:fonts>
 </file>
 
 <file path=word/glossary/settings.xml><?xml version="1.0" encoding="utf-8"?>
-<w:settings xmlns:mc="http://schemas.openxmlformats.org/markup-compatibility/2006" xmlns:o="urn:schemas-microsoft-com:office:office" xmlns:r="http://schemas.openxmlformats.org/officeDocument/2006/relationships" xmlns:m="http://schemas.openxmlformats.org/officeDocument/2006/math" xmlns:v="urn:schemas-microsoft-com:vml" xmlns:w10="urn:schemas-microsoft-com:office:word" xmlns:w="http://schemas.openxmlformats.org/wordprocessingml/2006/main" xmlns:w14="http://schemas.microsoft.com/office/word/2010/wordml" xmlns:w15="http://schemas.microsoft.com/office/word/2012/wordml" xmlns:w16cex="http://schemas.microsoft.com/office/word/2018/wordml/cex" xmlns:w16cid="http://schemas.microsoft.com/office/word/2016/wordml/cid" xmlns:w16="http://schemas.microsoft.com/office/word/2018/wordml" xmlns:w16du="http://schemas.microsoft.com/office/word/2023/wordml/word16du" xmlns:w16sdtdh="http://schemas.microsoft.com/office/word/2020/wordml/sdtdatahash" xmlns:w16sdtfl="http://schemas.microsoft.com/office/word/2024/wordml/sdtformatlock" xmlns:w16se="http://schemas.microsoft.com/office/word/2015/wordml/symex" xmlns:sl="http://schemas.openxmlformats.org/schemaLibrary/2006/main" mc:Ignorable="w14 w15 w16se w16cid w16 w16cex w16sdtdh w16sdtfl w16du">
+<w:settings xmlns:mc="http://schemas.openxmlformats.org/markup-compatibility/2006" xmlns:o="urn:schemas-microsoft-com:office:office" xmlns:r="http://schemas.openxmlformats.org/officeDocument/2006/relationships" xmlns:m="http://schemas.openxmlformats.org/officeDocument/2006/math" xmlns:v="urn:schemas-microsoft-com:vml" xmlns:w10="urn:schemas-microsoft-com:office:word" xmlns:w="http://schemas.openxmlformats.org/wordprocessingml/2006/main" xmlns:w14="http://schemas.microsoft.com/office/word/2010/wordml" xmlns:w15="http://schemas.microsoft.com/office/word/2012/wordml" xmlns:w16se="http://schemas.microsoft.com/office/word/2015/wordml/symex" xmlns:sl="http://schemas.openxmlformats.org/schemaLibrary/2006/main" mc:Ignorable="w14 w15 w16se">
   <w:view w:val="normal"/>
   <w:revisionView w:inkAnnotations="0"/>
   <w:defaultTabStop w:val="708"/>
@@ -11092,7 +11291,6 @@
     <w:compatSetting w:name="enableOpenTypeFeatures" w:uri="http://schemas.microsoft.com/office/word" w:val="1"/>
     <w:compatSetting w:name="doNotFlipMirrorIndents" w:uri="http://schemas.microsoft.com/office/word" w:val="1"/>
     <w:compatSetting w:name="differentiateMultirowTableHeaders" w:uri="http://schemas.microsoft.com/office/word" w:val="1"/>
-    <w:compatSetting w:name="useWord2013TrackBottomHyphenation" w:uri="http://schemas.microsoft.com/office/word" w:val="0"/>
   </w:compat>
   <w:rsids>
     <w:rsidRoot w:val="006B2BEC"/>
@@ -11146,6 +11344,7 @@
     <w:rsid w:val="00A04483"/>
     <w:rsid w:val="00A15F13"/>
     <w:rsid w:val="00A222AC"/>
+    <w:rsid w:val="00A61531"/>
     <w:rsid w:val="00A73E76"/>
     <w:rsid w:val="00AC1FAB"/>
     <w:rsid w:val="00AF7400"/>
@@ -11194,7 +11393,7 @@
 </file>
 
 <file path=word/glossary/styles.xml><?xml version="1.0" encoding="utf-8"?>
-<w:styles xmlns:mc="http://schemas.openxmlformats.org/markup-compatibility/2006" xmlns:r="http://schemas.openxmlformats.org/officeDocument/2006/relationships" xmlns:w="http://schemas.openxmlformats.org/wordprocessingml/2006/main" xmlns:w14="http://schemas.microsoft.com/office/word/2010/wordml" xmlns:w15="http://schemas.microsoft.com/office/word/2012/wordml" xmlns:w16cex="http://schemas.microsoft.com/office/word/2018/wordml/cex" xmlns:w16cid="http://schemas.microsoft.com/office/word/2016/wordml/cid" xmlns:w16="http://schemas.microsoft.com/office/word/2018/wordml" xmlns:w16du="http://schemas.microsoft.com/office/word/2023/wordml/word16du" xmlns:w16sdtdh="http://schemas.microsoft.com/office/word/2020/wordml/sdtdatahash" xmlns:w16sdtfl="http://schemas.microsoft.com/office/word/2024/wordml/sdtformatlock" xmlns:w16se="http://schemas.microsoft.com/office/word/2015/wordml/symex" mc:Ignorable="w14 w15 w16se w16cid w16 w16cex w16sdtdh w16sdtfl w16du">
+<w:styles xmlns:mc="http://schemas.openxmlformats.org/markup-compatibility/2006" xmlns:r="http://schemas.openxmlformats.org/officeDocument/2006/relationships" xmlns:w="http://schemas.openxmlformats.org/wordprocessingml/2006/main" xmlns:w14="http://schemas.microsoft.com/office/word/2010/wordml" xmlns:w15="http://schemas.microsoft.com/office/word/2012/wordml" xmlns:w16se="http://schemas.microsoft.com/office/word/2015/wordml/symex" mc:Ignorable="w14 w15 w16se">
   <w:docDefaults>
     <w:rPrDefault>
       <w:rPr>
@@ -11212,7 +11411,7 @@
       </w:pPr>
     </w:pPrDefault>
   </w:docDefaults>
-  <w:latentStyles w:defLockedState="0" w:defUIPriority="99" w:defSemiHidden="0" w:defUnhideWhenUsed="0" w:defQFormat="0" w:count="376">
+  <w:latentStyles w:defLockedState="0" w:defUIPriority="99" w:defSemiHidden="0" w:defUnhideWhenUsed="0" w:defQFormat="0" w:count="371">
     <w:lsdException w:name="Normal" w:uiPriority="0" w:qFormat="1"/>
     <w:lsdException w:name="heading 1" w:uiPriority="9" w:qFormat="1"/>
     <w:lsdException w:name="heading 2" w:semiHidden="1" w:uiPriority="9" w:unhideWhenUsed="1" w:qFormat="1"/>
@@ -11584,11 +11783,6 @@
     <w:lsdException w:name="List Table 5 Dark Accent 6" w:uiPriority="50"/>
     <w:lsdException w:name="List Table 6 Colorful Accent 6" w:uiPriority="51"/>
     <w:lsdException w:name="List Table 7 Colorful Accent 6" w:uiPriority="52"/>
-    <w:lsdException w:name="Mention" w:semiHidden="1" w:unhideWhenUsed="1"/>
-    <w:lsdException w:name="Smart Hyperlink" w:semiHidden="1" w:unhideWhenUsed="1"/>
-    <w:lsdException w:name="Hashtag" w:semiHidden="1" w:unhideWhenUsed="1"/>
-    <w:lsdException w:name="Unresolved Mention" w:semiHidden="1" w:unhideWhenUsed="1"/>
-    <w:lsdException w:name="Smart Link" w:semiHidden="1" w:unhideWhenUsed="1"/>
   </w:latentStyles>
   <w:style w:type="paragraph" w:default="1" w:styleId="Normal">
     <w:name w:val="Normal"/>
@@ -12465,7 +12659,7 @@
 </file>
 
 <file path=word/glossary/webSettings.xml><?xml version="1.0" encoding="utf-8"?>
-<w:webSettings xmlns:mc="http://schemas.openxmlformats.org/markup-compatibility/2006" xmlns:r="http://schemas.openxmlformats.org/officeDocument/2006/relationships" xmlns:w="http://schemas.openxmlformats.org/wordprocessingml/2006/main" xmlns:w14="http://schemas.microsoft.com/office/word/2010/wordml" xmlns:w15="http://schemas.microsoft.com/office/word/2012/wordml" xmlns:w16cex="http://schemas.microsoft.com/office/word/2018/wordml/cex" xmlns:w16cid="http://schemas.microsoft.com/office/word/2016/wordml/cid" xmlns:w16="http://schemas.microsoft.com/office/word/2018/wordml" xmlns:w16du="http://schemas.microsoft.com/office/word/2023/wordml/word16du" xmlns:w16sdtdh="http://schemas.microsoft.com/office/word/2020/wordml/sdtdatahash" xmlns:w16sdtfl="http://schemas.microsoft.com/office/word/2024/wordml/sdtformatlock" xmlns:w16se="http://schemas.microsoft.com/office/word/2015/wordml/symex" mc:Ignorable="w14 w15 w16se w16cid w16 w16cex w16sdtdh w16sdtfl w16du">
+<w:webSettings xmlns:mc="http://schemas.openxmlformats.org/markup-compatibility/2006" xmlns:r="http://schemas.openxmlformats.org/officeDocument/2006/relationships" xmlns:w="http://schemas.openxmlformats.org/wordprocessingml/2006/main" xmlns:w14="http://schemas.microsoft.com/office/word/2010/wordml" xmlns:w15="http://schemas.microsoft.com/office/word/2012/wordml" xmlns:w16se="http://schemas.microsoft.com/office/word/2015/wordml/symex" mc:Ignorable="w14 w15 w16se">
   <w:optimizeForBrowser/>
   <w:allowPNG/>
 </w:webSettings>
@@ -12771,7 +12965,7 @@
 </file>
 
 <file path=customXml/itemProps1.xml><?xml version="1.0" encoding="utf-8"?>
-<ds:datastoreItem xmlns:ds="http://schemas.openxmlformats.org/officeDocument/2006/customXml" ds:itemID="{DACBA2D3-B54D-4E9B-B06E-39CB1345C0EE}">
+<ds:datastoreItem xmlns:ds="http://schemas.openxmlformats.org/officeDocument/2006/customXml" ds:itemID="{80DB8E72-CCD4-40A7-8125-B956A7DADA6E}">
   <ds:schemaRefs>
     <ds:schemaRef ds:uri="http://schemas.openxmlformats.org/officeDocument/2006/bibliography"/>
   </ds:schemaRefs>

</xml_diff>

<commit_message>
Readme con dashboard y reports
</commit_message>
<xml_diff>
--- a/reports/Group/00 - Requirements - Group.docx
+++ b/reports/Group/00 - Requirements - Group.docx
@@ -1,6 +1,6 @@
 
 <file path=word/document.xml><?xml version="1.0" encoding="utf-8"?>
-<w:document xmlns:wpc="http://schemas.microsoft.com/office/word/2010/wordprocessingCanvas" xmlns:cx="http://schemas.microsoft.com/office/drawing/2014/chartex" xmlns:mc="http://schemas.openxmlformats.org/markup-compatibility/2006" xmlns:o="urn:schemas-microsoft-com:office:office" xmlns:r="http://schemas.openxmlformats.org/officeDocument/2006/relationships" xmlns:m="http://schemas.openxmlformats.org/officeDocument/2006/math" xmlns:v="urn:schemas-microsoft-com:vml" xmlns:wp14="http://schemas.microsoft.com/office/word/2010/wordprocessingDrawing" xmlns:wp="http://schemas.openxmlformats.org/drawingml/2006/wordprocessingDrawing" xmlns:w10="urn:schemas-microsoft-com:office:word" xmlns:w="http://schemas.openxmlformats.org/wordprocessingml/2006/main" xmlns:w14="http://schemas.microsoft.com/office/word/2010/wordml" xmlns:w15="http://schemas.microsoft.com/office/word/2012/wordml" xmlns:w16se="http://schemas.microsoft.com/office/word/2015/wordml/symex" xmlns:wpg="http://schemas.microsoft.com/office/word/2010/wordprocessingGroup" xmlns:wpi="http://schemas.microsoft.com/office/word/2010/wordprocessingInk" xmlns:wne="http://schemas.microsoft.com/office/word/2006/wordml" xmlns:wps="http://schemas.microsoft.com/office/word/2010/wordprocessingShape" mc:Ignorable="w14 w15 w16se wp14">
+<w:document xmlns:wpc="http://schemas.microsoft.com/office/word/2010/wordprocessingCanvas" xmlns:cx="http://schemas.microsoft.com/office/drawing/2014/chartex" xmlns:cx1="http://schemas.microsoft.com/office/drawing/2015/9/8/chartex" xmlns:cx2="http://schemas.microsoft.com/office/drawing/2015/10/21/chartex" xmlns:cx3="http://schemas.microsoft.com/office/drawing/2016/5/9/chartex" xmlns:cx4="http://schemas.microsoft.com/office/drawing/2016/5/10/chartex" xmlns:cx5="http://schemas.microsoft.com/office/drawing/2016/5/11/chartex" xmlns:cx6="http://schemas.microsoft.com/office/drawing/2016/5/12/chartex" xmlns:cx7="http://schemas.microsoft.com/office/drawing/2016/5/13/chartex" xmlns:cx8="http://schemas.microsoft.com/office/drawing/2016/5/14/chartex" xmlns:mc="http://schemas.openxmlformats.org/markup-compatibility/2006" xmlns:aink="http://schemas.microsoft.com/office/drawing/2016/ink" xmlns:am3d="http://schemas.microsoft.com/office/drawing/2017/model3d" xmlns:o="urn:schemas-microsoft-com:office:office" xmlns:oel="http://schemas.microsoft.com/office/2019/extlst" xmlns:r="http://schemas.openxmlformats.org/officeDocument/2006/relationships" xmlns:m="http://schemas.openxmlformats.org/officeDocument/2006/math" xmlns:v="urn:schemas-microsoft-com:vml" xmlns:wp14="http://schemas.microsoft.com/office/word/2010/wordprocessingDrawing" xmlns:wp="http://schemas.openxmlformats.org/drawingml/2006/wordprocessingDrawing" xmlns:w10="urn:schemas-microsoft-com:office:word" xmlns:w="http://schemas.openxmlformats.org/wordprocessingml/2006/main" xmlns:w14="http://schemas.microsoft.com/office/word/2010/wordml" xmlns:w15="http://schemas.microsoft.com/office/word/2012/wordml" xmlns:w16cex="http://schemas.microsoft.com/office/word/2018/wordml/cex" xmlns:w16cid="http://schemas.microsoft.com/office/word/2016/wordml/cid" xmlns:w16="http://schemas.microsoft.com/office/word/2018/wordml" xmlns:w16du="http://schemas.microsoft.com/office/word/2023/wordml/word16du" xmlns:w16sdtdh="http://schemas.microsoft.com/office/word/2020/wordml/sdtdatahash" xmlns:w16sdtfl="http://schemas.microsoft.com/office/word/2024/wordml/sdtformatlock" xmlns:w16se="http://schemas.microsoft.com/office/word/2015/wordml/symex" xmlns:wpg="http://schemas.microsoft.com/office/word/2010/wordprocessingGroup" xmlns:wpi="http://schemas.microsoft.com/office/word/2010/wordprocessingInk" xmlns:wne="http://schemas.microsoft.com/office/word/2006/wordml" xmlns:wps="http://schemas.microsoft.com/office/word/2010/wordprocessingShape" mc:Ignorable="w14 w15 w16se w16cid w16 w16cex w16sdtdh w16sdtfl w16du wp14">
   <w:body>
     <w:p>
       <w:pPr>
@@ -123,7 +123,6 @@
               </w:rPr>
               <w:tab/>
             </w:r>
-            <w:permStart w:id="143746294" w:edGrp="everyone"/>
             <w:sdt>
               <w:sdtPr>
                 <w:rPr>
@@ -159,7 +158,6 @@
                 </w:r>
               </w:sdtContent>
             </w:sdt>
-            <w:permEnd w:id="143746294"/>
           </w:p>
         </w:tc>
       </w:tr>
@@ -202,7 +200,6 @@
               </w:rPr>
               <w:tab/>
             </w:r>
-            <w:permStart w:id="420692352" w:edGrp="everyone"/>
             <w:sdt>
               <w:sdtPr>
                 <w:rPr>
@@ -232,7 +229,6 @@
                 </w:r>
               </w:sdtContent>
             </w:sdt>
-            <w:permEnd w:id="420692352"/>
           </w:p>
         </w:tc>
       </w:tr>
@@ -284,7 +280,6 @@
               </w:rPr>
               <w:tab/>
             </w:r>
-            <w:permStart w:id="291510380" w:edGrp="everyone"/>
             <w:sdt>
               <w:sdtPr>
                 <w:rPr>
@@ -315,7 +310,6 @@
               </w:sdtContent>
             </w:sdt>
           </w:p>
-          <w:permEnd w:id="291510380"/>
           <w:p>
             <w:pPr>
               <w:pStyle w:val="Sinespaciado"/>
@@ -345,7 +339,6 @@
               </w:rPr>
               <w:tab/>
             </w:r>
-            <w:permStart w:id="1364481481" w:edGrp="everyone"/>
             <w:sdt>
               <w:sdtPr>
                 <w:rPr>
@@ -381,7 +374,6 @@
                 </w:r>
               </w:sdtContent>
             </w:sdt>
-            <w:permEnd w:id="1364481481"/>
           </w:p>
           <w:p>
             <w:pPr>
@@ -410,7 +402,6 @@
               </w:rPr>
               <w:tab/>
             </w:r>
-            <w:permStart w:id="1443845444" w:edGrp="everyone"/>
             <w:sdt>
               <w:sdtPr>
                 <w:rPr>
@@ -452,7 +443,6 @@
                 </w:r>
               </w:sdtContent>
             </w:sdt>
-            <w:permEnd w:id="1443845444"/>
             <w:r>
               <w:rPr>
                 <w:rFonts w:asciiTheme="majorHAnsi" w:hAnsiTheme="majorHAnsi" w:cstheme="majorHAnsi"/>
@@ -481,7 +471,6 @@
               </w:rPr>
               <w:tab/>
             </w:r>
-            <w:permStart w:id="415123737" w:edGrp="everyone"/>
             <w:sdt>
               <w:sdtPr>
                 <w:rPr>
@@ -555,7 +544,6 @@
                 </w:r>
               </w:sdtContent>
             </w:sdt>
-            <w:permEnd w:id="415123737"/>
           </w:p>
         </w:tc>
         <w:tc>
@@ -600,12 +588,6 @@
                 <w:rFonts w:asciiTheme="majorHAnsi" w:hAnsiTheme="majorHAnsi" w:cstheme="majorHAnsi"/>
               </w:rPr>
               <w:tab/>
-            </w:r>
-            <w:permStart w:id="1081366304" w:edGrp="everyone"/>
-            <w:r>
-              <w:rPr>
-                <w:rFonts w:asciiTheme="majorHAnsi" w:hAnsiTheme="majorHAnsi" w:cstheme="majorHAnsi"/>
-              </w:rPr>
               <w:t xml:space="preserve"> </w:t>
             </w:r>
             <w:sdt>
@@ -632,7 +614,6 @@
               </w:sdtContent>
             </w:sdt>
           </w:p>
-          <w:permEnd w:id="1081366304"/>
           <w:p>
             <w:pPr>
               <w:pStyle w:val="Sinespaciado"/>
@@ -662,7 +643,6 @@
               </w:rPr>
               <w:tab/>
             </w:r>
-            <w:permStart w:id="554395221" w:edGrp="everyone"/>
             <w:sdt>
               <w:sdtPr>
                 <w:rPr>
@@ -700,7 +680,6 @@
                 </w:r>
               </w:sdtContent>
             </w:sdt>
-            <w:permEnd w:id="554395221"/>
           </w:p>
           <w:p>
             <w:pPr>
@@ -729,7 +708,6 @@
               </w:rPr>
               <w:tab/>
             </w:r>
-            <w:permStart w:id="84825807" w:edGrp="everyone"/>
             <w:sdt>
               <w:sdtPr>
                 <w:rPr>
@@ -755,21 +733,7 @@
                   <w:rPr>
                     <w:rFonts w:asciiTheme="majorHAnsi" w:hAnsiTheme="majorHAnsi" w:cstheme="majorHAnsi"/>
                   </w:rPr>
-                  <w:t xml:space="preserve">Pons </w:t>
-                </w:r>
-                <w:proofErr w:type="spellStart"/>
-                <w:r>
-                  <w:rPr>
-                    <w:rFonts w:asciiTheme="majorHAnsi" w:hAnsiTheme="majorHAnsi" w:cstheme="majorHAnsi"/>
-                  </w:rPr>
-                  <w:t>López</w:t>
-                </w:r>
-                <w:proofErr w:type="spellEnd"/>
-                <w:r>
-                  <w:rPr>
-                    <w:rFonts w:asciiTheme="majorHAnsi" w:hAnsiTheme="majorHAnsi" w:cstheme="majorHAnsi"/>
-                  </w:rPr>
-                  <w:t>, Sergio</w:t>
+                  <w:t>Pons López, Sergio</w:t>
                 </w:r>
                 <w:r>
                   <w:rPr>
@@ -779,7 +743,6 @@
                 </w:r>
               </w:sdtContent>
             </w:sdt>
-            <w:permEnd w:id="84825807"/>
           </w:p>
           <w:p>
             <w:pPr>
@@ -808,7 +771,6 @@
               </w:rPr>
               <w:tab/>
             </w:r>
-            <w:permStart w:id="584389830" w:edGrp="everyone"/>
             <w:sdt>
               <w:sdtPr>
                 <w:rPr>
@@ -852,7 +814,6 @@
                 </w:r>
               </w:sdtContent>
             </w:sdt>
-            <w:permEnd w:id="584389830"/>
           </w:p>
         </w:tc>
       </w:tr>
@@ -904,7 +865,6 @@
               </w:rPr>
               <w:tab/>
             </w:r>
-            <w:permStart w:id="1000832359" w:edGrp="everyone"/>
             <w:sdt>
               <w:sdtPr>
                 <w:rPr>
@@ -931,7 +891,6 @@
               </w:sdtContent>
             </w:sdt>
           </w:p>
-          <w:permEnd w:id="1000832359"/>
           <w:p>
             <w:pPr>
               <w:pStyle w:val="Sinespaciado"/>
@@ -961,7 +920,6 @@
               </w:rPr>
               <w:tab/>
             </w:r>
-            <w:permStart w:id="926035648" w:edGrp="everyone"/>
             <w:sdt>
               <w:sdtPr>
                 <w:rPr>
@@ -1003,7 +961,6 @@
                 </w:r>
               </w:sdtContent>
             </w:sdt>
-            <w:permEnd w:id="926035648"/>
           </w:p>
           <w:p>
             <w:pPr>
@@ -1033,7 +990,6 @@
               </w:rPr>
               <w:tab/>
             </w:r>
-            <w:permStart w:id="1519068571" w:edGrp="everyone"/>
             <w:sdt>
               <w:sdtPr>
                 <w:rPr>
@@ -1067,7 +1023,6 @@
               </w:sdtContent>
             </w:sdt>
           </w:p>
-          <w:permEnd w:id="1519068571"/>
           <w:p>
             <w:pPr>
               <w:pStyle w:val="Sinespaciado"/>
@@ -1095,7 +1050,6 @@
               </w:rPr>
               <w:tab/>
             </w:r>
-            <w:permStart w:id="1983335098" w:edGrp="everyone"/>
             <w:sdt>
               <w:sdtPr>
                 <w:rPr>
@@ -1159,7 +1113,6 @@
                 </w:r>
               </w:sdtContent>
             </w:sdt>
-            <w:permEnd w:id="1983335098"/>
           </w:p>
         </w:tc>
         <w:tc>
@@ -1206,7 +1159,6 @@
               </w:rPr>
               <w:tab/>
             </w:r>
-            <w:permStart w:id="1222207409" w:edGrp="everyone"/>
             <w:sdt>
               <w:sdtPr>
                 <w:rPr>
@@ -1240,7 +1192,6 @@
               </w:sdtContent>
             </w:sdt>
           </w:p>
-          <w:permEnd w:id="1222207409"/>
           <w:p>
             <w:pPr>
               <w:pStyle w:val="Sinespaciado"/>
@@ -1270,7 +1221,6 @@
               </w:rPr>
               <w:tab/>
             </w:r>
-            <w:permStart w:id="484340907" w:edGrp="everyone"/>
             <w:sdt>
               <w:sdtPr>
                 <w:rPr>
@@ -1310,7 +1260,6 @@
                 </w:r>
               </w:sdtContent>
             </w:sdt>
-            <w:permEnd w:id="484340907"/>
           </w:p>
           <w:p>
             <w:pPr>
@@ -1339,7 +1288,6 @@
               </w:rPr>
               <w:tab/>
             </w:r>
-            <w:permStart w:id="386604040" w:edGrp="everyone"/>
             <w:sdt>
               <w:sdtPr>
                 <w:rPr>
@@ -1379,7 +1327,6 @@
                 </w:r>
               </w:sdtContent>
             </w:sdt>
-            <w:permEnd w:id="386604040"/>
           </w:p>
           <w:p>
             <w:pPr>
@@ -1408,7 +1355,6 @@
               </w:rPr>
               <w:tab/>
             </w:r>
-            <w:permStart w:id="1487353257" w:edGrp="everyone"/>
             <w:sdt>
               <w:sdtPr>
                 <w:rPr>
@@ -1444,7 +1390,6 @@
                 </w:r>
               </w:sdtContent>
             </w:sdt>
-            <w:permEnd w:id="1487353257"/>
           </w:p>
         </w:tc>
       </w:tr>
@@ -1492,7 +1437,6 @@
               </w:rPr>
               <w:tab/>
             </w:r>
-            <w:permStart w:id="1631927432" w:edGrp="everyone"/>
             <w:sdt>
               <w:sdtPr>
                 <w:rPr>
@@ -1523,7 +1467,6 @@
               </w:sdtContent>
             </w:sdt>
           </w:p>
-          <w:permEnd w:id="1631927432"/>
           <w:p>
             <w:pPr>
               <w:pStyle w:val="Sinespaciado"/>
@@ -1553,7 +1496,6 @@
               </w:rPr>
               <w:tab/>
             </w:r>
-            <w:permStart w:id="1398370153" w:edGrp="everyone"/>
             <w:sdt>
               <w:sdtPr>
                 <w:rPr>
@@ -1589,7 +1531,6 @@
                 </w:r>
               </w:sdtContent>
             </w:sdt>
-            <w:permEnd w:id="1398370153"/>
           </w:p>
           <w:p>
             <w:pPr>
@@ -1618,7 +1559,6 @@
               </w:rPr>
               <w:tab/>
             </w:r>
-            <w:permStart w:id="72570348" w:edGrp="everyone"/>
             <w:sdt>
               <w:sdtPr>
                 <w:rPr>
@@ -1660,7 +1600,6 @@
                 </w:r>
               </w:sdtContent>
             </w:sdt>
-            <w:permEnd w:id="72570348"/>
           </w:p>
           <w:p>
             <w:pPr>
@@ -1689,7 +1628,6 @@
               </w:rPr>
               <w:tab/>
             </w:r>
-            <w:permStart w:id="2077499526" w:edGrp="everyone"/>
             <w:sdt>
               <w:sdtPr>
                 <w:rPr>
@@ -1721,7 +1659,6 @@
                 </w:r>
               </w:sdtContent>
             </w:sdt>
-            <w:permEnd w:id="2077499526"/>
           </w:p>
         </w:tc>
         <w:tc>
@@ -1783,7 +1720,6 @@
               </w:rPr>
               <w:tab/>
             </w:r>
-            <w:permStart w:id="1772436159" w:edGrp="everyone"/>
             <w:sdt>
               <w:sdtPr>
                 <w:rPr>
@@ -1805,19 +1741,11 @@
                   </w:rPr>
                   <w:t xml:space="preserve"> </w:t>
                 </w:r>
-                <w:proofErr w:type="spellStart"/>
                 <w:r>
                   <w:rPr>
                     <w:rFonts w:asciiTheme="majorHAnsi" w:hAnsiTheme="majorHAnsi" w:cstheme="majorHAnsi"/>
                   </w:rPr>
-                  <w:t>Sevilla</w:t>
-                </w:r>
-                <w:proofErr w:type="spellEnd"/>
-                <w:r>
-                  <w:rPr>
-                    <w:rFonts w:asciiTheme="majorHAnsi" w:hAnsiTheme="majorHAnsi" w:cstheme="majorHAnsi"/>
-                  </w:rPr>
-                  <w:t>, 02, 20, 2025</w:t>
+                  <w:t>Sevilla, 02, 20, 2025</w:t>
                 </w:r>
                 <w:r>
                   <w:rPr>
@@ -1827,7 +1755,6 @@
                 </w:r>
               </w:sdtContent>
             </w:sdt>
-            <w:permEnd w:id="1772436159"/>
           </w:p>
         </w:tc>
       </w:tr>
@@ -1847,7 +1774,6 @@
         <w:rPr>
           <w:rFonts w:cstheme="majorHAnsi"/>
         </w:rPr>
-        <w:lastRenderedPageBreak/>
         <w:t>MANDATORY</w:t>
       </w:r>
       <w:r>
@@ -2028,7 +1954,6 @@
       </w:r>
     </w:p>
     <w:bookmarkStart w:id="2" w:name="_Hlk157672140"/>
-    <w:permStart w:id="514992324" w:edGrp="everyone"/>
     <w:p>
       <w:pPr>
         <w:pStyle w:val="Comment-Grader"/>
@@ -2056,7 +1981,6 @@
           </w:r>
         </w:sdtContent>
       </w:sdt>
-      <w:permEnd w:id="514992324"/>
       <w:r>
         <w:t xml:space="preserve">   </w:t>
       </w:r>
@@ -2071,7 +1995,6 @@
       </w:r>
     </w:p>
     <w:bookmarkStart w:id="3" w:name="_Hlk157672153"/>
-    <w:permStart w:id="1330789551" w:edGrp="everyone"/>
     <w:p>
       <w:pPr>
         <w:pStyle w:val="Comment-Grader"/>
@@ -2099,7 +2022,6 @@
           </w:r>
         </w:sdtContent>
       </w:sdt>
-      <w:permEnd w:id="1330789551"/>
       <w:r>
         <w:t xml:space="preserve">  </w:t>
       </w:r>
@@ -2148,7 +2070,6 @@
         <w:t>schedule.</w:t>
       </w:r>
     </w:p>
-    <w:permStart w:id="263077281" w:edGrp="everyone"/>
     <w:p>
       <w:pPr>
         <w:pStyle w:val="Comment-Grader"/>
@@ -2176,7 +2097,6 @@
           </w:r>
         </w:sdtContent>
       </w:sdt>
-      <w:permEnd w:id="263077281"/>
       <w:r>
         <w:t xml:space="preserve">   </w:t>
       </w:r>
@@ -2192,7 +2112,6 @@
         <w:rPr>
           <w:rFonts w:cstheme="majorHAnsi"/>
         </w:rPr>
-        <w:lastRenderedPageBreak/>
         <w:t>MANDATORY</w:t>
       </w:r>
       <w:r>
@@ -2391,7 +2310,6 @@
         <w:t>; no further information about them is needed in the system.</w:t>
       </w:r>
     </w:p>
-    <w:permStart w:id="3886208" w:edGrp="everyone"/>
     <w:p>
       <w:pPr>
         <w:pStyle w:val="Comment-Grader"/>
@@ -2419,7 +2337,6 @@
           </w:r>
         </w:sdtContent>
       </w:sdt>
-      <w:permEnd w:id="3886208"/>
       <w:r>
         <w:t xml:space="preserve">  </w:t>
       </w:r>
@@ -2570,7 +2487,6 @@
         <w:t>,15}$").</w:t>
       </w:r>
     </w:p>
-    <w:permStart w:id="568988877" w:edGrp="everyone"/>
     <w:p>
       <w:pPr>
         <w:pStyle w:val="Comment-Grader"/>
@@ -2598,7 +2514,6 @@
           </w:r>
         </w:sdtContent>
       </w:sdt>
-      <w:permEnd w:id="568988877"/>
       <w:r>
         <w:t xml:space="preserve">   </w:t>
       </w:r>
@@ -2789,7 +2704,6 @@
         <w:t xml:space="preserve"> characters).</w:t>
       </w:r>
     </w:p>
-    <w:permStart w:id="64176652" w:edGrp="everyone"/>
     <w:p>
       <w:pPr>
         <w:pStyle w:val="Comment-Grader"/>
@@ -2817,7 +2731,6 @@
           </w:r>
         </w:sdtContent>
       </w:sdt>
-      <w:permEnd w:id="64176652"/>
       <w:r>
         <w:t xml:space="preserve">      </w:t>
       </w:r>
@@ -2986,7 +2899,6 @@
         <w:t xml:space="preserve">. </w:t>
       </w:r>
     </w:p>
-    <w:permStart w:id="2084199269" w:edGrp="everyone"/>
     <w:p>
       <w:pPr>
         <w:pStyle w:val="Comment-Grader"/>
@@ -3014,7 +2926,6 @@
           </w:r>
         </w:sdtContent>
       </w:sdt>
-      <w:permEnd w:id="2084199269"/>
       <w:r>
         <w:t xml:space="preserve">   </w:t>
       </w:r>
@@ -3064,11 +2975,7 @@
         <w:t xml:space="preserve">.  </w:t>
       </w:r>
       <w:r>
-        <w:t xml:space="preserve">The system must </w:t>
-      </w:r>
-      <w:r>
-        <w:lastRenderedPageBreak/>
-        <w:t xml:space="preserve">store the following data: a </w:t>
+        <w:t xml:space="preserve">The system must store the following data: a </w:t>
       </w:r>
       <w:r>
         <w:rPr>
@@ -3230,7 +3137,6 @@
         <w:t xml:space="preserve"> or not. </w:t>
       </w:r>
     </w:p>
-    <w:permStart w:id="1789663349" w:edGrp="everyone"/>
     <w:p>
       <w:pPr>
         <w:pStyle w:val="Comment-Grader"/>
@@ -3258,7 +3164,6 @@
           </w:r>
         </w:sdtContent>
       </w:sdt>
-      <w:permEnd w:id="1789663349"/>
       <w:r>
         <w:t xml:space="preserve">   </w:t>
       </w:r>
@@ -3365,7 +3270,6 @@
         <w:t>”.</w:t>
       </w:r>
     </w:p>
-    <w:permStart w:id="1472210995" w:edGrp="everyone"/>
     <w:p>
       <w:pPr>
         <w:pStyle w:val="Comment-Grader"/>
@@ -3393,7 +3297,6 @@
           </w:r>
         </w:sdtContent>
       </w:sdt>
-      <w:permEnd w:id="1472210995"/>
       <w:r>
         <w:t xml:space="preserve">    </w:t>
       </w:r>
@@ -3444,7 +3347,6 @@
         <w:t>.</w:t>
       </w:r>
     </w:p>
-    <w:permStart w:id="1506941238" w:edGrp="everyone"/>
     <w:p>
       <w:pPr>
         <w:pStyle w:val="Comment-Grader"/>
@@ -3472,7 +3374,6 @@
           </w:r>
         </w:sdtContent>
       </w:sdt>
-      <w:permEnd w:id="1506941238"/>
       <w:r>
         <w:t xml:space="preserve">    </w:t>
       </w:r>
@@ -3491,7 +3392,6 @@
         <w:rPr>
           <w:rFonts w:cstheme="majorHAnsi"/>
         </w:rPr>
-        <w:lastRenderedPageBreak/>
         <w:t>MANDATORY</w:t>
       </w:r>
       <w:r>
@@ -3611,7 +3511,6 @@
         <w:t>require confirmation.</w:t>
       </w:r>
     </w:p>
-    <w:permStart w:id="877278202" w:edGrp="everyone"/>
     <w:p>
       <w:pPr>
         <w:pStyle w:val="Comment-Grader"/>
@@ -3633,7 +3532,6 @@
           </w:r>
         </w:sdtContent>
       </w:sdt>
-      <w:permEnd w:id="877278202"/>
     </w:p>
     <w:p>
       <w:pPr>
@@ -3697,7 +3595,6 @@
         <w:t xml:space="preserve"> Both operations require confirmation.</w:t>
       </w:r>
     </w:p>
-    <w:permStart w:id="793719138" w:edGrp="everyone"/>
     <w:p>
       <w:pPr>
         <w:pStyle w:val="Comment-Grader"/>
@@ -3719,7 +3616,6 @@
           </w:r>
         </w:sdtContent>
       </w:sdt>
-      <w:permEnd w:id="793719138"/>
       <w:r>
         <w:t xml:space="preserve">   </w:t>
       </w:r>
@@ -3783,7 +3679,6 @@
         <w:t>operations require confirmation.</w:t>
       </w:r>
     </w:p>
-    <w:permStart w:id="1433148399" w:edGrp="everyone"/>
     <w:p>
       <w:pPr>
         <w:pStyle w:val="Comment-Grader"/>
@@ -3801,11 +3696,16 @@
         <w:sdtEndPr/>
         <w:sdtContent>
           <w:r>
-            <w:t xml:space="preserve">    </w:t>
+            <w:t xml:space="preserve">   </w:t>
+          </w:r>
+          <w:r>
+            <w:t>X</w:t>
+          </w:r>
+          <w:r>
+            <w:t xml:space="preserve"> </w:t>
           </w:r>
         </w:sdtContent>
       </w:sdt>
-      <w:permEnd w:id="1433148399"/>
       <w:r>
         <w:t xml:space="preserve">   </w:t>
       </w:r>
@@ -3858,7 +3758,6 @@
         <w:t>); the services must be promoted in every page as little intrusively as possible.</w:t>
       </w:r>
     </w:p>
-    <w:permStart w:id="1002920657" w:edGrp="everyone"/>
     <w:p>
       <w:pPr>
         <w:pStyle w:val="Comment-Grader"/>
@@ -3880,7 +3779,6 @@
           </w:r>
         </w:sdtContent>
       </w:sdt>
-      <w:permEnd w:id="1002920657"/>
       <w:r>
         <w:t xml:space="preserve">   </w:t>
       </w:r>
@@ -3942,7 +3840,6 @@
         <w:rPr>
           <w:rFonts w:cstheme="majorHAnsi"/>
         </w:rPr>
-        <w:lastRenderedPageBreak/>
         <w:t>Managerial requirements</w:t>
       </w:r>
     </w:p>
@@ -3954,7 +3851,6 @@
         <w:t>Provide a link to your planning dashboard in GitHub to review the tasks, their current status, and your schedule.</w:t>
       </w:r>
     </w:p>
-    <w:permStart w:id="1902000534" w:edGrp="everyone"/>
     <w:p>
       <w:pPr>
         <w:pStyle w:val="Comment-Grader"/>
@@ -3972,11 +3868,16 @@
         <w:sdtEndPr/>
         <w:sdtContent>
           <w:r>
-            <w:t xml:space="preserve">    </w:t>
+            <w:t xml:space="preserve">   </w:t>
+          </w:r>
+          <w:r>
+            <w:t>X</w:t>
+          </w:r>
+          <w:r>
+            <w:t xml:space="preserve"> </w:t>
           </w:r>
         </w:sdtContent>
       </w:sdt>
-      <w:permEnd w:id="1902000534"/>
       <w:r>
         <w:t xml:space="preserve">  </w:t>
       </w:r>
@@ -3995,7 +3896,6 @@
         <w:rPr>
           <w:rFonts w:cstheme="majorHAnsi"/>
         </w:rPr>
-        <w:lastRenderedPageBreak/>
         <w:t>MANDATORY</w:t>
       </w:r>
       <w:r>
@@ -4039,7 +3939,6 @@
         <w:t xml:space="preserve">Create appropriate indexes for your entities, if required. </w:t>
       </w:r>
     </w:p>
-    <w:permStart w:id="47063208" w:edGrp="everyone"/>
     <w:p>
       <w:pPr>
         <w:pStyle w:val="Comment-Grader"/>
@@ -4061,7 +3960,6 @@
           </w:r>
         </w:sdtContent>
       </w:sdt>
-      <w:permEnd w:id="47063208"/>
       <w:r>
         <w:t xml:space="preserve">   </w:t>
       </w:r>
@@ -4135,7 +4033,6 @@
         <w:t>.</w:t>
       </w:r>
     </w:p>
-    <w:permStart w:id="759059702" w:edGrp="everyone"/>
     <w:p>
       <w:pPr>
         <w:pStyle w:val="Comment-Grader"/>
@@ -4157,7 +4054,6 @@
           </w:r>
         </w:sdtContent>
       </w:sdt>
-      <w:permEnd w:id="759059702"/>
       <w:r>
         <w:t xml:space="preserve">  </w:t>
       </w:r>
@@ -4187,7 +4083,6 @@
         <w:t xml:space="preserve">  </w:t>
       </w:r>
     </w:p>
-    <w:permStart w:id="1340033691" w:edGrp="everyone"/>
     <w:p>
       <w:pPr>
         <w:pStyle w:val="Comment-Grader"/>
@@ -4209,7 +4104,6 @@
           </w:r>
         </w:sdtContent>
       </w:sdt>
-      <w:permEnd w:id="1340033691"/>
       <w:r>
         <w:t xml:space="preserve">   </w:t>
       </w:r>
@@ -4222,7 +4116,6 @@
         <w:t xml:space="preserve">Produce a testing report. </w:t>
       </w:r>
     </w:p>
-    <w:permStart w:id="867524682" w:edGrp="everyone"/>
     <w:p>
       <w:pPr>
         <w:pStyle w:val="Comment-Grader"/>
@@ -4244,7 +4137,6 @@
           </w:r>
         </w:sdtContent>
       </w:sdt>
-      <w:permEnd w:id="867524682"/>
       <w:r>
         <w:t xml:space="preserve">   </w:t>
       </w:r>
@@ -4268,7 +4160,6 @@
         <w:rPr>
           <w:rFonts w:cstheme="majorHAnsi"/>
         </w:rPr>
-        <w:lastRenderedPageBreak/>
         <w:t>SUPPLEMENTARY I</w:t>
       </w:r>
       <w:r>
@@ -4395,7 +4286,6 @@
         <w:t>.</w:t>
       </w:r>
     </w:p>
-    <w:permStart w:id="322599070" w:edGrp="everyone"/>
     <w:p>
       <w:pPr>
         <w:pStyle w:val="Comment-Grader"/>
@@ -4417,7 +4307,6 @@
           </w:r>
         </w:sdtContent>
       </w:sdt>
-      <w:permEnd w:id="322599070"/>
       <w:r>
         <w:t xml:space="preserve">      </w:t>
       </w:r>
@@ -4469,7 +4358,6 @@
         <w:t>Produce a report on what you knew about the architecture of a WIS before this subject. </w:t>
       </w:r>
     </w:p>
-    <w:permStart w:id="1262108067" w:edGrp="everyone"/>
     <w:p>
       <w:pPr>
         <w:pStyle w:val="Comment-Grader"/>
@@ -4491,7 +4379,6 @@
           </w:r>
         </w:sdtContent>
       </w:sdt>
-      <w:permEnd w:id="1262108067"/>
       <w:r>
         <w:t xml:space="preserve">   </w:t>
       </w:r>
@@ -4504,7 +4391,6 @@
         <w:t>Produce a report on what you knew about testing a WIS before this subject. </w:t>
       </w:r>
     </w:p>
-    <w:permStart w:id="2072198547" w:edGrp="everyone"/>
     <w:p>
       <w:pPr>
         <w:pStyle w:val="Comment-Grader"/>
@@ -4526,7 +4412,6 @@
           </w:r>
         </w:sdtContent>
       </w:sdt>
-      <w:permEnd w:id="2072198547"/>
       <w:r>
         <w:t xml:space="preserve">  </w:t>
       </w:r>
@@ -4554,7 +4439,6 @@
         <w:t>, and you have your development configuration ready to work.</w:t>
       </w:r>
     </w:p>
-    <w:permStart w:id="893265149" w:edGrp="everyone"/>
     <w:p>
       <w:pPr>
         <w:pStyle w:val="Comment-Grader"/>
@@ -4576,7 +4460,6 @@
           </w:r>
         </w:sdtContent>
       </w:sdt>
-      <w:permEnd w:id="893265149"/>
       <w:r>
         <w:t xml:space="preserve">   </w:t>
       </w:r>
@@ -4595,7 +4478,6 @@
         <w:rPr>
           <w:rFonts w:cstheme="majorHAnsi"/>
         </w:rPr>
-        <w:lastRenderedPageBreak/>
         <w:t>SUPPLEMENTARY I</w:t>
       </w:r>
       <w:r>
@@ -4669,7 +4551,6 @@
         <w:t>, which must be initialised to “EUR”, “USD”, and “GBP”. </w:t>
       </w:r>
     </w:p>
-    <w:permStart w:id="1208632185" w:edGrp="everyone"/>
     <w:p>
       <w:pPr>
         <w:pStyle w:val="Comment-Grader"/>
@@ -4691,7 +4572,6 @@
           </w:r>
         </w:sdtContent>
       </w:sdt>
-      <w:permEnd w:id="1208632185"/>
       <w:r>
         <w:t xml:space="preserve">     </w:t>
       </w:r>
@@ -4806,7 +4686,6 @@
         <w:t>verage, minimum, maximum, and standard deviation of the number of reviews posted over the last 10 weeks.</w:t>
       </w:r>
     </w:p>
-    <w:permStart w:id="230453759" w:edGrp="everyone"/>
     <w:p>
       <w:pPr>
         <w:pStyle w:val="Comment-Grader"/>
@@ -4828,7 +4707,6 @@
           </w:r>
         </w:sdtContent>
       </w:sdt>
-      <w:permEnd w:id="230453759"/>
       <w:r>
         <w:t xml:space="preserve">   </w:t>
       </w:r>
@@ -4936,7 +4814,6 @@
         <w:t>. </w:t>
       </w:r>
     </w:p>
-    <w:permStart w:id="732176783" w:edGrp="everyone"/>
     <w:p>
       <w:pPr>
         <w:pStyle w:val="Comment-Grader"/>
@@ -4958,7 +4835,6 @@
           </w:r>
         </w:sdtContent>
       </w:sdt>
-      <w:permEnd w:id="732176783"/>
       <w:r>
         <w:t xml:space="preserve">    </w:t>
       </w:r>
@@ -4978,7 +4854,6 @@
         <w:rPr>
           <w:rFonts w:cstheme="majorHAnsi"/>
         </w:rPr>
-        <w:lastRenderedPageBreak/>
         <w:t>SUPPLEMENTARY I</w:t>
       </w:r>
       <w:r>
@@ -5091,7 +4966,6 @@
         <w:t>the services.</w:t>
       </w:r>
     </w:p>
-    <w:permStart w:id="1985440427" w:edGrp="everyone"/>
     <w:p>
       <w:pPr>
         <w:pStyle w:val="Comment-Grader"/>
@@ -5113,7 +4987,6 @@
           </w:r>
         </w:sdtContent>
       </w:sdt>
-      <w:permEnd w:id="1985440427"/>
       <w:r>
         <w:t xml:space="preserve">   </w:t>
       </w:r>
@@ -5191,7 +5064,6 @@
         <w:t>This operation requires a confirmation since reviews cannot be updated or deleted.</w:t>
       </w:r>
     </w:p>
-    <w:permStart w:id="1070278833" w:edGrp="everyone"/>
     <w:p>
       <w:pPr>
         <w:pStyle w:val="Comment-Grader"/>
@@ -5213,7 +5085,6 @@
           </w:r>
         </w:sdtContent>
       </w:sdt>
-      <w:permEnd w:id="1070278833"/>
       <w:r>
         <w:t xml:space="preserve">   </w:t>
       </w:r>
@@ -5268,7 +5139,6 @@
         <w:t>Update the system configuration. </w:t>
       </w:r>
     </w:p>
-    <w:permStart w:id="1694506261" w:edGrp="everyone"/>
     <w:p>
       <w:pPr>
         <w:pStyle w:val="Comment-Grader"/>
@@ -5290,7 +5160,6 @@
           </w:r>
         </w:sdtContent>
       </w:sdt>
-      <w:permEnd w:id="1694506261"/>
       <w:r>
         <w:t xml:space="preserve">   </w:t>
       </w:r>
@@ -5348,7 +5217,6 @@
         <w:t xml:space="preserve">. </w:t>
       </w:r>
     </w:p>
-    <w:permStart w:id="2084703222" w:edGrp="everyone"/>
     <w:p>
       <w:pPr>
         <w:pStyle w:val="Comment-Grader"/>
@@ -5370,7 +5238,6 @@
           </w:r>
         </w:sdtContent>
       </w:sdt>
-      <w:permEnd w:id="2084703222"/>
       <w:r>
         <w:t xml:space="preserve">   </w:t>
       </w:r>
@@ -5420,7 +5287,6 @@
         <w:t>. </w:t>
       </w:r>
     </w:p>
-    <w:permStart w:id="2120495563" w:edGrp="everyone"/>
     <w:p>
       <w:pPr>
         <w:pStyle w:val="Comment-Grader"/>
@@ -5442,7 +5308,6 @@
           </w:r>
         </w:sdtContent>
       </w:sdt>
-      <w:permEnd w:id="2120495563"/>
       <w:r>
         <w:t xml:space="preserve">   </w:t>
       </w:r>
@@ -5463,7 +5328,6 @@
         <w:rPr>
           <w:rFonts w:cstheme="majorHAnsi"/>
         </w:rPr>
-        <w:lastRenderedPageBreak/>
         <w:t>Non-functional requirements </w:t>
       </w:r>
     </w:p>
@@ -5502,7 +5366,6 @@
         <w:t xml:space="preserve">. </w:t>
       </w:r>
     </w:p>
-    <w:permStart w:id="422514435" w:edGrp="everyone"/>
     <w:p>
       <w:pPr>
         <w:pStyle w:val="Comment-Grader"/>
@@ -5524,7 +5387,6 @@
           </w:r>
         </w:sdtContent>
       </w:sdt>
-      <w:permEnd w:id="422514435"/>
     </w:p>
     <w:p>
       <w:pPr>
@@ -5597,7 +5459,6 @@
         <w:t>.</w:t>
       </w:r>
     </w:p>
-    <w:permStart w:id="433923951" w:edGrp="everyone"/>
     <w:p>
       <w:pPr>
         <w:pStyle w:val="Comment-Grader"/>
@@ -5619,7 +5480,6 @@
           </w:r>
         </w:sdtContent>
       </w:sdt>
-      <w:permEnd w:id="433923951"/>
       <w:r>
         <w:t xml:space="preserve">     </w:t>
       </w:r>
@@ -5632,7 +5492,6 @@
         <w:pStyle w:val="Ttulo1"/>
       </w:pPr>
       <w:r>
-        <w:lastRenderedPageBreak/>
         <w:t>SUPPLEMENTARY I</w:t>
       </w:r>
       <w:r>
@@ -5754,7 +5613,6 @@
         <w:t>report on the results.</w:t>
       </w:r>
     </w:p>
-    <w:permStart w:id="1465547332" w:edGrp="everyone"/>
     <w:p>
       <w:pPr>
         <w:pStyle w:val="Comment-Grader"/>
@@ -5776,7 +5634,6 @@
           </w:r>
         </w:sdtContent>
       </w:sdt>
-      <w:permEnd w:id="1465547332"/>
       <w:r>
         <w:t xml:space="preserve">  </w:t>
       </w:r>
@@ -5803,7 +5660,6 @@
         <w:t>Produce a lint report.</w:t>
       </w:r>
     </w:p>
-    <w:permStart w:id="2056024124" w:edGrp="everyone"/>
     <w:p>
       <w:pPr>
         <w:pStyle w:val="Comment-Grader"/>
@@ -5825,7 +5681,6 @@
           </w:r>
         </w:sdtContent>
       </w:sdt>
-      <w:permEnd w:id="2056024124"/>
       <w:r>
         <w:t xml:space="preserve">          </w:t>
       </w:r>
@@ -5849,7 +5704,6 @@
         <w:rPr>
           <w:rFonts w:cstheme="majorHAnsi"/>
         </w:rPr>
-        <w:lastRenderedPageBreak/>
         <w:t>SUPPLEMENTARY II</w:t>
       </w:r>
       <w:r>
@@ -5993,7 +5847,6 @@
         <w:t>Produce an analysis report.</w:t>
       </w:r>
     </w:p>
-    <w:permStart w:id="358632476" w:edGrp="everyone"/>
     <w:p>
       <w:pPr>
         <w:pStyle w:val="Comment-Grader"/>
@@ -6015,7 +5868,6 @@
           </w:r>
         </w:sdtContent>
       </w:sdt>
-      <w:permEnd w:id="358632476"/>
       <w:r>
         <w:t xml:space="preserve">   </w:t>
       </w:r>
@@ -6028,7 +5880,6 @@
         <w:t>Produce a planning and progress report.</w:t>
       </w:r>
     </w:p>
-    <w:permStart w:id="1731732844" w:edGrp="everyone"/>
     <w:p>
       <w:pPr>
         <w:pStyle w:val="Comment-Grader"/>
@@ -6050,7 +5901,6 @@
           </w:r>
         </w:sdtContent>
       </w:sdt>
-      <w:permEnd w:id="1731732844"/>
       <w:r>
         <w:t xml:space="preserve">   </w:t>
       </w:r>
@@ -6075,7 +5925,6 @@
         <w:rPr>
           <w:rFonts w:cstheme="majorHAnsi"/>
         </w:rPr>
-        <w:lastRenderedPageBreak/>
         <w:t>SUPPLEMENTARY II</w:t>
       </w:r>
       <w:r>
@@ -6265,7 +6114,6 @@
         <w:t xml:space="preserve"> (in the past) to indicate whether the passenger is still banned or if the prohibition has been lifted. </w:t>
       </w:r>
     </w:p>
-    <w:permStart w:id="1815554783" w:edGrp="everyone"/>
     <w:p>
       <w:pPr>
         <w:pStyle w:val="Comment-Grader"/>
@@ -6287,7 +6135,6 @@
           </w:r>
         </w:sdtContent>
       </w:sdt>
-      <w:permEnd w:id="1815554783"/>
       <w:r>
         <w:t xml:space="preserve"> </w:t>
       </w:r>
@@ -6355,7 +6202,6 @@
         <w:t>pay-per-use services!  This requirement must be fulfilled in this and every other group or individual deliverable for it to be considered satisfied. </w:t>
       </w:r>
     </w:p>
-    <w:permStart w:id="1408045569" w:edGrp="everyone"/>
     <w:p>
       <w:pPr>
         <w:pStyle w:val="Comment-Grader"/>
@@ -6377,7 +6223,6 @@
           </w:r>
         </w:sdtContent>
       </w:sdt>
-      <w:permEnd w:id="1408045569"/>
       <w:r>
         <w:t xml:space="preserve">  </w:t>
       </w:r>
@@ -6432,7 +6277,6 @@
         <w:t>Produce an analysis report.</w:t>
       </w:r>
     </w:p>
-    <w:permStart w:id="1362912911" w:edGrp="everyone"/>
     <w:p>
       <w:pPr>
         <w:pStyle w:val="Comment-Grader"/>
@@ -6454,7 +6298,6 @@
           </w:r>
         </w:sdtContent>
       </w:sdt>
-      <w:permEnd w:id="1362912911"/>
       <w:r>
         <w:t xml:space="preserve">   </w:t>
       </w:r>
@@ -6467,7 +6310,6 @@
         <w:t>Produce a planning and progress report.</w:t>
       </w:r>
     </w:p>
-    <w:permStart w:id="2031892606" w:edGrp="everyone"/>
     <w:p>
       <w:pPr>
         <w:pStyle w:val="Comment-Grader"/>
@@ -6489,7 +6331,6 @@
           </w:r>
         </w:sdtContent>
       </w:sdt>
-      <w:permEnd w:id="2031892606"/>
       <w:r>
         <w:t xml:space="preserve">  </w:t>
       </w:r>
@@ -6508,7 +6349,6 @@
         <w:rPr>
           <w:rFonts w:cstheme="majorHAnsi"/>
         </w:rPr>
-        <w:lastRenderedPageBreak/>
         <w:t>SUPPLEMENTARY II</w:t>
       </w:r>
       <w:r>
@@ -6671,7 +6511,6 @@
         <w:t>.</w:t>
       </w:r>
     </w:p>
-    <w:permStart w:id="991234116" w:edGrp="everyone"/>
     <w:p>
       <w:pPr>
         <w:pStyle w:val="Comment-Grader"/>
@@ -6693,7 +6532,6 @@
           </w:r>
         </w:sdtContent>
       </w:sdt>
-      <w:permEnd w:id="991234116"/>
       <w:r>
         <w:t xml:space="preserve">   </w:t>
       </w:r>
@@ -6750,7 +6588,6 @@
         <w:t>.</w:t>
       </w:r>
     </w:p>
-    <w:permStart w:id="745096751" w:edGrp="everyone"/>
     <w:p>
       <w:pPr>
         <w:pStyle w:val="Comment-Grader"/>
@@ -6772,7 +6609,6 @@
           </w:r>
         </w:sdtContent>
       </w:sdt>
-      <w:permEnd w:id="745096751"/>
       <w:r>
         <w:t xml:space="preserve">   </w:t>
       </w:r>
@@ -7208,7 +7044,6 @@
         <w:t>group or individual deliverables for it to be considered valid.</w:t>
       </w:r>
     </w:p>
-    <w:permStart w:id="361393539" w:edGrp="everyone"/>
     <w:p>
       <w:pPr>
         <w:pStyle w:val="Comment-Grader"/>
@@ -7230,7 +7065,6 @@
           </w:r>
         </w:sdtContent>
       </w:sdt>
-      <w:permEnd w:id="361393539"/>
       <w:r>
         <w:t xml:space="preserve">  </w:t>
       </w:r>
@@ -7246,7 +7080,6 @@
         <w:rPr>
           <w:rFonts w:cstheme="majorHAnsi"/>
         </w:rPr>
-        <w:lastRenderedPageBreak/>
         <w:t>Testing requirements </w:t>
       </w:r>
     </w:p>
@@ -7283,7 +7116,6 @@
         <w:t>Produce an analysis report.</w:t>
       </w:r>
     </w:p>
-    <w:permStart w:id="833295285" w:edGrp="everyone"/>
     <w:p>
       <w:pPr>
         <w:pStyle w:val="Comment-Grader"/>
@@ -7305,7 +7137,6 @@
           </w:r>
         </w:sdtContent>
       </w:sdt>
-      <w:permEnd w:id="833295285"/>
       <w:r>
         <w:t xml:space="preserve">   </w:t>
       </w:r>
@@ -7318,7 +7149,6 @@
         <w:t>Produce a planning and progress report.</w:t>
       </w:r>
     </w:p>
-    <w:permStart w:id="1514348030" w:edGrp="everyone"/>
     <w:p>
       <w:pPr>
         <w:pStyle w:val="Comment-Grader"/>
@@ -7340,7 +7170,6 @@
           </w:r>
         </w:sdtContent>
       </w:sdt>
-      <w:permEnd w:id="1514348030"/>
       <w:r>
         <w:t xml:space="preserve">     </w:t>
       </w:r>
@@ -7362,7 +7191,6 @@
         <w:rPr>
           <w:rFonts w:cstheme="majorHAnsi"/>
         </w:rPr>
-        <w:lastRenderedPageBreak/>
         <w:t>SUPPLEMENTARY II</w:t>
       </w:r>
       <w:r>
@@ -7493,7 +7321,6 @@
         <w:t>is properly mocked.</w:t>
       </w:r>
     </w:p>
-    <w:permStart w:id="2092566320" w:edGrp="everyone"/>
     <w:p>
       <w:pPr>
         <w:pStyle w:val="Comment-Grader"/>
@@ -7515,7 +7342,6 @@
           </w:r>
         </w:sdtContent>
       </w:sdt>
-      <w:permEnd w:id="2092566320"/>
       <w:r>
         <w:t xml:space="preserve">  </w:t>
       </w:r>
@@ -7542,7 +7368,6 @@
         <w:t>Produce an analysis report.</w:t>
       </w:r>
     </w:p>
-    <w:permStart w:id="1306342161" w:edGrp="everyone"/>
     <w:p>
       <w:pPr>
         <w:pStyle w:val="Comment-Grader"/>
@@ -7564,7 +7389,6 @@
           </w:r>
         </w:sdtContent>
       </w:sdt>
-      <w:permEnd w:id="1306342161"/>
       <w:r>
         <w:t xml:space="preserve">     </w:t>
       </w:r>
@@ -7577,7 +7401,6 @@
         <w:t>Produce a planning and progress report.</w:t>
       </w:r>
     </w:p>
-    <w:permStart w:id="1978161967" w:edGrp="everyone"/>
     <w:p>
       <w:pPr>
         <w:pStyle w:val="Comment-Grader"/>
@@ -7599,7 +7422,6 @@
           </w:r>
         </w:sdtContent>
       </w:sdt>
-      <w:permEnd w:id="1978161967"/>
       <w:r>
         <w:t xml:space="preserve">      </w:t>
       </w:r>
@@ -7631,7 +7453,7 @@
 </file>
 
 <file path=word/numbering.xml><?xml version="1.0" encoding="utf-8"?>
-<w:numbering xmlns:wpc="http://schemas.microsoft.com/office/word/2010/wordprocessingCanvas" xmlns:cx="http://schemas.microsoft.com/office/drawing/2014/chartex" xmlns:mc="http://schemas.openxmlformats.org/markup-compatibility/2006" xmlns:o="urn:schemas-microsoft-com:office:office" xmlns:r="http://schemas.openxmlformats.org/officeDocument/2006/relationships" xmlns:m="http://schemas.openxmlformats.org/officeDocument/2006/math" xmlns:v="urn:schemas-microsoft-com:vml" xmlns:wp14="http://schemas.microsoft.com/office/word/2010/wordprocessingDrawing" xmlns:wp="http://schemas.openxmlformats.org/drawingml/2006/wordprocessingDrawing" xmlns:w10="urn:schemas-microsoft-com:office:word" xmlns:w="http://schemas.openxmlformats.org/wordprocessingml/2006/main" xmlns:w14="http://schemas.microsoft.com/office/word/2010/wordml" xmlns:w15="http://schemas.microsoft.com/office/word/2012/wordml" xmlns:w16se="http://schemas.microsoft.com/office/word/2015/wordml/symex" xmlns:wpg="http://schemas.microsoft.com/office/word/2010/wordprocessingGroup" xmlns:wpi="http://schemas.microsoft.com/office/word/2010/wordprocessingInk" xmlns:wne="http://schemas.microsoft.com/office/word/2006/wordml" xmlns:wps="http://schemas.microsoft.com/office/word/2010/wordprocessingShape" mc:Ignorable="w14 w15 w16se wp14">
+<w:numbering xmlns:wpc="http://schemas.microsoft.com/office/word/2010/wordprocessingCanvas" xmlns:cx="http://schemas.microsoft.com/office/drawing/2014/chartex" xmlns:cx1="http://schemas.microsoft.com/office/drawing/2015/9/8/chartex" xmlns:cx2="http://schemas.microsoft.com/office/drawing/2015/10/21/chartex" xmlns:cx3="http://schemas.microsoft.com/office/drawing/2016/5/9/chartex" xmlns:cx4="http://schemas.microsoft.com/office/drawing/2016/5/10/chartex" xmlns:cx5="http://schemas.microsoft.com/office/drawing/2016/5/11/chartex" xmlns:cx6="http://schemas.microsoft.com/office/drawing/2016/5/12/chartex" xmlns:cx7="http://schemas.microsoft.com/office/drawing/2016/5/13/chartex" xmlns:cx8="http://schemas.microsoft.com/office/drawing/2016/5/14/chartex" xmlns:mc="http://schemas.openxmlformats.org/markup-compatibility/2006" xmlns:aink="http://schemas.microsoft.com/office/drawing/2016/ink" xmlns:am3d="http://schemas.microsoft.com/office/drawing/2017/model3d" xmlns:o="urn:schemas-microsoft-com:office:office" xmlns:oel="http://schemas.microsoft.com/office/2019/extlst" xmlns:r="http://schemas.openxmlformats.org/officeDocument/2006/relationships" xmlns:m="http://schemas.openxmlformats.org/officeDocument/2006/math" xmlns:v="urn:schemas-microsoft-com:vml" xmlns:wp14="http://schemas.microsoft.com/office/word/2010/wordprocessingDrawing" xmlns:wp="http://schemas.openxmlformats.org/drawingml/2006/wordprocessingDrawing" xmlns:w10="urn:schemas-microsoft-com:office:word" xmlns:w="http://schemas.openxmlformats.org/wordprocessingml/2006/main" xmlns:w14="http://schemas.microsoft.com/office/word/2010/wordml" xmlns:w15="http://schemas.microsoft.com/office/word/2012/wordml" xmlns:w16cex="http://schemas.microsoft.com/office/word/2018/wordml/cex" xmlns:w16cid="http://schemas.microsoft.com/office/word/2016/wordml/cid" xmlns:w16="http://schemas.microsoft.com/office/word/2018/wordml" xmlns:w16du="http://schemas.microsoft.com/office/word/2023/wordml/word16du" xmlns:w16sdtdh="http://schemas.microsoft.com/office/word/2020/wordml/sdtdatahash" xmlns:w16sdtfl="http://schemas.microsoft.com/office/word/2024/wordml/sdtformatlock" xmlns:w16se="http://schemas.microsoft.com/office/word/2015/wordml/symex" xmlns:wpg="http://schemas.microsoft.com/office/word/2010/wordprocessingGroup" xmlns:wpi="http://schemas.microsoft.com/office/word/2010/wordprocessingInk" xmlns:wne="http://schemas.microsoft.com/office/word/2006/wordml" xmlns:wps="http://schemas.microsoft.com/office/word/2010/wordprocessingShape" mc:Ignorable="w14 w15 w16se w16cid w16 w16cex w16sdtdh w16sdtfl w16du wp14">
   <w:abstractNum w:abstractNumId="0" w15:restartNumberingAfterBreak="0">
     <w:nsid w:val="FFFFFF88"/>
     <w:multiLevelType w:val="singleLevel"/>
@@ -8305,59 +8127,59 @@
       </w:rPr>
     </w:lvl>
   </w:abstractNum>
-  <w:num w:numId="1">
+  <w:num w:numId="1" w16cid:durableId="1289629606">
     <w:abstractNumId w:val="3"/>
   </w:num>
-  <w:num w:numId="2">
+  <w:num w:numId="2" w16cid:durableId="877205603">
     <w:abstractNumId w:val="2"/>
   </w:num>
-  <w:num w:numId="3">
+  <w:num w:numId="3" w16cid:durableId="1408259854">
     <w:abstractNumId w:val="6"/>
   </w:num>
-  <w:num w:numId="4">
+  <w:num w:numId="4" w16cid:durableId="1447388985">
     <w:abstractNumId w:val="3"/>
   </w:num>
-  <w:num w:numId="5">
+  <w:num w:numId="5" w16cid:durableId="1336150213">
     <w:abstractNumId w:val="3"/>
   </w:num>
-  <w:num w:numId="6">
+  <w:num w:numId="6" w16cid:durableId="1858159609">
     <w:abstractNumId w:val="3"/>
   </w:num>
-  <w:num w:numId="7">
+  <w:num w:numId="7" w16cid:durableId="1655061164">
     <w:abstractNumId w:val="1"/>
   </w:num>
-  <w:num w:numId="8">
+  <w:num w:numId="8" w16cid:durableId="903024610">
     <w:abstractNumId w:val="0"/>
   </w:num>
-  <w:num w:numId="9">
+  <w:num w:numId="9" w16cid:durableId="1463426780">
     <w:abstractNumId w:val="0"/>
   </w:num>
-  <w:num w:numId="10">
+  <w:num w:numId="10" w16cid:durableId="825322558">
     <w:abstractNumId w:val="3"/>
   </w:num>
-  <w:num w:numId="11">
+  <w:num w:numId="11" w16cid:durableId="940071145">
     <w:abstractNumId w:val="4"/>
   </w:num>
-  <w:num w:numId="12">
+  <w:num w:numId="12" w16cid:durableId="1347630641">
     <w:abstractNumId w:val="5"/>
   </w:num>
-  <w:num w:numId="13">
+  <w:num w:numId="13" w16cid:durableId="1394310392">
     <w:abstractNumId w:val="0"/>
   </w:num>
-  <w:num w:numId="14">
+  <w:num w:numId="14" w16cid:durableId="920874911">
     <w:abstractNumId w:val="3"/>
   </w:num>
-  <w:num w:numId="15">
+  <w:num w:numId="15" w16cid:durableId="758523989">
     <w:abstractNumId w:val="4"/>
   </w:num>
-  <w:num w:numId="16">
+  <w:num w:numId="16" w16cid:durableId="765274161">
     <w:abstractNumId w:val="5"/>
   </w:num>
 </w:numbering>
 </file>
 
 <file path=word/styles.xml><?xml version="1.0" encoding="utf-8"?>
-<w:styles xmlns:mc="http://schemas.openxmlformats.org/markup-compatibility/2006" xmlns:r="http://schemas.openxmlformats.org/officeDocument/2006/relationships" xmlns:w="http://schemas.openxmlformats.org/wordprocessingml/2006/main" xmlns:w14="http://schemas.microsoft.com/office/word/2010/wordml" xmlns:w15="http://schemas.microsoft.com/office/word/2012/wordml" xmlns:w16se="http://schemas.microsoft.com/office/word/2015/wordml/symex" mc:Ignorable="w14 w15 w16se">
+<w:styles xmlns:mc="http://schemas.openxmlformats.org/markup-compatibility/2006" xmlns:r="http://schemas.openxmlformats.org/officeDocument/2006/relationships" xmlns:w="http://schemas.openxmlformats.org/wordprocessingml/2006/main" xmlns:w14="http://schemas.microsoft.com/office/word/2010/wordml" xmlns:w15="http://schemas.microsoft.com/office/word/2012/wordml" xmlns:w16cex="http://schemas.microsoft.com/office/word/2018/wordml/cex" xmlns:w16cid="http://schemas.microsoft.com/office/word/2016/wordml/cid" xmlns:w16="http://schemas.microsoft.com/office/word/2018/wordml" xmlns:w16du="http://schemas.microsoft.com/office/word/2023/wordml/word16du" xmlns:w16sdtdh="http://schemas.microsoft.com/office/word/2020/wordml/sdtdatahash" xmlns:w16sdtfl="http://schemas.microsoft.com/office/word/2024/wordml/sdtformatlock" xmlns:w16se="http://schemas.microsoft.com/office/word/2015/wordml/symex" mc:Ignorable="w14 w15 w16se w16cid w16 w16cex w16sdtdh w16sdtfl w16du">
   <w:docDefaults>
     <w:rPrDefault>
       <w:rPr>
@@ -8375,7 +8197,7 @@
       </w:pPr>
     </w:pPrDefault>
   </w:docDefaults>
-  <w:latentStyles w:defLockedState="0" w:defUIPriority="99" w:defSemiHidden="0" w:defUnhideWhenUsed="0" w:defQFormat="0" w:count="371">
+  <w:latentStyles w:defLockedState="0" w:defUIPriority="99" w:defSemiHidden="0" w:defUnhideWhenUsed="0" w:defQFormat="0" w:count="376">
     <w:lsdException w:name="Normal" w:uiPriority="0" w:qFormat="1"/>
     <w:lsdException w:name="heading 1" w:uiPriority="9" w:qFormat="1"/>
     <w:lsdException w:name="heading 2" w:semiHidden="1" w:uiPriority="9" w:unhideWhenUsed="1" w:qFormat="1"/>
@@ -8747,6 +8569,11 @@
     <w:lsdException w:name="List Table 5 Dark Accent 6" w:uiPriority="50"/>
     <w:lsdException w:name="List Table 6 Colorful Accent 6" w:uiPriority="51"/>
     <w:lsdException w:name="List Table 7 Colorful Accent 6" w:uiPriority="52"/>
+    <w:lsdException w:name="Mention" w:semiHidden="1" w:unhideWhenUsed="1"/>
+    <w:lsdException w:name="Smart Hyperlink" w:semiHidden="1" w:unhideWhenUsed="1"/>
+    <w:lsdException w:name="Hashtag" w:semiHidden="1" w:unhideWhenUsed="1"/>
+    <w:lsdException w:name="Unresolved Mention" w:semiHidden="1" w:unhideWhenUsed="1"/>
+    <w:lsdException w:name="Smart Link" w:semiHidden="1" w:unhideWhenUsed="1"/>
   </w:latentStyles>
   <w:style w:type="paragraph" w:default="1" w:styleId="Normal">
     <w:name w:val="Normal"/>
@@ -9193,8 +9020,8 @@
       <w:lang w:val="en-GB"/>
     </w:rPr>
   </w:style>
-  <w:style w:type="character" w:customStyle="1" w:styleId="Mention">
-    <w:name w:val="Mention"/>
+  <w:style w:type="character" w:customStyle="1" w:styleId="Mencionar1">
+    <w:name w:val="Mencionar1"/>
     <w:basedOn w:val="Fuentedeprrafopredeter"/>
     <w:uiPriority w:val="99"/>
     <w:unhideWhenUsed/>
@@ -9208,7 +9035,7 @@
 </file>
 
 <file path=word/glossary/document.xml><?xml version="1.0" encoding="utf-8"?>
-<w:glossaryDocument xmlns:wpc="http://schemas.microsoft.com/office/word/2010/wordprocessingCanvas" xmlns:cx="http://schemas.microsoft.com/office/drawing/2014/chartex" xmlns:mc="http://schemas.openxmlformats.org/markup-compatibility/2006" xmlns:o="urn:schemas-microsoft-com:office:office" xmlns:r="http://schemas.openxmlformats.org/officeDocument/2006/relationships" xmlns:m="http://schemas.openxmlformats.org/officeDocument/2006/math" xmlns:v="urn:schemas-microsoft-com:vml" xmlns:wp14="http://schemas.microsoft.com/office/word/2010/wordprocessingDrawing" xmlns:wp="http://schemas.openxmlformats.org/drawingml/2006/wordprocessingDrawing" xmlns:w10="urn:schemas-microsoft-com:office:word" xmlns:w="http://schemas.openxmlformats.org/wordprocessingml/2006/main" xmlns:w14="http://schemas.microsoft.com/office/word/2010/wordml" xmlns:w15="http://schemas.microsoft.com/office/word/2012/wordml" xmlns:w16se="http://schemas.microsoft.com/office/word/2015/wordml/symex" xmlns:wpg="http://schemas.microsoft.com/office/word/2010/wordprocessingGroup" xmlns:wpi="http://schemas.microsoft.com/office/word/2010/wordprocessingInk" xmlns:wne="http://schemas.microsoft.com/office/word/2006/wordml" xmlns:wps="http://schemas.microsoft.com/office/word/2010/wordprocessingShape" mc:Ignorable="w14 w15 w16se wp14">
+<w:glossaryDocument xmlns:wpc="http://schemas.microsoft.com/office/word/2010/wordprocessingCanvas" xmlns:cx="http://schemas.microsoft.com/office/drawing/2014/chartex" xmlns:cx1="http://schemas.microsoft.com/office/drawing/2015/9/8/chartex" xmlns:cx2="http://schemas.microsoft.com/office/drawing/2015/10/21/chartex" xmlns:cx3="http://schemas.microsoft.com/office/drawing/2016/5/9/chartex" xmlns:cx4="http://schemas.microsoft.com/office/drawing/2016/5/10/chartex" xmlns:cx5="http://schemas.microsoft.com/office/drawing/2016/5/11/chartex" xmlns:cx6="http://schemas.microsoft.com/office/drawing/2016/5/12/chartex" xmlns:cx7="http://schemas.microsoft.com/office/drawing/2016/5/13/chartex" xmlns:cx8="http://schemas.microsoft.com/office/drawing/2016/5/14/chartex" xmlns:mc="http://schemas.openxmlformats.org/markup-compatibility/2006" xmlns:aink="http://schemas.microsoft.com/office/drawing/2016/ink" xmlns:am3d="http://schemas.microsoft.com/office/drawing/2017/model3d" xmlns:o="urn:schemas-microsoft-com:office:office" xmlns:oel="http://schemas.microsoft.com/office/2019/extlst" xmlns:r="http://schemas.openxmlformats.org/officeDocument/2006/relationships" xmlns:m="http://schemas.openxmlformats.org/officeDocument/2006/math" xmlns:v="urn:schemas-microsoft-com:vml" xmlns:wp14="http://schemas.microsoft.com/office/word/2010/wordprocessingDrawing" xmlns:wp="http://schemas.openxmlformats.org/drawingml/2006/wordprocessingDrawing" xmlns:w10="urn:schemas-microsoft-com:office:word" xmlns:w="http://schemas.openxmlformats.org/wordprocessingml/2006/main" xmlns:w14="http://schemas.microsoft.com/office/word/2010/wordml" xmlns:w15="http://schemas.microsoft.com/office/word/2012/wordml" xmlns:w16cex="http://schemas.microsoft.com/office/word/2018/wordml/cex" xmlns:w16cid="http://schemas.microsoft.com/office/word/2016/wordml/cid" xmlns:w16="http://schemas.microsoft.com/office/word/2018/wordml" xmlns:w16du="http://schemas.microsoft.com/office/word/2023/wordml/word16du" xmlns:w16sdtdh="http://schemas.microsoft.com/office/word/2020/wordml/sdtdatahash" xmlns:w16sdtfl="http://schemas.microsoft.com/office/word/2024/wordml/sdtformatlock" xmlns:w16se="http://schemas.microsoft.com/office/word/2015/wordml/symex" xmlns:wpg="http://schemas.microsoft.com/office/word/2010/wordprocessingGroup" xmlns:wpi="http://schemas.microsoft.com/office/word/2010/wordprocessingInk" xmlns:wne="http://schemas.microsoft.com/office/word/2006/wordml" xmlns:wps="http://schemas.microsoft.com/office/word/2010/wordprocessingShape" mc:Ignorable="w14 w15 w16se w16cid w16 w16cex w16sdtdh w16sdtfl w16du wp14">
   <w:docParts>
     <w:docPart>
       <w:docPartPr>
@@ -11187,7 +11014,7 @@
 </file>
 
 <file path=word/glossary/fontTable.xml><?xml version="1.0" encoding="utf-8"?>
-<w:fonts xmlns:mc="http://schemas.openxmlformats.org/markup-compatibility/2006" xmlns:r="http://schemas.openxmlformats.org/officeDocument/2006/relationships" xmlns:w="http://schemas.openxmlformats.org/wordprocessingml/2006/main" xmlns:w14="http://schemas.microsoft.com/office/word/2010/wordml" xmlns:w15="http://schemas.microsoft.com/office/word/2012/wordml" xmlns:w16se="http://schemas.microsoft.com/office/word/2015/wordml/symex" mc:Ignorable="w14 w15 w16se">
+<w:fonts xmlns:mc="http://schemas.openxmlformats.org/markup-compatibility/2006" xmlns:r="http://schemas.openxmlformats.org/officeDocument/2006/relationships" xmlns:w="http://schemas.openxmlformats.org/wordprocessingml/2006/main" xmlns:w14="http://schemas.microsoft.com/office/word/2010/wordml" xmlns:w15="http://schemas.microsoft.com/office/word/2012/wordml" xmlns:w16cex="http://schemas.microsoft.com/office/word/2018/wordml/cex" xmlns:w16cid="http://schemas.microsoft.com/office/word/2016/wordml/cid" xmlns:w16="http://schemas.microsoft.com/office/word/2018/wordml" xmlns:w16du="http://schemas.microsoft.com/office/word/2023/wordml/word16du" xmlns:w16sdtdh="http://schemas.microsoft.com/office/word/2020/wordml/sdtdatahash" xmlns:w16sdtfl="http://schemas.microsoft.com/office/word/2024/wordml/sdtformatlock" xmlns:w16se="http://schemas.microsoft.com/office/word/2015/wordml/symex" mc:Ignorable="w14 w15 w16se w16cid w16 w16cex w16sdtdh w16sdtfl w16du">
   <w:font w:name="Symbol">
     <w:panose1 w:val="05050102010706020507"/>
     <w:charset w:val="02"/>
@@ -11267,6 +11094,12 @@
     <w:pitch w:val="variable"/>
     <w:sig w:usb0="E00002FF" w:usb1="2AC7FDFF" w:usb2="00000016" w:usb3="00000000" w:csb0="0002009F" w:csb1="00000000"/>
   </w:font>
+  <w:font w:name="Aptos">
+    <w:charset w:val="00"/>
+    <w:family w:val="swiss"/>
+    <w:pitch w:val="variable"/>
+    <w:sig w:usb0="20000287" w:usb1="00000003" w:usb2="00000000" w:usb3="00000000" w:csb0="0000019F" w:csb1="00000000"/>
+  </w:font>
   <w:font w:name="Yu Mincho">
     <w:altName w:val="游明朝"/>
     <w:charset w:val="80"/>
@@ -11274,11 +11107,17 @@
     <w:pitch w:val="variable"/>
     <w:sig w:usb0="800002E7" w:usb1="2AC7FCFF" w:usb2="00000012" w:usb3="00000000" w:csb0="0002009F" w:csb1="00000000"/>
   </w:font>
+  <w:font w:name="Aptos Display">
+    <w:charset w:val="00"/>
+    <w:family w:val="swiss"/>
+    <w:pitch w:val="variable"/>
+    <w:sig w:usb0="20000287" w:usb1="00000003" w:usb2="00000000" w:usb3="00000000" w:csb0="0000019F" w:csb1="00000000"/>
+  </w:font>
 </w:fonts>
 </file>
 
 <file path=word/glossary/settings.xml><?xml version="1.0" encoding="utf-8"?>
-<w:settings xmlns:mc="http://schemas.openxmlformats.org/markup-compatibility/2006" xmlns:o="urn:schemas-microsoft-com:office:office" xmlns:r="http://schemas.openxmlformats.org/officeDocument/2006/relationships" xmlns:m="http://schemas.openxmlformats.org/officeDocument/2006/math" xmlns:v="urn:schemas-microsoft-com:vml" xmlns:w10="urn:schemas-microsoft-com:office:word" xmlns:w="http://schemas.openxmlformats.org/wordprocessingml/2006/main" xmlns:w14="http://schemas.microsoft.com/office/word/2010/wordml" xmlns:w15="http://schemas.microsoft.com/office/word/2012/wordml" xmlns:w16se="http://schemas.microsoft.com/office/word/2015/wordml/symex" xmlns:sl="http://schemas.openxmlformats.org/schemaLibrary/2006/main" mc:Ignorable="w14 w15 w16se">
+<w:settings xmlns:mc="http://schemas.openxmlformats.org/markup-compatibility/2006" xmlns:o="urn:schemas-microsoft-com:office:office" xmlns:r="http://schemas.openxmlformats.org/officeDocument/2006/relationships" xmlns:m="http://schemas.openxmlformats.org/officeDocument/2006/math" xmlns:v="urn:schemas-microsoft-com:vml" xmlns:w10="urn:schemas-microsoft-com:office:word" xmlns:w="http://schemas.openxmlformats.org/wordprocessingml/2006/main" xmlns:w14="http://schemas.microsoft.com/office/word/2010/wordml" xmlns:w15="http://schemas.microsoft.com/office/word/2012/wordml" xmlns:w16cex="http://schemas.microsoft.com/office/word/2018/wordml/cex" xmlns:w16cid="http://schemas.microsoft.com/office/word/2016/wordml/cid" xmlns:w16="http://schemas.microsoft.com/office/word/2018/wordml" xmlns:w16du="http://schemas.microsoft.com/office/word/2023/wordml/word16du" xmlns:w16sdtdh="http://schemas.microsoft.com/office/word/2020/wordml/sdtdatahash" xmlns:w16sdtfl="http://schemas.microsoft.com/office/word/2024/wordml/sdtformatlock" xmlns:w16se="http://schemas.microsoft.com/office/word/2015/wordml/symex" xmlns:sl="http://schemas.openxmlformats.org/schemaLibrary/2006/main" mc:Ignorable="w14 w15 w16se w16cid w16 w16cex w16sdtdh w16sdtfl w16du">
   <w:view w:val="normal"/>
   <w:revisionView w:inkAnnotations="0"/>
   <w:defaultTabStop w:val="708"/>
@@ -11291,6 +11130,7 @@
     <w:compatSetting w:name="enableOpenTypeFeatures" w:uri="http://schemas.microsoft.com/office/word" w:val="1"/>
     <w:compatSetting w:name="doNotFlipMirrorIndents" w:uri="http://schemas.microsoft.com/office/word" w:val="1"/>
     <w:compatSetting w:name="differentiateMultirowTableHeaders" w:uri="http://schemas.microsoft.com/office/word" w:val="1"/>
+    <w:compatSetting w:name="useWord2013TrackBottomHyphenation" w:uri="http://schemas.microsoft.com/office/word" w:val="1"/>
   </w:compat>
   <w:rsids>
     <w:rsidRoot w:val="006B2BEC"/>
@@ -11303,6 +11143,7 @@
     <w:rsid w:val="00175D09"/>
     <w:rsid w:val="00185460"/>
     <w:rsid w:val="001942D6"/>
+    <w:rsid w:val="001A42F5"/>
     <w:rsid w:val="001C5FFF"/>
     <w:rsid w:val="0025470B"/>
     <w:rsid w:val="00260AAC"/>
@@ -11354,6 +11195,7 @@
     <w:rsid w:val="00C30182"/>
     <w:rsid w:val="00C63AB0"/>
     <w:rsid w:val="00C9535D"/>
+    <w:rsid w:val="00CB5DA1"/>
     <w:rsid w:val="00CC69E2"/>
     <w:rsid w:val="00CE5869"/>
     <w:rsid w:val="00D72CB9"/>
@@ -11393,7 +11235,7 @@
 </file>
 
 <file path=word/glossary/styles.xml><?xml version="1.0" encoding="utf-8"?>
-<w:styles xmlns:mc="http://schemas.openxmlformats.org/markup-compatibility/2006" xmlns:r="http://schemas.openxmlformats.org/officeDocument/2006/relationships" xmlns:w="http://schemas.openxmlformats.org/wordprocessingml/2006/main" xmlns:w14="http://schemas.microsoft.com/office/word/2010/wordml" xmlns:w15="http://schemas.microsoft.com/office/word/2012/wordml" xmlns:w16se="http://schemas.microsoft.com/office/word/2015/wordml/symex" mc:Ignorable="w14 w15 w16se">
+<w:styles xmlns:mc="http://schemas.openxmlformats.org/markup-compatibility/2006" xmlns:r="http://schemas.openxmlformats.org/officeDocument/2006/relationships" xmlns:w="http://schemas.openxmlformats.org/wordprocessingml/2006/main" xmlns:w14="http://schemas.microsoft.com/office/word/2010/wordml" xmlns:w15="http://schemas.microsoft.com/office/word/2012/wordml" xmlns:w16cex="http://schemas.microsoft.com/office/word/2018/wordml/cex" xmlns:w16cid="http://schemas.microsoft.com/office/word/2016/wordml/cid" xmlns:w16="http://schemas.microsoft.com/office/word/2018/wordml" xmlns:w16du="http://schemas.microsoft.com/office/word/2023/wordml/word16du" xmlns:w16sdtdh="http://schemas.microsoft.com/office/word/2020/wordml/sdtdatahash" xmlns:w16sdtfl="http://schemas.microsoft.com/office/word/2024/wordml/sdtformatlock" xmlns:w16se="http://schemas.microsoft.com/office/word/2015/wordml/symex" mc:Ignorable="w14 w15 w16se w16cid w16 w16cex w16sdtdh w16sdtfl w16du">
   <w:docDefaults>
     <w:rPrDefault>
       <w:rPr>
@@ -11411,7 +11253,7 @@
       </w:pPr>
     </w:pPrDefault>
   </w:docDefaults>
-  <w:latentStyles w:defLockedState="0" w:defUIPriority="99" w:defSemiHidden="0" w:defUnhideWhenUsed="0" w:defQFormat="0" w:count="371">
+  <w:latentStyles w:defLockedState="0" w:defUIPriority="99" w:defSemiHidden="0" w:defUnhideWhenUsed="0" w:defQFormat="0" w:count="376">
     <w:lsdException w:name="Normal" w:uiPriority="0" w:qFormat="1"/>
     <w:lsdException w:name="heading 1" w:uiPriority="9" w:qFormat="1"/>
     <w:lsdException w:name="heading 2" w:semiHidden="1" w:uiPriority="9" w:unhideWhenUsed="1" w:qFormat="1"/>
@@ -11783,6 +11625,11 @@
     <w:lsdException w:name="List Table 5 Dark Accent 6" w:uiPriority="50"/>
     <w:lsdException w:name="List Table 6 Colorful Accent 6" w:uiPriority="51"/>
     <w:lsdException w:name="List Table 7 Colorful Accent 6" w:uiPriority="52"/>
+    <w:lsdException w:name="Mention" w:semiHidden="1" w:unhideWhenUsed="1"/>
+    <w:lsdException w:name="Smart Hyperlink" w:semiHidden="1" w:unhideWhenUsed="1"/>
+    <w:lsdException w:name="Hashtag" w:semiHidden="1" w:unhideWhenUsed="1"/>
+    <w:lsdException w:name="Unresolved Mention" w:semiHidden="1" w:unhideWhenUsed="1"/>
+    <w:lsdException w:name="Smart Link" w:semiHidden="1" w:unhideWhenUsed="1"/>
   </w:latentStyles>
   <w:style w:type="paragraph" w:default="1" w:styleId="Normal">
     <w:name w:val="Normal"/>
@@ -12659,7 +12506,7 @@
 </file>
 
 <file path=word/glossary/webSettings.xml><?xml version="1.0" encoding="utf-8"?>
-<w:webSettings xmlns:mc="http://schemas.openxmlformats.org/markup-compatibility/2006" xmlns:r="http://schemas.openxmlformats.org/officeDocument/2006/relationships" xmlns:w="http://schemas.openxmlformats.org/wordprocessingml/2006/main" xmlns:w14="http://schemas.microsoft.com/office/word/2010/wordml" xmlns:w15="http://schemas.microsoft.com/office/word/2012/wordml" xmlns:w16se="http://schemas.microsoft.com/office/word/2015/wordml/symex" mc:Ignorable="w14 w15 w16se">
+<w:webSettings xmlns:mc="http://schemas.openxmlformats.org/markup-compatibility/2006" xmlns:r="http://schemas.openxmlformats.org/officeDocument/2006/relationships" xmlns:w="http://schemas.openxmlformats.org/wordprocessingml/2006/main" xmlns:w14="http://schemas.microsoft.com/office/word/2010/wordml" xmlns:w15="http://schemas.microsoft.com/office/word/2012/wordml" xmlns:w16cex="http://schemas.microsoft.com/office/word/2018/wordml/cex" xmlns:w16cid="http://schemas.microsoft.com/office/word/2016/wordml/cid" xmlns:w16="http://schemas.microsoft.com/office/word/2018/wordml" xmlns:w16du="http://schemas.microsoft.com/office/word/2023/wordml/word16du" xmlns:w16sdtdh="http://schemas.microsoft.com/office/word/2020/wordml/sdtdatahash" xmlns:w16sdtfl="http://schemas.microsoft.com/office/word/2024/wordml/sdtformatlock" xmlns:w16se="http://schemas.microsoft.com/office/word/2015/wordml/symex" mc:Ignorable="w14 w15 w16se w16cid w16 w16cex w16sdtdh w16sdtfl w16du">
   <w:optimizeForBrowser/>
   <w:allowPNG/>
 </w:webSettings>

</xml_diff>